<commit_message>
Aggiunta documentazione relativa a RisultatiActivity e StoricoActivity
</commit_message>
<xml_diff>
--- a/SocialBikeKeeper.docx
+++ b/SocialBikeKeeper.docx
@@ -46,8 +46,6 @@
         </w:rPr>
         <w:t>Ingegneria del Software</w:t>
       </w:r>
-      <w:bookmarkStart w:id="0" w:name="_GoBack"/>
-      <w:bookmarkEnd w:id="0"/>
     </w:p>
     <w:p/>
     <w:p>
@@ -90,19 +88,11 @@
           <w:b/>
         </w:rPr>
       </w:pPr>
-      <w:proofErr w:type="spellStart"/>
       <w:r>
         <w:rPr>
           <w:b/>
         </w:rPr>
-        <w:t>Fredella</w:t>
-      </w:r>
-      <w:proofErr w:type="spellEnd"/>
-      <w:r>
-        <w:rPr>
-          <w:b/>
-        </w:rPr>
-        <w:t xml:space="preserve"> Michele 399000104</w:t>
+        <w:t>Fredella Michele 399000104</w:t>
       </w:r>
     </w:p>
     <w:p>
@@ -1351,24 +1341,24 @@
       <w:pPr>
         <w:pStyle w:val="Marianna1"/>
       </w:pPr>
-      <w:bookmarkStart w:id="1" w:name="_Toc497740852"/>
+      <w:bookmarkStart w:id="0" w:name="_Toc497740852"/>
       <w:r>
         <w:t>1 Introduzione</w:t>
       </w:r>
+      <w:bookmarkEnd w:id="0"/>
+    </w:p>
+    <w:p>
+      <w:pPr>
+        <w:pStyle w:val="Marianna2"/>
+      </w:pPr>
+      <w:bookmarkStart w:id="1" w:name="_Toc497740853"/>
+      <w:r>
+        <w:t xml:space="preserve">1.1 </w:t>
+      </w:r>
+      <w:r>
+        <w:t>Obiettivo</w:t>
+      </w:r>
       <w:bookmarkEnd w:id="1"/>
-    </w:p>
-    <w:p>
-      <w:pPr>
-        <w:pStyle w:val="Marianna2"/>
-      </w:pPr>
-      <w:bookmarkStart w:id="2" w:name="_Toc497740853"/>
-      <w:r>
-        <w:t xml:space="preserve">1.1 </w:t>
-      </w:r>
-      <w:r>
-        <w:t>Obiettivo</w:t>
-      </w:r>
-      <w:bookmarkEnd w:id="2"/>
     </w:p>
     <w:p>
       <w:r>
@@ -1497,65 +1487,65 @@
       <w:pPr>
         <w:pStyle w:val="Marianna2"/>
       </w:pPr>
-      <w:bookmarkStart w:id="3" w:name="_Toc497740854"/>
+      <w:bookmarkStart w:id="2" w:name="_Toc497740854"/>
       <w:r>
         <w:t xml:space="preserve">1.2 </w:t>
       </w:r>
       <w:r>
         <w:t>Scopo</w:t>
       </w:r>
+      <w:bookmarkEnd w:id="2"/>
+    </w:p>
+    <w:p>
+      <w:r>
+        <w:t xml:space="preserve">L’applicazione mobile </w:t>
+      </w:r>
+      <w:r>
+        <w:rPr>
+          <w:b/>
+        </w:rPr>
+        <w:t>Social Bike Keeper</w:t>
+      </w:r>
+      <w:r>
+        <w:t xml:space="preserve"> deve fornire una molteplicità di servizi, che vanno dal semplice accesso </w:t>
+      </w:r>
+      <w:r>
+        <w:t xml:space="preserve">alla </w:t>
+      </w:r>
+      <w:r>
+        <w:t xml:space="preserve">rilevazione della </w:t>
+      </w:r>
+      <w:r>
+        <w:t>geo</w:t>
+      </w:r>
+      <w:r>
+        <w:t>posizione, alla verifica dei vin</w:t>
+      </w:r>
+      <w:r>
+        <w:t xml:space="preserve">coli di svolgimento delle sfide e alla </w:t>
+      </w:r>
+      <w:r>
+        <w:t>d</w:t>
+      </w:r>
+      <w:r>
+        <w:t>efinizione e aggiornamento dello storico degli allenamenti</w:t>
+      </w:r>
+      <w:r>
+        <w:t>.</w:t>
+      </w:r>
+    </w:p>
+    <w:p>
+      <w:pPr>
+        <w:pStyle w:val="Marianna3"/>
+      </w:pPr>
+      <w:bookmarkStart w:id="3" w:name="_Toc497740855"/>
+      <w:r>
+        <w:t xml:space="preserve">1.2.1 </w:t>
+      </w:r>
+      <w:r>
+        <w:t>Definizioni, acronimi e abbreviazioni</w:t>
+      </w:r>
       <w:bookmarkEnd w:id="3"/>
-    </w:p>
-    <w:p>
-      <w:r>
-        <w:t xml:space="preserve">L’applicazione mobile </w:t>
-      </w:r>
-      <w:r>
-        <w:rPr>
-          <w:b/>
-        </w:rPr>
-        <w:t>Social Bike Keeper</w:t>
-      </w:r>
-      <w:r>
-        <w:t xml:space="preserve"> deve fornire una molteplicità di servizi, che vanno dal semplice accesso </w:t>
-      </w:r>
-      <w:r>
-        <w:t xml:space="preserve">alla </w:t>
-      </w:r>
-      <w:r>
-        <w:t xml:space="preserve">rilevazione della </w:t>
-      </w:r>
-      <w:r>
-        <w:t>geo</w:t>
-      </w:r>
-      <w:r>
-        <w:t>posizione, alla verifica dei vin</w:t>
-      </w:r>
-      <w:r>
-        <w:t xml:space="preserve">coli di svolgimento delle sfide e alla </w:t>
-      </w:r>
-      <w:r>
-        <w:t>d</w:t>
-      </w:r>
-      <w:r>
-        <w:t>efinizione e aggiornamento dello storico degli allenamenti</w:t>
-      </w:r>
-      <w:r>
-        <w:t>.</w:t>
-      </w:r>
-    </w:p>
-    <w:p>
-      <w:pPr>
-        <w:pStyle w:val="Marianna3"/>
-      </w:pPr>
-      <w:bookmarkStart w:id="4" w:name="_Toc497740855"/>
-      <w:r>
-        <w:t xml:space="preserve">1.2.1 </w:t>
-      </w:r>
-      <w:r>
-        <w:t>Definizioni, acronimi e abbreviazioni</w:t>
-      </w:r>
-      <w:bookmarkEnd w:id="4"/>
     </w:p>
     <w:p>
       <w:pPr>
@@ -1831,14 +1821,14 @@
       <w:pPr>
         <w:pStyle w:val="Marianna1"/>
       </w:pPr>
-      <w:bookmarkStart w:id="5" w:name="_Toc497740856"/>
+      <w:bookmarkStart w:id="4" w:name="_Toc497740856"/>
       <w:r>
         <w:t xml:space="preserve">2 </w:t>
       </w:r>
       <w:r>
         <w:t>Descrizione generale</w:t>
       </w:r>
-      <w:bookmarkEnd w:id="5"/>
+      <w:bookmarkEnd w:id="4"/>
     </w:p>
     <w:p>
       <w:r>
@@ -1939,14 +1929,14 @@
       <w:pPr>
         <w:pStyle w:val="Marianna2"/>
       </w:pPr>
-      <w:bookmarkStart w:id="6" w:name="_Toc497740857"/>
+      <w:bookmarkStart w:id="5" w:name="_Toc497740857"/>
       <w:r>
         <w:t xml:space="preserve">2.1 </w:t>
       </w:r>
       <w:r>
         <w:t>Prospettive del prodotto</w:t>
       </w:r>
-      <w:bookmarkEnd w:id="6"/>
+      <w:bookmarkEnd w:id="5"/>
     </w:p>
     <w:p>
       <w:r>
@@ -2013,22 +2003,22 @@
       <w:pPr>
         <w:pStyle w:val="Marianna1"/>
       </w:pPr>
-      <w:bookmarkStart w:id="7" w:name="_Toc497740858"/>
+      <w:bookmarkStart w:id="6" w:name="_Toc497740858"/>
       <w:r>
         <w:lastRenderedPageBreak/>
         <w:t>3 Requisiti speciali e supplementari</w:t>
       </w:r>
+      <w:bookmarkEnd w:id="6"/>
+    </w:p>
+    <w:p>
+      <w:pPr>
+        <w:pStyle w:val="Marianna2"/>
+      </w:pPr>
+      <w:bookmarkStart w:id="7" w:name="_Toc497740859"/>
+      <w:r>
+        <w:t>3.1 Interfaccia utente</w:t>
+      </w:r>
       <w:bookmarkEnd w:id="7"/>
-    </w:p>
-    <w:p>
-      <w:pPr>
-        <w:pStyle w:val="Marianna2"/>
-      </w:pPr>
-      <w:bookmarkStart w:id="8" w:name="_Toc497740859"/>
-      <w:r>
-        <w:t>3.1 Interfaccia utente</w:t>
-      </w:r>
-      <w:bookmarkEnd w:id="8"/>
     </w:p>
     <w:p>
       <w:r>
@@ -2327,14 +2317,101 @@
     <w:p/>
     <w:p/>
     <w:p>
-      <w:r>
+      <w:pPr>
         <w:rPr>
           <w:b/>
         </w:rPr>
+      </w:pPr>
+    </w:p>
+    <w:p>
+      <w:pPr>
+        <w:rPr>
+          <w:b/>
+        </w:rPr>
+      </w:pPr>
+    </w:p>
+    <w:p>
+      <w:pPr>
+        <w:rPr>
+          <w:b/>
+        </w:rPr>
+      </w:pPr>
+    </w:p>
+    <w:p>
+      <w:r>
+        <w:rPr>
+          <w:noProof/>
+        </w:rPr>
+        <w:lastRenderedPageBreak/>
+        <w:drawing>
+          <wp:anchor distT="0" distB="0" distL="114300" distR="114300" simplePos="0" relativeHeight="251661312" behindDoc="0" locked="0" layoutInCell="1" allowOverlap="1" wp14:anchorId="46C77968" wp14:editId="6D897135">
+            <wp:simplePos x="0" y="0"/>
+            <wp:positionH relativeFrom="margin">
+              <wp:posOffset>4832147</wp:posOffset>
+            </wp:positionH>
+            <wp:positionV relativeFrom="paragraph">
+              <wp:posOffset>287</wp:posOffset>
+            </wp:positionV>
+            <wp:extent cx="1609052" cy="2860693"/>
+            <wp:effectExtent l="0" t="0" r="0" b="0"/>
+            <wp:wrapSquare wrapText="bothSides"/>
+            <wp:docPr id="13" name="Immagine 13"/>
+            <wp:cNvGraphicFramePr>
+              <a:graphicFrameLocks xmlns:a="http://schemas.openxmlformats.org/drawingml/2006/main" noChangeAspect="1"/>
+            </wp:cNvGraphicFramePr>
+            <a:graphic xmlns:a="http://schemas.openxmlformats.org/drawingml/2006/main">
+              <a:graphicData uri="http://schemas.openxmlformats.org/drawingml/2006/picture">
+                <pic:pic xmlns:pic="http://schemas.openxmlformats.org/drawingml/2006/picture">
+                  <pic:nvPicPr>
+                    <pic:cNvPr id="13" name="Training.png"/>
+                    <pic:cNvPicPr/>
+                  </pic:nvPicPr>
+                  <pic:blipFill>
+                    <a:blip r:embed="rId10" cstate="print">
+                      <a:extLst>
+                        <a:ext uri="{28A0092B-C50C-407E-A947-70E740481C1C}">
+                          <a14:useLocalDpi xmlns:a14="http://schemas.microsoft.com/office/drawing/2010/main" val="0"/>
+                        </a:ext>
+                      </a:extLst>
+                    </a:blip>
+                    <a:stretch>
+                      <a:fillRect/>
+                    </a:stretch>
+                  </pic:blipFill>
+                  <pic:spPr>
+                    <a:xfrm>
+                      <a:off x="0" y="0"/>
+                      <a:ext cx="1611047" cy="2864239"/>
+                    </a:xfrm>
+                    <a:prstGeom prst="rect">
+                      <a:avLst/>
+                    </a:prstGeom>
+                  </pic:spPr>
+                </pic:pic>
+              </a:graphicData>
+            </a:graphic>
+            <wp14:sizeRelH relativeFrom="page">
+              <wp14:pctWidth>0</wp14:pctWidth>
+            </wp14:sizeRelH>
+            <wp14:sizeRelV relativeFrom="page">
+              <wp14:pctHeight>0</wp14:pctHeight>
+            </wp14:sizeRelV>
+          </wp:anchor>
+        </w:drawing>
+      </w:r>
+      <w:r>
+        <w:rPr>
+          <w:b/>
+        </w:rPr>
         <w:t>Sessione d’allenamento</w:t>
       </w:r>
-      <w:r>
-        <w:t>: l’interfaccia consente:</w:t>
+    </w:p>
+    <w:p>
+      <w:r>
+        <w:t>L</w:t>
+      </w:r>
+      <w:r>
+        <w:t>’interfaccia consente:</w:t>
       </w:r>
     </w:p>
     <w:p>
@@ -2385,7 +2462,6 @@
         </w:numPr>
       </w:pPr>
       <w:r>
-        <w:lastRenderedPageBreak/>
         <w:t>di</w:t>
       </w:r>
       <w:r>
@@ -2410,8 +2486,79 @@
         </w:numPr>
       </w:pPr>
       <w:r>
-        <w:t>di visualizzare in real time i chilometri percorsi e le calorie bruciate</w:t>
-      </w:r>
+        <w:t xml:space="preserve">di visualizzare in </w:t>
+      </w:r>
+      <w:proofErr w:type="spellStart"/>
+      <w:r>
+        <w:t>real</w:t>
+      </w:r>
+      <w:proofErr w:type="spellEnd"/>
+      <w:r>
+        <w:t xml:space="preserve"> time i chilometri percorsi e le calorie bruciate</w:t>
+      </w:r>
+    </w:p>
+    <w:p/>
+    <w:p>
+      <w:pPr>
+        <w:rPr>
+          <w:b/>
+        </w:rPr>
+      </w:pPr>
+    </w:p>
+    <w:p>
+      <w:pPr>
+        <w:rPr>
+          <w:b/>
+        </w:rPr>
+      </w:pPr>
+    </w:p>
+    <w:p>
+      <w:pPr>
+        <w:rPr>
+          <w:b/>
+        </w:rPr>
+      </w:pPr>
+      <w:bookmarkStart w:id="8" w:name="_GoBack"/>
+      <w:bookmarkEnd w:id="8"/>
+      <w:r>
+        <w:rPr>
+          <w:b/>
+        </w:rPr>
+        <w:t>Registrazione risultati allenamento</w:t>
+      </w:r>
+    </w:p>
+    <w:p>
+      <w:r>
+        <w:t>L’interfac</w:t>
+      </w:r>
+      <w:r>
+        <w:t>cia consente la visualizzazione dei risultati dell’allenamento appena terminato.</w:t>
+      </w:r>
+    </w:p>
+    <w:p>
+      <w:pPr>
+        <w:rPr>
+          <w:b/>
+        </w:rPr>
+      </w:pPr>
+      <w:r>
+        <w:rPr>
+          <w:b/>
+        </w:rPr>
+        <w:t>Visualizzazione storico allenamenti</w:t>
+      </w:r>
+    </w:p>
+    <w:p>
+      <w:r>
+        <w:t>L’interfaccia consente la visualizzazione dei risultati di tutti gli allenamenti terminati dall’utente.</w:t>
+      </w:r>
+    </w:p>
+    <w:p>
+      <w:pPr>
+        <w:rPr>
+          <w:b/>
+        </w:rPr>
+      </w:pPr>
     </w:p>
     <w:p>
       <w:pPr>
@@ -2515,6 +2662,7 @@
         </w:numPr>
       </w:pPr>
       <w:r>
+        <w:lastRenderedPageBreak/>
         <w:t>Se un utente in fase di registrazione non compila tutti i campi del form o inserisce informazioni non valide come un indirizzo email senza “</w:t>
       </w:r>
       <w:r>
@@ -5334,6 +5482,477 @@
       </w:tr>
     </w:tbl>
     <w:p/>
+    <w:tbl>
+      <w:tblPr>
+        <w:tblStyle w:val="Grigliatabella"/>
+        <w:tblW w:w="0" w:type="auto"/>
+        <w:tblBorders>
+          <w:top w:val="none" w:sz="0" w:space="0" w:color="auto"/>
+          <w:left w:val="none" w:sz="0" w:space="0" w:color="auto"/>
+          <w:bottom w:val="none" w:sz="0" w:space="0" w:color="auto"/>
+          <w:right w:val="none" w:sz="0" w:space="0" w:color="auto"/>
+          <w:insideH w:val="none" w:sz="0" w:space="0" w:color="auto"/>
+          <w:insideV w:val="none" w:sz="0" w:space="0" w:color="auto"/>
+        </w:tblBorders>
+        <w:tblLook w:val="06A0" w:firstRow="1" w:lastRow="0" w:firstColumn="1" w:lastColumn="0" w:noHBand="1" w:noVBand="1"/>
+      </w:tblPr>
+      <w:tblGrid>
+        <w:gridCol w:w="3823"/>
+        <w:gridCol w:w="5805"/>
+      </w:tblGrid>
+      <w:tr>
+        <w:tc>
+          <w:tcPr>
+            <w:tcW w:w="3823" w:type="dxa"/>
+            <w:hideMark/>
+          </w:tcPr>
+          <w:p>
+            <w:pPr>
+              <w:rPr>
+                <w:b/>
+                <w:sz w:val="22"/>
+              </w:rPr>
+            </w:pPr>
+            <w:r>
+              <w:rPr>
+                <w:b/>
+                <w:sz w:val="22"/>
+              </w:rPr>
+              <w:t>Caso d’uso: UC-05</w:t>
+            </w:r>
+          </w:p>
+        </w:tc>
+        <w:tc>
+          <w:tcPr>
+            <w:tcW w:w="5805" w:type="dxa"/>
+            <w:hideMark/>
+          </w:tcPr>
+          <w:p>
+            <w:pPr>
+              <w:rPr>
+                <w:b/>
+                <w:sz w:val="22"/>
+              </w:rPr>
+            </w:pPr>
+            <w:r>
+              <w:rPr>
+                <w:b/>
+                <w:sz w:val="22"/>
+              </w:rPr>
+              <w:t>Visualizzazione storico allenamenti</w:t>
+            </w:r>
+          </w:p>
+        </w:tc>
+      </w:tr>
+      <w:tr>
+        <w:tc>
+          <w:tcPr>
+            <w:tcW w:w="3823" w:type="dxa"/>
+            <w:hideMark/>
+          </w:tcPr>
+          <w:p>
+            <w:pPr>
+              <w:rPr>
+                <w:b/>
+                <w:sz w:val="22"/>
+              </w:rPr>
+            </w:pPr>
+            <w:r>
+              <w:rPr>
+                <w:b/>
+                <w:sz w:val="22"/>
+              </w:rPr>
+              <w:t>ATTORI</w:t>
+            </w:r>
+          </w:p>
+        </w:tc>
+        <w:tc>
+          <w:tcPr>
+            <w:tcW w:w="5805" w:type="dxa"/>
+            <w:hideMark/>
+          </w:tcPr>
+          <w:p>
+            <w:pPr>
+              <w:pStyle w:val="Paragrafoelenco"/>
+              <w:numPr>
+                <w:ilvl w:val="0"/>
+                <w:numId w:val="31"/>
+              </w:numPr>
+              <w:rPr>
+                <w:sz w:val="22"/>
+              </w:rPr>
+            </w:pPr>
+            <w:r>
+              <w:rPr>
+                <w:sz w:val="22"/>
+              </w:rPr>
+              <w:t>Ciclista</w:t>
+            </w:r>
+          </w:p>
+        </w:tc>
+      </w:tr>
+      <w:tr>
+        <w:tc>
+          <w:tcPr>
+            <w:tcW w:w="3823" w:type="dxa"/>
+            <w:hideMark/>
+          </w:tcPr>
+          <w:p>
+            <w:pPr>
+              <w:rPr>
+                <w:b/>
+                <w:sz w:val="22"/>
+              </w:rPr>
+            </w:pPr>
+            <w:r>
+              <w:rPr>
+                <w:b/>
+                <w:sz w:val="22"/>
+              </w:rPr>
+              <w:t>INPUT</w:t>
+            </w:r>
+          </w:p>
+        </w:tc>
+        <w:tc>
+          <w:tcPr>
+            <w:tcW w:w="5805" w:type="dxa"/>
+          </w:tcPr>
+          <w:p>
+            <w:pPr>
+              <w:rPr>
+                <w:sz w:val="22"/>
+              </w:rPr>
+            </w:pPr>
+          </w:p>
+        </w:tc>
+      </w:tr>
+      <w:tr>
+        <w:tc>
+          <w:tcPr>
+            <w:tcW w:w="3823" w:type="dxa"/>
+            <w:hideMark/>
+          </w:tcPr>
+          <w:p>
+            <w:pPr>
+              <w:rPr>
+                <w:b/>
+                <w:sz w:val="22"/>
+              </w:rPr>
+            </w:pPr>
+            <w:r>
+              <w:rPr>
+                <w:b/>
+                <w:sz w:val="22"/>
+              </w:rPr>
+              <w:t>PRECONDIZIONI</w:t>
+            </w:r>
+          </w:p>
+        </w:tc>
+        <w:tc>
+          <w:tcPr>
+            <w:tcW w:w="5805" w:type="dxa"/>
+            <w:hideMark/>
+          </w:tcPr>
+          <w:p>
+            <w:pPr>
+              <w:pStyle w:val="Paragrafoelenco"/>
+              <w:numPr>
+                <w:ilvl w:val="0"/>
+                <w:numId w:val="32"/>
+              </w:numPr>
+              <w:rPr>
+                <w:sz w:val="22"/>
+              </w:rPr>
+            </w:pPr>
+            <w:r>
+              <w:rPr>
+                <w:sz w:val="22"/>
+              </w:rPr>
+              <w:t>Il ciclista abbia effettuato l’accesso all’applicazione</w:t>
+            </w:r>
+          </w:p>
+          <w:p>
+            <w:pPr>
+              <w:pStyle w:val="Paragrafoelenco"/>
+              <w:numPr>
+                <w:ilvl w:val="0"/>
+                <w:numId w:val="32"/>
+              </w:numPr>
+              <w:rPr>
+                <w:sz w:val="22"/>
+              </w:rPr>
+            </w:pPr>
+            <w:r>
+              <w:rPr>
+                <w:sz w:val="22"/>
+              </w:rPr>
+              <w:t>Il ciclista sia stato geolocalizzato</w:t>
+            </w:r>
+          </w:p>
+          <w:p>
+            <w:pPr>
+              <w:pStyle w:val="Paragrafoelenco"/>
+              <w:numPr>
+                <w:ilvl w:val="0"/>
+                <w:numId w:val="32"/>
+              </w:numPr>
+              <w:rPr>
+                <w:sz w:val="22"/>
+              </w:rPr>
+            </w:pPr>
+            <w:r>
+              <w:rPr>
+                <w:sz w:val="22"/>
+              </w:rPr>
+              <w:t>La connessione a Internet sia attiva</w:t>
+            </w:r>
+          </w:p>
+        </w:tc>
+      </w:tr>
+      <w:tr>
+        <w:tc>
+          <w:tcPr>
+            <w:tcW w:w="3823" w:type="dxa"/>
+            <w:hideMark/>
+          </w:tcPr>
+          <w:p>
+            <w:pPr>
+              <w:rPr>
+                <w:b/>
+                <w:sz w:val="22"/>
+              </w:rPr>
+            </w:pPr>
+            <w:r>
+              <w:rPr>
+                <w:b/>
+                <w:sz w:val="22"/>
+              </w:rPr>
+              <w:t>OUTPUT</w:t>
+            </w:r>
+          </w:p>
+        </w:tc>
+        <w:tc>
+          <w:tcPr>
+            <w:tcW w:w="5805" w:type="dxa"/>
+            <w:hideMark/>
+          </w:tcPr>
+          <w:p>
+            <w:pPr>
+              <w:pStyle w:val="Paragrafoelenco"/>
+              <w:numPr>
+                <w:ilvl w:val="0"/>
+                <w:numId w:val="33"/>
+              </w:numPr>
+              <w:rPr>
+                <w:sz w:val="22"/>
+              </w:rPr>
+            </w:pPr>
+            <w:r>
+              <w:rPr>
+                <w:sz w:val="22"/>
+              </w:rPr>
+              <w:t>Il ciclista prende visione di tutti i risultati degli allenamenti da lui completati</w:t>
+            </w:r>
+          </w:p>
+        </w:tc>
+      </w:tr>
+      <w:tr>
+        <w:tc>
+          <w:tcPr>
+            <w:tcW w:w="3823" w:type="dxa"/>
+            <w:hideMark/>
+          </w:tcPr>
+          <w:p>
+            <w:pPr>
+              <w:rPr>
+                <w:b/>
+                <w:sz w:val="22"/>
+              </w:rPr>
+            </w:pPr>
+            <w:r>
+              <w:rPr>
+                <w:b/>
+                <w:sz w:val="22"/>
+              </w:rPr>
+              <w:t>POSTCONDIZIONI</w:t>
+            </w:r>
+          </w:p>
+        </w:tc>
+        <w:tc>
+          <w:tcPr>
+            <w:tcW w:w="5805" w:type="dxa"/>
+          </w:tcPr>
+          <w:p>
+            <w:pPr>
+              <w:rPr>
+                <w:sz w:val="22"/>
+              </w:rPr>
+            </w:pPr>
+          </w:p>
+        </w:tc>
+      </w:tr>
+      <w:tr>
+        <w:tc>
+          <w:tcPr>
+            <w:tcW w:w="3823" w:type="dxa"/>
+            <w:hideMark/>
+          </w:tcPr>
+          <w:p>
+            <w:pPr>
+              <w:rPr>
+                <w:b/>
+                <w:sz w:val="22"/>
+              </w:rPr>
+            </w:pPr>
+            <w:r>
+              <w:rPr>
+                <w:b/>
+                <w:sz w:val="22"/>
+              </w:rPr>
+              <w:t>SCENARIO PRIMARIO</w:t>
+            </w:r>
+          </w:p>
+        </w:tc>
+        <w:tc>
+          <w:tcPr>
+            <w:tcW w:w="5805" w:type="dxa"/>
+            <w:hideMark/>
+          </w:tcPr>
+          <w:p>
+            <w:pPr>
+              <w:pStyle w:val="Paragrafoelenco"/>
+              <w:numPr>
+                <w:ilvl w:val="0"/>
+                <w:numId w:val="34"/>
+              </w:numPr>
+              <w:rPr>
+                <w:sz w:val="22"/>
+              </w:rPr>
+            </w:pPr>
+            <w:r>
+              <w:rPr>
+                <w:sz w:val="22"/>
+              </w:rPr>
+              <w:t xml:space="preserve">Il ciclista accede all’applicazione (vedi </w:t>
+            </w:r>
+            <w:r>
+              <w:rPr>
+                <w:b/>
+                <w:sz w:val="22"/>
+              </w:rPr>
+              <w:t>UC-02</w:t>
+            </w:r>
+            <w:r>
+              <w:rPr>
+                <w:sz w:val="22"/>
+              </w:rPr>
+              <w:t>)</w:t>
+            </w:r>
+          </w:p>
+          <w:p>
+            <w:pPr>
+              <w:pStyle w:val="Paragrafoelenco"/>
+              <w:numPr>
+                <w:ilvl w:val="0"/>
+                <w:numId w:val="34"/>
+              </w:numPr>
+              <w:rPr>
+                <w:sz w:val="22"/>
+              </w:rPr>
+            </w:pPr>
+            <w:r>
+              <w:rPr>
+                <w:sz w:val="22"/>
+              </w:rPr>
+              <w:t xml:space="preserve">Il sistema rileva la </w:t>
+            </w:r>
+            <w:proofErr w:type="spellStart"/>
+            <w:r>
+              <w:rPr>
+                <w:sz w:val="22"/>
+              </w:rPr>
+              <w:t>geoposizione</w:t>
+            </w:r>
+            <w:proofErr w:type="spellEnd"/>
+            <w:r>
+              <w:rPr>
+                <w:sz w:val="22"/>
+              </w:rPr>
+              <w:t xml:space="preserve"> (vedi </w:t>
+            </w:r>
+            <w:r>
+              <w:rPr>
+                <w:b/>
+                <w:sz w:val="22"/>
+              </w:rPr>
+              <w:t>UC-03</w:t>
+            </w:r>
+            <w:r>
+              <w:rPr>
+                <w:sz w:val="22"/>
+              </w:rPr>
+              <w:t>)</w:t>
+            </w:r>
+          </w:p>
+          <w:p>
+            <w:pPr>
+              <w:pStyle w:val="Paragrafoelenco"/>
+              <w:numPr>
+                <w:ilvl w:val="0"/>
+                <w:numId w:val="34"/>
+              </w:numPr>
+              <w:rPr>
+                <w:sz w:val="22"/>
+              </w:rPr>
+            </w:pPr>
+            <w:r>
+              <w:rPr>
+                <w:sz w:val="22"/>
+              </w:rPr>
+              <w:t>Il ciclista seleziona la voce “Storico” dal menù</w:t>
+            </w:r>
+          </w:p>
+          <w:p>
+            <w:pPr>
+              <w:pStyle w:val="Paragrafoelenco"/>
+              <w:numPr>
+                <w:ilvl w:val="0"/>
+                <w:numId w:val="34"/>
+              </w:numPr>
+              <w:rPr>
+                <w:sz w:val="22"/>
+              </w:rPr>
+            </w:pPr>
+            <w:r>
+              <w:rPr>
+                <w:sz w:val="22"/>
+              </w:rPr>
+              <w:t>Il sistema mostra al ciclista una tabella con tutti i risultati degli allenamenti svolti</w:t>
+            </w:r>
+          </w:p>
+          <w:p>
+            <w:pPr>
+              <w:pStyle w:val="Paragrafoelenco"/>
+              <w:numPr>
+                <w:ilvl w:val="0"/>
+                <w:numId w:val="34"/>
+              </w:numPr>
+              <w:rPr>
+                <w:sz w:val="22"/>
+              </w:rPr>
+            </w:pPr>
+            <w:r>
+              <w:rPr>
+                <w:sz w:val="22"/>
+              </w:rPr>
+              <w:lastRenderedPageBreak/>
+              <w:t>Il caso d’uso termina</w:t>
+            </w:r>
+          </w:p>
+        </w:tc>
+      </w:tr>
+    </w:tbl>
+    <w:p/>
     <w:p>
       <w:pPr>
         <w:spacing w:before="0" w:after="160"/>
@@ -5420,7 +6039,7 @@
                     <pic:cNvPicPr/>
                   </pic:nvPicPr>
                   <pic:blipFill rotWithShape="1">
-                    <a:blip r:embed="rId10">
+                    <a:blip r:embed="rId11">
                       <a:extLst>
                         <a:ext uri="{28A0092B-C50C-407E-A947-70E740481C1C}">
                           <a14:useLocalDpi xmlns:a14="http://schemas.microsoft.com/office/drawing/2010/main" val="0"/>
@@ -5495,7 +6114,7 @@
                     <pic:cNvPicPr/>
                   </pic:nvPicPr>
                   <pic:blipFill rotWithShape="1">
-                    <a:blip r:embed="rId11" cstate="print">
+                    <a:blip r:embed="rId12" cstate="print">
                       <a:extLst>
                         <a:ext uri="{28A0092B-C50C-407E-A947-70E740481C1C}">
                           <a14:useLocalDpi xmlns:a14="http://schemas.microsoft.com/office/drawing/2010/main" val="0"/>
@@ -5592,7 +6211,7 @@
                     <pic:cNvPicPr/>
                   </pic:nvPicPr>
                   <pic:blipFill rotWithShape="1">
-                    <a:blip r:embed="rId12">
+                    <a:blip r:embed="rId13">
                       <a:extLst>
                         <a:ext uri="{28A0092B-C50C-407E-A947-70E740481C1C}">
                           <a14:useLocalDpi xmlns:a14="http://schemas.microsoft.com/office/drawing/2010/main" val="0"/>
@@ -5672,7 +6291,7 @@
                     <pic:cNvPicPr/>
                   </pic:nvPicPr>
                   <pic:blipFill rotWithShape="1">
-                    <a:blip r:embed="rId13">
+                    <a:blip r:embed="rId14">
                       <a:extLst>
                         <a:ext uri="{28A0092B-C50C-407E-A947-70E740481C1C}">
                           <a14:useLocalDpi xmlns:a14="http://schemas.microsoft.com/office/drawing/2010/main" val="0"/>
@@ -5705,6 +6324,86 @@
           </wp:inline>
         </w:drawing>
       </w:r>
+    </w:p>
+    <w:p>
+      <w:pPr>
+        <w:spacing w:before="0" w:after="160"/>
+        <w:rPr>
+          <w:b/>
+        </w:rPr>
+      </w:pPr>
+      <w:r>
+        <w:rPr>
+          <w:b/>
+        </w:rPr>
+        <w:t>Visualizzazione storico allenamenti</w:t>
+      </w:r>
+    </w:p>
+    <w:p>
+      <w:pPr>
+        <w:spacing w:before="0" w:after="160"/>
+        <w:rPr>
+          <w:noProof/>
+        </w:rPr>
+      </w:pPr>
+    </w:p>
+    <w:p>
+      <w:pPr>
+        <w:spacing w:before="0" w:after="160"/>
+      </w:pPr>
+      <w:r>
+        <w:rPr>
+          <w:noProof/>
+        </w:rPr>
+        <w:drawing>
+          <wp:inline distT="0" distB="0" distL="0" distR="0">
+            <wp:extent cx="4893868" cy="2085733"/>
+            <wp:effectExtent l="0" t="0" r="2540" b="0"/>
+            <wp:docPr id="11" name="Immagine 11"/>
+            <wp:cNvGraphicFramePr>
+              <a:graphicFrameLocks xmlns:a="http://schemas.openxmlformats.org/drawingml/2006/main" noChangeAspect="1"/>
+            </wp:cNvGraphicFramePr>
+            <a:graphic xmlns:a="http://schemas.openxmlformats.org/drawingml/2006/main">
+              <a:graphicData uri="http://schemas.openxmlformats.org/drawingml/2006/picture">
+                <pic:pic xmlns:pic="http://schemas.openxmlformats.org/drawingml/2006/picture">
+                  <pic:nvPicPr>
+                    <pic:cNvPr id="11" name="UsaCaseStorico.png"/>
+                    <pic:cNvPicPr/>
+                  </pic:nvPicPr>
+                  <pic:blipFill rotWithShape="1">
+                    <a:blip r:embed="rId15">
+                      <a:extLst>
+                        <a:ext uri="{28A0092B-C50C-407E-A947-70E740481C1C}">
+                          <a14:useLocalDpi xmlns:a14="http://schemas.microsoft.com/office/drawing/2010/main" val="0"/>
+                        </a:ext>
+                      </a:extLst>
+                    </a:blip>
+                    <a:srcRect l="4902" t="12239" r="2824" b="11804"/>
+                    <a:stretch/>
+                  </pic:blipFill>
+                  <pic:spPr bwMode="auto">
+                    <a:xfrm>
+                      <a:off x="0" y="0"/>
+                      <a:ext cx="4907942" cy="2091731"/>
+                    </a:xfrm>
+                    <a:prstGeom prst="rect">
+                      <a:avLst/>
+                    </a:prstGeom>
+                    <a:ln>
+                      <a:noFill/>
+                    </a:ln>
+                    <a:extLst>
+                      <a:ext uri="{53640926-AAD7-44D8-BBD7-CCE9431645EC}">
+                        <a14:shadowObscured xmlns:a14="http://schemas.microsoft.com/office/drawing/2010/main"/>
+                      </a:ext>
+                    </a:extLst>
+                  </pic:spPr>
+                </pic:pic>
+              </a:graphicData>
+            </a:graphic>
+          </wp:inline>
+        </w:drawing>
+      </w:r>
       <w:r>
         <w:br w:type="page"/>
       </w:r>
@@ -5768,7 +6467,7 @@
                     <pic:cNvPicPr/>
                   </pic:nvPicPr>
                   <pic:blipFill rotWithShape="1">
-                    <a:blip r:embed="rId14">
+                    <a:blip r:embed="rId16">
                       <a:extLst>
                         <a:ext uri="{28A0092B-C50C-407E-A947-70E740481C1C}">
                           <a14:useLocalDpi xmlns:a14="http://schemas.microsoft.com/office/drawing/2010/main" val="0"/>
@@ -5844,7 +6543,7 @@
                     <pic:cNvPicPr/>
                   </pic:nvPicPr>
                   <pic:blipFill rotWithShape="1">
-                    <a:blip r:embed="rId15">
+                    <a:blip r:embed="rId17">
                       <a:extLst>
                         <a:ext uri="{28A0092B-C50C-407E-A947-70E740481C1C}">
                           <a14:useLocalDpi xmlns:a14="http://schemas.microsoft.com/office/drawing/2010/main" val="0"/>
@@ -5934,7 +6633,7 @@
                     <pic:cNvPicPr/>
                   </pic:nvPicPr>
                   <pic:blipFill rotWithShape="1">
-                    <a:blip r:embed="rId16">
+                    <a:blip r:embed="rId18">
                       <a:extLst>
                         <a:ext uri="{28A0092B-C50C-407E-A947-70E740481C1C}">
                           <a14:useLocalDpi xmlns:a14="http://schemas.microsoft.com/office/drawing/2010/main" val="0"/>
@@ -6016,7 +6715,7 @@
                     <pic:cNvPicPr/>
                   </pic:nvPicPr>
                   <pic:blipFill rotWithShape="1">
-                    <a:blip r:embed="rId17">
+                    <a:blip r:embed="rId19">
                       <a:extLst>
                         <a:ext uri="{28A0092B-C50C-407E-A947-70E740481C1C}">
                           <a14:useLocalDpi xmlns:a14="http://schemas.microsoft.com/office/drawing/2010/main" val="0"/>
@@ -6054,11 +6753,80 @@
       <w:pPr>
         <w:rPr>
           <w:b/>
-        </w:rPr>
-      </w:pPr>
+          <w:noProof/>
+        </w:rPr>
+      </w:pPr>
+      <w:r>
+        <w:rPr>
+          <w:b/>
+        </w:rPr>
+        <w:lastRenderedPageBreak/>
+        <w:t>Visualizzazione storico allenamenti</w:t>
+      </w:r>
+    </w:p>
+    <w:p>
+      <w:pPr>
+        <w:rPr>
+          <w:b/>
+        </w:rPr>
+      </w:pPr>
+      <w:r>
+        <w:rPr>
+          <w:b/>
+          <w:noProof/>
+        </w:rPr>
+        <w:drawing>
+          <wp:inline distT="0" distB="0" distL="0" distR="0">
+            <wp:extent cx="3269894" cy="3224955"/>
+            <wp:effectExtent l="0" t="0" r="6985" b="0"/>
+            <wp:docPr id="12" name="Immagine 12"/>
+            <wp:cNvGraphicFramePr>
+              <a:graphicFrameLocks xmlns:a="http://schemas.openxmlformats.org/drawingml/2006/main" noChangeAspect="1"/>
+            </wp:cNvGraphicFramePr>
+            <a:graphic xmlns:a="http://schemas.openxmlformats.org/drawingml/2006/main">
+              <a:graphicData uri="http://schemas.openxmlformats.org/drawingml/2006/picture">
+                <pic:pic xmlns:pic="http://schemas.openxmlformats.org/drawingml/2006/picture">
+                  <pic:nvPicPr>
+                    <pic:cNvPr id="12" name="ActivityDiagramStorico.png"/>
+                    <pic:cNvPicPr/>
+                  </pic:nvPicPr>
+                  <pic:blipFill rotWithShape="1">
+                    <a:blip r:embed="rId20">
+                      <a:extLst>
+                        <a:ext uri="{28A0092B-C50C-407E-A947-70E740481C1C}">
+                          <a14:useLocalDpi xmlns:a14="http://schemas.microsoft.com/office/drawing/2010/main" val="0"/>
+                        </a:ext>
+                      </a:extLst>
+                    </a:blip>
+                    <a:srcRect l="22977" t="13740" r="7968" b="13792"/>
+                    <a:stretch/>
+                  </pic:blipFill>
+                  <pic:spPr bwMode="auto">
+                    <a:xfrm>
+                      <a:off x="0" y="0"/>
+                      <a:ext cx="3279312" cy="3234243"/>
+                    </a:xfrm>
+                    <a:prstGeom prst="rect">
+                      <a:avLst/>
+                    </a:prstGeom>
+                    <a:ln>
+                      <a:noFill/>
+                    </a:ln>
+                    <a:extLst>
+                      <a:ext uri="{53640926-AAD7-44D8-BBD7-CCE9431645EC}">
+                        <a14:shadowObscured xmlns:a14="http://schemas.microsoft.com/office/drawing/2010/main"/>
+                      </a:ext>
+                    </a:extLst>
+                  </pic:spPr>
+                </pic:pic>
+              </a:graphicData>
+            </a:graphic>
+          </wp:inline>
+        </w:drawing>
+      </w:r>
     </w:p>
     <w:sectPr>
-      <w:footerReference w:type="default" r:id="rId18"/>
+      <w:footerReference w:type="default" r:id="rId21"/>
       <w:pgSz w:w="11906" w:h="16838"/>
       <w:pgMar w:top="1417" w:right="1134" w:bottom="1134" w:left="1134" w:header="708" w:footer="708" w:gutter="0"/>
       <w:cols w:space="708"/>
@@ -6103,7 +6871,6 @@
         <w:docPartUnique/>
       </w:docPartObj>
     </w:sdtPr>
-    <w:sdtEndPr/>
     <w:sdtContent>
       <w:p>
         <w:pPr>
@@ -6123,7 +6890,7 @@
           <w:rPr>
             <w:noProof/>
           </w:rPr>
-          <w:t>11</w:t>
+          <w:t>18</w:t>
         </w:r>
         <w:r>
           <w:fldChar w:fldCharType="end"/>
@@ -9231,6 +9998,72 @@
   </w:num>
   <w:num w:numId="30">
     <w:abstractNumId w:val="20"/>
+  </w:num>
+  <w:num w:numId="31">
+    <w:abstractNumId w:val="19"/>
+    <w:lvlOverride w:ilvl="0"/>
+    <w:lvlOverride w:ilvl="1"/>
+    <w:lvlOverride w:ilvl="2"/>
+    <w:lvlOverride w:ilvl="3"/>
+    <w:lvlOverride w:ilvl="4"/>
+    <w:lvlOverride w:ilvl="5"/>
+    <w:lvlOverride w:ilvl="6"/>
+    <w:lvlOverride w:ilvl="7"/>
+    <w:lvlOverride w:ilvl="8"/>
+  </w:num>
+  <w:num w:numId="32">
+    <w:abstractNumId w:val="3"/>
+    <w:lvlOverride w:ilvl="0"/>
+    <w:lvlOverride w:ilvl="1"/>
+    <w:lvlOverride w:ilvl="2"/>
+    <w:lvlOverride w:ilvl="3"/>
+    <w:lvlOverride w:ilvl="4"/>
+    <w:lvlOverride w:ilvl="5"/>
+    <w:lvlOverride w:ilvl="6"/>
+    <w:lvlOverride w:ilvl="7"/>
+    <w:lvlOverride w:ilvl="8"/>
+  </w:num>
+  <w:num w:numId="33">
+    <w:abstractNumId w:val="5"/>
+    <w:lvlOverride w:ilvl="0"/>
+    <w:lvlOverride w:ilvl="1"/>
+    <w:lvlOverride w:ilvl="2"/>
+    <w:lvlOverride w:ilvl="3"/>
+    <w:lvlOverride w:ilvl="4"/>
+    <w:lvlOverride w:ilvl="5"/>
+    <w:lvlOverride w:ilvl="6"/>
+    <w:lvlOverride w:ilvl="7"/>
+    <w:lvlOverride w:ilvl="8"/>
+  </w:num>
+  <w:num w:numId="34">
+    <w:abstractNumId w:val="13"/>
+    <w:lvlOverride w:ilvl="0">
+      <w:startOverride w:val="1"/>
+    </w:lvlOverride>
+    <w:lvlOverride w:ilvl="1">
+      <w:startOverride w:val="1"/>
+    </w:lvlOverride>
+    <w:lvlOverride w:ilvl="2">
+      <w:startOverride w:val="1"/>
+    </w:lvlOverride>
+    <w:lvlOverride w:ilvl="3">
+      <w:startOverride w:val="1"/>
+    </w:lvlOverride>
+    <w:lvlOverride w:ilvl="4">
+      <w:startOverride w:val="1"/>
+    </w:lvlOverride>
+    <w:lvlOverride w:ilvl="5">
+      <w:startOverride w:val="1"/>
+    </w:lvlOverride>
+    <w:lvlOverride w:ilvl="6">
+      <w:startOverride w:val="1"/>
+    </w:lvlOverride>
+    <w:lvlOverride w:ilvl="7">
+      <w:startOverride w:val="1"/>
+    </w:lvlOverride>
+    <w:lvlOverride w:ilvl="8">
+      <w:startOverride w:val="1"/>
+    </w:lvlOverride>
   </w:num>
 </w:numbering>
 </file>
@@ -10318,7 +11151,7 @@
 </file>
 
 <file path=customXml/itemProps1.xml><?xml version="1.0" encoding="utf-8"?>
-<ds:datastoreItem xmlns:ds="http://schemas.openxmlformats.org/officeDocument/2006/customXml" ds:itemID="{C8B48D00-7310-4A63-B874-C4FF1923F594}">
+<ds:datastoreItem xmlns:ds="http://schemas.openxmlformats.org/officeDocument/2006/customXml" ds:itemID="{72EA346C-C32E-4C9A-846B-8BCA5DFDF308}">
   <ds:schemaRefs>
     <ds:schemaRef ds:uri="http://schemas.openxmlformats.org/officeDocument/2006/bibliography"/>
   </ds:schemaRefs>

</xml_diff>

<commit_message>
Aggiunta sezione Testing Funzionale alla documentazione
</commit_message>
<xml_diff>
--- a/SocialBikeKeeper.docx
+++ b/SocialBikeKeeper.docx
@@ -166,7 +166,7 @@
           <w:r>
             <w:fldChar w:fldCharType="separate"/>
           </w:r>
-          <w:hyperlink w:anchor="_Toc497740852" w:history="1">
+          <w:hyperlink w:anchor="_Toc497899786" w:history="1">
             <w:r>
               <w:rPr>
                 <w:rStyle w:val="Collegamentoipertestuale"/>
@@ -193,7 +193,7 @@
                 <w:noProof/>
                 <w:webHidden/>
               </w:rPr>
-              <w:instrText xml:space="preserve"> PAGEREF _Toc497740852 \h </w:instrText>
+              <w:instrText xml:space="preserve"> PAGEREF _Toc497899786 \h </w:instrText>
             </w:r>
             <w:r>
               <w:rPr>
@@ -237,7 +237,7 @@
               <w:lang w:eastAsia="it-IT"/>
             </w:rPr>
           </w:pPr>
-          <w:hyperlink w:anchor="_Toc497740853" w:history="1">
+          <w:hyperlink w:anchor="_Toc497899787" w:history="1">
             <w:r>
               <w:rPr>
                 <w:rStyle w:val="Collegamentoipertestuale"/>
@@ -264,7 +264,7 @@
                 <w:noProof/>
                 <w:webHidden/>
               </w:rPr>
-              <w:instrText xml:space="preserve"> PAGEREF _Toc497740853 \h </w:instrText>
+              <w:instrText xml:space="preserve"> PAGEREF _Toc497899787 \h </w:instrText>
             </w:r>
             <w:r>
               <w:rPr>
@@ -308,7 +308,7 @@
               <w:lang w:eastAsia="it-IT"/>
             </w:rPr>
           </w:pPr>
-          <w:hyperlink w:anchor="_Toc497740854" w:history="1">
+          <w:hyperlink w:anchor="_Toc497899788" w:history="1">
             <w:r>
               <w:rPr>
                 <w:rStyle w:val="Collegamentoipertestuale"/>
@@ -335,7 +335,7 @@
                 <w:noProof/>
                 <w:webHidden/>
               </w:rPr>
-              <w:instrText xml:space="preserve"> PAGEREF _Toc497740854 \h </w:instrText>
+              <w:instrText xml:space="preserve"> PAGEREF _Toc497899788 \h </w:instrText>
             </w:r>
             <w:r>
               <w:rPr>
@@ -379,7 +379,7 @@
               <w:lang w:eastAsia="it-IT"/>
             </w:rPr>
           </w:pPr>
-          <w:hyperlink w:anchor="_Toc497740855" w:history="1">
+          <w:hyperlink w:anchor="_Toc497899789" w:history="1">
             <w:r>
               <w:rPr>
                 <w:rStyle w:val="Collegamentoipertestuale"/>
@@ -406,7 +406,7 @@
                 <w:noProof/>
                 <w:webHidden/>
               </w:rPr>
-              <w:instrText xml:space="preserve"> PAGEREF _Toc497740855 \h </w:instrText>
+              <w:instrText xml:space="preserve"> PAGEREF _Toc497899789 \h </w:instrText>
             </w:r>
             <w:r>
               <w:rPr>
@@ -450,7 +450,7 @@
               <w:lang w:eastAsia="it-IT"/>
             </w:rPr>
           </w:pPr>
-          <w:hyperlink w:anchor="_Toc497740856" w:history="1">
+          <w:hyperlink w:anchor="_Toc497899790" w:history="1">
             <w:r>
               <w:rPr>
                 <w:rStyle w:val="Collegamentoipertestuale"/>
@@ -477,7 +477,7 @@
                 <w:noProof/>
                 <w:webHidden/>
               </w:rPr>
-              <w:instrText xml:space="preserve"> PAGEREF _Toc497740856 \h </w:instrText>
+              <w:instrText xml:space="preserve"> PAGEREF _Toc497899790 \h </w:instrText>
             </w:r>
             <w:r>
               <w:rPr>
@@ -521,7 +521,7 @@
               <w:lang w:eastAsia="it-IT"/>
             </w:rPr>
           </w:pPr>
-          <w:hyperlink w:anchor="_Toc497740857" w:history="1">
+          <w:hyperlink w:anchor="_Toc497899791" w:history="1">
             <w:r>
               <w:rPr>
                 <w:rStyle w:val="Collegamentoipertestuale"/>
@@ -548,7 +548,7 @@
                 <w:noProof/>
                 <w:webHidden/>
               </w:rPr>
-              <w:instrText xml:space="preserve"> PAGEREF _Toc497740857 \h </w:instrText>
+              <w:instrText xml:space="preserve"> PAGEREF _Toc497899791 \h </w:instrText>
             </w:r>
             <w:r>
               <w:rPr>
@@ -592,7 +592,7 @@
               <w:lang w:eastAsia="it-IT"/>
             </w:rPr>
           </w:pPr>
-          <w:hyperlink w:anchor="_Toc497740858" w:history="1">
+          <w:hyperlink w:anchor="_Toc497899792" w:history="1">
             <w:r>
               <w:rPr>
                 <w:rStyle w:val="Collegamentoipertestuale"/>
@@ -619,7 +619,7 @@
                 <w:noProof/>
                 <w:webHidden/>
               </w:rPr>
-              <w:instrText xml:space="preserve"> PAGEREF _Toc497740858 \h </w:instrText>
+              <w:instrText xml:space="preserve"> PAGEREF _Toc497899792 \h </w:instrText>
             </w:r>
             <w:r>
               <w:rPr>
@@ -663,7 +663,7 @@
               <w:lang w:eastAsia="it-IT"/>
             </w:rPr>
           </w:pPr>
-          <w:hyperlink w:anchor="_Toc497740859" w:history="1">
+          <w:hyperlink w:anchor="_Toc497899793" w:history="1">
             <w:r>
               <w:rPr>
                 <w:rStyle w:val="Collegamentoipertestuale"/>
@@ -690,7 +690,7 @@
                 <w:noProof/>
                 <w:webHidden/>
               </w:rPr>
-              <w:instrText xml:space="preserve"> PAGEREF _Toc497740859 \h </w:instrText>
+              <w:instrText xml:space="preserve"> PAGEREF _Toc497899793 \h </w:instrText>
             </w:r>
             <w:r>
               <w:rPr>
@@ -734,7 +734,7 @@
               <w:lang w:eastAsia="it-IT"/>
             </w:rPr>
           </w:pPr>
-          <w:hyperlink w:anchor="_Toc497740860" w:history="1">
+          <w:hyperlink w:anchor="_Toc497899794" w:history="1">
             <w:r>
               <w:rPr>
                 <w:rStyle w:val="Collegamentoipertestuale"/>
@@ -761,7 +761,7 @@
                 <w:noProof/>
                 <w:webHidden/>
               </w:rPr>
-              <w:instrText xml:space="preserve"> PAGEREF _Toc497740860 \h </w:instrText>
+              <w:instrText xml:space="preserve"> PAGEREF _Toc497899794 \h </w:instrText>
             </w:r>
             <w:r>
               <w:rPr>
@@ -781,7 +781,7 @@
                 <w:noProof/>
                 <w:webHidden/>
               </w:rPr>
-              <w:t>5</w:t>
+              <w:t>6</w:t>
             </w:r>
             <w:r>
               <w:rPr>
@@ -805,7 +805,7 @@
               <w:lang w:eastAsia="it-IT"/>
             </w:rPr>
           </w:pPr>
-          <w:hyperlink w:anchor="_Toc497740861" w:history="1">
+          <w:hyperlink w:anchor="_Toc497899795" w:history="1">
             <w:r>
               <w:rPr>
                 <w:rStyle w:val="Collegamentoipertestuale"/>
@@ -832,7 +832,7 @@
                 <w:noProof/>
                 <w:webHidden/>
               </w:rPr>
-              <w:instrText xml:space="preserve"> PAGEREF _Toc497740861 \h </w:instrText>
+              <w:instrText xml:space="preserve"> PAGEREF _Toc497899795 \h </w:instrText>
             </w:r>
             <w:r>
               <w:rPr>
@@ -876,7 +876,7 @@
               <w:lang w:eastAsia="it-IT"/>
             </w:rPr>
           </w:pPr>
-          <w:hyperlink w:anchor="_Toc497740862" w:history="1">
+          <w:hyperlink w:anchor="_Toc497899796" w:history="1">
             <w:r>
               <w:rPr>
                 <w:rStyle w:val="Collegamentoipertestuale"/>
@@ -903,7 +903,7 @@
                 <w:noProof/>
                 <w:webHidden/>
               </w:rPr>
-              <w:instrText xml:space="preserve"> PAGEREF _Toc497740862 \h </w:instrText>
+              <w:instrText xml:space="preserve"> PAGEREF _Toc497899796 \h </w:instrText>
             </w:r>
             <w:r>
               <w:rPr>
@@ -947,7 +947,7 @@
               <w:lang w:eastAsia="it-IT"/>
             </w:rPr>
           </w:pPr>
-          <w:hyperlink w:anchor="_Toc497740863" w:history="1">
+          <w:hyperlink w:anchor="_Toc497899797" w:history="1">
             <w:r>
               <w:rPr>
                 <w:rStyle w:val="Collegamentoipertestuale"/>
@@ -974,7 +974,7 @@
                 <w:noProof/>
                 <w:webHidden/>
               </w:rPr>
-              <w:instrText xml:space="preserve"> PAGEREF _Toc497740863 \h </w:instrText>
+              <w:instrText xml:space="preserve"> PAGEREF _Toc497899797 \h </w:instrText>
             </w:r>
             <w:r>
               <w:rPr>
@@ -994,7 +994,7 @@
                 <w:noProof/>
                 <w:webHidden/>
               </w:rPr>
-              <w:t>7</w:t>
+              <w:t>8</w:t>
             </w:r>
             <w:r>
               <w:rPr>
@@ -1018,13 +1018,27 @@
               <w:lang w:eastAsia="it-IT"/>
             </w:rPr>
           </w:pPr>
-          <w:hyperlink w:anchor="_Toc497740864" w:history="1">
+          <w:hyperlink w:anchor="_Toc497899798" w:history="1">
             <w:r>
               <w:rPr>
                 <w:rStyle w:val="Collegamentoipertestuale"/>
                 <w:noProof/>
               </w:rPr>
-              <w:t>4.1 Specifiche dei casi d’uso</w:t>
+              <w:t>4.1 Spe</w:t>
+            </w:r>
+            <w:r>
+              <w:rPr>
+                <w:rStyle w:val="Collegamentoipertestuale"/>
+                <w:noProof/>
+              </w:rPr>
+              <w:t>c</w:t>
+            </w:r>
+            <w:r>
+              <w:rPr>
+                <w:rStyle w:val="Collegamentoipertestuale"/>
+                <w:noProof/>
+              </w:rPr>
+              <w:t>ifiche dei casi d’uso</w:t>
             </w:r>
             <w:r>
               <w:rPr>
@@ -1045,7 +1059,7 @@
                 <w:noProof/>
                 <w:webHidden/>
               </w:rPr>
-              <w:instrText xml:space="preserve"> PAGEREF _Toc497740864 \h </w:instrText>
+              <w:instrText xml:space="preserve"> PAGEREF _Toc497899798 \h </w:instrText>
             </w:r>
             <w:r>
               <w:rPr>
@@ -1065,7 +1079,7 @@
                 <w:noProof/>
                 <w:webHidden/>
               </w:rPr>
-              <w:t>7</w:t>
+              <w:t>8</w:t>
             </w:r>
             <w:r>
               <w:rPr>
@@ -1089,7 +1103,7 @@
               <w:lang w:eastAsia="it-IT"/>
             </w:rPr>
           </w:pPr>
-          <w:hyperlink w:anchor="_Toc497740865" w:history="1">
+          <w:hyperlink w:anchor="_Toc497899799" w:history="1">
             <w:r>
               <w:rPr>
                 <w:rStyle w:val="Collegamentoipertestuale"/>
@@ -1116,7 +1130,7 @@
                 <w:noProof/>
                 <w:webHidden/>
               </w:rPr>
-              <w:instrText xml:space="preserve"> PAGEREF _Toc497740865 \h </w:instrText>
+              <w:instrText xml:space="preserve"> PAGEREF _Toc497899799 \h </w:instrText>
             </w:r>
             <w:r>
               <w:rPr>
@@ -1136,7 +1150,7 @@
                 <w:noProof/>
                 <w:webHidden/>
               </w:rPr>
-              <w:t>11</w:t>
+              <w:t>13</w:t>
             </w:r>
             <w:r>
               <w:rPr>
@@ -1160,7 +1174,7 @@
               <w:lang w:eastAsia="it-IT"/>
             </w:rPr>
           </w:pPr>
-          <w:hyperlink w:anchor="_Toc497740866" w:history="1">
+          <w:hyperlink w:anchor="_Toc497899800" w:history="1">
             <w:r>
               <w:rPr>
                 <w:rStyle w:val="Collegamentoipertestuale"/>
@@ -1187,7 +1201,7 @@
                 <w:noProof/>
                 <w:webHidden/>
               </w:rPr>
-              <w:instrText xml:space="preserve"> PAGEREF _Toc497740866 \h </w:instrText>
+              <w:instrText xml:space="preserve"> PAGEREF _Toc497899800 \h </w:instrText>
             </w:r>
             <w:r>
               <w:rPr>
@@ -1207,7 +1221,7 @@
                 <w:noProof/>
                 <w:webHidden/>
               </w:rPr>
-              <w:t>11</w:t>
+              <w:t>13</w:t>
             </w:r>
             <w:r>
               <w:rPr>
@@ -1231,13 +1245,27 @@
               <w:lang w:eastAsia="it-IT"/>
             </w:rPr>
           </w:pPr>
-          <w:hyperlink w:anchor="_Toc497740867" w:history="1">
+          <w:hyperlink w:anchor="_Toc497899801" w:history="1">
             <w:r>
               <w:rPr>
                 <w:rStyle w:val="Collegamentoipertestuale"/>
                 <w:noProof/>
               </w:rPr>
-              <w:t>4.2.2 Activity Diagram</w:t>
+              <w:t>4.2.2 Activity</w:t>
+            </w:r>
+            <w:r>
+              <w:rPr>
+                <w:rStyle w:val="Collegamentoipertestuale"/>
+                <w:noProof/>
+              </w:rPr>
+              <w:t xml:space="preserve"> </w:t>
+            </w:r>
+            <w:r>
+              <w:rPr>
+                <w:rStyle w:val="Collegamentoipertestuale"/>
+                <w:noProof/>
+              </w:rPr>
+              <w:t>Diagram</w:t>
             </w:r>
             <w:r>
               <w:rPr>
@@ -1258,7 +1286,7 @@
                 <w:noProof/>
                 <w:webHidden/>
               </w:rPr>
-              <w:instrText xml:space="preserve"> PAGEREF _Toc497740867 \h </w:instrText>
+              <w:instrText xml:space="preserve"> PAGEREF _Toc497899801 \h </w:instrText>
             </w:r>
             <w:r>
               <w:rPr>
@@ -1278,7 +1306,7 @@
                 <w:noProof/>
                 <w:webHidden/>
               </w:rPr>
-              <w:t>13</w:t>
+              <w:t>15</w:t>
             </w:r>
             <w:r>
               <w:rPr>
@@ -1341,7 +1369,7 @@
       <w:pPr>
         <w:pStyle w:val="Marianna1"/>
       </w:pPr>
-      <w:bookmarkStart w:id="0" w:name="_Toc497740852"/>
+      <w:bookmarkStart w:id="0" w:name="_Toc497899786"/>
       <w:r>
         <w:t>1 Introduzione</w:t>
       </w:r>
@@ -1351,7 +1379,7 @@
       <w:pPr>
         <w:pStyle w:val="Marianna2"/>
       </w:pPr>
-      <w:bookmarkStart w:id="1" w:name="_Toc497740853"/>
+      <w:bookmarkStart w:id="1" w:name="_Toc497899787"/>
       <w:r>
         <w:t xml:space="preserve">1.1 </w:t>
       </w:r>
@@ -1487,7 +1515,7 @@
       <w:pPr>
         <w:pStyle w:val="Marianna2"/>
       </w:pPr>
-      <w:bookmarkStart w:id="2" w:name="_Toc497740854"/>
+      <w:bookmarkStart w:id="2" w:name="_Toc497899788"/>
       <w:r>
         <w:t xml:space="preserve">1.2 </w:t>
       </w:r>
@@ -1538,7 +1566,7 @@
       <w:pPr>
         <w:pStyle w:val="Marianna3"/>
       </w:pPr>
-      <w:bookmarkStart w:id="3" w:name="_Toc497740855"/>
+      <w:bookmarkStart w:id="3" w:name="_Toc497899789"/>
       <w:r>
         <w:t xml:space="preserve">1.2.1 </w:t>
       </w:r>
@@ -1821,7 +1849,7 @@
       <w:pPr>
         <w:pStyle w:val="Marianna1"/>
       </w:pPr>
-      <w:bookmarkStart w:id="4" w:name="_Toc497740856"/>
+      <w:bookmarkStart w:id="4" w:name="_Toc497899790"/>
       <w:r>
         <w:t xml:space="preserve">2 </w:t>
       </w:r>
@@ -1929,7 +1957,7 @@
       <w:pPr>
         <w:pStyle w:val="Marianna2"/>
       </w:pPr>
-      <w:bookmarkStart w:id="5" w:name="_Toc497740857"/>
+      <w:bookmarkStart w:id="5" w:name="_Toc497899791"/>
       <w:r>
         <w:t xml:space="preserve">2.1 </w:t>
       </w:r>
@@ -2003,7 +2031,7 @@
       <w:pPr>
         <w:pStyle w:val="Marianna1"/>
       </w:pPr>
-      <w:bookmarkStart w:id="6" w:name="_Toc497740858"/>
+      <w:bookmarkStart w:id="6" w:name="_Toc497899792"/>
       <w:r>
         <w:lastRenderedPageBreak/>
         <w:t>3 Requisiti speciali e supplementari</w:t>
@@ -2014,7 +2042,7 @@
       <w:pPr>
         <w:pStyle w:val="Marianna2"/>
       </w:pPr>
-      <w:bookmarkStart w:id="7" w:name="_Toc497740859"/>
+      <w:bookmarkStart w:id="7" w:name="_Toc497899793"/>
       <w:r>
         <w:t>3.1 Interfaccia utente</w:t>
       </w:r>
@@ -2518,60 +2546,58 @@
           <w:b/>
         </w:rPr>
       </w:pPr>
-      <w:bookmarkStart w:id="8" w:name="_GoBack"/>
+      <w:r>
+        <w:rPr>
+          <w:b/>
+        </w:rPr>
+        <w:t>Registrazione risultati allenamento</w:t>
+      </w:r>
+    </w:p>
+    <w:p>
+      <w:r>
+        <w:t>L’interfac</w:t>
+      </w:r>
+      <w:r>
+        <w:t>cia consente la visualizzazione dei risultati dell’allenamento appena terminato.</w:t>
+      </w:r>
+    </w:p>
+    <w:p>
+      <w:pPr>
+        <w:rPr>
+          <w:b/>
+        </w:rPr>
+      </w:pPr>
+      <w:r>
+        <w:rPr>
+          <w:b/>
+        </w:rPr>
+        <w:t>Visualizzazione storico allenamenti</w:t>
+      </w:r>
+    </w:p>
+    <w:p>
+      <w:r>
+        <w:t>L’interfaccia consente la visualizzazione dei risultati di tutti gli allenamenti terminati dall’utente.</w:t>
+      </w:r>
+    </w:p>
+    <w:p>
+      <w:pPr>
+        <w:rPr>
+          <w:b/>
+        </w:rPr>
+      </w:pPr>
+    </w:p>
+    <w:p>
+      <w:pPr>
+        <w:pStyle w:val="Marianna3"/>
+      </w:pPr>
+      <w:bookmarkStart w:id="8" w:name="_Toc497899794"/>
+      <w:r>
+        <w:t>3.1.1</w:t>
+      </w:r>
+      <w:r>
+        <w:t xml:space="preserve"> Caratteristiche degli utenti</w:t>
+      </w:r>
       <w:bookmarkEnd w:id="8"/>
-      <w:r>
-        <w:rPr>
-          <w:b/>
-        </w:rPr>
-        <w:t>Registrazione risultati allenamento</w:t>
-      </w:r>
-    </w:p>
-    <w:p>
-      <w:r>
-        <w:t>L’interfac</w:t>
-      </w:r>
-      <w:r>
-        <w:t>cia consente la visualizzazione dei risultati dell’allenamento appena terminato.</w:t>
-      </w:r>
-    </w:p>
-    <w:p>
-      <w:pPr>
-        <w:rPr>
-          <w:b/>
-        </w:rPr>
-      </w:pPr>
-      <w:r>
-        <w:rPr>
-          <w:b/>
-        </w:rPr>
-        <w:t>Visualizzazione storico allenamenti</w:t>
-      </w:r>
-    </w:p>
-    <w:p>
-      <w:r>
-        <w:t>L’interfaccia consente la visualizzazione dei risultati di tutti gli allenamenti terminati dall’utente.</w:t>
-      </w:r>
-    </w:p>
-    <w:p>
-      <w:pPr>
-        <w:rPr>
-          <w:b/>
-        </w:rPr>
-      </w:pPr>
-    </w:p>
-    <w:p>
-      <w:pPr>
-        <w:pStyle w:val="Marianna3"/>
-      </w:pPr>
-      <w:bookmarkStart w:id="9" w:name="_Toc497740860"/>
-      <w:r>
-        <w:t>3.1.1</w:t>
-      </w:r>
-      <w:r>
-        <w:t xml:space="preserve"> Caratteristiche degli utenti</w:t>
-      </w:r>
-      <w:bookmarkEnd w:id="9"/>
     </w:p>
     <w:p>
       <w:r>
@@ -2597,7 +2623,7 @@
       <w:pPr>
         <w:pStyle w:val="Marianna2"/>
       </w:pPr>
-      <w:bookmarkStart w:id="10" w:name="_Toc497740861"/>
+      <w:bookmarkStart w:id="9" w:name="_Toc497899795"/>
       <w:r>
         <w:t xml:space="preserve">3.2 </w:t>
       </w:r>
@@ -2607,7 +2633,7 @@
       <w:r>
         <w:t>ccia con le altre applicazioni</w:t>
       </w:r>
-      <w:bookmarkEnd w:id="10"/>
+      <w:bookmarkEnd w:id="9"/>
     </w:p>
     <w:p>
       <w:r>
@@ -2630,7 +2656,7 @@
       <w:pPr>
         <w:pStyle w:val="Marianna2"/>
       </w:pPr>
-      <w:bookmarkStart w:id="11" w:name="_Toc497740862"/>
+      <w:bookmarkStart w:id="10" w:name="_Toc497899796"/>
       <w:r>
         <w:t xml:space="preserve">3.3 Business </w:t>
       </w:r>
@@ -2638,7 +2664,7 @@
       <w:r>
         <w:t>Rules</w:t>
       </w:r>
-      <w:bookmarkEnd w:id="11"/>
+      <w:bookmarkEnd w:id="10"/>
       <w:proofErr w:type="spellEnd"/>
     </w:p>
     <w:p>
@@ -2720,22 +2746,22 @@
       <w:pPr>
         <w:pStyle w:val="Marianna1"/>
       </w:pPr>
-      <w:bookmarkStart w:id="12" w:name="_Toc497740863"/>
+      <w:bookmarkStart w:id="11" w:name="_Toc497899797"/>
       <w:r>
         <w:lastRenderedPageBreak/>
         <w:t>4 Requisiti specifici</w:t>
       </w:r>
+      <w:bookmarkEnd w:id="11"/>
+    </w:p>
+    <w:p>
+      <w:pPr>
+        <w:pStyle w:val="Marianna2"/>
+      </w:pPr>
+      <w:bookmarkStart w:id="12" w:name="_Toc497899798"/>
+      <w:r>
+        <w:t>4.1 Specifiche dei casi d’uso</w:t>
+      </w:r>
       <w:bookmarkEnd w:id="12"/>
-    </w:p>
-    <w:p>
-      <w:pPr>
-        <w:pStyle w:val="Marianna2"/>
-      </w:pPr>
-      <w:bookmarkStart w:id="13" w:name="_Toc497740864"/>
-      <w:r>
-        <w:t>4.1 Specifiche dei casi d’uso</w:t>
-      </w:r>
-      <w:bookmarkEnd w:id="13"/>
     </w:p>
     <w:tbl>
       <w:tblPr>
@@ -5971,25 +5997,25 @@
       <w:pPr>
         <w:pStyle w:val="Marianna2"/>
       </w:pPr>
-      <w:bookmarkStart w:id="14" w:name="_Toc497740865"/>
+      <w:bookmarkStart w:id="13" w:name="_Toc497899799"/>
       <w:r>
         <w:lastRenderedPageBreak/>
         <w:t>4.2 Diagrammi UML</w:t>
       </w:r>
+      <w:bookmarkEnd w:id="13"/>
+    </w:p>
+    <w:p>
+      <w:pPr>
+        <w:pStyle w:val="Marianna3"/>
+      </w:pPr>
+      <w:bookmarkStart w:id="14" w:name="_Toc497899800"/>
+      <w:r>
+        <w:t>4.2.1 Use Case D</w:t>
+      </w:r>
+      <w:r>
+        <w:t>iagram</w:t>
+      </w:r>
       <w:bookmarkEnd w:id="14"/>
-    </w:p>
-    <w:p>
-      <w:pPr>
-        <w:pStyle w:val="Marianna3"/>
-      </w:pPr>
-      <w:bookmarkStart w:id="15" w:name="_Toc497740866"/>
-      <w:r>
-        <w:t>4.2.1 Use Case D</w:t>
-      </w:r>
-      <w:r>
-        <w:t>iagram</w:t>
-      </w:r>
-      <w:bookmarkEnd w:id="15"/>
     </w:p>
     <w:p>
       <w:pPr>
@@ -6412,12 +6438,12 @@
       <w:pPr>
         <w:pStyle w:val="Marianna3"/>
       </w:pPr>
-      <w:bookmarkStart w:id="16" w:name="_Toc497740867"/>
+      <w:bookmarkStart w:id="15" w:name="_Toc497899801"/>
       <w:r>
         <w:lastRenderedPageBreak/>
         <w:t>4.2.2 Activity Diagram</w:t>
       </w:r>
-      <w:bookmarkEnd w:id="16"/>
+      <w:bookmarkEnd w:id="15"/>
     </w:p>
     <w:p>
       <w:pPr>
@@ -6825,8 +6851,1296 @@
         </w:drawing>
       </w:r>
     </w:p>
+    <w:p>
+      <w:pPr>
+        <w:rPr>
+          <w:b/>
+        </w:rPr>
+      </w:pPr>
+    </w:p>
+    <w:p>
+      <w:pPr>
+        <w:pStyle w:val="Marianna1"/>
+      </w:pPr>
+      <w:r>
+        <w:t xml:space="preserve">5 </w:t>
+      </w:r>
+      <w:proofErr w:type="spellStart"/>
+      <w:r>
+        <w:t>Testing</w:t>
+      </w:r>
+      <w:proofErr w:type="spellEnd"/>
+    </w:p>
+    <w:p>
+      <w:pPr>
+        <w:pStyle w:val="Marianna2"/>
+      </w:pPr>
+      <w:r>
+        <w:t xml:space="preserve">5.1 </w:t>
+      </w:r>
+      <w:proofErr w:type="spellStart"/>
+      <w:r>
+        <w:t>Testing</w:t>
+      </w:r>
+      <w:proofErr w:type="spellEnd"/>
+      <w:r>
+        <w:t xml:space="preserve"> funzionale</w:t>
+      </w:r>
+    </w:p>
+    <w:tbl>
+      <w:tblPr>
+        <w:tblStyle w:val="Grigliatabella"/>
+        <w:tblW w:w="9776" w:type="dxa"/>
+        <w:tblLook w:val="0620" w:firstRow="1" w:lastRow="0" w:firstColumn="0" w:lastColumn="0" w:noHBand="1" w:noVBand="1"/>
+      </w:tblPr>
+      <w:tblGrid>
+        <w:gridCol w:w="470"/>
+        <w:gridCol w:w="1844"/>
+        <w:gridCol w:w="803"/>
+        <w:gridCol w:w="1150"/>
+        <w:gridCol w:w="1137"/>
+        <w:gridCol w:w="2407"/>
+        <w:gridCol w:w="1965"/>
+      </w:tblGrid>
+      <w:tr>
+        <w:tc>
+          <w:tcPr>
+            <w:tcW w:w="9776" w:type="dxa"/>
+            <w:gridSpan w:val="7"/>
+            <w:vAlign w:val="center"/>
+          </w:tcPr>
+          <w:p>
+            <w:pPr>
+              <w:jc w:val="center"/>
+              <w:rPr>
+                <w:b/>
+              </w:rPr>
+            </w:pPr>
+            <w:r>
+              <w:rPr>
+                <w:b/>
+              </w:rPr>
+              <w:t>Registrazione</w:t>
+            </w:r>
+          </w:p>
+        </w:tc>
+      </w:tr>
+      <w:tr>
+        <w:tc>
+          <w:tcPr>
+            <w:tcW w:w="470" w:type="dxa"/>
+            <w:vAlign w:val="center"/>
+          </w:tcPr>
+          <w:p>
+            <w:pPr>
+              <w:jc w:val="center"/>
+            </w:pPr>
+            <w:r>
+              <w:t>ID</w:t>
+            </w:r>
+          </w:p>
+        </w:tc>
+        <w:tc>
+          <w:tcPr>
+            <w:tcW w:w="1844" w:type="dxa"/>
+            <w:vAlign w:val="center"/>
+          </w:tcPr>
+          <w:p>
+            <w:pPr>
+              <w:jc w:val="center"/>
+            </w:pPr>
+            <w:r>
+              <w:t>Email</w:t>
+            </w:r>
+          </w:p>
+        </w:tc>
+        <w:tc>
+          <w:tcPr>
+            <w:tcW w:w="803" w:type="dxa"/>
+            <w:vAlign w:val="center"/>
+          </w:tcPr>
+          <w:p>
+            <w:pPr>
+              <w:jc w:val="center"/>
+            </w:pPr>
+            <w:r>
+              <w:t>Nome</w:t>
+            </w:r>
+          </w:p>
+        </w:tc>
+        <w:tc>
+          <w:tcPr>
+            <w:tcW w:w="1150" w:type="dxa"/>
+            <w:vAlign w:val="center"/>
+          </w:tcPr>
+          <w:p>
+            <w:pPr>
+              <w:jc w:val="center"/>
+            </w:pPr>
+            <w:r>
+              <w:t>Cognome</w:t>
+            </w:r>
+          </w:p>
+        </w:tc>
+        <w:tc>
+          <w:tcPr>
+            <w:tcW w:w="1115" w:type="dxa"/>
+            <w:vAlign w:val="center"/>
+          </w:tcPr>
+          <w:p>
+            <w:pPr>
+              <w:jc w:val="center"/>
+            </w:pPr>
+            <w:r>
+              <w:t>Password</w:t>
+            </w:r>
+          </w:p>
+        </w:tc>
+        <w:tc>
+          <w:tcPr>
+            <w:tcW w:w="2422" w:type="dxa"/>
+            <w:vAlign w:val="center"/>
+          </w:tcPr>
+          <w:p>
+            <w:pPr>
+              <w:jc w:val="center"/>
+            </w:pPr>
+            <w:r>
+              <w:t>Valore atteso</w:t>
+            </w:r>
+          </w:p>
+        </w:tc>
+        <w:tc>
+          <w:tcPr>
+            <w:tcW w:w="1972" w:type="dxa"/>
+            <w:vAlign w:val="center"/>
+          </w:tcPr>
+          <w:p>
+            <w:pPr>
+              <w:jc w:val="center"/>
+            </w:pPr>
+            <w:r>
+              <w:t>Output</w:t>
+            </w:r>
+          </w:p>
+        </w:tc>
+      </w:tr>
+      <w:tr>
+        <w:tc>
+          <w:tcPr>
+            <w:tcW w:w="470" w:type="dxa"/>
+            <w:vAlign w:val="center"/>
+          </w:tcPr>
+          <w:p>
+            <w:pPr>
+              <w:jc w:val="center"/>
+            </w:pPr>
+            <w:r>
+              <w:t>#1</w:t>
+            </w:r>
+          </w:p>
+        </w:tc>
+        <w:tc>
+          <w:tcPr>
+            <w:tcW w:w="1844" w:type="dxa"/>
+            <w:vAlign w:val="center"/>
+          </w:tcPr>
+          <w:p>
+            <w:pPr>
+              <w:jc w:val="center"/>
+            </w:pPr>
+            <w:hyperlink r:id="rId21" w:history="1">
+              <w:r>
+                <w:rPr>
+                  <w:rStyle w:val="Collegamentoipertestuale"/>
+                </w:rPr>
+                <w:t>sara@gmail.com</w:t>
+              </w:r>
+            </w:hyperlink>
+          </w:p>
+        </w:tc>
+        <w:tc>
+          <w:tcPr>
+            <w:tcW w:w="803" w:type="dxa"/>
+            <w:vAlign w:val="center"/>
+          </w:tcPr>
+          <w:p>
+            <w:pPr>
+              <w:jc w:val="center"/>
+            </w:pPr>
+            <w:proofErr w:type="spellStart"/>
+            <w:r>
+              <w:t>sara</w:t>
+            </w:r>
+            <w:proofErr w:type="spellEnd"/>
+          </w:p>
+        </w:tc>
+        <w:tc>
+          <w:tcPr>
+            <w:tcW w:w="1150" w:type="dxa"/>
+            <w:vAlign w:val="center"/>
+          </w:tcPr>
+          <w:p>
+            <w:pPr>
+              <w:jc w:val="center"/>
+            </w:pPr>
+            <w:r>
+              <w:t>caruso</w:t>
+            </w:r>
+          </w:p>
+        </w:tc>
+        <w:tc>
+          <w:tcPr>
+            <w:tcW w:w="1115" w:type="dxa"/>
+            <w:vAlign w:val="center"/>
+          </w:tcPr>
+          <w:p>
+            <w:pPr>
+              <w:jc w:val="center"/>
+            </w:pPr>
+            <w:proofErr w:type="spellStart"/>
+            <w:r>
+              <w:t>sara</w:t>
+            </w:r>
+            <w:proofErr w:type="spellEnd"/>
+          </w:p>
+        </w:tc>
+        <w:tc>
+          <w:tcPr>
+            <w:tcW w:w="2422" w:type="dxa"/>
+            <w:vAlign w:val="center"/>
+          </w:tcPr>
+          <w:p>
+            <w:pPr>
+              <w:jc w:val="center"/>
+            </w:pPr>
+            <w:r>
+              <w:t>“Utente esistente”</w:t>
+            </w:r>
+          </w:p>
+        </w:tc>
+        <w:tc>
+          <w:tcPr>
+            <w:tcW w:w="1972" w:type="dxa"/>
+            <w:vAlign w:val="center"/>
+          </w:tcPr>
+          <w:p>
+            <w:pPr>
+              <w:jc w:val="center"/>
+            </w:pPr>
+            <w:r>
+              <w:t>“Utente esistente”</w:t>
+            </w:r>
+          </w:p>
+        </w:tc>
+      </w:tr>
+      <w:tr>
+        <w:tc>
+          <w:tcPr>
+            <w:tcW w:w="470" w:type="dxa"/>
+            <w:vAlign w:val="center"/>
+          </w:tcPr>
+          <w:p>
+            <w:pPr>
+              <w:jc w:val="center"/>
+            </w:pPr>
+            <w:r>
+              <w:t>#2</w:t>
+            </w:r>
+          </w:p>
+        </w:tc>
+        <w:tc>
+          <w:tcPr>
+            <w:tcW w:w="1844" w:type="dxa"/>
+            <w:vAlign w:val="center"/>
+          </w:tcPr>
+          <w:p>
+            <w:pPr>
+              <w:jc w:val="center"/>
+            </w:pPr>
+            <w:hyperlink r:id="rId22" w:history="1">
+              <w:r>
+                <w:rPr>
+                  <w:rStyle w:val="Collegamentoipertestuale"/>
+                </w:rPr>
+                <w:t>jim@gmail.com</w:t>
+              </w:r>
+            </w:hyperlink>
+          </w:p>
+        </w:tc>
+        <w:tc>
+          <w:tcPr>
+            <w:tcW w:w="803" w:type="dxa"/>
+            <w:vAlign w:val="center"/>
+          </w:tcPr>
+          <w:p>
+            <w:pPr>
+              <w:jc w:val="center"/>
+            </w:pPr>
+            <w:proofErr w:type="spellStart"/>
+            <w:r>
+              <w:t>jim</w:t>
+            </w:r>
+            <w:proofErr w:type="spellEnd"/>
+          </w:p>
+        </w:tc>
+        <w:tc>
+          <w:tcPr>
+            <w:tcW w:w="1150" w:type="dxa"/>
+            <w:vAlign w:val="center"/>
+          </w:tcPr>
+          <w:p>
+            <w:pPr>
+              <w:jc w:val="center"/>
+            </w:pPr>
+            <w:proofErr w:type="spellStart"/>
+            <w:r>
+              <w:t>jim</w:t>
+            </w:r>
+            <w:proofErr w:type="spellEnd"/>
+          </w:p>
+        </w:tc>
+        <w:tc>
+          <w:tcPr>
+            <w:tcW w:w="1115" w:type="dxa"/>
+            <w:vAlign w:val="center"/>
+          </w:tcPr>
+          <w:p>
+            <w:pPr>
+              <w:jc w:val="center"/>
+            </w:pPr>
+            <w:proofErr w:type="spellStart"/>
+            <w:r>
+              <w:t>jim</w:t>
+            </w:r>
+            <w:proofErr w:type="spellEnd"/>
+          </w:p>
+        </w:tc>
+        <w:tc>
+          <w:tcPr>
+            <w:tcW w:w="2422" w:type="dxa"/>
+            <w:vAlign w:val="center"/>
+          </w:tcPr>
+          <w:p>
+            <w:pPr>
+              <w:jc w:val="center"/>
+            </w:pPr>
+            <w:r>
+              <w:t>“Registrazione avvenuta”</w:t>
+            </w:r>
+          </w:p>
+        </w:tc>
+        <w:tc>
+          <w:tcPr>
+            <w:tcW w:w="1972" w:type="dxa"/>
+            <w:vAlign w:val="center"/>
+          </w:tcPr>
+          <w:p>
+            <w:pPr>
+              <w:jc w:val="center"/>
+            </w:pPr>
+            <w:r>
+              <w:t>“Registrazione avvenuta”</w:t>
+            </w:r>
+          </w:p>
+        </w:tc>
+      </w:tr>
+      <w:tr>
+        <w:tc>
+          <w:tcPr>
+            <w:tcW w:w="470" w:type="dxa"/>
+            <w:vAlign w:val="center"/>
+          </w:tcPr>
+          <w:p>
+            <w:pPr>
+              <w:jc w:val="center"/>
+            </w:pPr>
+            <w:r>
+              <w:t>#3</w:t>
+            </w:r>
+          </w:p>
+        </w:tc>
+        <w:tc>
+          <w:tcPr>
+            <w:tcW w:w="1844" w:type="dxa"/>
+            <w:vAlign w:val="center"/>
+          </w:tcPr>
+          <w:p>
+            <w:pPr>
+              <w:jc w:val="center"/>
+            </w:pPr>
+            <w:proofErr w:type="spellStart"/>
+            <w:r>
+              <w:t>null@null</w:t>
+            </w:r>
+            <w:proofErr w:type="spellEnd"/>
+          </w:p>
+        </w:tc>
+        <w:tc>
+          <w:tcPr>
+            <w:tcW w:w="803" w:type="dxa"/>
+            <w:vAlign w:val="center"/>
+          </w:tcPr>
+          <w:p>
+            <w:pPr>
+              <w:jc w:val="center"/>
+            </w:pPr>
+            <w:proofErr w:type="spellStart"/>
+            <w:r>
+              <w:t>null</w:t>
+            </w:r>
+            <w:proofErr w:type="spellEnd"/>
+          </w:p>
+        </w:tc>
+        <w:tc>
+          <w:tcPr>
+            <w:tcW w:w="1150" w:type="dxa"/>
+            <w:vAlign w:val="center"/>
+          </w:tcPr>
+          <w:p>
+            <w:pPr>
+              <w:jc w:val="center"/>
+            </w:pPr>
+            <w:proofErr w:type="spellStart"/>
+            <w:r>
+              <w:t>null</w:t>
+            </w:r>
+            <w:proofErr w:type="spellEnd"/>
+          </w:p>
+        </w:tc>
+        <w:tc>
+          <w:tcPr>
+            <w:tcW w:w="1115" w:type="dxa"/>
+            <w:vAlign w:val="center"/>
+          </w:tcPr>
+          <w:p>
+            <w:pPr>
+              <w:jc w:val="center"/>
+            </w:pPr>
+            <w:proofErr w:type="spellStart"/>
+            <w:r>
+              <w:t>null</w:t>
+            </w:r>
+            <w:proofErr w:type="spellEnd"/>
+          </w:p>
+        </w:tc>
+        <w:tc>
+          <w:tcPr>
+            <w:tcW w:w="2422" w:type="dxa"/>
+            <w:vAlign w:val="center"/>
+          </w:tcPr>
+          <w:p>
+            <w:pPr>
+              <w:jc w:val="center"/>
+            </w:pPr>
+            <w:r>
+              <w:t>“Dati inseriti non validi”</w:t>
+            </w:r>
+          </w:p>
+        </w:tc>
+        <w:tc>
+          <w:tcPr>
+            <w:tcW w:w="1972" w:type="dxa"/>
+            <w:vAlign w:val="center"/>
+          </w:tcPr>
+          <w:p>
+            <w:pPr>
+              <w:jc w:val="center"/>
+            </w:pPr>
+            <w:r>
+              <w:t>“Dati inseriti non validi”</w:t>
+            </w:r>
+          </w:p>
+        </w:tc>
+      </w:tr>
+      <w:tr>
+        <w:tc>
+          <w:tcPr>
+            <w:tcW w:w="470" w:type="dxa"/>
+            <w:vAlign w:val="center"/>
+          </w:tcPr>
+          <w:p>
+            <w:pPr>
+              <w:jc w:val="center"/>
+            </w:pPr>
+            <w:r>
+              <w:t>#4</w:t>
+            </w:r>
+          </w:p>
+        </w:tc>
+        <w:tc>
+          <w:tcPr>
+            <w:tcW w:w="1844" w:type="dxa"/>
+            <w:vAlign w:val="center"/>
+          </w:tcPr>
+          <w:p>
+            <w:pPr>
+              <w:jc w:val="center"/>
+            </w:pPr>
+            <w:proofErr w:type="spellStart"/>
+            <w:r>
+              <w:t>jim</w:t>
+            </w:r>
+            <w:proofErr w:type="spellEnd"/>
+          </w:p>
+        </w:tc>
+        <w:tc>
+          <w:tcPr>
+            <w:tcW w:w="803" w:type="dxa"/>
+            <w:vAlign w:val="center"/>
+          </w:tcPr>
+          <w:p>
+            <w:pPr>
+              <w:jc w:val="center"/>
+            </w:pPr>
+          </w:p>
+        </w:tc>
+        <w:tc>
+          <w:tcPr>
+            <w:tcW w:w="1150" w:type="dxa"/>
+            <w:vAlign w:val="center"/>
+          </w:tcPr>
+          <w:p>
+            <w:pPr>
+              <w:jc w:val="center"/>
+            </w:pPr>
+          </w:p>
+        </w:tc>
+        <w:tc>
+          <w:tcPr>
+            <w:tcW w:w="1115" w:type="dxa"/>
+            <w:vAlign w:val="center"/>
+          </w:tcPr>
+          <w:p>
+            <w:pPr>
+              <w:jc w:val="center"/>
+            </w:pPr>
+          </w:p>
+        </w:tc>
+        <w:tc>
+          <w:tcPr>
+            <w:tcW w:w="2422" w:type="dxa"/>
+            <w:vAlign w:val="center"/>
+          </w:tcPr>
+          <w:p>
+            <w:pPr>
+              <w:jc w:val="center"/>
+            </w:pPr>
+            <w:r>
+              <w:t>“Dati inseriti non validi”</w:t>
+            </w:r>
+          </w:p>
+        </w:tc>
+        <w:tc>
+          <w:tcPr>
+            <w:tcW w:w="1972" w:type="dxa"/>
+            <w:vAlign w:val="center"/>
+          </w:tcPr>
+          <w:p>
+            <w:pPr>
+              <w:jc w:val="center"/>
+            </w:pPr>
+            <w:r>
+              <w:t>“Dati inseriti non validi”</w:t>
+            </w:r>
+          </w:p>
+        </w:tc>
+      </w:tr>
+    </w:tbl>
+    <w:p/>
+    <w:tbl>
+      <w:tblPr>
+        <w:tblStyle w:val="Grigliatabella"/>
+        <w:tblW w:w="9918" w:type="dxa"/>
+        <w:tblLook w:val="0620" w:firstRow="1" w:lastRow="0" w:firstColumn="0" w:lastColumn="0" w:noHBand="1" w:noVBand="1"/>
+      </w:tblPr>
+      <w:tblGrid>
+        <w:gridCol w:w="562"/>
+        <w:gridCol w:w="1985"/>
+        <w:gridCol w:w="1137"/>
+        <w:gridCol w:w="3115"/>
+        <w:gridCol w:w="3119"/>
+      </w:tblGrid>
+      <w:tr>
+        <w:tc>
+          <w:tcPr>
+            <w:tcW w:w="9918" w:type="dxa"/>
+            <w:gridSpan w:val="5"/>
+            <w:vAlign w:val="center"/>
+          </w:tcPr>
+          <w:p>
+            <w:pPr>
+              <w:jc w:val="center"/>
+              <w:rPr>
+                <w:b/>
+              </w:rPr>
+            </w:pPr>
+            <w:r>
+              <w:rPr>
+                <w:b/>
+              </w:rPr>
+              <w:lastRenderedPageBreak/>
+              <w:t>Accesso al sistema</w:t>
+            </w:r>
+          </w:p>
+        </w:tc>
+      </w:tr>
+      <w:tr>
+        <w:tc>
+          <w:tcPr>
+            <w:tcW w:w="562" w:type="dxa"/>
+            <w:vAlign w:val="center"/>
+          </w:tcPr>
+          <w:p>
+            <w:pPr>
+              <w:jc w:val="center"/>
+            </w:pPr>
+            <w:r>
+              <w:t>ID</w:t>
+            </w:r>
+          </w:p>
+        </w:tc>
+        <w:tc>
+          <w:tcPr>
+            <w:tcW w:w="1985" w:type="dxa"/>
+            <w:vAlign w:val="center"/>
+          </w:tcPr>
+          <w:p>
+            <w:pPr>
+              <w:jc w:val="center"/>
+            </w:pPr>
+            <w:r>
+              <w:t>Email</w:t>
+            </w:r>
+          </w:p>
+        </w:tc>
+        <w:tc>
+          <w:tcPr>
+            <w:tcW w:w="1137" w:type="dxa"/>
+            <w:vAlign w:val="center"/>
+          </w:tcPr>
+          <w:p>
+            <w:pPr>
+              <w:jc w:val="center"/>
+            </w:pPr>
+            <w:r>
+              <w:t>Password</w:t>
+            </w:r>
+          </w:p>
+        </w:tc>
+        <w:tc>
+          <w:tcPr>
+            <w:tcW w:w="3115" w:type="dxa"/>
+            <w:vAlign w:val="center"/>
+          </w:tcPr>
+          <w:p>
+            <w:pPr>
+              <w:jc w:val="center"/>
+            </w:pPr>
+            <w:r>
+              <w:t>Valore atteso</w:t>
+            </w:r>
+          </w:p>
+        </w:tc>
+        <w:tc>
+          <w:tcPr>
+            <w:tcW w:w="3119" w:type="dxa"/>
+            <w:vAlign w:val="center"/>
+          </w:tcPr>
+          <w:p>
+            <w:pPr>
+              <w:jc w:val="center"/>
+            </w:pPr>
+            <w:r>
+              <w:t>Output</w:t>
+            </w:r>
+          </w:p>
+        </w:tc>
+      </w:tr>
+      <w:tr>
+        <w:tc>
+          <w:tcPr>
+            <w:tcW w:w="562" w:type="dxa"/>
+            <w:vAlign w:val="center"/>
+          </w:tcPr>
+          <w:p>
+            <w:pPr>
+              <w:jc w:val="center"/>
+            </w:pPr>
+            <w:r>
+              <w:t>#1</w:t>
+            </w:r>
+          </w:p>
+        </w:tc>
+        <w:tc>
+          <w:tcPr>
+            <w:tcW w:w="1985" w:type="dxa"/>
+            <w:vAlign w:val="center"/>
+          </w:tcPr>
+          <w:p>
+            <w:pPr>
+              <w:jc w:val="center"/>
+            </w:pPr>
+            <w:hyperlink r:id="rId23" w:history="1">
+              <w:r>
+                <w:rPr>
+                  <w:rStyle w:val="Collegamentoipertestuale"/>
+                </w:rPr>
+                <w:t>sara@gmail.com</w:t>
+              </w:r>
+            </w:hyperlink>
+          </w:p>
+        </w:tc>
+        <w:tc>
+          <w:tcPr>
+            <w:tcW w:w="1137" w:type="dxa"/>
+            <w:vAlign w:val="center"/>
+          </w:tcPr>
+          <w:p>
+            <w:pPr>
+              <w:jc w:val="center"/>
+            </w:pPr>
+            <w:proofErr w:type="spellStart"/>
+            <w:r>
+              <w:t>sara</w:t>
+            </w:r>
+            <w:proofErr w:type="spellEnd"/>
+          </w:p>
+        </w:tc>
+        <w:tc>
+          <w:tcPr>
+            <w:tcW w:w="3115" w:type="dxa"/>
+            <w:vAlign w:val="center"/>
+          </w:tcPr>
+          <w:p>
+            <w:pPr>
+              <w:jc w:val="center"/>
+            </w:pPr>
+            <w:r>
+              <w:t>“Benvenuto”</w:t>
+            </w:r>
+          </w:p>
+        </w:tc>
+        <w:tc>
+          <w:tcPr>
+            <w:tcW w:w="3119" w:type="dxa"/>
+            <w:vAlign w:val="center"/>
+          </w:tcPr>
+          <w:p>
+            <w:pPr>
+              <w:jc w:val="center"/>
+            </w:pPr>
+            <w:r>
+              <w:t>“Benvenuto”</w:t>
+            </w:r>
+          </w:p>
+        </w:tc>
+      </w:tr>
+      <w:tr>
+        <w:tc>
+          <w:tcPr>
+            <w:tcW w:w="562" w:type="dxa"/>
+            <w:vAlign w:val="center"/>
+          </w:tcPr>
+          <w:p>
+            <w:pPr>
+              <w:jc w:val="center"/>
+            </w:pPr>
+            <w:r>
+              <w:t>#2</w:t>
+            </w:r>
+          </w:p>
+        </w:tc>
+        <w:tc>
+          <w:tcPr>
+            <w:tcW w:w="1985" w:type="dxa"/>
+            <w:vAlign w:val="center"/>
+          </w:tcPr>
+          <w:p>
+            <w:pPr>
+              <w:jc w:val="center"/>
+            </w:pPr>
+          </w:p>
+        </w:tc>
+        <w:tc>
+          <w:tcPr>
+            <w:tcW w:w="1137" w:type="dxa"/>
+            <w:vAlign w:val="center"/>
+          </w:tcPr>
+          <w:p>
+            <w:pPr>
+              <w:jc w:val="center"/>
+            </w:pPr>
+          </w:p>
+        </w:tc>
+        <w:tc>
+          <w:tcPr>
+            <w:tcW w:w="3115" w:type="dxa"/>
+            <w:vAlign w:val="center"/>
+          </w:tcPr>
+          <w:p>
+            <w:pPr>
+              <w:jc w:val="center"/>
+            </w:pPr>
+            <w:r>
+              <w:t>“ATTENZIONE login errato”</w:t>
+            </w:r>
+          </w:p>
+        </w:tc>
+        <w:tc>
+          <w:tcPr>
+            <w:tcW w:w="3119" w:type="dxa"/>
+            <w:vAlign w:val="center"/>
+          </w:tcPr>
+          <w:p>
+            <w:pPr>
+              <w:jc w:val="center"/>
+            </w:pPr>
+            <w:r>
+              <w:t>“ATTENZIONE login errato”</w:t>
+            </w:r>
+          </w:p>
+        </w:tc>
+      </w:tr>
+      <w:tr>
+        <w:tc>
+          <w:tcPr>
+            <w:tcW w:w="562" w:type="dxa"/>
+            <w:vAlign w:val="center"/>
+          </w:tcPr>
+          <w:p>
+            <w:pPr>
+              <w:jc w:val="center"/>
+            </w:pPr>
+            <w:r>
+              <w:t>#3</w:t>
+            </w:r>
+          </w:p>
+        </w:tc>
+        <w:tc>
+          <w:tcPr>
+            <w:tcW w:w="1985" w:type="dxa"/>
+            <w:vAlign w:val="center"/>
+          </w:tcPr>
+          <w:p>
+            <w:pPr>
+              <w:jc w:val="center"/>
+            </w:pPr>
+            <w:hyperlink r:id="rId24" w:history="1">
+              <w:r>
+                <w:rPr>
+                  <w:rStyle w:val="Collegamentoipertestuale"/>
+                </w:rPr>
+                <w:t>sara@gmail.com</w:t>
+              </w:r>
+            </w:hyperlink>
+          </w:p>
+        </w:tc>
+        <w:tc>
+          <w:tcPr>
+            <w:tcW w:w="1137" w:type="dxa"/>
+            <w:vAlign w:val="center"/>
+          </w:tcPr>
+          <w:p>
+            <w:pPr>
+              <w:jc w:val="center"/>
+            </w:pPr>
+            <w:proofErr w:type="spellStart"/>
+            <w:r>
+              <w:t>aras</w:t>
+            </w:r>
+            <w:proofErr w:type="spellEnd"/>
+          </w:p>
+        </w:tc>
+        <w:tc>
+          <w:tcPr>
+            <w:tcW w:w="3115" w:type="dxa"/>
+            <w:vAlign w:val="center"/>
+          </w:tcPr>
+          <w:p>
+            <w:pPr>
+              <w:jc w:val="center"/>
+            </w:pPr>
+            <w:r>
+              <w:t>“ATTENZIONE login errato”</w:t>
+            </w:r>
+          </w:p>
+        </w:tc>
+        <w:tc>
+          <w:tcPr>
+            <w:tcW w:w="3119" w:type="dxa"/>
+            <w:vAlign w:val="center"/>
+          </w:tcPr>
+          <w:p>
+            <w:pPr>
+              <w:jc w:val="center"/>
+            </w:pPr>
+            <w:r>
+              <w:t>“ATTENZIONE login errato”</w:t>
+            </w:r>
+          </w:p>
+        </w:tc>
+      </w:tr>
+      <w:tr>
+        <w:tc>
+          <w:tcPr>
+            <w:tcW w:w="562" w:type="dxa"/>
+            <w:vAlign w:val="center"/>
+          </w:tcPr>
+          <w:p>
+            <w:pPr>
+              <w:jc w:val="center"/>
+            </w:pPr>
+            <w:r>
+              <w:t>#4</w:t>
+            </w:r>
+          </w:p>
+        </w:tc>
+        <w:tc>
+          <w:tcPr>
+            <w:tcW w:w="1985" w:type="dxa"/>
+            <w:vAlign w:val="center"/>
+          </w:tcPr>
+          <w:p>
+            <w:pPr>
+              <w:jc w:val="center"/>
+            </w:pPr>
+            <w:hyperlink r:id="rId25" w:history="1">
+              <w:r>
+                <w:rPr>
+                  <w:rStyle w:val="Collegamentoipertestuale"/>
+                </w:rPr>
+                <w:t>aras@gmail.com</w:t>
+              </w:r>
+            </w:hyperlink>
+          </w:p>
+        </w:tc>
+        <w:tc>
+          <w:tcPr>
+            <w:tcW w:w="1137" w:type="dxa"/>
+            <w:vAlign w:val="center"/>
+          </w:tcPr>
+          <w:p>
+            <w:pPr>
+              <w:jc w:val="center"/>
+            </w:pPr>
+            <w:proofErr w:type="spellStart"/>
+            <w:r>
+              <w:t>sara</w:t>
+            </w:r>
+            <w:proofErr w:type="spellEnd"/>
+          </w:p>
+        </w:tc>
+        <w:tc>
+          <w:tcPr>
+            <w:tcW w:w="3115" w:type="dxa"/>
+            <w:vAlign w:val="center"/>
+          </w:tcPr>
+          <w:p>
+            <w:pPr>
+              <w:jc w:val="center"/>
+            </w:pPr>
+            <w:r>
+              <w:t>“ATTENZIONE login errato”</w:t>
+            </w:r>
+          </w:p>
+        </w:tc>
+        <w:tc>
+          <w:tcPr>
+            <w:tcW w:w="3119" w:type="dxa"/>
+            <w:vAlign w:val="center"/>
+          </w:tcPr>
+          <w:p>
+            <w:pPr>
+              <w:jc w:val="center"/>
+            </w:pPr>
+            <w:r>
+              <w:t>“ATTENZIONE login errato”</w:t>
+            </w:r>
+          </w:p>
+        </w:tc>
+      </w:tr>
+    </w:tbl>
+    <w:p/>
+    <w:tbl>
+      <w:tblPr>
+        <w:tblStyle w:val="Grigliatabella"/>
+        <w:tblW w:w="9628" w:type="dxa"/>
+        <w:tblLook w:val="0620" w:firstRow="1" w:lastRow="0" w:firstColumn="0" w:lastColumn="0" w:noHBand="1" w:noVBand="1"/>
+      </w:tblPr>
+      <w:tblGrid>
+        <w:gridCol w:w="536"/>
+        <w:gridCol w:w="2153"/>
+        <w:gridCol w:w="2126"/>
+        <w:gridCol w:w="2207"/>
+        <w:gridCol w:w="2606"/>
+      </w:tblGrid>
+      <w:tr>
+        <w:tc>
+          <w:tcPr>
+            <w:tcW w:w="9628" w:type="dxa"/>
+            <w:gridSpan w:val="5"/>
+          </w:tcPr>
+          <w:p>
+            <w:pPr>
+              <w:jc w:val="center"/>
+              <w:rPr>
+                <w:b/>
+              </w:rPr>
+            </w:pPr>
+            <w:r>
+              <w:rPr>
+                <w:b/>
+              </w:rPr>
+              <w:t>Sessione d’allenamento</w:t>
+            </w:r>
+          </w:p>
+        </w:tc>
+      </w:tr>
+      <w:tr>
+        <w:tc>
+          <w:tcPr>
+            <w:tcW w:w="536" w:type="dxa"/>
+            <w:vAlign w:val="center"/>
+          </w:tcPr>
+          <w:p>
+            <w:pPr>
+              <w:jc w:val="center"/>
+            </w:pPr>
+            <w:r>
+              <w:t>ID</w:t>
+            </w:r>
+          </w:p>
+        </w:tc>
+        <w:tc>
+          <w:tcPr>
+            <w:tcW w:w="2153" w:type="dxa"/>
+            <w:vAlign w:val="center"/>
+          </w:tcPr>
+          <w:p>
+            <w:pPr>
+              <w:jc w:val="center"/>
+            </w:pPr>
+            <w:r>
+              <w:t>Operazione</w:t>
+            </w:r>
+            <w:r>
+              <w:t xml:space="preserve"> #1</w:t>
+            </w:r>
+          </w:p>
+        </w:tc>
+        <w:tc>
+          <w:tcPr>
+            <w:tcW w:w="2126" w:type="dxa"/>
+          </w:tcPr>
+          <w:p>
+            <w:pPr>
+              <w:jc w:val="center"/>
+            </w:pPr>
+            <w:r>
+              <w:t>Operazione #2</w:t>
+            </w:r>
+          </w:p>
+        </w:tc>
+        <w:tc>
+          <w:tcPr>
+            <w:tcW w:w="2207" w:type="dxa"/>
+            <w:vAlign w:val="center"/>
+          </w:tcPr>
+          <w:p>
+            <w:pPr>
+              <w:jc w:val="center"/>
+            </w:pPr>
+            <w:r>
+              <w:t>Valore atteso</w:t>
+            </w:r>
+          </w:p>
+        </w:tc>
+        <w:tc>
+          <w:tcPr>
+            <w:tcW w:w="2606" w:type="dxa"/>
+            <w:vAlign w:val="center"/>
+          </w:tcPr>
+          <w:p>
+            <w:pPr>
+              <w:jc w:val="center"/>
+            </w:pPr>
+            <w:r>
+              <w:t>Output</w:t>
+            </w:r>
+          </w:p>
+        </w:tc>
+      </w:tr>
+      <w:tr>
+        <w:trPr>
+          <w:trHeight w:val="2029"/>
+        </w:trPr>
+        <w:tc>
+          <w:tcPr>
+            <w:tcW w:w="536" w:type="dxa"/>
+            <w:vAlign w:val="center"/>
+          </w:tcPr>
+          <w:p>
+            <w:pPr>
+              <w:jc w:val="center"/>
+            </w:pPr>
+            <w:r>
+              <w:t>#1</w:t>
+            </w:r>
+          </w:p>
+        </w:tc>
+        <w:tc>
+          <w:tcPr>
+            <w:tcW w:w="2153" w:type="dxa"/>
+            <w:vAlign w:val="center"/>
+          </w:tcPr>
+          <w:p>
+            <w:pPr>
+              <w:jc w:val="center"/>
+            </w:pPr>
+            <w:r>
+              <w:t>Selezione tasto Start</w:t>
+            </w:r>
+          </w:p>
+        </w:tc>
+        <w:tc>
+          <w:tcPr>
+            <w:tcW w:w="2126" w:type="dxa"/>
+            <w:vAlign w:val="center"/>
+          </w:tcPr>
+          <w:p>
+            <w:pPr>
+              <w:jc w:val="center"/>
+            </w:pPr>
+            <w:r>
+              <w:t xml:space="preserve">Selezione tasto </w:t>
+            </w:r>
+            <w:r>
+              <w:t>Stop</w:t>
+            </w:r>
+          </w:p>
+        </w:tc>
+        <w:tc>
+          <w:tcPr>
+            <w:tcW w:w="2207" w:type="dxa"/>
+            <w:vAlign w:val="center"/>
+          </w:tcPr>
+          <w:p>
+            <w:pPr>
+              <w:jc w:val="center"/>
+            </w:pPr>
+            <w:r>
+              <w:t>Parte il cronometro Valore Chilometri e Valore Calorie sono visibili</w:t>
+            </w:r>
+          </w:p>
+          <w:p>
+            <w:pPr>
+              <w:jc w:val="center"/>
+            </w:pPr>
+            <w:r>
+              <w:t>Visualizza i risultati</w:t>
+            </w:r>
+          </w:p>
+        </w:tc>
+        <w:tc>
+          <w:tcPr>
+            <w:tcW w:w="2606" w:type="dxa"/>
+            <w:vAlign w:val="center"/>
+          </w:tcPr>
+          <w:p>
+            <w:pPr>
+              <w:jc w:val="center"/>
+            </w:pPr>
+            <w:r>
+              <w:t>Parte il cronometro Valore Chilometri e Valore Calorie sono visibili</w:t>
+            </w:r>
+          </w:p>
+          <w:p>
+            <w:pPr>
+              <w:jc w:val="center"/>
+            </w:pPr>
+            <w:r>
+              <w:t>Visualizza i risultati</w:t>
+            </w:r>
+          </w:p>
+        </w:tc>
+      </w:tr>
+      <w:tr>
+        <w:tc>
+          <w:tcPr>
+            <w:tcW w:w="536" w:type="dxa"/>
+            <w:vAlign w:val="center"/>
+          </w:tcPr>
+          <w:p>
+            <w:pPr>
+              <w:jc w:val="center"/>
+            </w:pPr>
+            <w:r>
+              <w:t>#2</w:t>
+            </w:r>
+          </w:p>
+        </w:tc>
+        <w:tc>
+          <w:tcPr>
+            <w:tcW w:w="2153" w:type="dxa"/>
+            <w:vAlign w:val="center"/>
+          </w:tcPr>
+          <w:p>
+            <w:pPr>
+              <w:jc w:val="center"/>
+            </w:pPr>
+            <w:r>
+              <w:t>Selezione tasto Stop</w:t>
+            </w:r>
+          </w:p>
+        </w:tc>
+        <w:tc>
+          <w:tcPr>
+            <w:tcW w:w="2126" w:type="dxa"/>
+          </w:tcPr>
+          <w:p>
+            <w:pPr>
+              <w:jc w:val="center"/>
+            </w:pPr>
+          </w:p>
+        </w:tc>
+        <w:tc>
+          <w:tcPr>
+            <w:tcW w:w="2207" w:type="dxa"/>
+            <w:vAlign w:val="center"/>
+          </w:tcPr>
+          <w:p>
+            <w:pPr>
+              <w:jc w:val="center"/>
+            </w:pPr>
+            <w:r>
+              <w:t>“Devi premere Start prima di iniziare l’allenamento”</w:t>
+            </w:r>
+          </w:p>
+        </w:tc>
+        <w:tc>
+          <w:tcPr>
+            <w:tcW w:w="2606" w:type="dxa"/>
+            <w:vAlign w:val="center"/>
+          </w:tcPr>
+          <w:p>
+            <w:pPr>
+              <w:jc w:val="center"/>
+            </w:pPr>
+            <w:r>
+              <w:t>“Devi premere Start prima di iniziare l’allenamento”</w:t>
+            </w:r>
+          </w:p>
+        </w:tc>
+      </w:tr>
+    </w:tbl>
+    <w:p/>
+    <w:p>
+      <w:bookmarkStart w:id="16" w:name="_GoBack"/>
+      <w:bookmarkEnd w:id="16"/>
+    </w:p>
     <w:sectPr>
-      <w:footerReference w:type="default" r:id="rId21"/>
+      <w:footerReference w:type="default" r:id="rId26"/>
       <w:pgSz w:w="11906" w:h="16838"/>
       <w:pgMar w:top="1417" w:right="1134" w:bottom="1134" w:left="1134" w:header="708" w:footer="708" w:gutter="0"/>
       <w:cols w:space="708"/>
@@ -6890,7 +8204,7 @@
           <w:rPr>
             <w:noProof/>
           </w:rPr>
-          <w:t>18</w:t>
+          <w:t>19</w:t>
         </w:r>
         <w:r>
           <w:fldChar w:fldCharType="end"/>
@@ -8305,9 +9619,9 @@
   </w:abstractNum>
   <w:abstractNum w:abstractNumId="13" w15:restartNumberingAfterBreak="0">
     <w:nsid w:val="3137529F"/>
-    <w:multiLevelType w:val="hybridMultilevel"/>
-    <w:tmpl w:val="B9E62964"/>
-    <w:lvl w:ilvl="0" w:tplc="0410000F">
+    <w:multiLevelType w:val="multilevel"/>
+    <w:tmpl w:val="602E4AB6"/>
+    <w:lvl w:ilvl="0">
       <w:start w:val="1"/>
       <w:numFmt w:val="decimal"/>
       <w:lvlText w:val="%1."/>
@@ -8315,78 +9629,113 @@
       <w:pPr>
         <w:ind w:left="720" w:hanging="360"/>
       </w:pPr>
-    </w:lvl>
-    <w:lvl w:ilvl="1" w:tplc="04100019" w:tentative="1">
-      <w:start w:val="1"/>
-      <w:numFmt w:val="lowerLetter"/>
-      <w:lvlText w:val="%2."/>
-      <w:lvlJc w:val="left"/>
-      <w:pPr>
-        <w:ind w:left="1440" w:hanging="360"/>
-      </w:pPr>
-    </w:lvl>
-    <w:lvl w:ilvl="2" w:tplc="0410001B" w:tentative="1">
-      <w:start w:val="1"/>
-      <w:numFmt w:val="lowerRoman"/>
-      <w:lvlText w:val="%3."/>
-      <w:lvlJc w:val="right"/>
-      <w:pPr>
-        <w:ind w:left="2160" w:hanging="180"/>
-      </w:pPr>
-    </w:lvl>
-    <w:lvl w:ilvl="3" w:tplc="0410000F" w:tentative="1">
+      <w:rPr>
+        <w:rFonts w:hint="default"/>
+      </w:rPr>
+    </w:lvl>
+    <w:lvl w:ilvl="1">
       <w:start w:val="1"/>
       <w:numFmt w:val="decimal"/>
-      <w:lvlText w:val="%4."/>
-      <w:lvlJc w:val="left"/>
-      <w:pPr>
-        <w:ind w:left="2880" w:hanging="360"/>
-      </w:pPr>
-    </w:lvl>
-    <w:lvl w:ilvl="4" w:tplc="04100019" w:tentative="1">
-      <w:start w:val="1"/>
-      <w:numFmt w:val="lowerLetter"/>
-      <w:lvlText w:val="%5."/>
-      <w:lvlJc w:val="left"/>
-      <w:pPr>
-        <w:ind w:left="3600" w:hanging="360"/>
-      </w:pPr>
-    </w:lvl>
-    <w:lvl w:ilvl="5" w:tplc="0410001B" w:tentative="1">
-      <w:start w:val="1"/>
-      <w:numFmt w:val="lowerRoman"/>
-      <w:lvlText w:val="%6."/>
-      <w:lvlJc w:val="right"/>
-      <w:pPr>
-        <w:ind w:left="4320" w:hanging="180"/>
-      </w:pPr>
-    </w:lvl>
-    <w:lvl w:ilvl="6" w:tplc="0410000F" w:tentative="1">
+      <w:isLgl/>
+      <w:lvlText w:val="%1.%2"/>
+      <w:lvlJc w:val="left"/>
+      <w:pPr>
+        <w:ind w:left="780" w:hanging="420"/>
+      </w:pPr>
+      <w:rPr>
+        <w:rFonts w:hint="default"/>
+      </w:rPr>
+    </w:lvl>
+    <w:lvl w:ilvl="2">
       <w:start w:val="1"/>
       <w:numFmt w:val="decimal"/>
-      <w:lvlText w:val="%7."/>
-      <w:lvlJc w:val="left"/>
-      <w:pPr>
-        <w:ind w:left="5040" w:hanging="360"/>
-      </w:pPr>
-    </w:lvl>
-    <w:lvl w:ilvl="7" w:tplc="04100019" w:tentative="1">
-      <w:start w:val="1"/>
-      <w:numFmt w:val="lowerLetter"/>
-      <w:lvlText w:val="%8."/>
-      <w:lvlJc w:val="left"/>
-      <w:pPr>
-        <w:ind w:left="5760" w:hanging="360"/>
-      </w:pPr>
-    </w:lvl>
-    <w:lvl w:ilvl="8" w:tplc="0410001B" w:tentative="1">
-      <w:start w:val="1"/>
-      <w:numFmt w:val="lowerRoman"/>
-      <w:lvlText w:val="%9."/>
-      <w:lvlJc w:val="right"/>
-      <w:pPr>
-        <w:ind w:left="6480" w:hanging="180"/>
-      </w:pPr>
+      <w:isLgl/>
+      <w:lvlText w:val="%1.%2.%3"/>
+      <w:lvlJc w:val="left"/>
+      <w:pPr>
+        <w:ind w:left="1080" w:hanging="720"/>
+      </w:pPr>
+      <w:rPr>
+        <w:rFonts w:hint="default"/>
+      </w:rPr>
+    </w:lvl>
+    <w:lvl w:ilvl="3">
+      <w:start w:val="1"/>
+      <w:numFmt w:val="decimal"/>
+      <w:isLgl/>
+      <w:lvlText w:val="%1.%2.%3.%4"/>
+      <w:lvlJc w:val="left"/>
+      <w:pPr>
+        <w:ind w:left="1080" w:hanging="720"/>
+      </w:pPr>
+      <w:rPr>
+        <w:rFonts w:hint="default"/>
+      </w:rPr>
+    </w:lvl>
+    <w:lvl w:ilvl="4">
+      <w:start w:val="1"/>
+      <w:numFmt w:val="decimal"/>
+      <w:isLgl/>
+      <w:lvlText w:val="%1.%2.%3.%4.%5"/>
+      <w:lvlJc w:val="left"/>
+      <w:pPr>
+        <w:ind w:left="1440" w:hanging="1080"/>
+      </w:pPr>
+      <w:rPr>
+        <w:rFonts w:hint="default"/>
+      </w:rPr>
+    </w:lvl>
+    <w:lvl w:ilvl="5">
+      <w:start w:val="1"/>
+      <w:numFmt w:val="decimal"/>
+      <w:isLgl/>
+      <w:lvlText w:val="%1.%2.%3.%4.%5.%6"/>
+      <w:lvlJc w:val="left"/>
+      <w:pPr>
+        <w:ind w:left="1440" w:hanging="1080"/>
+      </w:pPr>
+      <w:rPr>
+        <w:rFonts w:hint="default"/>
+      </w:rPr>
+    </w:lvl>
+    <w:lvl w:ilvl="6">
+      <w:start w:val="1"/>
+      <w:numFmt w:val="decimal"/>
+      <w:isLgl/>
+      <w:lvlText w:val="%1.%2.%3.%4.%5.%6.%7"/>
+      <w:lvlJc w:val="left"/>
+      <w:pPr>
+        <w:ind w:left="1800" w:hanging="1440"/>
+      </w:pPr>
+      <w:rPr>
+        <w:rFonts w:hint="default"/>
+      </w:rPr>
+    </w:lvl>
+    <w:lvl w:ilvl="7">
+      <w:start w:val="1"/>
+      <w:numFmt w:val="decimal"/>
+      <w:isLgl/>
+      <w:lvlText w:val="%1.%2.%3.%4.%5.%6.%7.%8"/>
+      <w:lvlJc w:val="left"/>
+      <w:pPr>
+        <w:ind w:left="1800" w:hanging="1440"/>
+      </w:pPr>
+      <w:rPr>
+        <w:rFonts w:hint="default"/>
+      </w:rPr>
+    </w:lvl>
+    <w:lvl w:ilvl="8">
+      <w:start w:val="1"/>
+      <w:numFmt w:val="decimal"/>
+      <w:isLgl/>
+      <w:lvlText w:val="%1.%2.%3.%4.%5.%6.%7.%8.%9"/>
+      <w:lvlJc w:val="left"/>
+      <w:pPr>
+        <w:ind w:left="2160" w:hanging="1800"/>
+      </w:pPr>
+      <w:rPr>
+        <w:rFonts w:hint="default"/>
+      </w:rPr>
     </w:lvl>
   </w:abstractNum>
   <w:abstractNum w:abstractNumId="14" w15:restartNumberingAfterBreak="0">
@@ -9278,6 +10627,124 @@
     </w:lvl>
   </w:abstractNum>
   <w:abstractNum w:abstractNumId="23" w15:restartNumberingAfterBreak="0">
+    <w:nsid w:val="57466EBA"/>
+    <w:multiLevelType w:val="multilevel"/>
+    <w:tmpl w:val="E4261CBA"/>
+    <w:lvl w:ilvl="0">
+      <w:start w:val="1"/>
+      <w:numFmt w:val="decimal"/>
+      <w:lvlText w:val="%1."/>
+      <w:lvlJc w:val="left"/>
+      <w:pPr>
+        <w:ind w:left="720" w:hanging="360"/>
+      </w:pPr>
+    </w:lvl>
+    <w:lvl w:ilvl="1">
+      <w:start w:val="1"/>
+      <w:numFmt w:val="decimal"/>
+      <w:isLgl/>
+      <w:lvlText w:val="%1.%2"/>
+      <w:lvlJc w:val="left"/>
+      <w:pPr>
+        <w:ind w:left="780" w:hanging="420"/>
+      </w:pPr>
+      <w:rPr>
+        <w:rFonts w:hint="default"/>
+      </w:rPr>
+    </w:lvl>
+    <w:lvl w:ilvl="2">
+      <w:start w:val="1"/>
+      <w:numFmt w:val="decimal"/>
+      <w:isLgl/>
+      <w:lvlText w:val="%1.%2.%3"/>
+      <w:lvlJc w:val="left"/>
+      <w:pPr>
+        <w:ind w:left="1080" w:hanging="720"/>
+      </w:pPr>
+      <w:rPr>
+        <w:rFonts w:hint="default"/>
+      </w:rPr>
+    </w:lvl>
+    <w:lvl w:ilvl="3">
+      <w:start w:val="1"/>
+      <w:numFmt w:val="decimal"/>
+      <w:isLgl/>
+      <w:lvlText w:val="%1.%2.%3.%4"/>
+      <w:lvlJc w:val="left"/>
+      <w:pPr>
+        <w:ind w:left="1080" w:hanging="720"/>
+      </w:pPr>
+      <w:rPr>
+        <w:rFonts w:hint="default"/>
+      </w:rPr>
+    </w:lvl>
+    <w:lvl w:ilvl="4">
+      <w:start w:val="1"/>
+      <w:numFmt w:val="decimal"/>
+      <w:isLgl/>
+      <w:lvlText w:val="%1.%2.%3.%4.%5"/>
+      <w:lvlJc w:val="left"/>
+      <w:pPr>
+        <w:ind w:left="1440" w:hanging="1080"/>
+      </w:pPr>
+      <w:rPr>
+        <w:rFonts w:hint="default"/>
+      </w:rPr>
+    </w:lvl>
+    <w:lvl w:ilvl="5">
+      <w:start w:val="1"/>
+      <w:numFmt w:val="decimal"/>
+      <w:isLgl/>
+      <w:lvlText w:val="%1.%2.%3.%4.%5.%6"/>
+      <w:lvlJc w:val="left"/>
+      <w:pPr>
+        <w:ind w:left="1440" w:hanging="1080"/>
+      </w:pPr>
+      <w:rPr>
+        <w:rFonts w:hint="default"/>
+      </w:rPr>
+    </w:lvl>
+    <w:lvl w:ilvl="6">
+      <w:start w:val="1"/>
+      <w:numFmt w:val="decimal"/>
+      <w:isLgl/>
+      <w:lvlText w:val="%1.%2.%3.%4.%5.%6.%7"/>
+      <w:lvlJc w:val="left"/>
+      <w:pPr>
+        <w:ind w:left="1800" w:hanging="1440"/>
+      </w:pPr>
+      <w:rPr>
+        <w:rFonts w:hint="default"/>
+      </w:rPr>
+    </w:lvl>
+    <w:lvl w:ilvl="7">
+      <w:start w:val="1"/>
+      <w:numFmt w:val="decimal"/>
+      <w:isLgl/>
+      <w:lvlText w:val="%1.%2.%3.%4.%5.%6.%7.%8"/>
+      <w:lvlJc w:val="left"/>
+      <w:pPr>
+        <w:ind w:left="1800" w:hanging="1440"/>
+      </w:pPr>
+      <w:rPr>
+        <w:rFonts w:hint="default"/>
+      </w:rPr>
+    </w:lvl>
+    <w:lvl w:ilvl="8">
+      <w:start w:val="1"/>
+      <w:numFmt w:val="decimal"/>
+      <w:isLgl/>
+      <w:lvlText w:val="%1.%2.%3.%4.%5.%6.%7.%8.%9"/>
+      <w:lvlJc w:val="left"/>
+      <w:pPr>
+        <w:ind w:left="2160" w:hanging="1800"/>
+      </w:pPr>
+      <w:rPr>
+        <w:rFonts w:hint="default"/>
+      </w:rPr>
+    </w:lvl>
+  </w:abstractNum>
+  <w:abstractNum w:abstractNumId="24" w15:restartNumberingAfterBreak="0">
     <w:nsid w:val="5764718B"/>
     <w:multiLevelType w:val="hybridMultilevel"/>
     <w:tmpl w:val="B9E62964"/>
@@ -9363,7 +10830,7 @@
       </w:pPr>
     </w:lvl>
   </w:abstractNum>
-  <w:abstractNum w:abstractNumId="24" w15:restartNumberingAfterBreak="0">
+  <w:abstractNum w:abstractNumId="25" w15:restartNumberingAfterBreak="0">
     <w:nsid w:val="616A7B17"/>
     <w:multiLevelType w:val="hybridMultilevel"/>
     <w:tmpl w:val="62469274"/>
@@ -9449,7 +10916,7 @@
       </w:pPr>
     </w:lvl>
   </w:abstractNum>
-  <w:abstractNum w:abstractNumId="25" w15:restartNumberingAfterBreak="0">
+  <w:abstractNum w:abstractNumId="26" w15:restartNumberingAfterBreak="0">
     <w:nsid w:val="64F2720C"/>
     <w:multiLevelType w:val="hybridMultilevel"/>
     <w:tmpl w:val="ADD07D58"/>
@@ -9535,7 +11002,7 @@
       </w:pPr>
     </w:lvl>
   </w:abstractNum>
-  <w:abstractNum w:abstractNumId="26" w15:restartNumberingAfterBreak="0">
+  <w:abstractNum w:abstractNumId="27" w15:restartNumberingAfterBreak="0">
     <w:nsid w:val="67805AEB"/>
     <w:multiLevelType w:val="hybridMultilevel"/>
     <w:tmpl w:val="62469274"/>
@@ -9621,7 +11088,7 @@
       </w:pPr>
     </w:lvl>
   </w:abstractNum>
-  <w:abstractNum w:abstractNumId="27" w15:restartNumberingAfterBreak="0">
+  <w:abstractNum w:abstractNumId="28" w15:restartNumberingAfterBreak="0">
     <w:nsid w:val="6B404A5F"/>
     <w:multiLevelType w:val="hybridMultilevel"/>
     <w:tmpl w:val="B9E62964"/>
@@ -9707,7 +11174,7 @@
       </w:pPr>
     </w:lvl>
   </w:abstractNum>
-  <w:abstractNum w:abstractNumId="28" w15:restartNumberingAfterBreak="0">
+  <w:abstractNum w:abstractNumId="29" w15:restartNumberingAfterBreak="0">
     <w:nsid w:val="75BA43CA"/>
     <w:multiLevelType w:val="hybridMultilevel"/>
     <w:tmpl w:val="4EF456F8"/>
@@ -9796,7 +11263,7 @@
       </w:pPr>
     </w:lvl>
   </w:abstractNum>
-  <w:abstractNum w:abstractNumId="29" w15:restartNumberingAfterBreak="0">
+  <w:abstractNum w:abstractNumId="30" w15:restartNumberingAfterBreak="0">
     <w:nsid w:val="7E596B97"/>
     <w:multiLevelType w:val="multilevel"/>
     <w:tmpl w:val="2F2E6EDC"/>
@@ -9910,7 +11377,7 @@
     </w:lvl>
   </w:abstractNum>
   <w:num w:numId="1">
-    <w:abstractNumId w:val="29"/>
+    <w:abstractNumId w:val="30"/>
   </w:num>
   <w:num w:numId="2">
     <w:abstractNumId w:val="18"/>
@@ -9949,16 +11416,16 @@
     <w:abstractNumId w:val="8"/>
   </w:num>
   <w:num w:numId="14">
-    <w:abstractNumId w:val="27"/>
+    <w:abstractNumId w:val="28"/>
   </w:num>
   <w:num w:numId="15">
-    <w:abstractNumId w:val="24"/>
+    <w:abstractNumId w:val="25"/>
   </w:num>
   <w:num w:numId="16">
     <w:abstractNumId w:val="21"/>
   </w:num>
   <w:num w:numId="17">
-    <w:abstractNumId w:val="25"/>
+    <w:abstractNumId w:val="26"/>
   </w:num>
   <w:num w:numId="18">
     <w:abstractNumId w:val="6"/>
@@ -9970,7 +11437,7 @@
     <w:abstractNumId w:val="17"/>
   </w:num>
   <w:num w:numId="21">
-    <w:abstractNumId w:val="26"/>
+    <w:abstractNumId w:val="27"/>
   </w:num>
   <w:num w:numId="22">
     <w:abstractNumId w:val="16"/>
@@ -9982,10 +11449,10 @@
     <w:abstractNumId w:val="15"/>
   </w:num>
   <w:num w:numId="25">
-    <w:abstractNumId w:val="28"/>
+    <w:abstractNumId w:val="29"/>
   </w:num>
   <w:num w:numId="26">
-    <w:abstractNumId w:val="23"/>
+    <w:abstractNumId w:val="24"/>
   </w:num>
   <w:num w:numId="27">
     <w:abstractNumId w:val="14"/>
@@ -10001,69 +11468,18 @@
   </w:num>
   <w:num w:numId="31">
     <w:abstractNumId w:val="19"/>
-    <w:lvlOverride w:ilvl="0"/>
-    <w:lvlOverride w:ilvl="1"/>
-    <w:lvlOverride w:ilvl="2"/>
-    <w:lvlOverride w:ilvl="3"/>
-    <w:lvlOverride w:ilvl="4"/>
-    <w:lvlOverride w:ilvl="5"/>
-    <w:lvlOverride w:ilvl="6"/>
-    <w:lvlOverride w:ilvl="7"/>
-    <w:lvlOverride w:ilvl="8"/>
   </w:num>
   <w:num w:numId="32">
     <w:abstractNumId w:val="3"/>
-    <w:lvlOverride w:ilvl="0"/>
-    <w:lvlOverride w:ilvl="1"/>
-    <w:lvlOverride w:ilvl="2"/>
-    <w:lvlOverride w:ilvl="3"/>
-    <w:lvlOverride w:ilvl="4"/>
-    <w:lvlOverride w:ilvl="5"/>
-    <w:lvlOverride w:ilvl="6"/>
-    <w:lvlOverride w:ilvl="7"/>
-    <w:lvlOverride w:ilvl="8"/>
   </w:num>
   <w:num w:numId="33">
     <w:abstractNumId w:val="5"/>
-    <w:lvlOverride w:ilvl="0"/>
-    <w:lvlOverride w:ilvl="1"/>
-    <w:lvlOverride w:ilvl="2"/>
-    <w:lvlOverride w:ilvl="3"/>
-    <w:lvlOverride w:ilvl="4"/>
-    <w:lvlOverride w:ilvl="5"/>
-    <w:lvlOverride w:ilvl="6"/>
-    <w:lvlOverride w:ilvl="7"/>
-    <w:lvlOverride w:ilvl="8"/>
   </w:num>
   <w:num w:numId="34">
     <w:abstractNumId w:val="13"/>
-    <w:lvlOverride w:ilvl="0">
-      <w:startOverride w:val="1"/>
-    </w:lvlOverride>
-    <w:lvlOverride w:ilvl="1">
-      <w:startOverride w:val="1"/>
-    </w:lvlOverride>
-    <w:lvlOverride w:ilvl="2">
-      <w:startOverride w:val="1"/>
-    </w:lvlOverride>
-    <w:lvlOverride w:ilvl="3">
-      <w:startOverride w:val="1"/>
-    </w:lvlOverride>
-    <w:lvlOverride w:ilvl="4">
-      <w:startOverride w:val="1"/>
-    </w:lvlOverride>
-    <w:lvlOverride w:ilvl="5">
-      <w:startOverride w:val="1"/>
-    </w:lvlOverride>
-    <w:lvlOverride w:ilvl="6">
-      <w:startOverride w:val="1"/>
-    </w:lvlOverride>
-    <w:lvlOverride w:ilvl="7">
-      <w:startOverride w:val="1"/>
-    </w:lvlOverride>
-    <w:lvlOverride w:ilvl="8">
-      <w:startOverride w:val="1"/>
-    </w:lvlOverride>
+  </w:num>
+  <w:num w:numId="35">
+    <w:abstractNumId w:val="23"/>
   </w:num>
 </w:numbering>
 </file>
@@ -10882,6 +12298,18 @@
       </w:tblBorders>
     </w:tblPr>
   </w:style>
+  <w:style w:type="character" w:styleId="Menzionenonrisolta">
+    <w:name w:val="Unresolved Mention"/>
+    <w:basedOn w:val="Carpredefinitoparagrafo"/>
+    <w:uiPriority w:val="99"/>
+    <w:semiHidden/>
+    <w:unhideWhenUsed/>
+    <w:rsid w:val="00324AFA"/>
+    <w:rPr>
+      <w:color w:val="808080"/>
+      <w:shd w:val="clear" w:color="auto" w:fill="E6E6E6"/>
+    </w:rPr>
+  </w:style>
 </w:styles>
 </file>
 
@@ -11151,7 +12579,7 @@
 </file>
 
 <file path=customXml/itemProps1.xml><?xml version="1.0" encoding="utf-8"?>
-<ds:datastoreItem xmlns:ds="http://schemas.openxmlformats.org/officeDocument/2006/customXml" ds:itemID="{72EA346C-C32E-4C9A-846B-8BCA5DFDF308}">
+<ds:datastoreItem xmlns:ds="http://schemas.openxmlformats.org/officeDocument/2006/customXml" ds:itemID="{49D3B33D-842C-4793-9686-AE647712AAE4}">
   <ds:schemaRefs>
     <ds:schemaRef ds:uri="http://schemas.openxmlformats.org/officeDocument/2006/bibliography"/>
   </ds:schemaRefs>

</xml_diff>

<commit_message>
Aggiunta documentazione relativa al lancio di una sfida
</commit_message>
<xml_diff>
--- a/SocialBikeKeeper.docx
+++ b/SocialBikeKeeper.docx
@@ -2557,6 +2557,17 @@
           <w:b/>
         </w:rPr>
       </w:pPr>
+      <w:r>
+        <w:rPr>
+          <w:b/>
+        </w:rPr>
+        <w:t>Ricerca ciclisti da sfidare</w:t>
+      </w:r>
+    </w:p>
+    <w:p>
+      <w:r>
+        <w:t>L’interfaccia mostra una mappa con i marker dei ciclisti loggati in quel momento e dà la possibilità di lanciare una sfida al ciclista scelto selezionando il marker corrispondente.</w:t>
+      </w:r>
     </w:p>
     <w:p>
       <w:pPr>
@@ -2630,6 +2641,7 @@
       </w:pPr>
       <w:bookmarkStart w:id="10" w:name="_Toc497899796"/>
       <w:r>
+        <w:lastRenderedPageBreak/>
         <w:t xml:space="preserve">3.3 Business </w:t>
       </w:r>
       <w:proofErr w:type="spellStart"/>
@@ -2660,7 +2672,6 @@
         </w:numPr>
       </w:pPr>
       <w:r>
-        <w:lastRenderedPageBreak/>
         <w:t>Se un utente in fase di registrazione non compila tutti i campi del form o inserisce informazioni non valide come un indirizzo email senza “</w:t>
       </w:r>
       <w:r>
@@ -4797,6 +4808,33 @@
           <w:p>
             <w:pPr>
               <w:pStyle w:val="Paragrafoelenco"/>
+              <w:ind w:left="360"/>
+              <w:rPr>
+                <w:b/>
+                <w:sz w:val="22"/>
+              </w:rPr>
+            </w:pPr>
+            <w:r>
+              <w:rPr>
+                <w:b/>
+                <w:sz w:val="22"/>
+              </w:rPr>
+              <w:t>Il GPS non è stato attivato</w:t>
+            </w:r>
+          </w:p>
+          <w:p>
+            <w:pPr>
+              <w:pStyle w:val="Paragrafoelenco"/>
+              <w:ind w:left="360"/>
+              <w:rPr>
+                <w:b/>
+                <w:sz w:val="22"/>
+              </w:rPr>
+            </w:pPr>
+          </w:p>
+          <w:p>
+            <w:pPr>
+              <w:pStyle w:val="Paragrafoelenco"/>
               <w:numPr>
                 <w:ilvl w:val="0"/>
                 <w:numId w:val="27"/>
@@ -5020,6 +5058,7 @@
                 <w:b/>
                 <w:sz w:val="22"/>
               </w:rPr>
+              <w:lastRenderedPageBreak/>
               <w:t>PRECONDIZIONI</w:t>
             </w:r>
           </w:p>
@@ -5079,7 +5118,6 @@
               <w:rPr>
                 <w:sz w:val="22"/>
               </w:rPr>
-              <w:lastRenderedPageBreak/>
               <w:t>La connessione a Internet sia attiva</w:t>
             </w:r>
           </w:p>
@@ -5102,7 +5140,6 @@
                 <w:b/>
                 <w:sz w:val="22"/>
               </w:rPr>
-              <w:lastRenderedPageBreak/>
               <w:t>OUTPUT</w:t>
             </w:r>
           </w:p>
@@ -5416,6 +5453,33 @@
           <w:tcPr>
             <w:tcW w:w="5805" w:type="dxa"/>
           </w:tcPr>
+          <w:p>
+            <w:pPr>
+              <w:pStyle w:val="Paragrafoelenco"/>
+              <w:ind w:left="360"/>
+              <w:rPr>
+                <w:b/>
+                <w:sz w:val="22"/>
+              </w:rPr>
+            </w:pPr>
+            <w:r>
+              <w:rPr>
+                <w:b/>
+                <w:sz w:val="22"/>
+              </w:rPr>
+              <w:t>Selezione prematura del tasto Stop</w:t>
+            </w:r>
+          </w:p>
+          <w:p>
+            <w:pPr>
+              <w:pStyle w:val="Paragrafoelenco"/>
+              <w:ind w:left="360"/>
+              <w:rPr>
+                <w:b/>
+                <w:sz w:val="22"/>
+              </w:rPr>
+            </w:pPr>
+          </w:p>
           <w:p>
             <w:pPr>
               <w:pStyle w:val="Paragrafoelenco"/>
@@ -5807,6 +5871,7 @@
                 <w:b/>
                 <w:sz w:val="22"/>
               </w:rPr>
+              <w:lastRenderedPageBreak/>
               <w:t>SCENARIO PRIMARIO</w:t>
             </w:r>
           </w:p>
@@ -5943,7 +6008,1382 @@
               <w:rPr>
                 <w:sz w:val="22"/>
               </w:rPr>
+              <w:t>Il caso d’uso termina</w:t>
+            </w:r>
+          </w:p>
+        </w:tc>
+      </w:tr>
+    </w:tbl>
+    <w:p/>
+    <w:tbl>
+      <w:tblPr>
+        <w:tblStyle w:val="Grigliatabella"/>
+        <w:tblW w:w="0" w:type="auto"/>
+        <w:tblBorders>
+          <w:top w:val="none" w:sz="0" w:space="0" w:color="auto"/>
+          <w:left w:val="none" w:sz="0" w:space="0" w:color="auto"/>
+          <w:bottom w:val="none" w:sz="0" w:space="0" w:color="auto"/>
+          <w:right w:val="none" w:sz="0" w:space="0" w:color="auto"/>
+          <w:insideH w:val="none" w:sz="0" w:space="0" w:color="auto"/>
+          <w:insideV w:val="none" w:sz="0" w:space="0" w:color="auto"/>
+        </w:tblBorders>
+        <w:tblLook w:val="06A0" w:firstRow="1" w:lastRow="0" w:firstColumn="1" w:lastColumn="0" w:noHBand="1" w:noVBand="1"/>
+      </w:tblPr>
+      <w:tblGrid>
+        <w:gridCol w:w="3823"/>
+        <w:gridCol w:w="5805"/>
+      </w:tblGrid>
+      <w:tr>
+        <w:tc>
+          <w:tcPr>
+            <w:tcW w:w="3823" w:type="dxa"/>
+            <w:hideMark/>
+          </w:tcPr>
+          <w:p>
+            <w:pPr>
+              <w:rPr>
+                <w:b/>
+                <w:sz w:val="22"/>
+              </w:rPr>
+            </w:pPr>
+            <w:r>
+              <w:rPr>
+                <w:b/>
+                <w:sz w:val="22"/>
+              </w:rPr>
+              <w:t>Caso d’uso: UC-06</w:t>
+            </w:r>
+          </w:p>
+        </w:tc>
+        <w:tc>
+          <w:tcPr>
+            <w:tcW w:w="5805" w:type="dxa"/>
+            <w:hideMark/>
+          </w:tcPr>
+          <w:p>
+            <w:pPr>
+              <w:rPr>
+                <w:b/>
+                <w:sz w:val="22"/>
+              </w:rPr>
+            </w:pPr>
+            <w:r>
+              <w:rPr>
+                <w:b/>
+                <w:sz w:val="22"/>
+              </w:rPr>
+              <w:t>Lancio di una sfida</w:t>
+            </w:r>
+          </w:p>
+        </w:tc>
+      </w:tr>
+      <w:tr>
+        <w:tc>
+          <w:tcPr>
+            <w:tcW w:w="3823" w:type="dxa"/>
+            <w:hideMark/>
+          </w:tcPr>
+          <w:p>
+            <w:pPr>
+              <w:rPr>
+                <w:b/>
+                <w:sz w:val="22"/>
+              </w:rPr>
+            </w:pPr>
+            <w:r>
+              <w:rPr>
+                <w:b/>
+                <w:sz w:val="22"/>
+              </w:rPr>
+              <w:t>ATTORI</w:t>
+            </w:r>
+          </w:p>
+        </w:tc>
+        <w:tc>
+          <w:tcPr>
+            <w:tcW w:w="5805" w:type="dxa"/>
+            <w:hideMark/>
+          </w:tcPr>
+          <w:p>
+            <w:pPr>
+              <w:pStyle w:val="Paragrafoelenco"/>
+              <w:numPr>
+                <w:ilvl w:val="0"/>
+                <w:numId w:val="31"/>
+              </w:numPr>
+              <w:rPr>
+                <w:sz w:val="22"/>
+              </w:rPr>
+            </w:pPr>
+            <w:r>
+              <w:rPr>
+                <w:sz w:val="22"/>
+              </w:rPr>
+              <w:t>Ciclista</w:t>
+            </w:r>
+          </w:p>
+        </w:tc>
+      </w:tr>
+      <w:tr>
+        <w:tc>
+          <w:tcPr>
+            <w:tcW w:w="3823" w:type="dxa"/>
+            <w:hideMark/>
+          </w:tcPr>
+          <w:p>
+            <w:pPr>
+              <w:rPr>
+                <w:b/>
+                <w:sz w:val="22"/>
+              </w:rPr>
+            </w:pPr>
+            <w:r>
+              <w:rPr>
+                <w:b/>
+                <w:sz w:val="22"/>
+              </w:rPr>
+              <w:t>INPUT</w:t>
+            </w:r>
+          </w:p>
+        </w:tc>
+        <w:tc>
+          <w:tcPr>
+            <w:tcW w:w="5805" w:type="dxa"/>
+          </w:tcPr>
+          <w:p>
+            <w:pPr>
+              <w:rPr>
+                <w:sz w:val="22"/>
+              </w:rPr>
+            </w:pPr>
+          </w:p>
+        </w:tc>
+      </w:tr>
+      <w:tr>
+        <w:tc>
+          <w:tcPr>
+            <w:tcW w:w="3823" w:type="dxa"/>
+            <w:hideMark/>
+          </w:tcPr>
+          <w:p>
+            <w:pPr>
+              <w:rPr>
+                <w:b/>
+                <w:sz w:val="22"/>
+              </w:rPr>
+            </w:pPr>
+            <w:r>
+              <w:rPr>
+                <w:b/>
+                <w:sz w:val="22"/>
+              </w:rPr>
+              <w:t>PRECONDIZIONI</w:t>
+            </w:r>
+          </w:p>
+        </w:tc>
+        <w:tc>
+          <w:tcPr>
+            <w:tcW w:w="5805" w:type="dxa"/>
+            <w:hideMark/>
+          </w:tcPr>
+          <w:p>
+            <w:pPr>
+              <w:pStyle w:val="Paragrafoelenco"/>
+              <w:numPr>
+                <w:ilvl w:val="0"/>
+                <w:numId w:val="32"/>
+              </w:numPr>
+              <w:rPr>
+                <w:sz w:val="22"/>
+              </w:rPr>
+            </w:pPr>
+            <w:r>
+              <w:rPr>
+                <w:sz w:val="22"/>
+              </w:rPr>
+              <w:t>Il ciclista abbia effettuato l’accesso all’applicazione</w:t>
+            </w:r>
+          </w:p>
+          <w:p>
+            <w:pPr>
+              <w:pStyle w:val="Paragrafoelenco"/>
+              <w:numPr>
+                <w:ilvl w:val="0"/>
+                <w:numId w:val="32"/>
+              </w:numPr>
+              <w:rPr>
+                <w:sz w:val="22"/>
+              </w:rPr>
+            </w:pPr>
+            <w:r>
+              <w:rPr>
+                <w:sz w:val="22"/>
+              </w:rPr>
+              <w:t>Il ciclista sia stato geolocalizzato</w:t>
+            </w:r>
+          </w:p>
+          <w:p>
+            <w:pPr>
+              <w:pStyle w:val="Paragrafoelenco"/>
+              <w:numPr>
+                <w:ilvl w:val="0"/>
+                <w:numId w:val="32"/>
+              </w:numPr>
+              <w:rPr>
+                <w:sz w:val="22"/>
+              </w:rPr>
+            </w:pPr>
+            <w:r>
+              <w:rPr>
+                <w:sz w:val="22"/>
+              </w:rPr>
+              <w:t>La connessione a Internet sia attiva</w:t>
+            </w:r>
+          </w:p>
+          <w:p>
+            <w:pPr>
+              <w:pStyle w:val="Paragrafoelenco"/>
+              <w:numPr>
+                <w:ilvl w:val="0"/>
+                <w:numId w:val="32"/>
+              </w:numPr>
+              <w:rPr>
+                <w:sz w:val="22"/>
+              </w:rPr>
+            </w:pPr>
+            <w:r>
+              <w:rPr>
+                <w:sz w:val="22"/>
+              </w:rPr>
+              <w:t>È presente almeno un altro ciclista loggato</w:t>
+            </w:r>
+          </w:p>
+        </w:tc>
+      </w:tr>
+      <w:tr>
+        <w:tc>
+          <w:tcPr>
+            <w:tcW w:w="3823" w:type="dxa"/>
+            <w:hideMark/>
+          </w:tcPr>
+          <w:p>
+            <w:pPr>
+              <w:rPr>
+                <w:b/>
+                <w:sz w:val="22"/>
+              </w:rPr>
+            </w:pPr>
+            <w:r>
+              <w:rPr>
+                <w:b/>
+                <w:sz w:val="22"/>
+              </w:rPr>
+              <w:t>OUTPUT</w:t>
+            </w:r>
+          </w:p>
+        </w:tc>
+        <w:tc>
+          <w:tcPr>
+            <w:tcW w:w="5805" w:type="dxa"/>
+            <w:hideMark/>
+          </w:tcPr>
+          <w:p>
+            <w:pPr>
+              <w:pStyle w:val="Paragrafoelenco"/>
+              <w:numPr>
+                <w:ilvl w:val="0"/>
+                <w:numId w:val="33"/>
+              </w:numPr>
+              <w:rPr>
+                <w:sz w:val="22"/>
+              </w:rPr>
+            </w:pPr>
+            <w:r>
+              <w:rPr>
+                <w:sz w:val="22"/>
+              </w:rPr>
+              <w:t>Il ciclista lancia una sfida ad un altro ciclista</w:t>
+            </w:r>
+          </w:p>
+        </w:tc>
+      </w:tr>
+      <w:tr>
+        <w:tc>
+          <w:tcPr>
+            <w:tcW w:w="3823" w:type="dxa"/>
+            <w:hideMark/>
+          </w:tcPr>
+          <w:p>
+            <w:pPr>
+              <w:rPr>
+                <w:b/>
+                <w:sz w:val="22"/>
+              </w:rPr>
+            </w:pPr>
+            <w:r>
+              <w:rPr>
+                <w:b/>
+                <w:sz w:val="22"/>
+              </w:rPr>
+              <w:t>POSTCONDIZIONI</w:t>
+            </w:r>
+          </w:p>
+        </w:tc>
+        <w:tc>
+          <w:tcPr>
+            <w:tcW w:w="5805" w:type="dxa"/>
+          </w:tcPr>
+          <w:p>
+            <w:pPr>
+              <w:pStyle w:val="Paragrafoelenco"/>
+              <w:numPr>
+                <w:ilvl w:val="0"/>
+                <w:numId w:val="33"/>
+              </w:numPr>
+              <w:rPr>
+                <w:sz w:val="22"/>
+              </w:rPr>
+            </w:pPr>
+            <w:r>
+              <w:rPr>
+                <w:sz w:val="22"/>
+              </w:rPr>
+              <w:t xml:space="preserve">Il ciclista che lancia la sfida diventa </w:t>
+            </w:r>
+            <w:r>
+              <w:rPr>
+                <w:i/>
+                <w:sz w:val="22"/>
+              </w:rPr>
+              <w:t>sfidante</w:t>
+            </w:r>
+          </w:p>
+          <w:p>
+            <w:pPr>
+              <w:pStyle w:val="Paragrafoelenco"/>
+              <w:numPr>
+                <w:ilvl w:val="0"/>
+                <w:numId w:val="33"/>
+              </w:numPr>
+              <w:rPr>
+                <w:sz w:val="22"/>
+              </w:rPr>
+            </w:pPr>
+            <w:r>
+              <w:rPr>
+                <w:sz w:val="22"/>
+              </w:rPr>
+              <w:t xml:space="preserve">Il ciclista che lancia la sfida diventa </w:t>
+            </w:r>
+            <w:r>
+              <w:rPr>
+                <w:i/>
+                <w:sz w:val="22"/>
+              </w:rPr>
+              <w:t>sfidato</w:t>
+            </w:r>
+          </w:p>
+          <w:p>
+            <w:pPr>
+              <w:pStyle w:val="Paragrafoelenco"/>
+              <w:numPr>
+                <w:ilvl w:val="0"/>
+                <w:numId w:val="33"/>
+              </w:numPr>
+              <w:rPr>
+                <w:sz w:val="22"/>
+              </w:rPr>
+            </w:pPr>
+            <w:r>
+              <w:rPr>
+                <w:sz w:val="22"/>
+              </w:rPr>
+              <w:t>Memorizza</w:t>
+            </w:r>
+            <w:r>
+              <w:rPr>
+                <w:sz w:val="22"/>
+              </w:rPr>
+              <w:t>zione</w:t>
+            </w:r>
+            <w:r>
+              <w:rPr>
+                <w:sz w:val="22"/>
+              </w:rPr>
+              <w:t xml:space="preserve"> </w:t>
+            </w:r>
+            <w:r>
+              <w:rPr>
+                <w:sz w:val="22"/>
+              </w:rPr>
+              <w:t>del</w:t>
+            </w:r>
+            <w:r>
+              <w:rPr>
+                <w:sz w:val="22"/>
+              </w:rPr>
+              <w:t>la sfida nell’archivio</w:t>
+            </w:r>
+          </w:p>
+        </w:tc>
+      </w:tr>
+      <w:tr>
+        <w:tc>
+          <w:tcPr>
+            <w:tcW w:w="3823" w:type="dxa"/>
+            <w:hideMark/>
+          </w:tcPr>
+          <w:p>
+            <w:pPr>
+              <w:rPr>
+                <w:b/>
+                <w:sz w:val="22"/>
+              </w:rPr>
+            </w:pPr>
+            <w:r>
+              <w:rPr>
+                <w:b/>
+                <w:sz w:val="22"/>
+              </w:rPr>
+              <w:t>SCENARIO PRIMARIO</w:t>
+            </w:r>
+          </w:p>
+          <w:p>
+            <w:pPr>
+              <w:rPr>
+                <w:sz w:val="22"/>
+              </w:rPr>
+            </w:pPr>
+          </w:p>
+          <w:p>
+            <w:pPr>
+              <w:rPr>
+                <w:sz w:val="22"/>
+              </w:rPr>
+            </w:pPr>
+          </w:p>
+          <w:p>
+            <w:pPr>
+              <w:rPr>
+                <w:sz w:val="22"/>
+              </w:rPr>
+            </w:pPr>
+          </w:p>
+          <w:p>
+            <w:pPr>
+              <w:tabs>
+                <w:tab w:val="left" w:pos="1048"/>
+              </w:tabs>
+              <w:rPr>
+                <w:sz w:val="22"/>
+              </w:rPr>
+            </w:pPr>
+            <w:r>
+              <w:rPr>
+                <w:sz w:val="22"/>
+              </w:rPr>
+              <w:tab/>
+            </w:r>
+          </w:p>
+        </w:tc>
+        <w:tc>
+          <w:tcPr>
+            <w:tcW w:w="5805" w:type="dxa"/>
+            <w:hideMark/>
+          </w:tcPr>
+          <w:p>
+            <w:pPr>
+              <w:pStyle w:val="Paragrafoelenco"/>
+              <w:numPr>
+                <w:ilvl w:val="0"/>
+                <w:numId w:val="36"/>
+              </w:numPr>
+              <w:rPr>
+                <w:sz w:val="22"/>
+              </w:rPr>
+            </w:pPr>
+            <w:r>
+              <w:rPr>
+                <w:sz w:val="22"/>
+              </w:rPr>
+              <w:t xml:space="preserve">Il ciclista accede all’applicazione (vedi </w:t>
+            </w:r>
+            <w:r>
+              <w:rPr>
+                <w:b/>
+                <w:sz w:val="22"/>
+              </w:rPr>
+              <w:t>UC-02</w:t>
+            </w:r>
+            <w:r>
+              <w:rPr>
+                <w:sz w:val="22"/>
+              </w:rPr>
+              <w:t>)</w:t>
+            </w:r>
+          </w:p>
+          <w:p>
+            <w:pPr>
+              <w:pStyle w:val="Paragrafoelenco"/>
+              <w:numPr>
+                <w:ilvl w:val="0"/>
+                <w:numId w:val="36"/>
+              </w:numPr>
+              <w:rPr>
+                <w:sz w:val="22"/>
+              </w:rPr>
+            </w:pPr>
+            <w:r>
+              <w:rPr>
+                <w:sz w:val="22"/>
+              </w:rPr>
+              <w:t xml:space="preserve">Il sistema rileva la </w:t>
+            </w:r>
+            <w:proofErr w:type="spellStart"/>
+            <w:r>
+              <w:rPr>
+                <w:sz w:val="22"/>
+              </w:rPr>
+              <w:t>geoposizione</w:t>
+            </w:r>
+            <w:proofErr w:type="spellEnd"/>
+            <w:r>
+              <w:rPr>
+                <w:sz w:val="22"/>
+              </w:rPr>
+              <w:t xml:space="preserve"> (vedi </w:t>
+            </w:r>
+            <w:r>
+              <w:rPr>
+                <w:b/>
+                <w:sz w:val="22"/>
+              </w:rPr>
+              <w:t>UC-03</w:t>
+            </w:r>
+            <w:r>
+              <w:rPr>
+                <w:sz w:val="22"/>
+              </w:rPr>
+              <w:t>)</w:t>
+            </w:r>
+          </w:p>
+          <w:p>
+            <w:pPr>
+              <w:pStyle w:val="Paragrafoelenco"/>
+              <w:numPr>
+                <w:ilvl w:val="0"/>
+                <w:numId w:val="36"/>
+              </w:numPr>
+              <w:rPr>
+                <w:sz w:val="22"/>
+              </w:rPr>
+            </w:pPr>
+            <w:r>
+              <w:rPr>
+                <w:sz w:val="22"/>
+              </w:rPr>
+              <w:t>Il ciclista seleziona la voce “</w:t>
+            </w:r>
+            <w:r>
+              <w:rPr>
+                <w:sz w:val="22"/>
+              </w:rPr>
+              <w:t>Sfida</w:t>
+            </w:r>
+            <w:r>
+              <w:rPr>
+                <w:sz w:val="22"/>
+              </w:rPr>
+              <w:t>” dal menù</w:t>
+            </w:r>
+          </w:p>
+          <w:p>
+            <w:pPr>
+              <w:pStyle w:val="Paragrafoelenco"/>
+              <w:numPr>
+                <w:ilvl w:val="0"/>
+                <w:numId w:val="36"/>
+              </w:numPr>
+              <w:rPr>
+                <w:sz w:val="22"/>
+              </w:rPr>
+            </w:pPr>
+            <w:r>
+              <w:rPr>
+                <w:sz w:val="22"/>
+              </w:rPr>
+              <w:t xml:space="preserve">Il sistema mostra al ciclista </w:t>
+            </w:r>
+            <w:r>
+              <w:rPr>
+                <w:sz w:val="22"/>
+              </w:rPr>
+              <w:t>una mappa con i marker corrispondenti ai ciclisti loggati</w:t>
+            </w:r>
+          </w:p>
+          <w:p>
+            <w:pPr>
+              <w:pStyle w:val="Paragrafoelenco"/>
+              <w:numPr>
+                <w:ilvl w:val="0"/>
+                <w:numId w:val="36"/>
+              </w:numPr>
+              <w:rPr>
+                <w:sz w:val="22"/>
+              </w:rPr>
+            </w:pPr>
+            <w:r>
+              <w:rPr>
+                <w:sz w:val="22"/>
+              </w:rPr>
+              <w:t>Il ciclista sceglie un marker e seleziona “Sfidami”</w:t>
+            </w:r>
+          </w:p>
+          <w:p>
+            <w:pPr>
+              <w:pStyle w:val="Paragrafoelenco"/>
+              <w:numPr>
+                <w:ilvl w:val="0"/>
+                <w:numId w:val="36"/>
+              </w:numPr>
+              <w:rPr>
+                <w:sz w:val="22"/>
+              </w:rPr>
+            </w:pPr>
+            <w:r>
+              <w:rPr>
+                <w:sz w:val="22"/>
+              </w:rPr>
+              <w:t>Il ciclista sceglie la durata della sfida</w:t>
+            </w:r>
+          </w:p>
+          <w:p>
+            <w:pPr>
+              <w:pStyle w:val="Paragrafoelenco"/>
+              <w:numPr>
+                <w:ilvl w:val="0"/>
+                <w:numId w:val="36"/>
+              </w:numPr>
+              <w:rPr>
+                <w:sz w:val="22"/>
+              </w:rPr>
+            </w:pPr>
+            <w:r>
+              <w:rPr>
+                <w:sz w:val="22"/>
+              </w:rPr>
+              <w:t>Il sistema informa lo sfidante che la sfida è stata lanciata correttamente</w:t>
+            </w:r>
+          </w:p>
+          <w:p>
+            <w:pPr>
+              <w:pStyle w:val="Paragrafoelenco"/>
+              <w:numPr>
+                <w:ilvl w:val="0"/>
+                <w:numId w:val="36"/>
+              </w:numPr>
+              <w:rPr>
+                <w:sz w:val="22"/>
+              </w:rPr>
+            </w:pPr>
+            <w:r>
+              <w:rPr>
+                <w:sz w:val="22"/>
+              </w:rPr>
+              <w:t>Il sistema mostra al ciclista una notifica di accettazione</w:t>
+            </w:r>
+          </w:p>
+          <w:p>
+            <w:pPr>
+              <w:pStyle w:val="Paragrafoelenco"/>
+              <w:numPr>
+                <w:ilvl w:val="0"/>
+                <w:numId w:val="36"/>
+              </w:numPr>
+              <w:rPr>
+                <w:sz w:val="22"/>
+              </w:rPr>
+            </w:pPr>
+            <w:r>
+              <w:rPr>
+                <w:sz w:val="22"/>
+              </w:rPr>
+              <w:t>Il caso d’uso termina</w:t>
+            </w:r>
+          </w:p>
+        </w:tc>
+      </w:tr>
+      <w:tr>
+        <w:tc>
+          <w:tcPr>
+            <w:tcW w:w="3823" w:type="dxa"/>
+          </w:tcPr>
+          <w:p>
+            <w:pPr>
+              <w:rPr>
+                <w:b/>
+                <w:sz w:val="22"/>
+              </w:rPr>
+            </w:pPr>
+            <w:r>
+              <w:rPr>
+                <w:b/>
+                <w:sz w:val="22"/>
+              </w:rPr>
+              <w:t>SCENARIO ALTERNATIVO</w:t>
+            </w:r>
+          </w:p>
+        </w:tc>
+        <w:tc>
+          <w:tcPr>
+            <w:tcW w:w="5805" w:type="dxa"/>
+          </w:tcPr>
+          <w:p>
+            <w:pPr>
+              <w:ind w:left="360"/>
+              <w:rPr>
+                <w:b/>
+                <w:sz w:val="22"/>
+              </w:rPr>
+            </w:pPr>
+            <w:r>
+              <w:rPr>
+                <w:b/>
+                <w:sz w:val="22"/>
+              </w:rPr>
+              <w:t>La sfida viene rifiutata</w:t>
+            </w:r>
+          </w:p>
+          <w:p>
+            <w:pPr>
+              <w:pStyle w:val="Paragrafoelenco"/>
+              <w:numPr>
+                <w:ilvl w:val="0"/>
+                <w:numId w:val="38"/>
+              </w:numPr>
+              <w:rPr>
+                <w:sz w:val="22"/>
+              </w:rPr>
+            </w:pPr>
+            <w:r>
+              <w:rPr>
+                <w:sz w:val="22"/>
+              </w:rPr>
+              <w:t>Il sistema mostra al ciclista una notifica di rifiuto della sfida</w:t>
+            </w:r>
+          </w:p>
+          <w:p>
+            <w:pPr>
+              <w:pStyle w:val="Paragrafoelenco"/>
+              <w:numPr>
+                <w:ilvl w:val="0"/>
+                <w:numId w:val="38"/>
+              </w:numPr>
+              <w:rPr>
+                <w:sz w:val="22"/>
+              </w:rPr>
+            </w:pPr>
+            <w:r>
+              <w:rPr>
+                <w:sz w:val="22"/>
+              </w:rPr>
+              <w:t>La sfida viene cancellata dall’archivio</w:t>
+            </w:r>
+          </w:p>
+          <w:p>
+            <w:pPr>
+              <w:pStyle w:val="Paragrafoelenco"/>
+              <w:numPr>
+                <w:ilvl w:val="0"/>
+                <w:numId w:val="38"/>
+              </w:numPr>
+              <w:rPr>
+                <w:sz w:val="22"/>
+              </w:rPr>
+            </w:pPr>
+            <w:r>
+              <w:rPr>
+                <w:sz w:val="22"/>
+              </w:rPr>
+              <w:t>Il caso d’uso termina</w:t>
+            </w:r>
+          </w:p>
+        </w:tc>
+      </w:tr>
+    </w:tbl>
+    <w:p/>
+    <w:tbl>
+      <w:tblPr>
+        <w:tblStyle w:val="Grigliatabella"/>
+        <w:tblW w:w="0" w:type="auto"/>
+        <w:tblBorders>
+          <w:top w:val="none" w:sz="0" w:space="0" w:color="auto"/>
+          <w:left w:val="none" w:sz="0" w:space="0" w:color="auto"/>
+          <w:bottom w:val="none" w:sz="0" w:space="0" w:color="auto"/>
+          <w:right w:val="none" w:sz="0" w:space="0" w:color="auto"/>
+          <w:insideH w:val="none" w:sz="0" w:space="0" w:color="auto"/>
+          <w:insideV w:val="none" w:sz="0" w:space="0" w:color="auto"/>
+        </w:tblBorders>
+        <w:tblLook w:val="06A0" w:firstRow="1" w:lastRow="0" w:firstColumn="1" w:lastColumn="0" w:noHBand="1" w:noVBand="1"/>
+      </w:tblPr>
+      <w:tblGrid>
+        <w:gridCol w:w="3823"/>
+        <w:gridCol w:w="5805"/>
+      </w:tblGrid>
+      <w:tr>
+        <w:tc>
+          <w:tcPr>
+            <w:tcW w:w="3823" w:type="dxa"/>
+            <w:hideMark/>
+          </w:tcPr>
+          <w:p>
+            <w:pPr>
+              <w:rPr>
+                <w:b/>
+                <w:sz w:val="22"/>
+              </w:rPr>
+            </w:pPr>
+            <w:r>
+              <w:rPr>
+                <w:b/>
+                <w:sz w:val="22"/>
+              </w:rPr>
               <w:lastRenderedPageBreak/>
+              <w:t>Caso d’uso: UC-07</w:t>
+            </w:r>
+          </w:p>
+        </w:tc>
+        <w:tc>
+          <w:tcPr>
+            <w:tcW w:w="5805" w:type="dxa"/>
+            <w:hideMark/>
+          </w:tcPr>
+          <w:p>
+            <w:pPr>
+              <w:rPr>
+                <w:b/>
+                <w:sz w:val="22"/>
+              </w:rPr>
+            </w:pPr>
+            <w:r>
+              <w:rPr>
+                <w:b/>
+                <w:sz w:val="22"/>
+              </w:rPr>
+              <w:t>Accettazione di una sfida</w:t>
+            </w:r>
+          </w:p>
+        </w:tc>
+      </w:tr>
+      <w:tr>
+        <w:tc>
+          <w:tcPr>
+            <w:tcW w:w="3823" w:type="dxa"/>
+            <w:hideMark/>
+          </w:tcPr>
+          <w:p>
+            <w:pPr>
+              <w:rPr>
+                <w:b/>
+                <w:sz w:val="22"/>
+              </w:rPr>
+            </w:pPr>
+            <w:r>
+              <w:rPr>
+                <w:b/>
+                <w:sz w:val="22"/>
+              </w:rPr>
+              <w:t>ATTORI</w:t>
+            </w:r>
+          </w:p>
+        </w:tc>
+        <w:tc>
+          <w:tcPr>
+            <w:tcW w:w="5805" w:type="dxa"/>
+            <w:hideMark/>
+          </w:tcPr>
+          <w:p>
+            <w:pPr>
+              <w:pStyle w:val="Paragrafoelenco"/>
+              <w:numPr>
+                <w:ilvl w:val="0"/>
+                <w:numId w:val="10"/>
+              </w:numPr>
+              <w:rPr>
+                <w:sz w:val="22"/>
+              </w:rPr>
+            </w:pPr>
+            <w:r>
+              <w:rPr>
+                <w:sz w:val="22"/>
+              </w:rPr>
+              <w:t>Sfidato</w:t>
+            </w:r>
+          </w:p>
+        </w:tc>
+      </w:tr>
+      <w:tr>
+        <w:tc>
+          <w:tcPr>
+            <w:tcW w:w="3823" w:type="dxa"/>
+            <w:hideMark/>
+          </w:tcPr>
+          <w:p>
+            <w:pPr>
+              <w:rPr>
+                <w:b/>
+                <w:sz w:val="22"/>
+              </w:rPr>
+            </w:pPr>
+            <w:r>
+              <w:rPr>
+                <w:b/>
+                <w:sz w:val="22"/>
+              </w:rPr>
+              <w:t>INPUT</w:t>
+            </w:r>
+          </w:p>
+        </w:tc>
+        <w:tc>
+          <w:tcPr>
+            <w:tcW w:w="5805" w:type="dxa"/>
+          </w:tcPr>
+          <w:p>
+            <w:pPr>
+              <w:rPr>
+                <w:sz w:val="22"/>
+              </w:rPr>
+            </w:pPr>
+          </w:p>
+        </w:tc>
+      </w:tr>
+      <w:tr>
+        <w:tc>
+          <w:tcPr>
+            <w:tcW w:w="3823" w:type="dxa"/>
+            <w:hideMark/>
+          </w:tcPr>
+          <w:p>
+            <w:pPr>
+              <w:rPr>
+                <w:b/>
+                <w:sz w:val="22"/>
+              </w:rPr>
+            </w:pPr>
+            <w:r>
+              <w:rPr>
+                <w:b/>
+                <w:sz w:val="22"/>
+              </w:rPr>
+              <w:t>PRECONDIZIONI</w:t>
+            </w:r>
+          </w:p>
+        </w:tc>
+        <w:tc>
+          <w:tcPr>
+            <w:tcW w:w="5805" w:type="dxa"/>
+            <w:hideMark/>
+          </w:tcPr>
+          <w:p>
+            <w:pPr>
+              <w:pStyle w:val="Paragrafoelenco"/>
+              <w:numPr>
+                <w:ilvl w:val="0"/>
+                <w:numId w:val="11"/>
+              </w:numPr>
+              <w:rPr>
+                <w:sz w:val="22"/>
+              </w:rPr>
+            </w:pPr>
+            <w:r>
+              <w:rPr>
+                <w:sz w:val="22"/>
+              </w:rPr>
+              <w:t>Lo sfidato abbia effettuato l’accesso all’applicazione</w:t>
+            </w:r>
+          </w:p>
+          <w:p>
+            <w:pPr>
+              <w:pStyle w:val="Paragrafoelenco"/>
+              <w:numPr>
+                <w:ilvl w:val="0"/>
+                <w:numId w:val="11"/>
+              </w:numPr>
+              <w:rPr>
+                <w:sz w:val="22"/>
+              </w:rPr>
+            </w:pPr>
+            <w:r>
+              <w:rPr>
+                <w:sz w:val="22"/>
+              </w:rPr>
+              <w:t>Lo sfidato sia stato geolocalizzato</w:t>
+            </w:r>
+          </w:p>
+          <w:p>
+            <w:pPr>
+              <w:pStyle w:val="Paragrafoelenco"/>
+              <w:numPr>
+                <w:ilvl w:val="0"/>
+                <w:numId w:val="11"/>
+              </w:numPr>
+              <w:rPr>
+                <w:sz w:val="22"/>
+              </w:rPr>
+            </w:pPr>
+            <w:r>
+              <w:rPr>
+                <w:sz w:val="22"/>
+              </w:rPr>
+              <w:t>La connessione a Internet sia attiva</w:t>
+            </w:r>
+          </w:p>
+        </w:tc>
+      </w:tr>
+      <w:tr>
+        <w:tc>
+          <w:tcPr>
+            <w:tcW w:w="3823" w:type="dxa"/>
+            <w:hideMark/>
+          </w:tcPr>
+          <w:p>
+            <w:pPr>
+              <w:rPr>
+                <w:b/>
+                <w:sz w:val="22"/>
+              </w:rPr>
+            </w:pPr>
+            <w:r>
+              <w:rPr>
+                <w:b/>
+                <w:sz w:val="22"/>
+              </w:rPr>
+              <w:t>OUTPUT</w:t>
+            </w:r>
+          </w:p>
+        </w:tc>
+        <w:tc>
+          <w:tcPr>
+            <w:tcW w:w="5805" w:type="dxa"/>
+            <w:hideMark/>
+          </w:tcPr>
+          <w:p>
+            <w:pPr>
+              <w:pStyle w:val="Paragrafoelenco"/>
+              <w:numPr>
+                <w:ilvl w:val="0"/>
+                <w:numId w:val="12"/>
+              </w:numPr>
+              <w:rPr>
+                <w:sz w:val="22"/>
+              </w:rPr>
+            </w:pPr>
+            <w:r>
+              <w:rPr>
+                <w:sz w:val="22"/>
+              </w:rPr>
+              <w:t>Lo sfidato inizia la sfida</w:t>
+            </w:r>
+          </w:p>
+        </w:tc>
+      </w:tr>
+      <w:tr>
+        <w:tc>
+          <w:tcPr>
+            <w:tcW w:w="3823" w:type="dxa"/>
+            <w:hideMark/>
+          </w:tcPr>
+          <w:p>
+            <w:pPr>
+              <w:rPr>
+                <w:b/>
+                <w:sz w:val="22"/>
+              </w:rPr>
+            </w:pPr>
+            <w:r>
+              <w:rPr>
+                <w:b/>
+                <w:sz w:val="22"/>
+              </w:rPr>
+              <w:t>POSTCONDIZIONI</w:t>
+            </w:r>
+          </w:p>
+        </w:tc>
+        <w:tc>
+          <w:tcPr>
+            <w:tcW w:w="5805" w:type="dxa"/>
+          </w:tcPr>
+          <w:p>
+            <w:pPr>
+              <w:pStyle w:val="Paragrafoelenco"/>
+              <w:numPr>
+                <w:ilvl w:val="0"/>
+                <w:numId w:val="12"/>
+              </w:numPr>
+              <w:rPr>
+                <w:sz w:val="22"/>
+              </w:rPr>
+            </w:pPr>
+            <w:r>
+              <w:rPr>
+                <w:sz w:val="22"/>
+              </w:rPr>
+              <w:t>Lo stato della sfida in archivio viene modificato</w:t>
+            </w:r>
+          </w:p>
+        </w:tc>
+      </w:tr>
+      <w:tr>
+        <w:tc>
+          <w:tcPr>
+            <w:tcW w:w="3823" w:type="dxa"/>
+            <w:hideMark/>
+          </w:tcPr>
+          <w:p>
+            <w:pPr>
+              <w:rPr>
+                <w:b/>
+                <w:sz w:val="22"/>
+              </w:rPr>
+            </w:pPr>
+            <w:r>
+              <w:rPr>
+                <w:b/>
+                <w:sz w:val="22"/>
+              </w:rPr>
+              <w:t>SCENARIO PRIMARIO</w:t>
+            </w:r>
+          </w:p>
+        </w:tc>
+        <w:tc>
+          <w:tcPr>
+            <w:tcW w:w="5805" w:type="dxa"/>
+            <w:hideMark/>
+          </w:tcPr>
+          <w:p>
+            <w:pPr>
+              <w:pStyle w:val="Paragrafoelenco"/>
+              <w:numPr>
+                <w:ilvl w:val="0"/>
+                <w:numId w:val="39"/>
+              </w:numPr>
+              <w:rPr>
+                <w:sz w:val="22"/>
+              </w:rPr>
+            </w:pPr>
+            <w:r>
+              <w:rPr>
+                <w:sz w:val="22"/>
+              </w:rPr>
+              <w:t xml:space="preserve">Lo sfidato accede all’applicazione (vedi </w:t>
+            </w:r>
+            <w:r>
+              <w:rPr>
+                <w:b/>
+                <w:sz w:val="22"/>
+              </w:rPr>
+              <w:t>UC-02</w:t>
+            </w:r>
+            <w:r>
+              <w:rPr>
+                <w:sz w:val="22"/>
+              </w:rPr>
+              <w:t>)</w:t>
+            </w:r>
+          </w:p>
+          <w:p>
+            <w:pPr>
+              <w:pStyle w:val="Paragrafoelenco"/>
+              <w:numPr>
+                <w:ilvl w:val="0"/>
+                <w:numId w:val="39"/>
+              </w:numPr>
+              <w:rPr>
+                <w:sz w:val="22"/>
+              </w:rPr>
+            </w:pPr>
+            <w:r>
+              <w:rPr>
+                <w:sz w:val="22"/>
+              </w:rPr>
+              <w:t xml:space="preserve">Il sistema rileva la </w:t>
+            </w:r>
+            <w:proofErr w:type="spellStart"/>
+            <w:r>
+              <w:rPr>
+                <w:sz w:val="22"/>
+              </w:rPr>
+              <w:t>geoposizione</w:t>
+            </w:r>
+            <w:proofErr w:type="spellEnd"/>
+            <w:r>
+              <w:rPr>
+                <w:sz w:val="22"/>
+              </w:rPr>
+              <w:t xml:space="preserve"> (vedi </w:t>
+            </w:r>
+            <w:r>
+              <w:rPr>
+                <w:b/>
+                <w:sz w:val="22"/>
+              </w:rPr>
+              <w:t>UC-03</w:t>
+            </w:r>
+            <w:r>
+              <w:rPr>
+                <w:sz w:val="22"/>
+              </w:rPr>
+              <w:t>)</w:t>
+            </w:r>
+          </w:p>
+          <w:p>
+            <w:pPr>
+              <w:pStyle w:val="Paragrafoelenco"/>
+              <w:numPr>
+                <w:ilvl w:val="0"/>
+                <w:numId w:val="39"/>
+              </w:numPr>
+              <w:rPr>
+                <w:sz w:val="22"/>
+              </w:rPr>
+            </w:pPr>
+            <w:r>
+              <w:rPr>
+                <w:sz w:val="22"/>
+              </w:rPr>
+              <w:t>Il sistema mostra allo sfidato una notifica di una sfida lanciatagli</w:t>
+            </w:r>
+          </w:p>
+          <w:p>
+            <w:pPr>
+              <w:pStyle w:val="Paragrafoelenco"/>
+              <w:numPr>
+                <w:ilvl w:val="0"/>
+                <w:numId w:val="39"/>
+              </w:numPr>
+              <w:rPr>
+                <w:sz w:val="22"/>
+              </w:rPr>
+            </w:pPr>
+            <w:r>
+              <w:rPr>
+                <w:sz w:val="22"/>
+              </w:rPr>
+              <w:t>Lo sfidato accetta la sfida</w:t>
+            </w:r>
+          </w:p>
+          <w:p>
+            <w:pPr>
+              <w:pStyle w:val="Paragrafoelenco"/>
+              <w:numPr>
+                <w:ilvl w:val="0"/>
+                <w:numId w:val="39"/>
+              </w:numPr>
+              <w:rPr>
+                <w:sz w:val="22"/>
+              </w:rPr>
+            </w:pPr>
+            <w:r>
+              <w:rPr>
+                <w:sz w:val="22"/>
+              </w:rPr>
+              <w:t>Lo sfidato inizia la sfida</w:t>
+            </w:r>
+          </w:p>
+          <w:p>
+            <w:pPr>
+              <w:pStyle w:val="Paragrafoelenco"/>
+              <w:numPr>
+                <w:ilvl w:val="0"/>
+                <w:numId w:val="39"/>
+              </w:numPr>
+              <w:rPr>
+                <w:sz w:val="22"/>
+              </w:rPr>
+            </w:pPr>
+            <w:r>
+              <w:rPr>
+                <w:sz w:val="22"/>
+              </w:rPr>
+              <w:t>Il caso d’uso termina</w:t>
+            </w:r>
+          </w:p>
+        </w:tc>
+      </w:tr>
+      <w:tr>
+        <w:tc>
+          <w:tcPr>
+            <w:tcW w:w="3823" w:type="dxa"/>
+          </w:tcPr>
+          <w:p>
+            <w:pPr>
+              <w:rPr>
+                <w:b/>
+                <w:sz w:val="22"/>
+              </w:rPr>
+            </w:pPr>
+            <w:r>
+              <w:rPr>
+                <w:b/>
+                <w:sz w:val="22"/>
+              </w:rPr>
+              <w:t>SCENARIO ALTERNATIVO</w:t>
+            </w:r>
+          </w:p>
+        </w:tc>
+        <w:tc>
+          <w:tcPr>
+            <w:tcW w:w="5805" w:type="dxa"/>
+          </w:tcPr>
+          <w:p>
+            <w:pPr>
+              <w:ind w:left="360"/>
+              <w:rPr>
+                <w:b/>
+                <w:sz w:val="22"/>
+              </w:rPr>
+            </w:pPr>
+            <w:r>
+              <w:rPr>
+                <w:b/>
+                <w:sz w:val="22"/>
+              </w:rPr>
+              <w:t>Lo sfidato rifiuta la sfida</w:t>
+            </w:r>
+          </w:p>
+          <w:p>
+            <w:pPr>
+              <w:pStyle w:val="Paragrafoelenco"/>
+              <w:numPr>
+                <w:ilvl w:val="0"/>
+                <w:numId w:val="42"/>
+              </w:numPr>
+              <w:rPr>
+                <w:sz w:val="22"/>
+              </w:rPr>
+            </w:pPr>
+            <w:r>
+              <w:rPr>
+                <w:sz w:val="22"/>
+              </w:rPr>
+              <w:t>Lo sfidato rifiuta la sfida lanciatagli</w:t>
+            </w:r>
+          </w:p>
+          <w:p>
+            <w:pPr>
+              <w:pStyle w:val="Paragrafoelenco"/>
+              <w:numPr>
+                <w:ilvl w:val="0"/>
+                <w:numId w:val="42"/>
+              </w:numPr>
+              <w:rPr>
+                <w:sz w:val="22"/>
+              </w:rPr>
+            </w:pPr>
+            <w:r>
+              <w:rPr>
+                <w:sz w:val="22"/>
+              </w:rPr>
               <w:t>Il caso d’uso termina</w:t>
             </w:r>
           </w:p>
@@ -6402,6 +7842,151 @@
           </wp:inline>
         </w:drawing>
       </w:r>
+    </w:p>
+    <w:p>
+      <w:pPr>
+        <w:spacing w:before="0" w:after="160"/>
+        <w:rPr>
+          <w:b/>
+        </w:rPr>
+      </w:pPr>
+      <w:r>
+        <w:rPr>
+          <w:b/>
+        </w:rPr>
+        <w:lastRenderedPageBreak/>
+        <w:t>Lancio di una sfida</w:t>
+      </w:r>
+    </w:p>
+    <w:p>
+      <w:pPr>
+        <w:spacing w:before="0" w:after="160"/>
+      </w:pPr>
+      <w:r>
+        <w:rPr>
+          <w:noProof/>
+        </w:rPr>
+        <w:drawing>
+          <wp:inline distT="0" distB="0" distL="0" distR="0">
+            <wp:extent cx="5669280" cy="1999697"/>
+            <wp:effectExtent l="0" t="0" r="7620" b="635"/>
+            <wp:docPr id="18" name="Immagine 18"/>
+            <wp:cNvGraphicFramePr>
+              <a:graphicFrameLocks xmlns:a="http://schemas.openxmlformats.org/drawingml/2006/main" noChangeAspect="1"/>
+            </wp:cNvGraphicFramePr>
+            <a:graphic xmlns:a="http://schemas.openxmlformats.org/drawingml/2006/main">
+              <a:graphicData uri="http://schemas.openxmlformats.org/drawingml/2006/picture">
+                <pic:pic xmlns:pic="http://schemas.openxmlformats.org/drawingml/2006/picture">
+                  <pic:nvPicPr>
+                    <pic:cNvPr id="18" name="LancioSfidaUseCase.png"/>
+                    <pic:cNvPicPr/>
+                  </pic:nvPicPr>
+                  <pic:blipFill rotWithShape="1">
+                    <a:blip r:embed="rId16">
+                      <a:extLst>
+                        <a:ext uri="{28A0092B-C50C-407E-A947-70E740481C1C}">
+                          <a14:useLocalDpi xmlns:a14="http://schemas.microsoft.com/office/drawing/2010/main" val="0"/>
+                        </a:ext>
+                      </a:extLst>
+                    </a:blip>
+                    <a:srcRect l="4185" t="13508" r="11073" b="21533"/>
+                    <a:stretch/>
+                  </pic:blipFill>
+                  <pic:spPr bwMode="auto">
+                    <a:xfrm>
+                      <a:off x="0" y="0"/>
+                      <a:ext cx="5701666" cy="2011120"/>
+                    </a:xfrm>
+                    <a:prstGeom prst="rect">
+                      <a:avLst/>
+                    </a:prstGeom>
+                    <a:ln>
+                      <a:noFill/>
+                    </a:ln>
+                    <a:extLst>
+                      <a:ext uri="{53640926-AAD7-44D8-BBD7-CCE9431645EC}">
+                        <a14:shadowObscured xmlns:a14="http://schemas.microsoft.com/office/drawing/2010/main"/>
+                      </a:ext>
+                    </a:extLst>
+                  </pic:spPr>
+                </pic:pic>
+              </a:graphicData>
+            </a:graphic>
+          </wp:inline>
+        </w:drawing>
+      </w:r>
+    </w:p>
+    <w:p>
+      <w:pPr>
+        <w:spacing w:before="0" w:after="160"/>
+        <w:rPr>
+          <w:b/>
+        </w:rPr>
+      </w:pPr>
+      <w:r>
+        <w:rPr>
+          <w:b/>
+        </w:rPr>
+        <w:t>Accettazione di una sfida</w:t>
+      </w:r>
+    </w:p>
+    <w:p>
+      <w:pPr>
+        <w:spacing w:before="0" w:after="160"/>
+      </w:pPr>
+      <w:r>
+        <w:rPr>
+          <w:noProof/>
+        </w:rPr>
+        <w:drawing>
+          <wp:inline distT="0" distB="0" distL="0" distR="0">
+            <wp:extent cx="5793638" cy="2091251"/>
+            <wp:effectExtent l="0" t="0" r="0" b="4445"/>
+            <wp:docPr id="20" name="Immagine 20"/>
+            <wp:cNvGraphicFramePr>
+              <a:graphicFrameLocks xmlns:a="http://schemas.openxmlformats.org/drawingml/2006/main" noChangeAspect="1"/>
+            </wp:cNvGraphicFramePr>
+            <a:graphic xmlns:a="http://schemas.openxmlformats.org/drawingml/2006/main">
+              <a:graphicData uri="http://schemas.openxmlformats.org/drawingml/2006/picture">
+                <pic:pic xmlns:pic="http://schemas.openxmlformats.org/drawingml/2006/picture">
+                  <pic:nvPicPr>
+                    <pic:cNvPr id="20" name="AccettazioneUseCase.png"/>
+                    <pic:cNvPicPr/>
+                  </pic:nvPicPr>
+                  <pic:blipFill rotWithShape="1">
+                    <a:blip r:embed="rId17">
+                      <a:extLst>
+                        <a:ext uri="{28A0092B-C50C-407E-A947-70E740481C1C}">
+                          <a14:useLocalDpi xmlns:a14="http://schemas.microsoft.com/office/drawing/2010/main" val="0"/>
+                        </a:ext>
+                      </a:extLst>
+                    </a:blip>
+                    <a:srcRect l="11595" t="14920" r="10583" b="34266"/>
+                    <a:stretch/>
+                  </pic:blipFill>
+                  <pic:spPr bwMode="auto">
+                    <a:xfrm>
+                      <a:off x="0" y="0"/>
+                      <a:ext cx="5817036" cy="2099697"/>
+                    </a:xfrm>
+                    <a:prstGeom prst="rect">
+                      <a:avLst/>
+                    </a:prstGeom>
+                    <a:ln>
+                      <a:noFill/>
+                    </a:ln>
+                    <a:extLst>
+                      <a:ext uri="{53640926-AAD7-44D8-BBD7-CCE9431645EC}">
+                        <a14:shadowObscured xmlns:a14="http://schemas.microsoft.com/office/drawing/2010/main"/>
+                      </a:ext>
+                    </a:extLst>
+                  </pic:spPr>
+                </pic:pic>
+              </a:graphicData>
+            </a:graphic>
+          </wp:inline>
+        </w:drawing>
+      </w:r>
       <w:r>
         <w:br w:type="page"/>
       </w:r>
@@ -6465,7 +8050,7 @@
                     <pic:cNvPicPr/>
                   </pic:nvPicPr>
                   <pic:blipFill rotWithShape="1">
-                    <a:blip r:embed="rId16">
+                    <a:blip r:embed="rId18">
                       <a:extLst>
                         <a:ext uri="{28A0092B-C50C-407E-A947-70E740481C1C}">
                           <a14:useLocalDpi xmlns:a14="http://schemas.microsoft.com/office/drawing/2010/main" val="0"/>
@@ -6541,7 +8126,7 @@
                     <pic:cNvPicPr/>
                   </pic:nvPicPr>
                   <pic:blipFill rotWithShape="1">
-                    <a:blip r:embed="rId17">
+                    <a:blip r:embed="rId19">
                       <a:extLst>
                         <a:ext uri="{28A0092B-C50C-407E-A947-70E740481C1C}">
                           <a14:useLocalDpi xmlns:a14="http://schemas.microsoft.com/office/drawing/2010/main" val="0"/>
@@ -6631,7 +8216,7 @@
                     <pic:cNvPicPr/>
                   </pic:nvPicPr>
                   <pic:blipFill rotWithShape="1">
-                    <a:blip r:embed="rId18">
+                    <a:blip r:embed="rId20">
                       <a:extLst>
                         <a:ext uri="{28A0092B-C50C-407E-A947-70E740481C1C}">
                           <a14:useLocalDpi xmlns:a14="http://schemas.microsoft.com/office/drawing/2010/main" val="0"/>
@@ -6713,7 +8298,7 @@
                     <pic:cNvPicPr/>
                   </pic:nvPicPr>
                   <pic:blipFill rotWithShape="1">
-                    <a:blip r:embed="rId19">
+                    <a:blip r:embed="rId21">
                       <a:extLst>
                         <a:ext uri="{28A0092B-C50C-407E-A947-70E740481C1C}">
                           <a14:useLocalDpi xmlns:a14="http://schemas.microsoft.com/office/drawing/2010/main" val="0"/>
@@ -6789,7 +8374,7 @@
                     <pic:cNvPicPr/>
                   </pic:nvPicPr>
                   <pic:blipFill rotWithShape="1">
-                    <a:blip r:embed="rId20">
+                    <a:blip r:embed="rId22">
                       <a:extLst>
                         <a:ext uri="{28A0092B-C50C-407E-A947-70E740481C1C}">
                           <a14:useLocalDpi xmlns:a14="http://schemas.microsoft.com/office/drawing/2010/main" val="0"/>
@@ -6825,6 +8410,166 @@
     </w:p>
     <w:p>
       <w:pPr>
+        <w:rPr>
+          <w:b/>
+          <w:noProof/>
+        </w:rPr>
+      </w:pPr>
+      <w:r>
+        <w:rPr>
+          <w:b/>
+        </w:rPr>
+        <w:t>Lancio di una sfida</w:t>
+      </w:r>
+    </w:p>
+    <w:p>
+      <w:pPr>
+        <w:rPr>
+          <w:b/>
+        </w:rPr>
+      </w:pPr>
+      <w:r>
+        <w:rPr>
+          <w:b/>
+          <w:noProof/>
+        </w:rPr>
+        <w:drawing>
+          <wp:inline distT="0" distB="0" distL="0" distR="0">
+            <wp:extent cx="2633472" cy="4181306"/>
+            <wp:effectExtent l="0" t="0" r="0" b="0"/>
+            <wp:docPr id="21" name="Immagine 21"/>
+            <wp:cNvGraphicFramePr>
+              <a:graphicFrameLocks xmlns:a="http://schemas.openxmlformats.org/drawingml/2006/main" noChangeAspect="1"/>
+            </wp:cNvGraphicFramePr>
+            <a:graphic xmlns:a="http://schemas.openxmlformats.org/drawingml/2006/main">
+              <a:graphicData uri="http://schemas.openxmlformats.org/drawingml/2006/picture">
+                <pic:pic xmlns:pic="http://schemas.openxmlformats.org/drawingml/2006/picture">
+                  <pic:nvPicPr>
+                    <pic:cNvPr id="21" name="ActivityLancioSfida.png"/>
+                    <pic:cNvPicPr/>
+                  </pic:nvPicPr>
+                  <pic:blipFill rotWithShape="1">
+                    <a:blip r:embed="rId23">
+                      <a:extLst>
+                        <a:ext uri="{28A0092B-C50C-407E-A947-70E740481C1C}">
+                          <a14:useLocalDpi xmlns:a14="http://schemas.microsoft.com/office/drawing/2010/main" val="0"/>
+                        </a:ext>
+                      </a:extLst>
+                    </a:blip>
+                    <a:srcRect l="9465" t="9388" r="23198" b="11739"/>
+                    <a:stretch/>
+                  </pic:blipFill>
+                  <pic:spPr bwMode="auto">
+                    <a:xfrm>
+                      <a:off x="0" y="0"/>
+                      <a:ext cx="2642898" cy="4196273"/>
+                    </a:xfrm>
+                    <a:prstGeom prst="rect">
+                      <a:avLst/>
+                    </a:prstGeom>
+                    <a:ln>
+                      <a:noFill/>
+                    </a:ln>
+                    <a:extLst>
+                      <a:ext uri="{53640926-AAD7-44D8-BBD7-CCE9431645EC}">
+                        <a14:shadowObscured xmlns:a14="http://schemas.microsoft.com/office/drawing/2010/main"/>
+                      </a:ext>
+                    </a:extLst>
+                  </pic:spPr>
+                </pic:pic>
+              </a:graphicData>
+            </a:graphic>
+          </wp:inline>
+        </w:drawing>
+      </w:r>
+    </w:p>
+    <w:p>
+      <w:pPr>
+        <w:rPr>
+          <w:b/>
+        </w:rPr>
+      </w:pPr>
+    </w:p>
+    <w:p>
+      <w:pPr>
+        <w:rPr>
+          <w:b/>
+          <w:noProof/>
+        </w:rPr>
+      </w:pPr>
+      <w:r>
+        <w:rPr>
+          <w:b/>
+        </w:rPr>
+        <w:lastRenderedPageBreak/>
+        <w:t>Accettazione di una sfida</w:t>
+      </w:r>
+      <w:bookmarkStart w:id="16" w:name="_GoBack"/>
+      <w:bookmarkEnd w:id="16"/>
+    </w:p>
+    <w:p>
+      <w:pPr>
+        <w:rPr>
+          <w:b/>
+        </w:rPr>
+      </w:pPr>
+      <w:r>
+        <w:rPr>
+          <w:b/>
+          <w:noProof/>
+        </w:rPr>
+        <w:drawing>
+          <wp:inline distT="0" distB="0" distL="0" distR="0">
+            <wp:extent cx="2497549" cy="4001414"/>
+            <wp:effectExtent l="0" t="0" r="0" b="0"/>
+            <wp:docPr id="22" name="Immagine 22"/>
+            <wp:cNvGraphicFramePr>
+              <a:graphicFrameLocks xmlns:a="http://schemas.openxmlformats.org/drawingml/2006/main" noChangeAspect="1"/>
+            </wp:cNvGraphicFramePr>
+            <a:graphic xmlns:a="http://schemas.openxmlformats.org/drawingml/2006/main">
+              <a:graphicData uri="http://schemas.openxmlformats.org/drawingml/2006/picture">
+                <pic:pic xmlns:pic="http://schemas.openxmlformats.org/drawingml/2006/picture">
+                  <pic:nvPicPr>
+                    <pic:cNvPr id="22" name="ActivityRichiesta.png"/>
+                    <pic:cNvPicPr/>
+                  </pic:nvPicPr>
+                  <pic:blipFill rotWithShape="1">
+                    <a:blip r:embed="rId24">
+                      <a:extLst>
+                        <a:ext uri="{28A0092B-C50C-407E-A947-70E740481C1C}">
+                          <a14:useLocalDpi xmlns:a14="http://schemas.microsoft.com/office/drawing/2010/main" val="0"/>
+                        </a:ext>
+                      </a:extLst>
+                    </a:blip>
+                    <a:srcRect l="25952" t="18560" r="18010" b="15902"/>
+                    <a:stretch/>
+                  </pic:blipFill>
+                  <pic:spPr bwMode="auto">
+                    <a:xfrm>
+                      <a:off x="0" y="0"/>
+                      <a:ext cx="2516205" cy="4031304"/>
+                    </a:xfrm>
+                    <a:prstGeom prst="rect">
+                      <a:avLst/>
+                    </a:prstGeom>
+                    <a:ln>
+                      <a:noFill/>
+                    </a:ln>
+                    <a:extLst>
+                      <a:ext uri="{53640926-AAD7-44D8-BBD7-CCE9431645EC}">
+                        <a14:shadowObscured xmlns:a14="http://schemas.microsoft.com/office/drawing/2010/main"/>
+                      </a:ext>
+                    </a:extLst>
+                  </pic:spPr>
+                </pic:pic>
+              </a:graphicData>
+            </a:graphic>
+          </wp:inline>
+        </w:drawing>
+      </w:r>
+    </w:p>
+    <w:p>
+      <w:pPr>
         <w:pStyle w:val="Marianna3"/>
       </w:pPr>
       <w:r>
@@ -6866,6 +8611,7 @@
       <w:r>
         <w:rPr>
           <w:b/>
+          <w:noProof/>
         </w:rPr>
         <w:drawing>
           <wp:inline distT="0" distB="0" distL="0" distR="0" wp14:anchorId="18B385C5" wp14:editId="2E08EF1E">
@@ -6883,7 +8629,7 @@
                     <pic:cNvPicPr/>
                   </pic:nvPicPr>
                   <pic:blipFill rotWithShape="1">
-                    <a:blip r:embed="rId21"/>
+                    <a:blip r:embed="rId25"/>
                     <a:srcRect l="20919" t="6572" r="6753" b="11896"/>
                     <a:stretch/>
                   </pic:blipFill>
@@ -6910,8 +8656,6 @@
           </wp:inline>
         </w:drawing>
       </w:r>
-      <w:bookmarkStart w:id="16" w:name="_GoBack"/>
-      <w:bookmarkEnd w:id="16"/>
     </w:p>
     <w:p>
       <w:pPr>
@@ -6923,6 +8667,7 @@
         <w:rPr>
           <w:b/>
         </w:rPr>
+        <w:lastRenderedPageBreak/>
         <w:t>Registrazione</w:t>
       </w:r>
     </w:p>
@@ -6935,8 +8680,8 @@
       <w:r>
         <w:rPr>
           <w:b/>
-        </w:rPr>
-        <w:lastRenderedPageBreak/>
+          <w:noProof/>
+        </w:rPr>
         <w:drawing>
           <wp:inline distT="0" distB="0" distL="0" distR="0" wp14:anchorId="4B52806E" wp14:editId="6F005B1C">
             <wp:extent cx="4439920" cy="2955340"/>
@@ -6953,7 +8698,7 @@
                     <pic:cNvPicPr/>
                   </pic:nvPicPr>
                   <pic:blipFill rotWithShape="1">
-                    <a:blip r:embed="rId22"/>
+                    <a:blip r:embed="rId26"/>
                     <a:srcRect l="22949" t="6369" r="4493" b="7842"/>
                     <a:stretch/>
                   </pic:blipFill>
@@ -7011,6 +8756,7 @@
       <w:r>
         <w:rPr>
           <w:b/>
+          <w:noProof/>
         </w:rPr>
         <w:drawing>
           <wp:inline distT="0" distB="0" distL="0" distR="0" wp14:anchorId="66DD73DF" wp14:editId="62D89F98">
@@ -7028,7 +8774,7 @@
                     <pic:cNvPicPr/>
                   </pic:nvPicPr>
                   <pic:blipFill rotWithShape="1">
-                    <a:blip r:embed="rId23"/>
+                    <a:blip r:embed="rId27"/>
                     <a:srcRect l="18765" t="8112" r="7001" b="17793"/>
                     <a:stretch/>
                   </pic:blipFill>
@@ -7078,7 +8824,9 @@
       <w:r>
         <w:rPr>
           <w:b/>
-        </w:rPr>
+          <w:noProof/>
+        </w:rPr>
+        <w:lastRenderedPageBreak/>
         <w:drawing>
           <wp:inline distT="0" distB="0" distL="0" distR="0" wp14:anchorId="5C8AB760" wp14:editId="07BC312A">
             <wp:extent cx="3957320" cy="2684678"/>
@@ -7095,7 +8843,7 @@
                     <pic:cNvPicPr/>
                   </pic:nvPicPr>
                   <pic:blipFill rotWithShape="1">
-                    <a:blip r:embed="rId24"/>
+                    <a:blip r:embed="rId28"/>
                     <a:srcRect l="25220" t="6305" r="10105" b="19021"/>
                     <a:stretch/>
                   </pic:blipFill>
@@ -7128,7 +8876,6 @@
         <w:pStyle w:val="Marianna1"/>
       </w:pPr>
       <w:r>
-        <w:lastRenderedPageBreak/>
         <w:t xml:space="preserve">5 </w:t>
       </w:r>
       <w:proofErr w:type="spellStart"/>
@@ -7315,7 +9062,7 @@
             <w:pPr>
               <w:jc w:val="center"/>
             </w:pPr>
-            <w:hyperlink r:id="rId25" w:history="1">
+            <w:hyperlink r:id="rId29" w:history="1">
               <w:r>
                 <w:rPr>
                   <w:rStyle w:val="Collegamentoipertestuale"/>
@@ -7424,7 +9171,7 @@
             <w:pPr>
               <w:jc w:val="center"/>
             </w:pPr>
-            <w:hyperlink r:id="rId26" w:history="1">
+            <w:hyperlink r:id="rId30" w:history="1">
               <w:r>
                 <w:rPr>
                   <w:rStyle w:val="Collegamentoipertestuale"/>
@@ -7846,7 +9593,7 @@
             <w:pPr>
               <w:jc w:val="center"/>
             </w:pPr>
-            <w:hyperlink r:id="rId27" w:history="1">
+            <w:hyperlink r:id="rId31" w:history="1">
               <w:r>
                 <w:rPr>
                   <w:rStyle w:val="Collegamentoipertestuale"/>
@@ -7912,6 +9659,7 @@
               <w:jc w:val="center"/>
             </w:pPr>
             <w:r>
+              <w:lastRenderedPageBreak/>
               <w:t>#2</w:t>
             </w:r>
           </w:p>
@@ -7991,7 +9739,7 @@
             <w:pPr>
               <w:jc w:val="center"/>
             </w:pPr>
-            <w:hyperlink r:id="rId28" w:history="1">
+            <w:hyperlink r:id="rId32" w:history="1">
               <w:r>
                 <w:rPr>
                   <w:rStyle w:val="Collegamentoipertestuale"/>
@@ -8070,7 +9818,7 @@
             <w:pPr>
               <w:jc w:val="center"/>
             </w:pPr>
-            <w:hyperlink r:id="rId29" w:history="1">
+            <w:hyperlink r:id="rId33" w:history="1">
               <w:r>
                 <w:rPr>
                   <w:rStyle w:val="Collegamentoipertestuale"/>
@@ -8247,7 +9995,6 @@
               <w:jc w:val="center"/>
             </w:pPr>
             <w:r>
-              <w:lastRenderedPageBreak/>
               <w:t>#1</w:t>
             </w:r>
           </w:p>
@@ -8397,7 +10144,7 @@
     <w:p/>
     <w:p/>
     <w:sectPr>
-      <w:footerReference w:type="default" r:id="rId30"/>
+      <w:footerReference w:type="default" r:id="rId34"/>
       <w:pgSz w:w="11906" w:h="16838"/>
       <w:pgMar w:top="1417" w:right="1134" w:bottom="1134" w:left="1134" w:header="708" w:footer="708" w:gutter="0"/>
       <w:cols w:space="708"/>
@@ -8461,7 +10208,7 @@
           <w:rPr>
             <w:noProof/>
           </w:rPr>
-          <w:t>20</w:t>
+          <w:t>22</w:t>
         </w:r>
         <w:r>
           <w:fldChar w:fldCharType="end"/>
@@ -8618,6 +10365,127 @@
     </w:lvl>
   </w:abstractNum>
   <w:abstractNum w:abstractNumId="1" w15:restartNumberingAfterBreak="0">
+    <w:nsid w:val="01C50515"/>
+    <w:multiLevelType w:val="multilevel"/>
+    <w:tmpl w:val="602E4AB6"/>
+    <w:lvl w:ilvl="0">
+      <w:start w:val="1"/>
+      <w:numFmt w:val="decimal"/>
+      <w:lvlText w:val="%1."/>
+      <w:lvlJc w:val="left"/>
+      <w:pPr>
+        <w:ind w:left="720" w:hanging="360"/>
+      </w:pPr>
+      <w:rPr>
+        <w:rFonts w:hint="default"/>
+      </w:rPr>
+    </w:lvl>
+    <w:lvl w:ilvl="1">
+      <w:start w:val="1"/>
+      <w:numFmt w:val="decimal"/>
+      <w:isLgl/>
+      <w:lvlText w:val="%1.%2"/>
+      <w:lvlJc w:val="left"/>
+      <w:pPr>
+        <w:ind w:left="780" w:hanging="420"/>
+      </w:pPr>
+      <w:rPr>
+        <w:rFonts w:hint="default"/>
+      </w:rPr>
+    </w:lvl>
+    <w:lvl w:ilvl="2">
+      <w:start w:val="1"/>
+      <w:numFmt w:val="decimal"/>
+      <w:isLgl/>
+      <w:lvlText w:val="%1.%2.%3"/>
+      <w:lvlJc w:val="left"/>
+      <w:pPr>
+        <w:ind w:left="1080" w:hanging="720"/>
+      </w:pPr>
+      <w:rPr>
+        <w:rFonts w:hint="default"/>
+      </w:rPr>
+    </w:lvl>
+    <w:lvl w:ilvl="3">
+      <w:start w:val="1"/>
+      <w:numFmt w:val="decimal"/>
+      <w:isLgl/>
+      <w:lvlText w:val="%1.%2.%3.%4"/>
+      <w:lvlJc w:val="left"/>
+      <w:pPr>
+        <w:ind w:left="1080" w:hanging="720"/>
+      </w:pPr>
+      <w:rPr>
+        <w:rFonts w:hint="default"/>
+      </w:rPr>
+    </w:lvl>
+    <w:lvl w:ilvl="4">
+      <w:start w:val="1"/>
+      <w:numFmt w:val="decimal"/>
+      <w:isLgl/>
+      <w:lvlText w:val="%1.%2.%3.%4.%5"/>
+      <w:lvlJc w:val="left"/>
+      <w:pPr>
+        <w:ind w:left="1440" w:hanging="1080"/>
+      </w:pPr>
+      <w:rPr>
+        <w:rFonts w:hint="default"/>
+      </w:rPr>
+    </w:lvl>
+    <w:lvl w:ilvl="5">
+      <w:start w:val="1"/>
+      <w:numFmt w:val="decimal"/>
+      <w:isLgl/>
+      <w:lvlText w:val="%1.%2.%3.%4.%5.%6"/>
+      <w:lvlJc w:val="left"/>
+      <w:pPr>
+        <w:ind w:left="1440" w:hanging="1080"/>
+      </w:pPr>
+      <w:rPr>
+        <w:rFonts w:hint="default"/>
+      </w:rPr>
+    </w:lvl>
+    <w:lvl w:ilvl="6">
+      <w:start w:val="1"/>
+      <w:numFmt w:val="decimal"/>
+      <w:isLgl/>
+      <w:lvlText w:val="%1.%2.%3.%4.%5.%6.%7"/>
+      <w:lvlJc w:val="left"/>
+      <w:pPr>
+        <w:ind w:left="1800" w:hanging="1440"/>
+      </w:pPr>
+      <w:rPr>
+        <w:rFonts w:hint="default"/>
+      </w:rPr>
+    </w:lvl>
+    <w:lvl w:ilvl="7">
+      <w:start w:val="1"/>
+      <w:numFmt w:val="decimal"/>
+      <w:isLgl/>
+      <w:lvlText w:val="%1.%2.%3.%4.%5.%6.%7.%8"/>
+      <w:lvlJc w:val="left"/>
+      <w:pPr>
+        <w:ind w:left="1800" w:hanging="1440"/>
+      </w:pPr>
+      <w:rPr>
+        <w:rFonts w:hint="default"/>
+      </w:rPr>
+    </w:lvl>
+    <w:lvl w:ilvl="8">
+      <w:start w:val="1"/>
+      <w:numFmt w:val="decimal"/>
+      <w:isLgl/>
+      <w:lvlText w:val="%1.%2.%3.%4.%5.%6.%7.%8.%9"/>
+      <w:lvlJc w:val="left"/>
+      <w:pPr>
+        <w:ind w:left="2160" w:hanging="1800"/>
+      </w:pPr>
+      <w:rPr>
+        <w:rFonts w:hint="default"/>
+      </w:rPr>
+    </w:lvl>
+  </w:abstractNum>
+  <w:abstractNum w:abstractNumId="2" w15:restartNumberingAfterBreak="0">
     <w:nsid w:val="06F064A7"/>
     <w:multiLevelType w:val="hybridMultilevel"/>
     <w:tmpl w:val="71567E4C"/>
@@ -8730,7 +10598,7 @@
       </w:rPr>
     </w:lvl>
   </w:abstractNum>
-  <w:abstractNum w:abstractNumId="2" w15:restartNumberingAfterBreak="0">
+  <w:abstractNum w:abstractNumId="3" w15:restartNumberingAfterBreak="0">
     <w:nsid w:val="0ABB6A3D"/>
     <w:multiLevelType w:val="hybridMultilevel"/>
     <w:tmpl w:val="70A02DDC"/>
@@ -8843,7 +10711,7 @@
       </w:rPr>
     </w:lvl>
   </w:abstractNum>
-  <w:abstractNum w:abstractNumId="3" w15:restartNumberingAfterBreak="0">
+  <w:abstractNum w:abstractNumId="4" w15:restartNumberingAfterBreak="0">
     <w:nsid w:val="0D99572D"/>
     <w:multiLevelType w:val="hybridMultilevel"/>
     <w:tmpl w:val="54FCA8FC"/>
@@ -8956,7 +10824,7 @@
       </w:rPr>
     </w:lvl>
   </w:abstractNum>
-  <w:abstractNum w:abstractNumId="4" w15:restartNumberingAfterBreak="0">
+  <w:abstractNum w:abstractNumId="5" w15:restartNumberingAfterBreak="0">
     <w:nsid w:val="10472C7A"/>
     <w:multiLevelType w:val="hybridMultilevel"/>
     <w:tmpl w:val="F522BD7E"/>
@@ -9042,10 +10910,10 @@
       </w:pPr>
     </w:lvl>
   </w:abstractNum>
-  <w:abstractNum w:abstractNumId="5" w15:restartNumberingAfterBreak="0">
+  <w:abstractNum w:abstractNumId="6" w15:restartNumberingAfterBreak="0">
     <w:nsid w:val="126C72E0"/>
     <w:multiLevelType w:val="hybridMultilevel"/>
-    <w:tmpl w:val="79E60B02"/>
+    <w:tmpl w:val="C98ECB1A"/>
     <w:lvl w:ilvl="0" w:tplc="04100001">
       <w:start w:val="1"/>
       <w:numFmt w:val="bullet"/>
@@ -9155,7 +11023,7 @@
       </w:rPr>
     </w:lvl>
   </w:abstractNum>
-  <w:abstractNum w:abstractNumId="6" w15:restartNumberingAfterBreak="0">
+  <w:abstractNum w:abstractNumId="7" w15:restartNumberingAfterBreak="0">
     <w:nsid w:val="15145EA9"/>
     <w:multiLevelType w:val="hybridMultilevel"/>
     <w:tmpl w:val="4EF456F8"/>
@@ -9244,7 +11112,7 @@
       </w:pPr>
     </w:lvl>
   </w:abstractNum>
-  <w:abstractNum w:abstractNumId="7" w15:restartNumberingAfterBreak="0">
+  <w:abstractNum w:abstractNumId="8" w15:restartNumberingAfterBreak="0">
     <w:nsid w:val="180811F1"/>
     <w:multiLevelType w:val="hybridMultilevel"/>
     <w:tmpl w:val="0FA47D7A"/>
@@ -9357,7 +11225,128 @@
       </w:rPr>
     </w:lvl>
   </w:abstractNum>
-  <w:abstractNum w:abstractNumId="8" w15:restartNumberingAfterBreak="0">
+  <w:abstractNum w:abstractNumId="9" w15:restartNumberingAfterBreak="0">
+    <w:nsid w:val="195C22DC"/>
+    <w:multiLevelType w:val="multilevel"/>
+    <w:tmpl w:val="602E4AB6"/>
+    <w:lvl w:ilvl="0">
+      <w:start w:val="1"/>
+      <w:numFmt w:val="decimal"/>
+      <w:lvlText w:val="%1."/>
+      <w:lvlJc w:val="left"/>
+      <w:pPr>
+        <w:ind w:left="720" w:hanging="360"/>
+      </w:pPr>
+      <w:rPr>
+        <w:rFonts w:hint="default"/>
+      </w:rPr>
+    </w:lvl>
+    <w:lvl w:ilvl="1">
+      <w:start w:val="1"/>
+      <w:numFmt w:val="decimal"/>
+      <w:isLgl/>
+      <w:lvlText w:val="%1.%2"/>
+      <w:lvlJc w:val="left"/>
+      <w:pPr>
+        <w:ind w:left="780" w:hanging="420"/>
+      </w:pPr>
+      <w:rPr>
+        <w:rFonts w:hint="default"/>
+      </w:rPr>
+    </w:lvl>
+    <w:lvl w:ilvl="2">
+      <w:start w:val="1"/>
+      <w:numFmt w:val="decimal"/>
+      <w:isLgl/>
+      <w:lvlText w:val="%1.%2.%3"/>
+      <w:lvlJc w:val="left"/>
+      <w:pPr>
+        <w:ind w:left="1080" w:hanging="720"/>
+      </w:pPr>
+      <w:rPr>
+        <w:rFonts w:hint="default"/>
+      </w:rPr>
+    </w:lvl>
+    <w:lvl w:ilvl="3">
+      <w:start w:val="1"/>
+      <w:numFmt w:val="decimal"/>
+      <w:isLgl/>
+      <w:lvlText w:val="%1.%2.%3.%4"/>
+      <w:lvlJc w:val="left"/>
+      <w:pPr>
+        <w:ind w:left="1080" w:hanging="720"/>
+      </w:pPr>
+      <w:rPr>
+        <w:rFonts w:hint="default"/>
+      </w:rPr>
+    </w:lvl>
+    <w:lvl w:ilvl="4">
+      <w:start w:val="1"/>
+      <w:numFmt w:val="decimal"/>
+      <w:isLgl/>
+      <w:lvlText w:val="%1.%2.%3.%4.%5"/>
+      <w:lvlJc w:val="left"/>
+      <w:pPr>
+        <w:ind w:left="1440" w:hanging="1080"/>
+      </w:pPr>
+      <w:rPr>
+        <w:rFonts w:hint="default"/>
+      </w:rPr>
+    </w:lvl>
+    <w:lvl w:ilvl="5">
+      <w:start w:val="1"/>
+      <w:numFmt w:val="decimal"/>
+      <w:isLgl/>
+      <w:lvlText w:val="%1.%2.%3.%4.%5.%6"/>
+      <w:lvlJc w:val="left"/>
+      <w:pPr>
+        <w:ind w:left="1440" w:hanging="1080"/>
+      </w:pPr>
+      <w:rPr>
+        <w:rFonts w:hint="default"/>
+      </w:rPr>
+    </w:lvl>
+    <w:lvl w:ilvl="6">
+      <w:start w:val="1"/>
+      <w:numFmt w:val="decimal"/>
+      <w:isLgl/>
+      <w:lvlText w:val="%1.%2.%3.%4.%5.%6.%7"/>
+      <w:lvlJc w:val="left"/>
+      <w:pPr>
+        <w:ind w:left="1800" w:hanging="1440"/>
+      </w:pPr>
+      <w:rPr>
+        <w:rFonts w:hint="default"/>
+      </w:rPr>
+    </w:lvl>
+    <w:lvl w:ilvl="7">
+      <w:start w:val="1"/>
+      <w:numFmt w:val="decimal"/>
+      <w:isLgl/>
+      <w:lvlText w:val="%1.%2.%3.%4.%5.%6.%7.%8"/>
+      <w:lvlJc w:val="left"/>
+      <w:pPr>
+        <w:ind w:left="1800" w:hanging="1440"/>
+      </w:pPr>
+      <w:rPr>
+        <w:rFonts w:hint="default"/>
+      </w:rPr>
+    </w:lvl>
+    <w:lvl w:ilvl="8">
+      <w:start w:val="1"/>
+      <w:numFmt w:val="decimal"/>
+      <w:isLgl/>
+      <w:lvlText w:val="%1.%2.%3.%4.%5.%6.%7.%8.%9"/>
+      <w:lvlJc w:val="left"/>
+      <w:pPr>
+        <w:ind w:left="2160" w:hanging="1800"/>
+      </w:pPr>
+      <w:rPr>
+        <w:rFonts w:hint="default"/>
+      </w:rPr>
+    </w:lvl>
+  </w:abstractNum>
+  <w:abstractNum w:abstractNumId="10" w15:restartNumberingAfterBreak="0">
     <w:nsid w:val="1F6B1558"/>
     <w:multiLevelType w:val="multilevel"/>
     <w:tmpl w:val="08F4B1AA"/>
@@ -9470,7 +11459,7 @@
       </w:rPr>
     </w:lvl>
   </w:abstractNum>
-  <w:abstractNum w:abstractNumId="9" w15:restartNumberingAfterBreak="0">
+  <w:abstractNum w:abstractNumId="11" w15:restartNumberingAfterBreak="0">
     <w:nsid w:val="2699799F"/>
     <w:multiLevelType w:val="hybridMultilevel"/>
     <w:tmpl w:val="50A2EFF6"/>
@@ -9583,7 +11572,7 @@
       </w:rPr>
     </w:lvl>
   </w:abstractNum>
-  <w:abstractNum w:abstractNumId="10" w15:restartNumberingAfterBreak="0">
+  <w:abstractNum w:abstractNumId="12" w15:restartNumberingAfterBreak="0">
     <w:nsid w:val="2A385B17"/>
     <w:multiLevelType w:val="hybridMultilevel"/>
     <w:tmpl w:val="4EF456F8"/>
@@ -9672,7 +11661,93 @@
       </w:pPr>
     </w:lvl>
   </w:abstractNum>
-  <w:abstractNum w:abstractNumId="11" w15:restartNumberingAfterBreak="0">
+  <w:abstractNum w:abstractNumId="13" w15:restartNumberingAfterBreak="0">
+    <w:nsid w:val="2DAE378E"/>
+    <w:multiLevelType w:val="hybridMultilevel"/>
+    <w:tmpl w:val="EA80E8A6"/>
+    <w:lvl w:ilvl="0" w:tplc="0410001B">
+      <w:start w:val="1"/>
+      <w:numFmt w:val="lowerRoman"/>
+      <w:lvlText w:val="%1."/>
+      <w:lvlJc w:val="right"/>
+      <w:pPr>
+        <w:ind w:left="720" w:hanging="360"/>
+      </w:pPr>
+    </w:lvl>
+    <w:lvl w:ilvl="1" w:tplc="04100019" w:tentative="1">
+      <w:start w:val="1"/>
+      <w:numFmt w:val="lowerLetter"/>
+      <w:lvlText w:val="%2."/>
+      <w:lvlJc w:val="left"/>
+      <w:pPr>
+        <w:ind w:left="1440" w:hanging="360"/>
+      </w:pPr>
+    </w:lvl>
+    <w:lvl w:ilvl="2" w:tplc="0410001B" w:tentative="1">
+      <w:start w:val="1"/>
+      <w:numFmt w:val="lowerRoman"/>
+      <w:lvlText w:val="%3."/>
+      <w:lvlJc w:val="right"/>
+      <w:pPr>
+        <w:ind w:left="2160" w:hanging="180"/>
+      </w:pPr>
+    </w:lvl>
+    <w:lvl w:ilvl="3" w:tplc="0410000F" w:tentative="1">
+      <w:start w:val="1"/>
+      <w:numFmt w:val="decimal"/>
+      <w:lvlText w:val="%4."/>
+      <w:lvlJc w:val="left"/>
+      <w:pPr>
+        <w:ind w:left="2880" w:hanging="360"/>
+      </w:pPr>
+    </w:lvl>
+    <w:lvl w:ilvl="4" w:tplc="04100019" w:tentative="1">
+      <w:start w:val="1"/>
+      <w:numFmt w:val="lowerLetter"/>
+      <w:lvlText w:val="%5."/>
+      <w:lvlJc w:val="left"/>
+      <w:pPr>
+        <w:ind w:left="3600" w:hanging="360"/>
+      </w:pPr>
+    </w:lvl>
+    <w:lvl w:ilvl="5" w:tplc="0410001B" w:tentative="1">
+      <w:start w:val="1"/>
+      <w:numFmt w:val="lowerRoman"/>
+      <w:lvlText w:val="%6."/>
+      <w:lvlJc w:val="right"/>
+      <w:pPr>
+        <w:ind w:left="4320" w:hanging="180"/>
+      </w:pPr>
+    </w:lvl>
+    <w:lvl w:ilvl="6" w:tplc="0410000F" w:tentative="1">
+      <w:start w:val="1"/>
+      <w:numFmt w:val="decimal"/>
+      <w:lvlText w:val="%7."/>
+      <w:lvlJc w:val="left"/>
+      <w:pPr>
+        <w:ind w:left="5040" w:hanging="360"/>
+      </w:pPr>
+    </w:lvl>
+    <w:lvl w:ilvl="7" w:tplc="04100019" w:tentative="1">
+      <w:start w:val="1"/>
+      <w:numFmt w:val="lowerLetter"/>
+      <w:lvlText w:val="%8."/>
+      <w:lvlJc w:val="left"/>
+      <w:pPr>
+        <w:ind w:left="5760" w:hanging="360"/>
+      </w:pPr>
+    </w:lvl>
+    <w:lvl w:ilvl="8" w:tplc="0410001B" w:tentative="1">
+      <w:start w:val="1"/>
+      <w:numFmt w:val="lowerRoman"/>
+      <w:lvlText w:val="%9."/>
+      <w:lvlJc w:val="right"/>
+      <w:pPr>
+        <w:ind w:left="6480" w:hanging="180"/>
+      </w:pPr>
+    </w:lvl>
+  </w:abstractNum>
+  <w:abstractNum w:abstractNumId="14" w15:restartNumberingAfterBreak="0">
     <w:nsid w:val="2E86744B"/>
     <w:multiLevelType w:val="hybridMultilevel"/>
     <w:tmpl w:val="4EF456F8"/>
@@ -9761,7 +11836,7 @@
       </w:pPr>
     </w:lvl>
   </w:abstractNum>
-  <w:abstractNum w:abstractNumId="12" w15:restartNumberingAfterBreak="0">
+  <w:abstractNum w:abstractNumId="15" w15:restartNumberingAfterBreak="0">
     <w:nsid w:val="2F550173"/>
     <w:multiLevelType w:val="hybridMultilevel"/>
     <w:tmpl w:val="773A672E"/>
@@ -9874,7 +11949,7 @@
       </w:rPr>
     </w:lvl>
   </w:abstractNum>
-  <w:abstractNum w:abstractNumId="13" w15:restartNumberingAfterBreak="0">
+  <w:abstractNum w:abstractNumId="16" w15:restartNumberingAfterBreak="0">
     <w:nsid w:val="3137529F"/>
     <w:multiLevelType w:val="multilevel"/>
     <w:tmpl w:val="602E4AB6"/>
@@ -9995,7 +12070,7 @@
       </w:rPr>
     </w:lvl>
   </w:abstractNum>
-  <w:abstractNum w:abstractNumId="14" w15:restartNumberingAfterBreak="0">
+  <w:abstractNum w:abstractNumId="17" w15:restartNumberingAfterBreak="0">
     <w:nsid w:val="32D724C4"/>
     <w:multiLevelType w:val="hybridMultilevel"/>
     <w:tmpl w:val="5442F696"/>
@@ -10081,7 +12156,7 @@
       </w:pPr>
     </w:lvl>
   </w:abstractNum>
-  <w:abstractNum w:abstractNumId="15" w15:restartNumberingAfterBreak="0">
+  <w:abstractNum w:abstractNumId="18" w15:restartNumberingAfterBreak="0">
     <w:nsid w:val="39AE1AD3"/>
     <w:multiLevelType w:val="hybridMultilevel"/>
     <w:tmpl w:val="4EF456F8"/>
@@ -10170,7 +12245,7 @@
       </w:pPr>
     </w:lvl>
   </w:abstractNum>
-  <w:abstractNum w:abstractNumId="16" w15:restartNumberingAfterBreak="0">
+  <w:abstractNum w:abstractNumId="19" w15:restartNumberingAfterBreak="0">
     <w:nsid w:val="3A6162E4"/>
     <w:multiLevelType w:val="hybridMultilevel"/>
     <w:tmpl w:val="B9E62964"/>
@@ -10256,7 +12331,7 @@
       </w:pPr>
     </w:lvl>
   </w:abstractNum>
-  <w:abstractNum w:abstractNumId="17" w15:restartNumberingAfterBreak="0">
+  <w:abstractNum w:abstractNumId="20" w15:restartNumberingAfterBreak="0">
     <w:nsid w:val="455A519D"/>
     <w:multiLevelType w:val="hybridMultilevel"/>
     <w:tmpl w:val="4EF456F8"/>
@@ -10345,7 +12420,7 @@
       </w:pPr>
     </w:lvl>
   </w:abstractNum>
-  <w:abstractNum w:abstractNumId="18" w15:restartNumberingAfterBreak="0">
+  <w:abstractNum w:abstractNumId="21" w15:restartNumberingAfterBreak="0">
     <w:nsid w:val="464C04DA"/>
     <w:multiLevelType w:val="multilevel"/>
     <w:tmpl w:val="8EB63D1A"/>
@@ -10458,10 +12533,10 @@
       </w:rPr>
     </w:lvl>
   </w:abstractNum>
-  <w:abstractNum w:abstractNumId="19" w15:restartNumberingAfterBreak="0">
+  <w:abstractNum w:abstractNumId="22" w15:restartNumberingAfterBreak="0">
     <w:nsid w:val="4E7067A1"/>
     <w:multiLevelType w:val="hybridMultilevel"/>
-    <w:tmpl w:val="5DD2CFCE"/>
+    <w:tmpl w:val="DFE868DE"/>
     <w:lvl w:ilvl="0" w:tplc="04100001">
       <w:start w:val="1"/>
       <w:numFmt w:val="bullet"/>
@@ -10571,7 +12646,7 @@
       </w:rPr>
     </w:lvl>
   </w:abstractNum>
-  <w:abstractNum w:abstractNumId="20" w15:restartNumberingAfterBreak="0">
+  <w:abstractNum w:abstractNumId="23" w15:restartNumberingAfterBreak="0">
     <w:nsid w:val="4F542027"/>
     <w:multiLevelType w:val="hybridMultilevel"/>
     <w:tmpl w:val="58D8E482"/>
@@ -10684,7 +12759,7 @@
       </w:rPr>
     </w:lvl>
   </w:abstractNum>
-  <w:abstractNum w:abstractNumId="21" w15:restartNumberingAfterBreak="0">
+  <w:abstractNum w:abstractNumId="24" w15:restartNumberingAfterBreak="0">
     <w:nsid w:val="51643229"/>
     <w:multiLevelType w:val="hybridMultilevel"/>
     <w:tmpl w:val="1C425D4E"/>
@@ -10770,7 +12845,7 @@
       </w:pPr>
     </w:lvl>
   </w:abstractNum>
-  <w:abstractNum w:abstractNumId="22" w15:restartNumberingAfterBreak="0">
+  <w:abstractNum w:abstractNumId="25" w15:restartNumberingAfterBreak="0">
     <w:nsid w:val="55794942"/>
     <w:multiLevelType w:val="multilevel"/>
     <w:tmpl w:val="39B89314"/>
@@ -10883,7 +12958,7 @@
       </w:rPr>
     </w:lvl>
   </w:abstractNum>
-  <w:abstractNum w:abstractNumId="23" w15:restartNumberingAfterBreak="0">
+  <w:abstractNum w:abstractNumId="26" w15:restartNumberingAfterBreak="0">
     <w:nsid w:val="57466EBA"/>
     <w:multiLevelType w:val="multilevel"/>
     <w:tmpl w:val="E4261CBA"/>
@@ -11001,7 +13076,7 @@
       </w:rPr>
     </w:lvl>
   </w:abstractNum>
-  <w:abstractNum w:abstractNumId="24" w15:restartNumberingAfterBreak="0">
+  <w:abstractNum w:abstractNumId="27" w15:restartNumberingAfterBreak="0">
     <w:nsid w:val="5764718B"/>
     <w:multiLevelType w:val="hybridMultilevel"/>
     <w:tmpl w:val="B9E62964"/>
@@ -11087,7 +13162,214 @@
       </w:pPr>
     </w:lvl>
   </w:abstractNum>
-  <w:abstractNum w:abstractNumId="25" w15:restartNumberingAfterBreak="0">
+  <w:abstractNum w:abstractNumId="28" w15:restartNumberingAfterBreak="0">
+    <w:nsid w:val="5F3A08EB"/>
+    <w:multiLevelType w:val="multilevel"/>
+    <w:tmpl w:val="F4283FCA"/>
+    <w:lvl w:ilvl="0">
+      <w:start w:val="1"/>
+      <w:numFmt w:val="lowerRoman"/>
+      <w:lvlText w:val="%1."/>
+      <w:lvlJc w:val="right"/>
+      <w:pPr>
+        <w:ind w:left="720" w:hanging="360"/>
+      </w:pPr>
+      <w:rPr>
+        <w:rFonts w:hint="default"/>
+      </w:rPr>
+    </w:lvl>
+    <w:lvl w:ilvl="1">
+      <w:start w:val="1"/>
+      <w:numFmt w:val="decimal"/>
+      <w:isLgl/>
+      <w:lvlText w:val="%1.%2"/>
+      <w:lvlJc w:val="left"/>
+      <w:pPr>
+        <w:ind w:left="780" w:hanging="420"/>
+      </w:pPr>
+      <w:rPr>
+        <w:rFonts w:hint="default"/>
+      </w:rPr>
+    </w:lvl>
+    <w:lvl w:ilvl="2">
+      <w:start w:val="1"/>
+      <w:numFmt w:val="decimal"/>
+      <w:isLgl/>
+      <w:lvlText w:val="%1.%2.%3"/>
+      <w:lvlJc w:val="left"/>
+      <w:pPr>
+        <w:ind w:left="1080" w:hanging="720"/>
+      </w:pPr>
+      <w:rPr>
+        <w:rFonts w:hint="default"/>
+      </w:rPr>
+    </w:lvl>
+    <w:lvl w:ilvl="3">
+      <w:start w:val="1"/>
+      <w:numFmt w:val="decimal"/>
+      <w:isLgl/>
+      <w:lvlText w:val="%1.%2.%3.%4"/>
+      <w:lvlJc w:val="left"/>
+      <w:pPr>
+        <w:ind w:left="1080" w:hanging="720"/>
+      </w:pPr>
+      <w:rPr>
+        <w:rFonts w:hint="default"/>
+      </w:rPr>
+    </w:lvl>
+    <w:lvl w:ilvl="4">
+      <w:start w:val="1"/>
+      <w:numFmt w:val="decimal"/>
+      <w:isLgl/>
+      <w:lvlText w:val="%1.%2.%3.%4.%5"/>
+      <w:lvlJc w:val="left"/>
+      <w:pPr>
+        <w:ind w:left="1440" w:hanging="1080"/>
+      </w:pPr>
+      <w:rPr>
+        <w:rFonts w:hint="default"/>
+      </w:rPr>
+    </w:lvl>
+    <w:lvl w:ilvl="5">
+      <w:start w:val="1"/>
+      <w:numFmt w:val="decimal"/>
+      <w:isLgl/>
+      <w:lvlText w:val="%1.%2.%3.%4.%5.%6"/>
+      <w:lvlJc w:val="left"/>
+      <w:pPr>
+        <w:ind w:left="1440" w:hanging="1080"/>
+      </w:pPr>
+      <w:rPr>
+        <w:rFonts w:hint="default"/>
+      </w:rPr>
+    </w:lvl>
+    <w:lvl w:ilvl="6">
+      <w:start w:val="1"/>
+      <w:numFmt w:val="decimal"/>
+      <w:isLgl/>
+      <w:lvlText w:val="%1.%2.%3.%4.%5.%6.%7"/>
+      <w:lvlJc w:val="left"/>
+      <w:pPr>
+        <w:ind w:left="1800" w:hanging="1440"/>
+      </w:pPr>
+      <w:rPr>
+        <w:rFonts w:hint="default"/>
+      </w:rPr>
+    </w:lvl>
+    <w:lvl w:ilvl="7">
+      <w:start w:val="1"/>
+      <w:numFmt w:val="decimal"/>
+      <w:isLgl/>
+      <w:lvlText w:val="%1.%2.%3.%4.%5.%6.%7.%8"/>
+      <w:lvlJc w:val="left"/>
+      <w:pPr>
+        <w:ind w:left="1800" w:hanging="1440"/>
+      </w:pPr>
+      <w:rPr>
+        <w:rFonts w:hint="default"/>
+      </w:rPr>
+    </w:lvl>
+    <w:lvl w:ilvl="8">
+      <w:start w:val="1"/>
+      <w:numFmt w:val="decimal"/>
+      <w:isLgl/>
+      <w:lvlText w:val="%1.%2.%3.%4.%5.%6.%7.%8.%9"/>
+      <w:lvlJc w:val="left"/>
+      <w:pPr>
+        <w:ind w:left="2160" w:hanging="1800"/>
+      </w:pPr>
+      <w:rPr>
+        <w:rFonts w:hint="default"/>
+      </w:rPr>
+    </w:lvl>
+  </w:abstractNum>
+  <w:abstractNum w:abstractNumId="29" w15:restartNumberingAfterBreak="0">
+    <w:nsid w:val="60277CE9"/>
+    <w:multiLevelType w:val="hybridMultilevel"/>
+    <w:tmpl w:val="87F8CF18"/>
+    <w:lvl w:ilvl="0" w:tplc="0410001B">
+      <w:start w:val="1"/>
+      <w:numFmt w:val="lowerRoman"/>
+      <w:lvlText w:val="%1."/>
+      <w:lvlJc w:val="right"/>
+      <w:pPr>
+        <w:ind w:left="1068" w:hanging="360"/>
+      </w:pPr>
+    </w:lvl>
+    <w:lvl w:ilvl="1" w:tplc="04100019" w:tentative="1">
+      <w:start w:val="1"/>
+      <w:numFmt w:val="lowerLetter"/>
+      <w:lvlText w:val="%2."/>
+      <w:lvlJc w:val="left"/>
+      <w:pPr>
+        <w:ind w:left="1788" w:hanging="360"/>
+      </w:pPr>
+    </w:lvl>
+    <w:lvl w:ilvl="2" w:tplc="0410001B" w:tentative="1">
+      <w:start w:val="1"/>
+      <w:numFmt w:val="lowerRoman"/>
+      <w:lvlText w:val="%3."/>
+      <w:lvlJc w:val="right"/>
+      <w:pPr>
+        <w:ind w:left="2508" w:hanging="180"/>
+      </w:pPr>
+    </w:lvl>
+    <w:lvl w:ilvl="3" w:tplc="0410000F" w:tentative="1">
+      <w:start w:val="1"/>
+      <w:numFmt w:val="decimal"/>
+      <w:lvlText w:val="%4."/>
+      <w:lvlJc w:val="left"/>
+      <w:pPr>
+        <w:ind w:left="3228" w:hanging="360"/>
+      </w:pPr>
+    </w:lvl>
+    <w:lvl w:ilvl="4" w:tplc="04100019" w:tentative="1">
+      <w:start w:val="1"/>
+      <w:numFmt w:val="lowerLetter"/>
+      <w:lvlText w:val="%5."/>
+      <w:lvlJc w:val="left"/>
+      <w:pPr>
+        <w:ind w:left="3948" w:hanging="360"/>
+      </w:pPr>
+    </w:lvl>
+    <w:lvl w:ilvl="5" w:tplc="0410001B" w:tentative="1">
+      <w:start w:val="1"/>
+      <w:numFmt w:val="lowerRoman"/>
+      <w:lvlText w:val="%6."/>
+      <w:lvlJc w:val="right"/>
+      <w:pPr>
+        <w:ind w:left="4668" w:hanging="180"/>
+      </w:pPr>
+    </w:lvl>
+    <w:lvl w:ilvl="6" w:tplc="0410000F" w:tentative="1">
+      <w:start w:val="1"/>
+      <w:numFmt w:val="decimal"/>
+      <w:lvlText w:val="%7."/>
+      <w:lvlJc w:val="left"/>
+      <w:pPr>
+        <w:ind w:left="5388" w:hanging="360"/>
+      </w:pPr>
+    </w:lvl>
+    <w:lvl w:ilvl="7" w:tplc="04100019" w:tentative="1">
+      <w:start w:val="1"/>
+      <w:numFmt w:val="lowerLetter"/>
+      <w:lvlText w:val="%8."/>
+      <w:lvlJc w:val="left"/>
+      <w:pPr>
+        <w:ind w:left="6108" w:hanging="360"/>
+      </w:pPr>
+    </w:lvl>
+    <w:lvl w:ilvl="8" w:tplc="0410001B" w:tentative="1">
+      <w:start w:val="1"/>
+      <w:numFmt w:val="lowerRoman"/>
+      <w:lvlText w:val="%9."/>
+      <w:lvlJc w:val="right"/>
+      <w:pPr>
+        <w:ind w:left="6828" w:hanging="180"/>
+      </w:pPr>
+    </w:lvl>
+  </w:abstractNum>
+  <w:abstractNum w:abstractNumId="30" w15:restartNumberingAfterBreak="0">
     <w:nsid w:val="616A7B17"/>
     <w:multiLevelType w:val="hybridMultilevel"/>
     <w:tmpl w:val="62469274"/>
@@ -11173,7 +13455,93 @@
       </w:pPr>
     </w:lvl>
   </w:abstractNum>
-  <w:abstractNum w:abstractNumId="26" w15:restartNumberingAfterBreak="0">
+  <w:abstractNum w:abstractNumId="31" w15:restartNumberingAfterBreak="0">
+    <w:nsid w:val="62A3619C"/>
+    <w:multiLevelType w:val="hybridMultilevel"/>
+    <w:tmpl w:val="CA941B9C"/>
+    <w:lvl w:ilvl="0" w:tplc="0410001B">
+      <w:start w:val="1"/>
+      <w:numFmt w:val="lowerRoman"/>
+      <w:lvlText w:val="%1."/>
+      <w:lvlJc w:val="right"/>
+      <w:pPr>
+        <w:ind w:left="720" w:hanging="360"/>
+      </w:pPr>
+    </w:lvl>
+    <w:lvl w:ilvl="1" w:tplc="04100019" w:tentative="1">
+      <w:start w:val="1"/>
+      <w:numFmt w:val="lowerLetter"/>
+      <w:lvlText w:val="%2."/>
+      <w:lvlJc w:val="left"/>
+      <w:pPr>
+        <w:ind w:left="1440" w:hanging="360"/>
+      </w:pPr>
+    </w:lvl>
+    <w:lvl w:ilvl="2" w:tplc="0410001B" w:tentative="1">
+      <w:start w:val="1"/>
+      <w:numFmt w:val="lowerRoman"/>
+      <w:lvlText w:val="%3."/>
+      <w:lvlJc w:val="right"/>
+      <w:pPr>
+        <w:ind w:left="2160" w:hanging="180"/>
+      </w:pPr>
+    </w:lvl>
+    <w:lvl w:ilvl="3" w:tplc="0410000F" w:tentative="1">
+      <w:start w:val="1"/>
+      <w:numFmt w:val="decimal"/>
+      <w:lvlText w:val="%4."/>
+      <w:lvlJc w:val="left"/>
+      <w:pPr>
+        <w:ind w:left="2880" w:hanging="360"/>
+      </w:pPr>
+    </w:lvl>
+    <w:lvl w:ilvl="4" w:tplc="04100019" w:tentative="1">
+      <w:start w:val="1"/>
+      <w:numFmt w:val="lowerLetter"/>
+      <w:lvlText w:val="%5."/>
+      <w:lvlJc w:val="left"/>
+      <w:pPr>
+        <w:ind w:left="3600" w:hanging="360"/>
+      </w:pPr>
+    </w:lvl>
+    <w:lvl w:ilvl="5" w:tplc="0410001B" w:tentative="1">
+      <w:start w:val="1"/>
+      <w:numFmt w:val="lowerRoman"/>
+      <w:lvlText w:val="%6."/>
+      <w:lvlJc w:val="right"/>
+      <w:pPr>
+        <w:ind w:left="4320" w:hanging="180"/>
+      </w:pPr>
+    </w:lvl>
+    <w:lvl w:ilvl="6" w:tplc="0410000F" w:tentative="1">
+      <w:start w:val="1"/>
+      <w:numFmt w:val="decimal"/>
+      <w:lvlText w:val="%7."/>
+      <w:lvlJc w:val="left"/>
+      <w:pPr>
+        <w:ind w:left="5040" w:hanging="360"/>
+      </w:pPr>
+    </w:lvl>
+    <w:lvl w:ilvl="7" w:tplc="04100019" w:tentative="1">
+      <w:start w:val="1"/>
+      <w:numFmt w:val="lowerLetter"/>
+      <w:lvlText w:val="%8."/>
+      <w:lvlJc w:val="left"/>
+      <w:pPr>
+        <w:ind w:left="5760" w:hanging="360"/>
+      </w:pPr>
+    </w:lvl>
+    <w:lvl w:ilvl="8" w:tplc="0410001B" w:tentative="1">
+      <w:start w:val="1"/>
+      <w:numFmt w:val="lowerRoman"/>
+      <w:lvlText w:val="%9."/>
+      <w:lvlJc w:val="right"/>
+      <w:pPr>
+        <w:ind w:left="6480" w:hanging="180"/>
+      </w:pPr>
+    </w:lvl>
+  </w:abstractNum>
+  <w:abstractNum w:abstractNumId="32" w15:restartNumberingAfterBreak="0">
     <w:nsid w:val="64F2720C"/>
     <w:multiLevelType w:val="hybridMultilevel"/>
     <w:tmpl w:val="ADD07D58"/>
@@ -11259,7 +13627,7 @@
       </w:pPr>
     </w:lvl>
   </w:abstractNum>
-  <w:abstractNum w:abstractNumId="27" w15:restartNumberingAfterBreak="0">
+  <w:abstractNum w:abstractNumId="33" w15:restartNumberingAfterBreak="0">
     <w:nsid w:val="67805AEB"/>
     <w:multiLevelType w:val="hybridMultilevel"/>
     <w:tmpl w:val="62469274"/>
@@ -11345,7 +13713,7 @@
       </w:pPr>
     </w:lvl>
   </w:abstractNum>
-  <w:abstractNum w:abstractNumId="28" w15:restartNumberingAfterBreak="0">
+  <w:abstractNum w:abstractNumId="34" w15:restartNumberingAfterBreak="0">
     <w:nsid w:val="6B404A5F"/>
     <w:multiLevelType w:val="hybridMultilevel"/>
     <w:tmpl w:val="B9E62964"/>
@@ -11431,7 +13799,7 @@
       </w:pPr>
     </w:lvl>
   </w:abstractNum>
-  <w:abstractNum w:abstractNumId="29" w15:restartNumberingAfterBreak="0">
+  <w:abstractNum w:abstractNumId="35" w15:restartNumberingAfterBreak="0">
     <w:nsid w:val="75BA43CA"/>
     <w:multiLevelType w:val="hybridMultilevel"/>
     <w:tmpl w:val="4EF456F8"/>
@@ -11520,7 +13888,128 @@
       </w:pPr>
     </w:lvl>
   </w:abstractNum>
-  <w:abstractNum w:abstractNumId="30" w15:restartNumberingAfterBreak="0">
+  <w:abstractNum w:abstractNumId="36" w15:restartNumberingAfterBreak="0">
+    <w:nsid w:val="767068DE"/>
+    <w:multiLevelType w:val="multilevel"/>
+    <w:tmpl w:val="602E4AB6"/>
+    <w:lvl w:ilvl="0">
+      <w:start w:val="1"/>
+      <w:numFmt w:val="decimal"/>
+      <w:lvlText w:val="%1."/>
+      <w:lvlJc w:val="left"/>
+      <w:pPr>
+        <w:ind w:left="720" w:hanging="360"/>
+      </w:pPr>
+      <w:rPr>
+        <w:rFonts w:hint="default"/>
+      </w:rPr>
+    </w:lvl>
+    <w:lvl w:ilvl="1">
+      <w:start w:val="1"/>
+      <w:numFmt w:val="decimal"/>
+      <w:isLgl/>
+      <w:lvlText w:val="%1.%2"/>
+      <w:lvlJc w:val="left"/>
+      <w:pPr>
+        <w:ind w:left="780" w:hanging="420"/>
+      </w:pPr>
+      <w:rPr>
+        <w:rFonts w:hint="default"/>
+      </w:rPr>
+    </w:lvl>
+    <w:lvl w:ilvl="2">
+      <w:start w:val="1"/>
+      <w:numFmt w:val="decimal"/>
+      <w:isLgl/>
+      <w:lvlText w:val="%1.%2.%3"/>
+      <w:lvlJc w:val="left"/>
+      <w:pPr>
+        <w:ind w:left="1080" w:hanging="720"/>
+      </w:pPr>
+      <w:rPr>
+        <w:rFonts w:hint="default"/>
+      </w:rPr>
+    </w:lvl>
+    <w:lvl w:ilvl="3">
+      <w:start w:val="1"/>
+      <w:numFmt w:val="decimal"/>
+      <w:isLgl/>
+      <w:lvlText w:val="%1.%2.%3.%4"/>
+      <w:lvlJc w:val="left"/>
+      <w:pPr>
+        <w:ind w:left="1080" w:hanging="720"/>
+      </w:pPr>
+      <w:rPr>
+        <w:rFonts w:hint="default"/>
+      </w:rPr>
+    </w:lvl>
+    <w:lvl w:ilvl="4">
+      <w:start w:val="1"/>
+      <w:numFmt w:val="decimal"/>
+      <w:isLgl/>
+      <w:lvlText w:val="%1.%2.%3.%4.%5"/>
+      <w:lvlJc w:val="left"/>
+      <w:pPr>
+        <w:ind w:left="1440" w:hanging="1080"/>
+      </w:pPr>
+      <w:rPr>
+        <w:rFonts w:hint="default"/>
+      </w:rPr>
+    </w:lvl>
+    <w:lvl w:ilvl="5">
+      <w:start w:val="1"/>
+      <w:numFmt w:val="decimal"/>
+      <w:isLgl/>
+      <w:lvlText w:val="%1.%2.%3.%4.%5.%6"/>
+      <w:lvlJc w:val="left"/>
+      <w:pPr>
+        <w:ind w:left="1440" w:hanging="1080"/>
+      </w:pPr>
+      <w:rPr>
+        <w:rFonts w:hint="default"/>
+      </w:rPr>
+    </w:lvl>
+    <w:lvl w:ilvl="6">
+      <w:start w:val="1"/>
+      <w:numFmt w:val="decimal"/>
+      <w:isLgl/>
+      <w:lvlText w:val="%1.%2.%3.%4.%5.%6.%7"/>
+      <w:lvlJc w:val="left"/>
+      <w:pPr>
+        <w:ind w:left="1800" w:hanging="1440"/>
+      </w:pPr>
+      <w:rPr>
+        <w:rFonts w:hint="default"/>
+      </w:rPr>
+    </w:lvl>
+    <w:lvl w:ilvl="7">
+      <w:start w:val="1"/>
+      <w:numFmt w:val="decimal"/>
+      <w:isLgl/>
+      <w:lvlText w:val="%1.%2.%3.%4.%5.%6.%7.%8"/>
+      <w:lvlJc w:val="left"/>
+      <w:pPr>
+        <w:ind w:left="1800" w:hanging="1440"/>
+      </w:pPr>
+      <w:rPr>
+        <w:rFonts w:hint="default"/>
+      </w:rPr>
+    </w:lvl>
+    <w:lvl w:ilvl="8">
+      <w:start w:val="1"/>
+      <w:numFmt w:val="decimal"/>
+      <w:isLgl/>
+      <w:lvlText w:val="%1.%2.%3.%4.%5.%6.%7.%8.%9"/>
+      <w:lvlJc w:val="left"/>
+      <w:pPr>
+        <w:ind w:left="2160" w:hanging="1800"/>
+      </w:pPr>
+      <w:rPr>
+        <w:rFonts w:hint="default"/>
+      </w:rPr>
+    </w:lvl>
+  </w:abstractNum>
+  <w:abstractNum w:abstractNumId="37" w15:restartNumberingAfterBreak="0">
     <w:nsid w:val="7E596B97"/>
     <w:multiLevelType w:val="multilevel"/>
     <w:tmpl w:val="2F2E6EDC"/>
@@ -11634,109 +14123,130 @@
     </w:lvl>
   </w:abstractNum>
   <w:num w:numId="1">
-    <w:abstractNumId w:val="30"/>
+    <w:abstractNumId w:val="37"/>
   </w:num>
   <w:num w:numId="2">
-    <w:abstractNumId w:val="18"/>
+    <w:abstractNumId w:val="21"/>
   </w:num>
   <w:num w:numId="3">
-    <w:abstractNumId w:val="1"/>
+    <w:abstractNumId w:val="2"/>
   </w:num>
   <w:num w:numId="4">
     <w:abstractNumId w:val="0"/>
   </w:num>
   <w:num w:numId="5">
+    <w:abstractNumId w:val="11"/>
+  </w:num>
+  <w:num w:numId="6">
+    <w:abstractNumId w:val="25"/>
+  </w:num>
+  <w:num w:numId="7">
+    <w:abstractNumId w:val="8"/>
+  </w:num>
+  <w:num w:numId="8">
+    <w:abstractNumId w:val="3"/>
+  </w:num>
+  <w:num w:numId="9">
+    <w:abstractNumId w:val="15"/>
+  </w:num>
+  <w:num w:numId="10">
+    <w:abstractNumId w:val="22"/>
+  </w:num>
+  <w:num w:numId="11">
+    <w:abstractNumId w:val="4"/>
+  </w:num>
+  <w:num w:numId="12">
+    <w:abstractNumId w:val="6"/>
+  </w:num>
+  <w:num w:numId="13">
+    <w:abstractNumId w:val="10"/>
+  </w:num>
+  <w:num w:numId="14">
+    <w:abstractNumId w:val="34"/>
+  </w:num>
+  <w:num w:numId="15">
+    <w:abstractNumId w:val="30"/>
+  </w:num>
+  <w:num w:numId="16">
+    <w:abstractNumId w:val="24"/>
+  </w:num>
+  <w:num w:numId="17">
+    <w:abstractNumId w:val="32"/>
+  </w:num>
+  <w:num w:numId="18">
+    <w:abstractNumId w:val="7"/>
+  </w:num>
+  <w:num w:numId="19">
+    <w:abstractNumId w:val="14"/>
+  </w:num>
+  <w:num w:numId="20">
+    <w:abstractNumId w:val="20"/>
+  </w:num>
+  <w:num w:numId="21">
+    <w:abstractNumId w:val="33"/>
+  </w:num>
+  <w:num w:numId="22">
+    <w:abstractNumId w:val="19"/>
+  </w:num>
+  <w:num w:numId="23">
+    <w:abstractNumId w:val="12"/>
+  </w:num>
+  <w:num w:numId="24">
+    <w:abstractNumId w:val="18"/>
+  </w:num>
+  <w:num w:numId="25">
+    <w:abstractNumId w:val="35"/>
+  </w:num>
+  <w:num w:numId="26">
+    <w:abstractNumId w:val="27"/>
+  </w:num>
+  <w:num w:numId="27">
+    <w:abstractNumId w:val="17"/>
+  </w:num>
+  <w:num w:numId="28">
+    <w:abstractNumId w:val="16"/>
+  </w:num>
+  <w:num w:numId="29">
+    <w:abstractNumId w:val="5"/>
+  </w:num>
+  <w:num w:numId="30">
+    <w:abstractNumId w:val="23"/>
+  </w:num>
+  <w:num w:numId="31">
+    <w:abstractNumId w:val="22"/>
+  </w:num>
+  <w:num w:numId="32">
+    <w:abstractNumId w:val="4"/>
+  </w:num>
+  <w:num w:numId="33">
+    <w:abstractNumId w:val="6"/>
+  </w:num>
+  <w:num w:numId="34">
+    <w:abstractNumId w:val="16"/>
+  </w:num>
+  <w:num w:numId="35">
+    <w:abstractNumId w:val="26"/>
+  </w:num>
+  <w:num w:numId="36">
+    <w:abstractNumId w:val="36"/>
+  </w:num>
+  <w:num w:numId="37">
+    <w:abstractNumId w:val="28"/>
+  </w:num>
+  <w:num w:numId="38">
+    <w:abstractNumId w:val="13"/>
+  </w:num>
+  <w:num w:numId="39">
     <w:abstractNumId w:val="9"/>
   </w:num>
-  <w:num w:numId="6">
-    <w:abstractNumId w:val="22"/>
+  <w:num w:numId="40">
+    <w:abstractNumId w:val="1"/>
   </w:num>
-  <w:num w:numId="7">
-    <w:abstractNumId w:val="7"/>
+  <w:num w:numId="41">
+    <w:abstractNumId w:val="31"/>
   </w:num>
-  <w:num w:numId="8">
-    <w:abstractNumId w:val="2"/>
-  </w:num>
-  <w:num w:numId="9">
-    <w:abstractNumId w:val="12"/>
-  </w:num>
-  <w:num w:numId="10">
-    <w:abstractNumId w:val="19"/>
-  </w:num>
-  <w:num w:numId="11">
-    <w:abstractNumId w:val="3"/>
-  </w:num>
-  <w:num w:numId="12">
-    <w:abstractNumId w:val="5"/>
-  </w:num>
-  <w:num w:numId="13">
-    <w:abstractNumId w:val="8"/>
-  </w:num>
-  <w:num w:numId="14">
-    <w:abstractNumId w:val="28"/>
-  </w:num>
-  <w:num w:numId="15">
-    <w:abstractNumId w:val="25"/>
-  </w:num>
-  <w:num w:numId="16">
-    <w:abstractNumId w:val="21"/>
-  </w:num>
-  <w:num w:numId="17">
-    <w:abstractNumId w:val="26"/>
-  </w:num>
-  <w:num w:numId="18">
-    <w:abstractNumId w:val="6"/>
-  </w:num>
-  <w:num w:numId="19">
-    <w:abstractNumId w:val="11"/>
-  </w:num>
-  <w:num w:numId="20">
-    <w:abstractNumId w:val="17"/>
-  </w:num>
-  <w:num w:numId="21">
-    <w:abstractNumId w:val="27"/>
-  </w:num>
-  <w:num w:numId="22">
-    <w:abstractNumId w:val="16"/>
-  </w:num>
-  <w:num w:numId="23">
-    <w:abstractNumId w:val="10"/>
-  </w:num>
-  <w:num w:numId="24">
-    <w:abstractNumId w:val="15"/>
-  </w:num>
-  <w:num w:numId="25">
+  <w:num w:numId="42">
     <w:abstractNumId w:val="29"/>
-  </w:num>
-  <w:num w:numId="26">
-    <w:abstractNumId w:val="24"/>
-  </w:num>
-  <w:num w:numId="27">
-    <w:abstractNumId w:val="14"/>
-  </w:num>
-  <w:num w:numId="28">
-    <w:abstractNumId w:val="13"/>
-  </w:num>
-  <w:num w:numId="29">
-    <w:abstractNumId w:val="4"/>
-  </w:num>
-  <w:num w:numId="30">
-    <w:abstractNumId w:val="20"/>
-  </w:num>
-  <w:num w:numId="31">
-    <w:abstractNumId w:val="19"/>
-  </w:num>
-  <w:num w:numId="32">
-    <w:abstractNumId w:val="3"/>
-  </w:num>
-  <w:num w:numId="33">
-    <w:abstractNumId w:val="5"/>
-  </w:num>
-  <w:num w:numId="34">
-    <w:abstractNumId w:val="13"/>
-  </w:num>
-  <w:num w:numId="35">
-    <w:abstractNumId w:val="23"/>
   </w:num>
 </w:numbering>
 </file>
@@ -12836,7 +15346,7 @@
 </file>
 
 <file path=customXml/itemProps1.xml><?xml version="1.0" encoding="utf-8"?>
-<ds:datastoreItem xmlns:ds="http://schemas.openxmlformats.org/officeDocument/2006/customXml" ds:itemID="{63AB4ED7-BA61-48C3-8250-9C08D038D90D}">
+<ds:datastoreItem xmlns:ds="http://schemas.openxmlformats.org/officeDocument/2006/customXml" ds:itemID="{B37D6FB1-8DE7-4E6B-A072-5F071C52B78A}">
   <ds:schemaRefs>
     <ds:schemaRef ds:uri="http://schemas.openxmlformats.org/officeDocument/2006/bibliography"/>
   </ds:schemaRefs>

</xml_diff>

<commit_message>
Aggiunta tabella test per LanciaSfidaActivity
</commit_message>
<xml_diff>
--- a/SocialBikeKeeper.docx
+++ b/SocialBikeKeeper.docx
@@ -123,7 +123,7 @@
           <w:szCs w:val="22"/>
           <w:lang w:eastAsia="en-US"/>
         </w:rPr>
-        <w:id w:val="1883514979"/>
+        <w:id w:val="1442345402"/>
         <w:docPartObj>
           <w:docPartGallery w:val="Table of Contents"/>
           <w:docPartUnique/>
@@ -161,12 +161,12 @@
             <w:fldChar w:fldCharType="begin"/>
           </w:r>
           <w:r>
-            <w:instrText xml:space="preserve"> TOC \o "1-3" \h \z \u </w:instrText>
+            <w:instrText xml:space="preserve"> TOC \o "1-2" \h \z \t "Titolo 3;3;Marianna3;3;Marianna4;4" </w:instrText>
           </w:r>
           <w:r>
             <w:fldChar w:fldCharType="separate"/>
           </w:r>
-          <w:hyperlink w:anchor="_Toc497899786" w:history="1">
+          <w:hyperlink w:anchor="_Toc498003403" w:history="1">
             <w:r>
               <w:rPr>
                 <w:rStyle w:val="Collegamentoipertestuale"/>
@@ -193,7 +193,7 @@
                 <w:noProof/>
                 <w:webHidden/>
               </w:rPr>
-              <w:instrText xml:space="preserve"> PAGEREF _Toc497899786 \h </w:instrText>
+              <w:instrText xml:space="preserve"> PAGEREF _Toc498003403 \h </w:instrText>
             </w:r>
             <w:r>
               <w:rPr>
@@ -213,7 +213,7 @@
                 <w:noProof/>
                 <w:webHidden/>
               </w:rPr>
-              <w:t>3</w:t>
+              <w:t>4</w:t>
             </w:r>
             <w:r>
               <w:rPr>
@@ -237,7 +237,7 @@
               <w:lang w:eastAsia="it-IT"/>
             </w:rPr>
           </w:pPr>
-          <w:hyperlink w:anchor="_Toc497899787" w:history="1">
+          <w:hyperlink w:anchor="_Toc498003404" w:history="1">
             <w:r>
               <w:rPr>
                 <w:rStyle w:val="Collegamentoipertestuale"/>
@@ -264,7 +264,7 @@
                 <w:noProof/>
                 <w:webHidden/>
               </w:rPr>
-              <w:instrText xml:space="preserve"> PAGEREF _Toc497899787 \h </w:instrText>
+              <w:instrText xml:space="preserve"> PAGEREF _Toc498003404 \h </w:instrText>
             </w:r>
             <w:r>
               <w:rPr>
@@ -284,7 +284,7 @@
                 <w:noProof/>
                 <w:webHidden/>
               </w:rPr>
-              <w:t>3</w:t>
+              <w:t>4</w:t>
             </w:r>
             <w:r>
               <w:rPr>
@@ -308,7 +308,7 @@
               <w:lang w:eastAsia="it-IT"/>
             </w:rPr>
           </w:pPr>
-          <w:hyperlink w:anchor="_Toc497899788" w:history="1">
+          <w:hyperlink w:anchor="_Toc498003405" w:history="1">
             <w:r>
               <w:rPr>
                 <w:rStyle w:val="Collegamentoipertestuale"/>
@@ -335,7 +335,7 @@
                 <w:noProof/>
                 <w:webHidden/>
               </w:rPr>
-              <w:instrText xml:space="preserve"> PAGEREF _Toc497899788 \h </w:instrText>
+              <w:instrText xml:space="preserve"> PAGEREF _Toc498003405 \h </w:instrText>
             </w:r>
             <w:r>
               <w:rPr>
@@ -355,7 +355,7 @@
                 <w:noProof/>
                 <w:webHidden/>
               </w:rPr>
-              <w:t>3</w:t>
+              <w:t>4</w:t>
             </w:r>
             <w:r>
               <w:rPr>
@@ -379,7 +379,7 @@
               <w:lang w:eastAsia="it-IT"/>
             </w:rPr>
           </w:pPr>
-          <w:hyperlink w:anchor="_Toc497899789" w:history="1">
+          <w:hyperlink w:anchor="_Toc498003406" w:history="1">
             <w:r>
               <w:rPr>
                 <w:rStyle w:val="Collegamentoipertestuale"/>
@@ -406,7 +406,7 @@
                 <w:noProof/>
                 <w:webHidden/>
               </w:rPr>
-              <w:instrText xml:space="preserve"> PAGEREF _Toc497899789 \h </w:instrText>
+              <w:instrText xml:space="preserve"> PAGEREF _Toc498003406 \h </w:instrText>
             </w:r>
             <w:r>
               <w:rPr>
@@ -426,7 +426,7 @@
                 <w:noProof/>
                 <w:webHidden/>
               </w:rPr>
-              <w:t>3</w:t>
+              <w:t>4</w:t>
             </w:r>
             <w:r>
               <w:rPr>
@@ -450,7 +450,7 @@
               <w:lang w:eastAsia="it-IT"/>
             </w:rPr>
           </w:pPr>
-          <w:hyperlink w:anchor="_Toc497899790" w:history="1">
+          <w:hyperlink w:anchor="_Toc498003407" w:history="1">
             <w:r>
               <w:rPr>
                 <w:rStyle w:val="Collegamentoipertestuale"/>
@@ -477,7 +477,7 @@
                 <w:noProof/>
                 <w:webHidden/>
               </w:rPr>
-              <w:instrText xml:space="preserve"> PAGEREF _Toc497899790 \h </w:instrText>
+              <w:instrText xml:space="preserve"> PAGEREF _Toc498003407 \h </w:instrText>
             </w:r>
             <w:r>
               <w:rPr>
@@ -497,7 +497,7 @@
                 <w:noProof/>
                 <w:webHidden/>
               </w:rPr>
-              <w:t>4</w:t>
+              <w:t>5</w:t>
             </w:r>
             <w:r>
               <w:rPr>
@@ -521,7 +521,7 @@
               <w:lang w:eastAsia="it-IT"/>
             </w:rPr>
           </w:pPr>
-          <w:hyperlink w:anchor="_Toc497899791" w:history="1">
+          <w:hyperlink w:anchor="_Toc498003408" w:history="1">
             <w:r>
               <w:rPr>
                 <w:rStyle w:val="Collegamentoipertestuale"/>
@@ -548,7 +548,7 @@
                 <w:noProof/>
                 <w:webHidden/>
               </w:rPr>
-              <w:instrText xml:space="preserve"> PAGEREF _Toc497899791 \h </w:instrText>
+              <w:instrText xml:space="preserve"> PAGEREF _Toc498003408 \h </w:instrText>
             </w:r>
             <w:r>
               <w:rPr>
@@ -568,7 +568,7 @@
                 <w:noProof/>
                 <w:webHidden/>
               </w:rPr>
-              <w:t>4</w:t>
+              <w:t>5</w:t>
             </w:r>
             <w:r>
               <w:rPr>
@@ -592,7 +592,7 @@
               <w:lang w:eastAsia="it-IT"/>
             </w:rPr>
           </w:pPr>
-          <w:hyperlink w:anchor="_Toc497899792" w:history="1">
+          <w:hyperlink w:anchor="_Toc498003409" w:history="1">
             <w:r>
               <w:rPr>
                 <w:rStyle w:val="Collegamentoipertestuale"/>
@@ -619,7 +619,7 @@
                 <w:noProof/>
                 <w:webHidden/>
               </w:rPr>
-              <w:instrText xml:space="preserve"> PAGEREF _Toc497899792 \h </w:instrText>
+              <w:instrText xml:space="preserve"> PAGEREF _Toc498003409 \h </w:instrText>
             </w:r>
             <w:r>
               <w:rPr>
@@ -639,7 +639,7 @@
                 <w:noProof/>
                 <w:webHidden/>
               </w:rPr>
-              <w:t>5</w:t>
+              <w:t>6</w:t>
             </w:r>
             <w:r>
               <w:rPr>
@@ -663,7 +663,7 @@
               <w:lang w:eastAsia="it-IT"/>
             </w:rPr>
           </w:pPr>
-          <w:hyperlink w:anchor="_Toc497899793" w:history="1">
+          <w:hyperlink w:anchor="_Toc498003410" w:history="1">
             <w:r>
               <w:rPr>
                 <w:rStyle w:val="Collegamentoipertestuale"/>
@@ -690,7 +690,7 @@
                 <w:noProof/>
                 <w:webHidden/>
               </w:rPr>
-              <w:instrText xml:space="preserve"> PAGEREF _Toc497899793 \h </w:instrText>
+              <w:instrText xml:space="preserve"> PAGEREF _Toc498003410 \h </w:instrText>
             </w:r>
             <w:r>
               <w:rPr>
@@ -710,7 +710,435 @@
                 <w:noProof/>
                 <w:webHidden/>
               </w:rPr>
-              <w:t>5</w:t>
+              <w:t>6</w:t>
+            </w:r>
+            <w:r>
+              <w:rPr>
+                <w:noProof/>
+                <w:webHidden/>
+              </w:rPr>
+              <w:fldChar w:fldCharType="end"/>
+            </w:r>
+          </w:hyperlink>
+        </w:p>
+        <w:p>
+          <w:pPr>
+            <w:pStyle w:val="Sommario4"/>
+            <w:tabs>
+              <w:tab w:val="right" w:leader="dot" w:pos="9628"/>
+            </w:tabs>
+            <w:rPr>
+              <w:rFonts w:asciiTheme="minorHAnsi" w:eastAsiaTheme="minorEastAsia" w:hAnsiTheme="minorHAnsi"/>
+              <w:noProof/>
+              <w:sz w:val="22"/>
+              <w:lang w:eastAsia="it-IT"/>
+            </w:rPr>
+          </w:pPr>
+          <w:hyperlink w:anchor="_Toc498003411" w:history="1">
+            <w:r>
+              <w:rPr>
+                <w:rStyle w:val="Collegamentoipertestuale"/>
+                <w:rFonts w:eastAsiaTheme="majorEastAsia" w:cstheme="majorBidi"/>
+                <w:noProof/>
+              </w:rPr>
+              <w:t>Registrazione</w:t>
+            </w:r>
+            <w:r>
+              <w:rPr>
+                <w:noProof/>
+                <w:webHidden/>
+              </w:rPr>
+              <w:tab/>
+            </w:r>
+            <w:r>
+              <w:rPr>
+                <w:noProof/>
+                <w:webHidden/>
+              </w:rPr>
+              <w:fldChar w:fldCharType="begin"/>
+            </w:r>
+            <w:r>
+              <w:rPr>
+                <w:noProof/>
+                <w:webHidden/>
+              </w:rPr>
+              <w:instrText xml:space="preserve"> PAGEREF _Toc498003411 \h </w:instrText>
+            </w:r>
+            <w:r>
+              <w:rPr>
+                <w:noProof/>
+                <w:webHidden/>
+              </w:rPr>
+            </w:r>
+            <w:r>
+              <w:rPr>
+                <w:noProof/>
+                <w:webHidden/>
+              </w:rPr>
+              <w:fldChar w:fldCharType="separate"/>
+            </w:r>
+            <w:r>
+              <w:rPr>
+                <w:noProof/>
+                <w:webHidden/>
+              </w:rPr>
+              <w:t>6</w:t>
+            </w:r>
+            <w:r>
+              <w:rPr>
+                <w:noProof/>
+                <w:webHidden/>
+              </w:rPr>
+              <w:fldChar w:fldCharType="end"/>
+            </w:r>
+          </w:hyperlink>
+        </w:p>
+        <w:p>
+          <w:pPr>
+            <w:pStyle w:val="Sommario4"/>
+            <w:tabs>
+              <w:tab w:val="right" w:leader="dot" w:pos="9628"/>
+            </w:tabs>
+            <w:rPr>
+              <w:rFonts w:asciiTheme="minorHAnsi" w:eastAsiaTheme="minorEastAsia" w:hAnsiTheme="minorHAnsi"/>
+              <w:noProof/>
+              <w:sz w:val="22"/>
+              <w:lang w:eastAsia="it-IT"/>
+            </w:rPr>
+          </w:pPr>
+          <w:hyperlink w:anchor="_Toc498003412" w:history="1">
+            <w:r>
+              <w:rPr>
+                <w:rStyle w:val="Collegamentoipertestuale"/>
+                <w:rFonts w:eastAsiaTheme="majorEastAsia" w:cstheme="majorBidi"/>
+                <w:noProof/>
+              </w:rPr>
+              <w:t>Login</w:t>
+            </w:r>
+            <w:r>
+              <w:rPr>
+                <w:noProof/>
+                <w:webHidden/>
+              </w:rPr>
+              <w:tab/>
+            </w:r>
+            <w:r>
+              <w:rPr>
+                <w:noProof/>
+                <w:webHidden/>
+              </w:rPr>
+              <w:fldChar w:fldCharType="begin"/>
+            </w:r>
+            <w:r>
+              <w:rPr>
+                <w:noProof/>
+                <w:webHidden/>
+              </w:rPr>
+              <w:instrText xml:space="preserve"> PAGEREF _Toc498003412 \h </w:instrText>
+            </w:r>
+            <w:r>
+              <w:rPr>
+                <w:noProof/>
+                <w:webHidden/>
+              </w:rPr>
+            </w:r>
+            <w:r>
+              <w:rPr>
+                <w:noProof/>
+                <w:webHidden/>
+              </w:rPr>
+              <w:fldChar w:fldCharType="separate"/>
+            </w:r>
+            <w:r>
+              <w:rPr>
+                <w:noProof/>
+                <w:webHidden/>
+              </w:rPr>
+              <w:t>6</w:t>
+            </w:r>
+            <w:r>
+              <w:rPr>
+                <w:noProof/>
+                <w:webHidden/>
+              </w:rPr>
+              <w:fldChar w:fldCharType="end"/>
+            </w:r>
+          </w:hyperlink>
+        </w:p>
+        <w:p>
+          <w:pPr>
+            <w:pStyle w:val="Sommario4"/>
+            <w:tabs>
+              <w:tab w:val="right" w:leader="dot" w:pos="9628"/>
+            </w:tabs>
+            <w:rPr>
+              <w:rFonts w:asciiTheme="minorHAnsi" w:eastAsiaTheme="minorEastAsia" w:hAnsiTheme="minorHAnsi"/>
+              <w:noProof/>
+              <w:sz w:val="22"/>
+              <w:lang w:eastAsia="it-IT"/>
+            </w:rPr>
+          </w:pPr>
+          <w:hyperlink w:anchor="_Toc498003413" w:history="1">
+            <w:r>
+              <w:rPr>
+                <w:rStyle w:val="Collegamentoipertestuale"/>
+                <w:noProof/>
+              </w:rPr>
+              <w:t>Sessione d’allenamento</w:t>
+            </w:r>
+            <w:r>
+              <w:rPr>
+                <w:noProof/>
+                <w:webHidden/>
+              </w:rPr>
+              <w:tab/>
+            </w:r>
+            <w:r>
+              <w:rPr>
+                <w:noProof/>
+                <w:webHidden/>
+              </w:rPr>
+              <w:fldChar w:fldCharType="begin"/>
+            </w:r>
+            <w:r>
+              <w:rPr>
+                <w:noProof/>
+                <w:webHidden/>
+              </w:rPr>
+              <w:instrText xml:space="preserve"> PAGEREF _Toc498003413 \h </w:instrText>
+            </w:r>
+            <w:r>
+              <w:rPr>
+                <w:noProof/>
+                <w:webHidden/>
+              </w:rPr>
+            </w:r>
+            <w:r>
+              <w:rPr>
+                <w:noProof/>
+                <w:webHidden/>
+              </w:rPr>
+              <w:fldChar w:fldCharType="separate"/>
+            </w:r>
+            <w:r>
+              <w:rPr>
+                <w:noProof/>
+                <w:webHidden/>
+              </w:rPr>
+              <w:t>7</w:t>
+            </w:r>
+            <w:r>
+              <w:rPr>
+                <w:noProof/>
+                <w:webHidden/>
+              </w:rPr>
+              <w:fldChar w:fldCharType="end"/>
+            </w:r>
+          </w:hyperlink>
+        </w:p>
+        <w:p>
+          <w:pPr>
+            <w:pStyle w:val="Sommario4"/>
+            <w:tabs>
+              <w:tab w:val="right" w:leader="dot" w:pos="9628"/>
+            </w:tabs>
+            <w:rPr>
+              <w:rFonts w:asciiTheme="minorHAnsi" w:eastAsiaTheme="minorEastAsia" w:hAnsiTheme="minorHAnsi"/>
+              <w:noProof/>
+              <w:sz w:val="22"/>
+              <w:lang w:eastAsia="it-IT"/>
+            </w:rPr>
+          </w:pPr>
+          <w:hyperlink w:anchor="_Toc498003414" w:history="1">
+            <w:r>
+              <w:rPr>
+                <w:rStyle w:val="Collegamentoipertestuale"/>
+                <w:noProof/>
+              </w:rPr>
+              <w:t>Registrazione risultati allenamento</w:t>
+            </w:r>
+            <w:r>
+              <w:rPr>
+                <w:noProof/>
+                <w:webHidden/>
+              </w:rPr>
+              <w:tab/>
+            </w:r>
+            <w:r>
+              <w:rPr>
+                <w:noProof/>
+                <w:webHidden/>
+              </w:rPr>
+              <w:fldChar w:fldCharType="begin"/>
+            </w:r>
+            <w:r>
+              <w:rPr>
+                <w:noProof/>
+                <w:webHidden/>
+              </w:rPr>
+              <w:instrText xml:space="preserve"> PAGEREF _Toc498003414 \h </w:instrText>
+            </w:r>
+            <w:r>
+              <w:rPr>
+                <w:noProof/>
+                <w:webHidden/>
+              </w:rPr>
+            </w:r>
+            <w:r>
+              <w:rPr>
+                <w:noProof/>
+                <w:webHidden/>
+              </w:rPr>
+              <w:fldChar w:fldCharType="separate"/>
+            </w:r>
+            <w:r>
+              <w:rPr>
+                <w:noProof/>
+                <w:webHidden/>
+              </w:rPr>
+              <w:t>7</w:t>
+            </w:r>
+            <w:r>
+              <w:rPr>
+                <w:noProof/>
+                <w:webHidden/>
+              </w:rPr>
+              <w:fldChar w:fldCharType="end"/>
+            </w:r>
+          </w:hyperlink>
+        </w:p>
+        <w:p>
+          <w:pPr>
+            <w:pStyle w:val="Sommario4"/>
+            <w:tabs>
+              <w:tab w:val="right" w:leader="dot" w:pos="9628"/>
+            </w:tabs>
+            <w:rPr>
+              <w:rFonts w:asciiTheme="minorHAnsi" w:eastAsiaTheme="minorEastAsia" w:hAnsiTheme="minorHAnsi"/>
+              <w:noProof/>
+              <w:sz w:val="22"/>
+              <w:lang w:eastAsia="it-IT"/>
+            </w:rPr>
+          </w:pPr>
+          <w:hyperlink w:anchor="_Toc498003415" w:history="1">
+            <w:r>
+              <w:rPr>
+                <w:rStyle w:val="Collegamentoipertestuale"/>
+                <w:noProof/>
+              </w:rPr>
+              <w:t>Visualizzazione storico allenamenti</w:t>
+            </w:r>
+            <w:r>
+              <w:rPr>
+                <w:noProof/>
+                <w:webHidden/>
+              </w:rPr>
+              <w:tab/>
+            </w:r>
+            <w:r>
+              <w:rPr>
+                <w:noProof/>
+                <w:webHidden/>
+              </w:rPr>
+              <w:fldChar w:fldCharType="begin"/>
+            </w:r>
+            <w:r>
+              <w:rPr>
+                <w:noProof/>
+                <w:webHidden/>
+              </w:rPr>
+              <w:instrText xml:space="preserve"> PAGEREF _Toc498003415 \h </w:instrText>
+            </w:r>
+            <w:r>
+              <w:rPr>
+                <w:noProof/>
+                <w:webHidden/>
+              </w:rPr>
+            </w:r>
+            <w:r>
+              <w:rPr>
+                <w:noProof/>
+                <w:webHidden/>
+              </w:rPr>
+              <w:fldChar w:fldCharType="separate"/>
+            </w:r>
+            <w:r>
+              <w:rPr>
+                <w:noProof/>
+                <w:webHidden/>
+              </w:rPr>
+              <w:t>8</w:t>
+            </w:r>
+            <w:r>
+              <w:rPr>
+                <w:noProof/>
+                <w:webHidden/>
+              </w:rPr>
+              <w:fldChar w:fldCharType="end"/>
+            </w:r>
+          </w:hyperlink>
+        </w:p>
+        <w:p>
+          <w:pPr>
+            <w:pStyle w:val="Sommario4"/>
+            <w:tabs>
+              <w:tab w:val="right" w:leader="dot" w:pos="9628"/>
+            </w:tabs>
+            <w:rPr>
+              <w:rFonts w:asciiTheme="minorHAnsi" w:eastAsiaTheme="minorEastAsia" w:hAnsiTheme="minorHAnsi"/>
+              <w:noProof/>
+              <w:sz w:val="22"/>
+              <w:lang w:eastAsia="it-IT"/>
+            </w:rPr>
+          </w:pPr>
+          <w:hyperlink w:anchor="_Toc498003416" w:history="1">
+            <w:r>
+              <w:rPr>
+                <w:rStyle w:val="Collegamentoipertestuale"/>
+                <w:noProof/>
+              </w:rPr>
+              <w:t>Ricerca ciclisti da sfidare</w:t>
+            </w:r>
+            <w:r>
+              <w:rPr>
+                <w:noProof/>
+                <w:webHidden/>
+              </w:rPr>
+              <w:tab/>
+            </w:r>
+            <w:r>
+              <w:rPr>
+                <w:noProof/>
+                <w:webHidden/>
+              </w:rPr>
+              <w:fldChar w:fldCharType="begin"/>
+            </w:r>
+            <w:r>
+              <w:rPr>
+                <w:noProof/>
+                <w:webHidden/>
+              </w:rPr>
+              <w:instrText xml:space="preserve"> PAGEREF _Toc498003416 \h </w:instrText>
+            </w:r>
+            <w:r>
+              <w:rPr>
+                <w:noProof/>
+                <w:webHidden/>
+              </w:rPr>
+            </w:r>
+            <w:r>
+              <w:rPr>
+                <w:noProof/>
+                <w:webHidden/>
+              </w:rPr>
+              <w:fldChar w:fldCharType="separate"/>
+            </w:r>
+            <w:r>
+              <w:rPr>
+                <w:noProof/>
+                <w:webHidden/>
+              </w:rPr>
+              <w:t>8</w:t>
             </w:r>
             <w:r>
               <w:rPr>
@@ -734,13 +1162,22 @@
               <w:lang w:eastAsia="it-IT"/>
             </w:rPr>
           </w:pPr>
-          <w:hyperlink w:anchor="_Toc497899794" w:history="1">
+          <w:hyperlink w:anchor="_Toc498003417" w:history="1">
             <w:r>
               <w:rPr>
                 <w:rStyle w:val="Collegamentoipertestuale"/>
                 <w:noProof/>
               </w:rPr>
-              <w:t>3.1.1 Caratteristiche degli utenti</w:t>
+              <w:t>3.1.1 Caratter</w:t>
+            </w:r>
+            <w:bookmarkStart w:id="0" w:name="_GoBack"/>
+            <w:bookmarkEnd w:id="0"/>
+            <w:r>
+              <w:rPr>
+                <w:rStyle w:val="Collegamentoipertestuale"/>
+                <w:noProof/>
+              </w:rPr>
+              <w:t>istiche degli utenti</w:t>
             </w:r>
             <w:r>
               <w:rPr>
@@ -761,7 +1198,7 @@
                 <w:noProof/>
                 <w:webHidden/>
               </w:rPr>
-              <w:instrText xml:space="preserve"> PAGEREF _Toc497899794 \h </w:instrText>
+              <w:instrText xml:space="preserve"> PAGEREF _Toc498003417 \h </w:instrText>
             </w:r>
             <w:r>
               <w:rPr>
@@ -781,7 +1218,7 @@
                 <w:noProof/>
                 <w:webHidden/>
               </w:rPr>
-              <w:t>6</w:t>
+              <w:t>8</w:t>
             </w:r>
             <w:r>
               <w:rPr>
@@ -805,7 +1242,7 @@
               <w:lang w:eastAsia="it-IT"/>
             </w:rPr>
           </w:pPr>
-          <w:hyperlink w:anchor="_Toc497899795" w:history="1">
+          <w:hyperlink w:anchor="_Toc498003418" w:history="1">
             <w:r>
               <w:rPr>
                 <w:rStyle w:val="Collegamentoipertestuale"/>
@@ -832,7 +1269,7 @@
                 <w:noProof/>
                 <w:webHidden/>
               </w:rPr>
-              <w:instrText xml:space="preserve"> PAGEREF _Toc497899795 \h </w:instrText>
+              <w:instrText xml:space="preserve"> PAGEREF _Toc498003418 \h </w:instrText>
             </w:r>
             <w:r>
               <w:rPr>
@@ -852,7 +1289,7 @@
                 <w:noProof/>
                 <w:webHidden/>
               </w:rPr>
-              <w:t>6</w:t>
+              <w:t>8</w:t>
             </w:r>
             <w:r>
               <w:rPr>
@@ -876,7 +1313,7 @@
               <w:lang w:eastAsia="it-IT"/>
             </w:rPr>
           </w:pPr>
-          <w:hyperlink w:anchor="_Toc497899796" w:history="1">
+          <w:hyperlink w:anchor="_Toc498003419" w:history="1">
             <w:r>
               <w:rPr>
                 <w:rStyle w:val="Collegamentoipertestuale"/>
@@ -903,7 +1340,7 @@
                 <w:noProof/>
                 <w:webHidden/>
               </w:rPr>
-              <w:instrText xml:space="preserve"> PAGEREF _Toc497899796 \h </w:instrText>
+              <w:instrText xml:space="preserve"> PAGEREF _Toc498003419 \h </w:instrText>
             </w:r>
             <w:r>
               <w:rPr>
@@ -923,7 +1360,7 @@
                 <w:noProof/>
                 <w:webHidden/>
               </w:rPr>
-              <w:t>6</w:t>
+              <w:t>9</w:t>
             </w:r>
             <w:r>
               <w:rPr>
@@ -947,7 +1384,7 @@
               <w:lang w:eastAsia="it-IT"/>
             </w:rPr>
           </w:pPr>
-          <w:hyperlink w:anchor="_Toc497899797" w:history="1">
+          <w:hyperlink w:anchor="_Toc498003420" w:history="1">
             <w:r>
               <w:rPr>
                 <w:rStyle w:val="Collegamentoipertestuale"/>
@@ -974,7 +1411,7 @@
                 <w:noProof/>
                 <w:webHidden/>
               </w:rPr>
-              <w:instrText xml:space="preserve"> PAGEREF _Toc497899797 \h </w:instrText>
+              <w:instrText xml:space="preserve"> PAGEREF _Toc498003420 \h </w:instrText>
             </w:r>
             <w:r>
               <w:rPr>
@@ -994,7 +1431,7 @@
                 <w:noProof/>
                 <w:webHidden/>
               </w:rPr>
-              <w:t>8</w:t>
+              <w:t>10</w:t>
             </w:r>
             <w:r>
               <w:rPr>
@@ -1018,7 +1455,7 @@
               <w:lang w:eastAsia="it-IT"/>
             </w:rPr>
           </w:pPr>
-          <w:hyperlink w:anchor="_Toc497899798" w:history="1">
+          <w:hyperlink w:anchor="_Toc498003421" w:history="1">
             <w:r>
               <w:rPr>
                 <w:rStyle w:val="Collegamentoipertestuale"/>
@@ -1045,7 +1482,7 @@
                 <w:noProof/>
                 <w:webHidden/>
               </w:rPr>
-              <w:instrText xml:space="preserve"> PAGEREF _Toc497899798 \h </w:instrText>
+              <w:instrText xml:space="preserve"> PAGEREF _Toc498003421 \h </w:instrText>
             </w:r>
             <w:r>
               <w:rPr>
@@ -1065,7 +1502,7 @@
                 <w:noProof/>
                 <w:webHidden/>
               </w:rPr>
-              <w:t>8</w:t>
+              <w:t>10</w:t>
             </w:r>
             <w:r>
               <w:rPr>
@@ -1089,7 +1526,7 @@
               <w:lang w:eastAsia="it-IT"/>
             </w:rPr>
           </w:pPr>
-          <w:hyperlink w:anchor="_Toc497899799" w:history="1">
+          <w:hyperlink w:anchor="_Toc498003422" w:history="1">
             <w:r>
               <w:rPr>
                 <w:rStyle w:val="Collegamentoipertestuale"/>
@@ -1116,7 +1553,7 @@
                 <w:noProof/>
                 <w:webHidden/>
               </w:rPr>
-              <w:instrText xml:space="preserve"> PAGEREF _Toc497899799 \h </w:instrText>
+              <w:instrText xml:space="preserve"> PAGEREF _Toc498003422 \h </w:instrText>
             </w:r>
             <w:r>
               <w:rPr>
@@ -1136,7 +1573,7 @@
                 <w:noProof/>
                 <w:webHidden/>
               </w:rPr>
-              <w:t>13</w:t>
+              <w:t>16</w:t>
             </w:r>
             <w:r>
               <w:rPr>
@@ -1160,7 +1597,7 @@
               <w:lang w:eastAsia="it-IT"/>
             </w:rPr>
           </w:pPr>
-          <w:hyperlink w:anchor="_Toc497899800" w:history="1">
+          <w:hyperlink w:anchor="_Toc498003423" w:history="1">
             <w:r>
               <w:rPr>
                 <w:rStyle w:val="Collegamentoipertestuale"/>
@@ -1187,7 +1624,7 @@
                 <w:noProof/>
                 <w:webHidden/>
               </w:rPr>
-              <w:instrText xml:space="preserve"> PAGEREF _Toc497899800 \h </w:instrText>
+              <w:instrText xml:space="preserve"> PAGEREF _Toc498003423 \h </w:instrText>
             </w:r>
             <w:r>
               <w:rPr>
@@ -1207,7 +1644,504 @@
                 <w:noProof/>
                 <w:webHidden/>
               </w:rPr>
-              <w:t>13</w:t>
+              <w:t>16</w:t>
+            </w:r>
+            <w:r>
+              <w:rPr>
+                <w:noProof/>
+                <w:webHidden/>
+              </w:rPr>
+              <w:fldChar w:fldCharType="end"/>
+            </w:r>
+          </w:hyperlink>
+        </w:p>
+        <w:p>
+          <w:pPr>
+            <w:pStyle w:val="Sommario4"/>
+            <w:tabs>
+              <w:tab w:val="right" w:leader="dot" w:pos="9628"/>
+            </w:tabs>
+            <w:rPr>
+              <w:rFonts w:asciiTheme="minorHAnsi" w:eastAsiaTheme="minorEastAsia" w:hAnsiTheme="minorHAnsi"/>
+              <w:noProof/>
+              <w:sz w:val="22"/>
+              <w:lang w:eastAsia="it-IT"/>
+            </w:rPr>
+          </w:pPr>
+          <w:hyperlink w:anchor="_Toc498003424" w:history="1">
+            <w:r>
+              <w:rPr>
+                <w:rStyle w:val="Collegamentoipertestuale"/>
+                <w:noProof/>
+              </w:rPr>
+              <w:t>Registrazione</w:t>
+            </w:r>
+            <w:r>
+              <w:rPr>
+                <w:noProof/>
+                <w:webHidden/>
+              </w:rPr>
+              <w:tab/>
+            </w:r>
+            <w:r>
+              <w:rPr>
+                <w:noProof/>
+                <w:webHidden/>
+              </w:rPr>
+              <w:fldChar w:fldCharType="begin"/>
+            </w:r>
+            <w:r>
+              <w:rPr>
+                <w:noProof/>
+                <w:webHidden/>
+              </w:rPr>
+              <w:instrText xml:space="preserve"> PAGEREF _Toc498003424 \h </w:instrText>
+            </w:r>
+            <w:r>
+              <w:rPr>
+                <w:noProof/>
+                <w:webHidden/>
+              </w:rPr>
+            </w:r>
+            <w:r>
+              <w:rPr>
+                <w:noProof/>
+                <w:webHidden/>
+              </w:rPr>
+              <w:fldChar w:fldCharType="separate"/>
+            </w:r>
+            <w:r>
+              <w:rPr>
+                <w:noProof/>
+                <w:webHidden/>
+              </w:rPr>
+              <w:t>16</w:t>
+            </w:r>
+            <w:r>
+              <w:rPr>
+                <w:noProof/>
+                <w:webHidden/>
+              </w:rPr>
+              <w:fldChar w:fldCharType="end"/>
+            </w:r>
+          </w:hyperlink>
+        </w:p>
+        <w:p>
+          <w:pPr>
+            <w:pStyle w:val="Sommario4"/>
+            <w:tabs>
+              <w:tab w:val="right" w:leader="dot" w:pos="9628"/>
+            </w:tabs>
+            <w:rPr>
+              <w:rFonts w:asciiTheme="minorHAnsi" w:eastAsiaTheme="minorEastAsia" w:hAnsiTheme="minorHAnsi"/>
+              <w:noProof/>
+              <w:sz w:val="22"/>
+              <w:lang w:eastAsia="it-IT"/>
+            </w:rPr>
+          </w:pPr>
+          <w:hyperlink w:anchor="_Toc498003425" w:history="1">
+            <w:r>
+              <w:rPr>
+                <w:rStyle w:val="Collegamentoipertestuale"/>
+                <w:noProof/>
+              </w:rPr>
+              <w:t>Accesso al sistema</w:t>
+            </w:r>
+            <w:r>
+              <w:rPr>
+                <w:noProof/>
+                <w:webHidden/>
+              </w:rPr>
+              <w:tab/>
+            </w:r>
+            <w:r>
+              <w:rPr>
+                <w:noProof/>
+                <w:webHidden/>
+              </w:rPr>
+              <w:fldChar w:fldCharType="begin"/>
+            </w:r>
+            <w:r>
+              <w:rPr>
+                <w:noProof/>
+                <w:webHidden/>
+              </w:rPr>
+              <w:instrText xml:space="preserve"> PAGEREF _Toc498003425 \h </w:instrText>
+            </w:r>
+            <w:r>
+              <w:rPr>
+                <w:noProof/>
+                <w:webHidden/>
+              </w:rPr>
+            </w:r>
+            <w:r>
+              <w:rPr>
+                <w:noProof/>
+                <w:webHidden/>
+              </w:rPr>
+              <w:fldChar w:fldCharType="separate"/>
+            </w:r>
+            <w:r>
+              <w:rPr>
+                <w:noProof/>
+                <w:webHidden/>
+              </w:rPr>
+              <w:t>16</w:t>
+            </w:r>
+            <w:r>
+              <w:rPr>
+                <w:noProof/>
+                <w:webHidden/>
+              </w:rPr>
+              <w:fldChar w:fldCharType="end"/>
+            </w:r>
+          </w:hyperlink>
+        </w:p>
+        <w:p>
+          <w:pPr>
+            <w:pStyle w:val="Sommario4"/>
+            <w:tabs>
+              <w:tab w:val="right" w:leader="dot" w:pos="9628"/>
+            </w:tabs>
+            <w:rPr>
+              <w:rFonts w:asciiTheme="minorHAnsi" w:eastAsiaTheme="minorEastAsia" w:hAnsiTheme="minorHAnsi"/>
+              <w:noProof/>
+              <w:sz w:val="22"/>
+              <w:lang w:eastAsia="it-IT"/>
+            </w:rPr>
+          </w:pPr>
+          <w:hyperlink w:anchor="_Toc498003426" w:history="1">
+            <w:r>
+              <w:rPr>
+                <w:rStyle w:val="Collegamentoipertestuale"/>
+                <w:noProof/>
+              </w:rPr>
+              <w:t>Acquisizione geoposizione</w:t>
+            </w:r>
+            <w:r>
+              <w:rPr>
+                <w:noProof/>
+                <w:webHidden/>
+              </w:rPr>
+              <w:tab/>
+            </w:r>
+            <w:r>
+              <w:rPr>
+                <w:noProof/>
+                <w:webHidden/>
+              </w:rPr>
+              <w:fldChar w:fldCharType="begin"/>
+            </w:r>
+            <w:r>
+              <w:rPr>
+                <w:noProof/>
+                <w:webHidden/>
+              </w:rPr>
+              <w:instrText xml:space="preserve"> PAGEREF _Toc498003426 \h </w:instrText>
+            </w:r>
+            <w:r>
+              <w:rPr>
+                <w:noProof/>
+                <w:webHidden/>
+              </w:rPr>
+            </w:r>
+            <w:r>
+              <w:rPr>
+                <w:noProof/>
+                <w:webHidden/>
+              </w:rPr>
+              <w:fldChar w:fldCharType="separate"/>
+            </w:r>
+            <w:r>
+              <w:rPr>
+                <w:noProof/>
+                <w:webHidden/>
+              </w:rPr>
+              <w:t>17</w:t>
+            </w:r>
+            <w:r>
+              <w:rPr>
+                <w:noProof/>
+                <w:webHidden/>
+              </w:rPr>
+              <w:fldChar w:fldCharType="end"/>
+            </w:r>
+          </w:hyperlink>
+        </w:p>
+        <w:p>
+          <w:pPr>
+            <w:pStyle w:val="Sommario4"/>
+            <w:tabs>
+              <w:tab w:val="right" w:leader="dot" w:pos="9628"/>
+            </w:tabs>
+            <w:rPr>
+              <w:rFonts w:asciiTheme="minorHAnsi" w:eastAsiaTheme="minorEastAsia" w:hAnsiTheme="minorHAnsi"/>
+              <w:noProof/>
+              <w:sz w:val="22"/>
+              <w:lang w:eastAsia="it-IT"/>
+            </w:rPr>
+          </w:pPr>
+          <w:hyperlink w:anchor="_Toc498003427" w:history="1">
+            <w:r>
+              <w:rPr>
+                <w:rStyle w:val="Collegamentoipertestuale"/>
+                <w:noProof/>
+              </w:rPr>
+              <w:t>Sessione d’allenamento</w:t>
+            </w:r>
+            <w:r>
+              <w:rPr>
+                <w:noProof/>
+                <w:webHidden/>
+              </w:rPr>
+              <w:tab/>
+            </w:r>
+            <w:r>
+              <w:rPr>
+                <w:noProof/>
+                <w:webHidden/>
+              </w:rPr>
+              <w:fldChar w:fldCharType="begin"/>
+            </w:r>
+            <w:r>
+              <w:rPr>
+                <w:noProof/>
+                <w:webHidden/>
+              </w:rPr>
+              <w:instrText xml:space="preserve"> PAGEREF _Toc498003427 \h </w:instrText>
+            </w:r>
+            <w:r>
+              <w:rPr>
+                <w:noProof/>
+                <w:webHidden/>
+              </w:rPr>
+            </w:r>
+            <w:r>
+              <w:rPr>
+                <w:noProof/>
+                <w:webHidden/>
+              </w:rPr>
+              <w:fldChar w:fldCharType="separate"/>
+            </w:r>
+            <w:r>
+              <w:rPr>
+                <w:noProof/>
+                <w:webHidden/>
+              </w:rPr>
+              <w:t>17</w:t>
+            </w:r>
+            <w:r>
+              <w:rPr>
+                <w:noProof/>
+                <w:webHidden/>
+              </w:rPr>
+              <w:fldChar w:fldCharType="end"/>
+            </w:r>
+          </w:hyperlink>
+        </w:p>
+        <w:p>
+          <w:pPr>
+            <w:pStyle w:val="Sommario4"/>
+            <w:tabs>
+              <w:tab w:val="right" w:leader="dot" w:pos="9628"/>
+            </w:tabs>
+            <w:rPr>
+              <w:rFonts w:asciiTheme="minorHAnsi" w:eastAsiaTheme="minorEastAsia" w:hAnsiTheme="minorHAnsi"/>
+              <w:noProof/>
+              <w:sz w:val="22"/>
+              <w:lang w:eastAsia="it-IT"/>
+            </w:rPr>
+          </w:pPr>
+          <w:hyperlink w:anchor="_Toc498003428" w:history="1">
+            <w:r>
+              <w:rPr>
+                <w:rStyle w:val="Collegamentoipertestuale"/>
+                <w:noProof/>
+              </w:rPr>
+              <w:t>Visualizzazione storico allenamenti</w:t>
+            </w:r>
+            <w:r>
+              <w:rPr>
+                <w:noProof/>
+                <w:webHidden/>
+              </w:rPr>
+              <w:tab/>
+            </w:r>
+            <w:r>
+              <w:rPr>
+                <w:noProof/>
+                <w:webHidden/>
+              </w:rPr>
+              <w:fldChar w:fldCharType="begin"/>
+            </w:r>
+            <w:r>
+              <w:rPr>
+                <w:noProof/>
+                <w:webHidden/>
+              </w:rPr>
+              <w:instrText xml:space="preserve"> PAGEREF _Toc498003428 \h </w:instrText>
+            </w:r>
+            <w:r>
+              <w:rPr>
+                <w:noProof/>
+                <w:webHidden/>
+              </w:rPr>
+            </w:r>
+            <w:r>
+              <w:rPr>
+                <w:noProof/>
+                <w:webHidden/>
+              </w:rPr>
+              <w:fldChar w:fldCharType="separate"/>
+            </w:r>
+            <w:r>
+              <w:rPr>
+                <w:noProof/>
+                <w:webHidden/>
+              </w:rPr>
+              <w:t>17</w:t>
+            </w:r>
+            <w:r>
+              <w:rPr>
+                <w:noProof/>
+                <w:webHidden/>
+              </w:rPr>
+              <w:fldChar w:fldCharType="end"/>
+            </w:r>
+          </w:hyperlink>
+        </w:p>
+        <w:p>
+          <w:pPr>
+            <w:pStyle w:val="Sommario4"/>
+            <w:tabs>
+              <w:tab w:val="right" w:leader="dot" w:pos="9628"/>
+            </w:tabs>
+            <w:rPr>
+              <w:rFonts w:asciiTheme="minorHAnsi" w:eastAsiaTheme="minorEastAsia" w:hAnsiTheme="minorHAnsi"/>
+              <w:noProof/>
+              <w:sz w:val="22"/>
+              <w:lang w:eastAsia="it-IT"/>
+            </w:rPr>
+          </w:pPr>
+          <w:hyperlink w:anchor="_Toc498003429" w:history="1">
+            <w:r>
+              <w:rPr>
+                <w:rStyle w:val="Collegamentoipertestuale"/>
+                <w:noProof/>
+              </w:rPr>
+              <w:t>Lancio di una sfida</w:t>
+            </w:r>
+            <w:r>
+              <w:rPr>
+                <w:noProof/>
+                <w:webHidden/>
+              </w:rPr>
+              <w:tab/>
+            </w:r>
+            <w:r>
+              <w:rPr>
+                <w:noProof/>
+                <w:webHidden/>
+              </w:rPr>
+              <w:fldChar w:fldCharType="begin"/>
+            </w:r>
+            <w:r>
+              <w:rPr>
+                <w:noProof/>
+                <w:webHidden/>
+              </w:rPr>
+              <w:instrText xml:space="preserve"> PAGEREF _Toc498003429 \h </w:instrText>
+            </w:r>
+            <w:r>
+              <w:rPr>
+                <w:noProof/>
+                <w:webHidden/>
+              </w:rPr>
+            </w:r>
+            <w:r>
+              <w:rPr>
+                <w:noProof/>
+                <w:webHidden/>
+              </w:rPr>
+              <w:fldChar w:fldCharType="separate"/>
+            </w:r>
+            <w:r>
+              <w:rPr>
+                <w:noProof/>
+                <w:webHidden/>
+              </w:rPr>
+              <w:t>17</w:t>
+            </w:r>
+            <w:r>
+              <w:rPr>
+                <w:noProof/>
+                <w:webHidden/>
+              </w:rPr>
+              <w:fldChar w:fldCharType="end"/>
+            </w:r>
+          </w:hyperlink>
+        </w:p>
+        <w:p>
+          <w:pPr>
+            <w:pStyle w:val="Sommario4"/>
+            <w:tabs>
+              <w:tab w:val="right" w:leader="dot" w:pos="9628"/>
+            </w:tabs>
+            <w:rPr>
+              <w:rFonts w:asciiTheme="minorHAnsi" w:eastAsiaTheme="minorEastAsia" w:hAnsiTheme="minorHAnsi"/>
+              <w:noProof/>
+              <w:sz w:val="22"/>
+              <w:lang w:eastAsia="it-IT"/>
+            </w:rPr>
+          </w:pPr>
+          <w:hyperlink w:anchor="_Toc498003430" w:history="1">
+            <w:r>
+              <w:rPr>
+                <w:rStyle w:val="Collegamentoipertestuale"/>
+                <w:noProof/>
+              </w:rPr>
+              <w:t>Accettazione di una sfida</w:t>
+            </w:r>
+            <w:r>
+              <w:rPr>
+                <w:noProof/>
+                <w:webHidden/>
+              </w:rPr>
+              <w:tab/>
+            </w:r>
+            <w:r>
+              <w:rPr>
+                <w:noProof/>
+                <w:webHidden/>
+              </w:rPr>
+              <w:fldChar w:fldCharType="begin"/>
+            </w:r>
+            <w:r>
+              <w:rPr>
+                <w:noProof/>
+                <w:webHidden/>
+              </w:rPr>
+              <w:instrText xml:space="preserve"> PAGEREF _Toc498003430 \h </w:instrText>
+            </w:r>
+            <w:r>
+              <w:rPr>
+                <w:noProof/>
+                <w:webHidden/>
+              </w:rPr>
+            </w:r>
+            <w:r>
+              <w:rPr>
+                <w:noProof/>
+                <w:webHidden/>
+              </w:rPr>
+              <w:fldChar w:fldCharType="separate"/>
+            </w:r>
+            <w:r>
+              <w:rPr>
+                <w:noProof/>
+                <w:webHidden/>
+              </w:rPr>
+              <w:t>18</w:t>
             </w:r>
             <w:r>
               <w:rPr>
@@ -1231,7 +2165,7 @@
               <w:lang w:eastAsia="it-IT"/>
             </w:rPr>
           </w:pPr>
-          <w:hyperlink w:anchor="_Toc497899801" w:history="1">
+          <w:hyperlink w:anchor="_Toc498003431" w:history="1">
             <w:r>
               <w:rPr>
                 <w:rStyle w:val="Collegamentoipertestuale"/>
@@ -1258,7 +2192,7 @@
                 <w:noProof/>
                 <w:webHidden/>
               </w:rPr>
-              <w:instrText xml:space="preserve"> PAGEREF _Toc497899801 \h </w:instrText>
+              <w:instrText xml:space="preserve"> PAGEREF _Toc498003431 \h </w:instrText>
             </w:r>
             <w:r>
               <w:rPr>
@@ -1278,7 +2212,1285 @@
                 <w:noProof/>
                 <w:webHidden/>
               </w:rPr>
-              <w:t>15</w:t>
+              <w:t>19</w:t>
+            </w:r>
+            <w:r>
+              <w:rPr>
+                <w:noProof/>
+                <w:webHidden/>
+              </w:rPr>
+              <w:fldChar w:fldCharType="end"/>
+            </w:r>
+          </w:hyperlink>
+        </w:p>
+        <w:p>
+          <w:pPr>
+            <w:pStyle w:val="Sommario4"/>
+            <w:tabs>
+              <w:tab w:val="right" w:leader="dot" w:pos="9628"/>
+            </w:tabs>
+            <w:rPr>
+              <w:rFonts w:asciiTheme="minorHAnsi" w:eastAsiaTheme="minorEastAsia" w:hAnsiTheme="minorHAnsi"/>
+              <w:noProof/>
+              <w:sz w:val="22"/>
+              <w:lang w:eastAsia="it-IT"/>
+            </w:rPr>
+          </w:pPr>
+          <w:hyperlink w:anchor="_Toc498003432" w:history="1">
+            <w:r>
+              <w:rPr>
+                <w:rStyle w:val="Collegamentoipertestuale"/>
+                <w:noProof/>
+              </w:rPr>
+              <w:t>Registrazione</w:t>
+            </w:r>
+            <w:r>
+              <w:rPr>
+                <w:noProof/>
+                <w:webHidden/>
+              </w:rPr>
+              <w:tab/>
+            </w:r>
+            <w:r>
+              <w:rPr>
+                <w:noProof/>
+                <w:webHidden/>
+              </w:rPr>
+              <w:fldChar w:fldCharType="begin"/>
+            </w:r>
+            <w:r>
+              <w:rPr>
+                <w:noProof/>
+                <w:webHidden/>
+              </w:rPr>
+              <w:instrText xml:space="preserve"> PAGEREF _Toc498003432 \h </w:instrText>
+            </w:r>
+            <w:r>
+              <w:rPr>
+                <w:noProof/>
+                <w:webHidden/>
+              </w:rPr>
+            </w:r>
+            <w:r>
+              <w:rPr>
+                <w:noProof/>
+                <w:webHidden/>
+              </w:rPr>
+              <w:fldChar w:fldCharType="separate"/>
+            </w:r>
+            <w:r>
+              <w:rPr>
+                <w:noProof/>
+                <w:webHidden/>
+              </w:rPr>
+              <w:t>19</w:t>
+            </w:r>
+            <w:r>
+              <w:rPr>
+                <w:noProof/>
+                <w:webHidden/>
+              </w:rPr>
+              <w:fldChar w:fldCharType="end"/>
+            </w:r>
+          </w:hyperlink>
+        </w:p>
+        <w:p>
+          <w:pPr>
+            <w:pStyle w:val="Sommario4"/>
+            <w:tabs>
+              <w:tab w:val="right" w:leader="dot" w:pos="9628"/>
+            </w:tabs>
+            <w:rPr>
+              <w:rFonts w:asciiTheme="minorHAnsi" w:eastAsiaTheme="minorEastAsia" w:hAnsiTheme="minorHAnsi"/>
+              <w:noProof/>
+              <w:sz w:val="22"/>
+              <w:lang w:eastAsia="it-IT"/>
+            </w:rPr>
+          </w:pPr>
+          <w:hyperlink w:anchor="_Toc498003433" w:history="1">
+            <w:r>
+              <w:rPr>
+                <w:rStyle w:val="Collegamentoipertestuale"/>
+                <w:noProof/>
+              </w:rPr>
+              <w:t>Accesso al sistema</w:t>
+            </w:r>
+            <w:r>
+              <w:rPr>
+                <w:noProof/>
+                <w:webHidden/>
+              </w:rPr>
+              <w:tab/>
+            </w:r>
+            <w:r>
+              <w:rPr>
+                <w:noProof/>
+                <w:webHidden/>
+              </w:rPr>
+              <w:fldChar w:fldCharType="begin"/>
+            </w:r>
+            <w:r>
+              <w:rPr>
+                <w:noProof/>
+                <w:webHidden/>
+              </w:rPr>
+              <w:instrText xml:space="preserve"> PAGEREF _Toc498003433 \h </w:instrText>
+            </w:r>
+            <w:r>
+              <w:rPr>
+                <w:noProof/>
+                <w:webHidden/>
+              </w:rPr>
+            </w:r>
+            <w:r>
+              <w:rPr>
+                <w:noProof/>
+                <w:webHidden/>
+              </w:rPr>
+              <w:fldChar w:fldCharType="separate"/>
+            </w:r>
+            <w:r>
+              <w:rPr>
+                <w:noProof/>
+                <w:webHidden/>
+              </w:rPr>
+              <w:t>19</w:t>
+            </w:r>
+            <w:r>
+              <w:rPr>
+                <w:noProof/>
+                <w:webHidden/>
+              </w:rPr>
+              <w:fldChar w:fldCharType="end"/>
+            </w:r>
+          </w:hyperlink>
+        </w:p>
+        <w:p>
+          <w:pPr>
+            <w:pStyle w:val="Sommario4"/>
+            <w:tabs>
+              <w:tab w:val="right" w:leader="dot" w:pos="9628"/>
+            </w:tabs>
+            <w:rPr>
+              <w:rFonts w:asciiTheme="minorHAnsi" w:eastAsiaTheme="minorEastAsia" w:hAnsiTheme="minorHAnsi"/>
+              <w:noProof/>
+              <w:sz w:val="22"/>
+              <w:lang w:eastAsia="it-IT"/>
+            </w:rPr>
+          </w:pPr>
+          <w:hyperlink w:anchor="_Toc498003434" w:history="1">
+            <w:r>
+              <w:rPr>
+                <w:rStyle w:val="Collegamentoipertestuale"/>
+                <w:noProof/>
+              </w:rPr>
+              <w:t>Acquisizione geoposizione</w:t>
+            </w:r>
+            <w:r>
+              <w:rPr>
+                <w:noProof/>
+                <w:webHidden/>
+              </w:rPr>
+              <w:tab/>
+            </w:r>
+            <w:r>
+              <w:rPr>
+                <w:noProof/>
+                <w:webHidden/>
+              </w:rPr>
+              <w:fldChar w:fldCharType="begin"/>
+            </w:r>
+            <w:r>
+              <w:rPr>
+                <w:noProof/>
+                <w:webHidden/>
+              </w:rPr>
+              <w:instrText xml:space="preserve"> PAGEREF _Toc498003434 \h </w:instrText>
+            </w:r>
+            <w:r>
+              <w:rPr>
+                <w:noProof/>
+                <w:webHidden/>
+              </w:rPr>
+            </w:r>
+            <w:r>
+              <w:rPr>
+                <w:noProof/>
+                <w:webHidden/>
+              </w:rPr>
+              <w:fldChar w:fldCharType="separate"/>
+            </w:r>
+            <w:r>
+              <w:rPr>
+                <w:noProof/>
+                <w:webHidden/>
+              </w:rPr>
+              <w:t>20</w:t>
+            </w:r>
+            <w:r>
+              <w:rPr>
+                <w:noProof/>
+                <w:webHidden/>
+              </w:rPr>
+              <w:fldChar w:fldCharType="end"/>
+            </w:r>
+          </w:hyperlink>
+        </w:p>
+        <w:p>
+          <w:pPr>
+            <w:pStyle w:val="Sommario4"/>
+            <w:tabs>
+              <w:tab w:val="right" w:leader="dot" w:pos="9628"/>
+            </w:tabs>
+            <w:rPr>
+              <w:rFonts w:asciiTheme="minorHAnsi" w:eastAsiaTheme="minorEastAsia" w:hAnsiTheme="minorHAnsi"/>
+              <w:noProof/>
+              <w:sz w:val="22"/>
+              <w:lang w:eastAsia="it-IT"/>
+            </w:rPr>
+          </w:pPr>
+          <w:hyperlink w:anchor="_Toc498003435" w:history="1">
+            <w:r>
+              <w:rPr>
+                <w:rStyle w:val="Collegamentoipertestuale"/>
+                <w:noProof/>
+              </w:rPr>
+              <w:t>Sessione d’allenamento</w:t>
+            </w:r>
+            <w:r>
+              <w:rPr>
+                <w:noProof/>
+                <w:webHidden/>
+              </w:rPr>
+              <w:tab/>
+            </w:r>
+            <w:r>
+              <w:rPr>
+                <w:noProof/>
+                <w:webHidden/>
+              </w:rPr>
+              <w:fldChar w:fldCharType="begin"/>
+            </w:r>
+            <w:r>
+              <w:rPr>
+                <w:noProof/>
+                <w:webHidden/>
+              </w:rPr>
+              <w:instrText xml:space="preserve"> PAGEREF _Toc498003435 \h </w:instrText>
+            </w:r>
+            <w:r>
+              <w:rPr>
+                <w:noProof/>
+                <w:webHidden/>
+              </w:rPr>
+            </w:r>
+            <w:r>
+              <w:rPr>
+                <w:noProof/>
+                <w:webHidden/>
+              </w:rPr>
+              <w:fldChar w:fldCharType="separate"/>
+            </w:r>
+            <w:r>
+              <w:rPr>
+                <w:noProof/>
+                <w:webHidden/>
+              </w:rPr>
+              <w:t>21</w:t>
+            </w:r>
+            <w:r>
+              <w:rPr>
+                <w:noProof/>
+                <w:webHidden/>
+              </w:rPr>
+              <w:fldChar w:fldCharType="end"/>
+            </w:r>
+          </w:hyperlink>
+        </w:p>
+        <w:p>
+          <w:pPr>
+            <w:pStyle w:val="Sommario4"/>
+            <w:tabs>
+              <w:tab w:val="right" w:leader="dot" w:pos="9628"/>
+            </w:tabs>
+            <w:rPr>
+              <w:rFonts w:asciiTheme="minorHAnsi" w:eastAsiaTheme="minorEastAsia" w:hAnsiTheme="minorHAnsi"/>
+              <w:noProof/>
+              <w:sz w:val="22"/>
+              <w:lang w:eastAsia="it-IT"/>
+            </w:rPr>
+          </w:pPr>
+          <w:hyperlink w:anchor="_Toc498003436" w:history="1">
+            <w:r>
+              <w:rPr>
+                <w:rStyle w:val="Collegamentoipertestuale"/>
+                <w:noProof/>
+              </w:rPr>
+              <w:t>Visualizzazione storico allenamenti</w:t>
+            </w:r>
+            <w:r>
+              <w:rPr>
+                <w:noProof/>
+                <w:webHidden/>
+              </w:rPr>
+              <w:tab/>
+            </w:r>
+            <w:r>
+              <w:rPr>
+                <w:noProof/>
+                <w:webHidden/>
+              </w:rPr>
+              <w:fldChar w:fldCharType="begin"/>
+            </w:r>
+            <w:r>
+              <w:rPr>
+                <w:noProof/>
+                <w:webHidden/>
+              </w:rPr>
+              <w:instrText xml:space="preserve"> PAGEREF _Toc498003436 \h </w:instrText>
+            </w:r>
+            <w:r>
+              <w:rPr>
+                <w:noProof/>
+                <w:webHidden/>
+              </w:rPr>
+            </w:r>
+            <w:r>
+              <w:rPr>
+                <w:noProof/>
+                <w:webHidden/>
+              </w:rPr>
+              <w:fldChar w:fldCharType="separate"/>
+            </w:r>
+            <w:r>
+              <w:rPr>
+                <w:noProof/>
+                <w:webHidden/>
+              </w:rPr>
+              <w:t>21</w:t>
+            </w:r>
+            <w:r>
+              <w:rPr>
+                <w:noProof/>
+                <w:webHidden/>
+              </w:rPr>
+              <w:fldChar w:fldCharType="end"/>
+            </w:r>
+          </w:hyperlink>
+        </w:p>
+        <w:p>
+          <w:pPr>
+            <w:pStyle w:val="Sommario4"/>
+            <w:tabs>
+              <w:tab w:val="right" w:leader="dot" w:pos="9628"/>
+            </w:tabs>
+            <w:rPr>
+              <w:rFonts w:asciiTheme="minorHAnsi" w:eastAsiaTheme="minorEastAsia" w:hAnsiTheme="minorHAnsi"/>
+              <w:noProof/>
+              <w:sz w:val="22"/>
+              <w:lang w:eastAsia="it-IT"/>
+            </w:rPr>
+          </w:pPr>
+          <w:hyperlink w:anchor="_Toc498003437" w:history="1">
+            <w:r>
+              <w:rPr>
+                <w:rStyle w:val="Collegamentoipertestuale"/>
+                <w:noProof/>
+              </w:rPr>
+              <w:t>Lancio di una sfida</w:t>
+            </w:r>
+            <w:r>
+              <w:rPr>
+                <w:noProof/>
+                <w:webHidden/>
+              </w:rPr>
+              <w:tab/>
+            </w:r>
+            <w:r>
+              <w:rPr>
+                <w:noProof/>
+                <w:webHidden/>
+              </w:rPr>
+              <w:fldChar w:fldCharType="begin"/>
+            </w:r>
+            <w:r>
+              <w:rPr>
+                <w:noProof/>
+                <w:webHidden/>
+              </w:rPr>
+              <w:instrText xml:space="preserve"> PAGEREF _Toc498003437 \h </w:instrText>
+            </w:r>
+            <w:r>
+              <w:rPr>
+                <w:noProof/>
+                <w:webHidden/>
+              </w:rPr>
+            </w:r>
+            <w:r>
+              <w:rPr>
+                <w:noProof/>
+                <w:webHidden/>
+              </w:rPr>
+              <w:fldChar w:fldCharType="separate"/>
+            </w:r>
+            <w:r>
+              <w:rPr>
+                <w:noProof/>
+                <w:webHidden/>
+              </w:rPr>
+              <w:t>22</w:t>
+            </w:r>
+            <w:r>
+              <w:rPr>
+                <w:noProof/>
+                <w:webHidden/>
+              </w:rPr>
+              <w:fldChar w:fldCharType="end"/>
+            </w:r>
+          </w:hyperlink>
+        </w:p>
+        <w:p>
+          <w:pPr>
+            <w:pStyle w:val="Sommario4"/>
+            <w:tabs>
+              <w:tab w:val="right" w:leader="dot" w:pos="9628"/>
+            </w:tabs>
+            <w:rPr>
+              <w:rFonts w:asciiTheme="minorHAnsi" w:eastAsiaTheme="minorEastAsia" w:hAnsiTheme="minorHAnsi"/>
+              <w:noProof/>
+              <w:sz w:val="22"/>
+              <w:lang w:eastAsia="it-IT"/>
+            </w:rPr>
+          </w:pPr>
+          <w:hyperlink w:anchor="_Toc498003438" w:history="1">
+            <w:r>
+              <w:rPr>
+                <w:rStyle w:val="Collegamentoipertestuale"/>
+                <w:noProof/>
+              </w:rPr>
+              <w:t>Accettazione di una sfida</w:t>
+            </w:r>
+            <w:r>
+              <w:rPr>
+                <w:noProof/>
+                <w:webHidden/>
+              </w:rPr>
+              <w:tab/>
+            </w:r>
+            <w:r>
+              <w:rPr>
+                <w:noProof/>
+                <w:webHidden/>
+              </w:rPr>
+              <w:fldChar w:fldCharType="begin"/>
+            </w:r>
+            <w:r>
+              <w:rPr>
+                <w:noProof/>
+                <w:webHidden/>
+              </w:rPr>
+              <w:instrText xml:space="preserve"> PAGEREF _Toc498003438 \h </w:instrText>
+            </w:r>
+            <w:r>
+              <w:rPr>
+                <w:noProof/>
+                <w:webHidden/>
+              </w:rPr>
+            </w:r>
+            <w:r>
+              <w:rPr>
+                <w:noProof/>
+                <w:webHidden/>
+              </w:rPr>
+              <w:fldChar w:fldCharType="separate"/>
+            </w:r>
+            <w:r>
+              <w:rPr>
+                <w:noProof/>
+                <w:webHidden/>
+              </w:rPr>
+              <w:t>22</w:t>
+            </w:r>
+            <w:r>
+              <w:rPr>
+                <w:noProof/>
+                <w:webHidden/>
+              </w:rPr>
+              <w:fldChar w:fldCharType="end"/>
+            </w:r>
+          </w:hyperlink>
+        </w:p>
+        <w:p>
+          <w:pPr>
+            <w:pStyle w:val="Sommario3"/>
+            <w:tabs>
+              <w:tab w:val="right" w:leader="dot" w:pos="9628"/>
+            </w:tabs>
+            <w:rPr>
+              <w:rFonts w:asciiTheme="minorHAnsi" w:eastAsiaTheme="minorEastAsia" w:hAnsiTheme="minorHAnsi"/>
+              <w:noProof/>
+              <w:sz w:val="22"/>
+              <w:lang w:eastAsia="it-IT"/>
+            </w:rPr>
+          </w:pPr>
+          <w:hyperlink w:anchor="_Toc498003439" w:history="1">
+            <w:r>
+              <w:rPr>
+                <w:rStyle w:val="Collegamentoipertestuale"/>
+                <w:noProof/>
+              </w:rPr>
+              <w:t>4.2.3 Sequence Diagram</w:t>
+            </w:r>
+            <w:r>
+              <w:rPr>
+                <w:noProof/>
+                <w:webHidden/>
+              </w:rPr>
+              <w:tab/>
+            </w:r>
+            <w:r>
+              <w:rPr>
+                <w:noProof/>
+                <w:webHidden/>
+              </w:rPr>
+              <w:fldChar w:fldCharType="begin"/>
+            </w:r>
+            <w:r>
+              <w:rPr>
+                <w:noProof/>
+                <w:webHidden/>
+              </w:rPr>
+              <w:instrText xml:space="preserve"> PAGEREF _Toc498003439 \h </w:instrText>
+            </w:r>
+            <w:r>
+              <w:rPr>
+                <w:noProof/>
+                <w:webHidden/>
+              </w:rPr>
+            </w:r>
+            <w:r>
+              <w:rPr>
+                <w:noProof/>
+                <w:webHidden/>
+              </w:rPr>
+              <w:fldChar w:fldCharType="separate"/>
+            </w:r>
+            <w:r>
+              <w:rPr>
+                <w:noProof/>
+                <w:webHidden/>
+              </w:rPr>
+              <w:t>23</w:t>
+            </w:r>
+            <w:r>
+              <w:rPr>
+                <w:noProof/>
+                <w:webHidden/>
+              </w:rPr>
+              <w:fldChar w:fldCharType="end"/>
+            </w:r>
+          </w:hyperlink>
+        </w:p>
+        <w:p>
+          <w:pPr>
+            <w:pStyle w:val="Sommario4"/>
+            <w:tabs>
+              <w:tab w:val="right" w:leader="dot" w:pos="9628"/>
+            </w:tabs>
+            <w:rPr>
+              <w:rFonts w:asciiTheme="minorHAnsi" w:eastAsiaTheme="minorEastAsia" w:hAnsiTheme="minorHAnsi"/>
+              <w:noProof/>
+              <w:sz w:val="22"/>
+              <w:lang w:eastAsia="it-IT"/>
+            </w:rPr>
+          </w:pPr>
+          <w:hyperlink w:anchor="_Toc498003440" w:history="1">
+            <w:r>
+              <w:rPr>
+                <w:rStyle w:val="Collegamentoipertestuale"/>
+                <w:noProof/>
+              </w:rPr>
+              <w:t>Accesso al sistema</w:t>
+            </w:r>
+            <w:r>
+              <w:rPr>
+                <w:noProof/>
+                <w:webHidden/>
+              </w:rPr>
+              <w:tab/>
+            </w:r>
+            <w:r>
+              <w:rPr>
+                <w:noProof/>
+                <w:webHidden/>
+              </w:rPr>
+              <w:fldChar w:fldCharType="begin"/>
+            </w:r>
+            <w:r>
+              <w:rPr>
+                <w:noProof/>
+                <w:webHidden/>
+              </w:rPr>
+              <w:instrText xml:space="preserve"> PAGEREF _Toc498003440 \h </w:instrText>
+            </w:r>
+            <w:r>
+              <w:rPr>
+                <w:noProof/>
+                <w:webHidden/>
+              </w:rPr>
+            </w:r>
+            <w:r>
+              <w:rPr>
+                <w:noProof/>
+                <w:webHidden/>
+              </w:rPr>
+              <w:fldChar w:fldCharType="separate"/>
+            </w:r>
+            <w:r>
+              <w:rPr>
+                <w:noProof/>
+                <w:webHidden/>
+              </w:rPr>
+              <w:t>23</w:t>
+            </w:r>
+            <w:r>
+              <w:rPr>
+                <w:noProof/>
+                <w:webHidden/>
+              </w:rPr>
+              <w:fldChar w:fldCharType="end"/>
+            </w:r>
+          </w:hyperlink>
+        </w:p>
+        <w:p>
+          <w:pPr>
+            <w:pStyle w:val="Sommario4"/>
+            <w:tabs>
+              <w:tab w:val="right" w:leader="dot" w:pos="9628"/>
+            </w:tabs>
+            <w:rPr>
+              <w:rFonts w:asciiTheme="minorHAnsi" w:eastAsiaTheme="minorEastAsia" w:hAnsiTheme="minorHAnsi"/>
+              <w:noProof/>
+              <w:sz w:val="22"/>
+              <w:lang w:eastAsia="it-IT"/>
+            </w:rPr>
+          </w:pPr>
+          <w:hyperlink w:anchor="_Toc498003441" w:history="1">
+            <w:r>
+              <w:rPr>
+                <w:rStyle w:val="Collegamentoipertestuale"/>
+                <w:noProof/>
+              </w:rPr>
+              <w:t>Registrazione</w:t>
+            </w:r>
+            <w:r>
+              <w:rPr>
+                <w:noProof/>
+                <w:webHidden/>
+              </w:rPr>
+              <w:tab/>
+            </w:r>
+            <w:r>
+              <w:rPr>
+                <w:noProof/>
+                <w:webHidden/>
+              </w:rPr>
+              <w:fldChar w:fldCharType="begin"/>
+            </w:r>
+            <w:r>
+              <w:rPr>
+                <w:noProof/>
+                <w:webHidden/>
+              </w:rPr>
+              <w:instrText xml:space="preserve"> PAGEREF _Toc498003441 \h </w:instrText>
+            </w:r>
+            <w:r>
+              <w:rPr>
+                <w:noProof/>
+                <w:webHidden/>
+              </w:rPr>
+            </w:r>
+            <w:r>
+              <w:rPr>
+                <w:noProof/>
+                <w:webHidden/>
+              </w:rPr>
+              <w:fldChar w:fldCharType="separate"/>
+            </w:r>
+            <w:r>
+              <w:rPr>
+                <w:noProof/>
+                <w:webHidden/>
+              </w:rPr>
+              <w:t>23</w:t>
+            </w:r>
+            <w:r>
+              <w:rPr>
+                <w:noProof/>
+                <w:webHidden/>
+              </w:rPr>
+              <w:fldChar w:fldCharType="end"/>
+            </w:r>
+          </w:hyperlink>
+        </w:p>
+        <w:p>
+          <w:pPr>
+            <w:pStyle w:val="Sommario4"/>
+            <w:tabs>
+              <w:tab w:val="right" w:leader="dot" w:pos="9628"/>
+            </w:tabs>
+            <w:rPr>
+              <w:rFonts w:asciiTheme="minorHAnsi" w:eastAsiaTheme="minorEastAsia" w:hAnsiTheme="minorHAnsi"/>
+              <w:noProof/>
+              <w:sz w:val="22"/>
+              <w:lang w:eastAsia="it-IT"/>
+            </w:rPr>
+          </w:pPr>
+          <w:hyperlink w:anchor="_Toc498003442" w:history="1">
+            <w:r>
+              <w:rPr>
+                <w:rStyle w:val="Collegamentoipertestuale"/>
+                <w:noProof/>
+              </w:rPr>
+              <w:t>Acquisizione geoposizione</w:t>
+            </w:r>
+            <w:r>
+              <w:rPr>
+                <w:noProof/>
+                <w:webHidden/>
+              </w:rPr>
+              <w:tab/>
+            </w:r>
+            <w:r>
+              <w:rPr>
+                <w:noProof/>
+                <w:webHidden/>
+              </w:rPr>
+              <w:fldChar w:fldCharType="begin"/>
+            </w:r>
+            <w:r>
+              <w:rPr>
+                <w:noProof/>
+                <w:webHidden/>
+              </w:rPr>
+              <w:instrText xml:space="preserve"> PAGEREF _Toc498003442 \h </w:instrText>
+            </w:r>
+            <w:r>
+              <w:rPr>
+                <w:noProof/>
+                <w:webHidden/>
+              </w:rPr>
+            </w:r>
+            <w:r>
+              <w:rPr>
+                <w:noProof/>
+                <w:webHidden/>
+              </w:rPr>
+              <w:fldChar w:fldCharType="separate"/>
+            </w:r>
+            <w:r>
+              <w:rPr>
+                <w:noProof/>
+                <w:webHidden/>
+              </w:rPr>
+              <w:t>24</w:t>
+            </w:r>
+            <w:r>
+              <w:rPr>
+                <w:noProof/>
+                <w:webHidden/>
+              </w:rPr>
+              <w:fldChar w:fldCharType="end"/>
+            </w:r>
+          </w:hyperlink>
+        </w:p>
+        <w:p>
+          <w:pPr>
+            <w:pStyle w:val="Sommario4"/>
+            <w:tabs>
+              <w:tab w:val="right" w:leader="dot" w:pos="9628"/>
+            </w:tabs>
+            <w:rPr>
+              <w:rFonts w:asciiTheme="minorHAnsi" w:eastAsiaTheme="minorEastAsia" w:hAnsiTheme="minorHAnsi"/>
+              <w:noProof/>
+              <w:sz w:val="22"/>
+              <w:lang w:eastAsia="it-IT"/>
+            </w:rPr>
+          </w:pPr>
+          <w:hyperlink w:anchor="_Toc498003443" w:history="1">
+            <w:r>
+              <w:rPr>
+                <w:rStyle w:val="Collegamentoipertestuale"/>
+                <w:noProof/>
+              </w:rPr>
+              <w:t>Sessione d’allenamento</w:t>
+            </w:r>
+            <w:r>
+              <w:rPr>
+                <w:noProof/>
+                <w:webHidden/>
+              </w:rPr>
+              <w:tab/>
+            </w:r>
+            <w:r>
+              <w:rPr>
+                <w:noProof/>
+                <w:webHidden/>
+              </w:rPr>
+              <w:fldChar w:fldCharType="begin"/>
+            </w:r>
+            <w:r>
+              <w:rPr>
+                <w:noProof/>
+                <w:webHidden/>
+              </w:rPr>
+              <w:instrText xml:space="preserve"> PAGEREF _Toc498003443 \h </w:instrText>
+            </w:r>
+            <w:r>
+              <w:rPr>
+                <w:noProof/>
+                <w:webHidden/>
+              </w:rPr>
+            </w:r>
+            <w:r>
+              <w:rPr>
+                <w:noProof/>
+                <w:webHidden/>
+              </w:rPr>
+              <w:fldChar w:fldCharType="separate"/>
+            </w:r>
+            <w:r>
+              <w:rPr>
+                <w:noProof/>
+                <w:webHidden/>
+              </w:rPr>
+              <w:t>24</w:t>
+            </w:r>
+            <w:r>
+              <w:rPr>
+                <w:noProof/>
+                <w:webHidden/>
+              </w:rPr>
+              <w:fldChar w:fldCharType="end"/>
+            </w:r>
+          </w:hyperlink>
+        </w:p>
+        <w:p>
+          <w:pPr>
+            <w:pStyle w:val="Sommario1"/>
+            <w:tabs>
+              <w:tab w:val="right" w:leader="dot" w:pos="9628"/>
+            </w:tabs>
+            <w:rPr>
+              <w:rFonts w:asciiTheme="minorHAnsi" w:eastAsiaTheme="minorEastAsia" w:hAnsiTheme="minorHAnsi"/>
+              <w:noProof/>
+              <w:sz w:val="22"/>
+              <w:lang w:eastAsia="it-IT"/>
+            </w:rPr>
+          </w:pPr>
+          <w:hyperlink w:anchor="_Toc498003444" w:history="1">
+            <w:r>
+              <w:rPr>
+                <w:rStyle w:val="Collegamentoipertestuale"/>
+                <w:noProof/>
+              </w:rPr>
+              <w:t>5 Testing</w:t>
+            </w:r>
+            <w:r>
+              <w:rPr>
+                <w:noProof/>
+                <w:webHidden/>
+              </w:rPr>
+              <w:tab/>
+            </w:r>
+            <w:r>
+              <w:rPr>
+                <w:noProof/>
+                <w:webHidden/>
+              </w:rPr>
+              <w:fldChar w:fldCharType="begin"/>
+            </w:r>
+            <w:r>
+              <w:rPr>
+                <w:noProof/>
+                <w:webHidden/>
+              </w:rPr>
+              <w:instrText xml:space="preserve"> PAGEREF _Toc498003444 \h </w:instrText>
+            </w:r>
+            <w:r>
+              <w:rPr>
+                <w:noProof/>
+                <w:webHidden/>
+              </w:rPr>
+            </w:r>
+            <w:r>
+              <w:rPr>
+                <w:noProof/>
+                <w:webHidden/>
+              </w:rPr>
+              <w:fldChar w:fldCharType="separate"/>
+            </w:r>
+            <w:r>
+              <w:rPr>
+                <w:noProof/>
+                <w:webHidden/>
+              </w:rPr>
+              <w:t>25</w:t>
+            </w:r>
+            <w:r>
+              <w:rPr>
+                <w:noProof/>
+                <w:webHidden/>
+              </w:rPr>
+              <w:fldChar w:fldCharType="end"/>
+            </w:r>
+          </w:hyperlink>
+        </w:p>
+        <w:p>
+          <w:pPr>
+            <w:pStyle w:val="Sommario2"/>
+            <w:tabs>
+              <w:tab w:val="right" w:leader="dot" w:pos="9628"/>
+            </w:tabs>
+            <w:rPr>
+              <w:rFonts w:asciiTheme="minorHAnsi" w:eastAsiaTheme="minorEastAsia" w:hAnsiTheme="minorHAnsi"/>
+              <w:noProof/>
+              <w:sz w:val="22"/>
+              <w:lang w:eastAsia="it-IT"/>
+            </w:rPr>
+          </w:pPr>
+          <w:hyperlink w:anchor="_Toc498003445" w:history="1">
+            <w:r>
+              <w:rPr>
+                <w:rStyle w:val="Collegamentoipertestuale"/>
+                <w:noProof/>
+              </w:rPr>
+              <w:t>5.1 Testing funzionale</w:t>
+            </w:r>
+            <w:r>
+              <w:rPr>
+                <w:noProof/>
+                <w:webHidden/>
+              </w:rPr>
+              <w:tab/>
+            </w:r>
+            <w:r>
+              <w:rPr>
+                <w:noProof/>
+                <w:webHidden/>
+              </w:rPr>
+              <w:fldChar w:fldCharType="begin"/>
+            </w:r>
+            <w:r>
+              <w:rPr>
+                <w:noProof/>
+                <w:webHidden/>
+              </w:rPr>
+              <w:instrText xml:space="preserve"> PAGEREF _Toc498003445 \h </w:instrText>
+            </w:r>
+            <w:r>
+              <w:rPr>
+                <w:noProof/>
+                <w:webHidden/>
+              </w:rPr>
+            </w:r>
+            <w:r>
+              <w:rPr>
+                <w:noProof/>
+                <w:webHidden/>
+              </w:rPr>
+              <w:fldChar w:fldCharType="separate"/>
+            </w:r>
+            <w:r>
+              <w:rPr>
+                <w:noProof/>
+                <w:webHidden/>
+              </w:rPr>
+              <w:t>25</w:t>
+            </w:r>
+            <w:r>
+              <w:rPr>
+                <w:noProof/>
+                <w:webHidden/>
+              </w:rPr>
+              <w:fldChar w:fldCharType="end"/>
+            </w:r>
+          </w:hyperlink>
+        </w:p>
+        <w:p>
+          <w:pPr>
+            <w:pStyle w:val="Sommario4"/>
+            <w:tabs>
+              <w:tab w:val="right" w:leader="dot" w:pos="9628"/>
+            </w:tabs>
+            <w:rPr>
+              <w:rFonts w:asciiTheme="minorHAnsi" w:eastAsiaTheme="minorEastAsia" w:hAnsiTheme="minorHAnsi"/>
+              <w:noProof/>
+              <w:sz w:val="22"/>
+              <w:lang w:eastAsia="it-IT"/>
+            </w:rPr>
+          </w:pPr>
+          <w:hyperlink w:anchor="_Toc498003446" w:history="1">
+            <w:r>
+              <w:rPr>
+                <w:rStyle w:val="Collegamentoipertestuale"/>
+                <w:noProof/>
+              </w:rPr>
+              <w:t>Registrazione</w:t>
+            </w:r>
+            <w:r>
+              <w:rPr>
+                <w:noProof/>
+                <w:webHidden/>
+              </w:rPr>
+              <w:tab/>
+            </w:r>
+            <w:r>
+              <w:rPr>
+                <w:noProof/>
+                <w:webHidden/>
+              </w:rPr>
+              <w:fldChar w:fldCharType="begin"/>
+            </w:r>
+            <w:r>
+              <w:rPr>
+                <w:noProof/>
+                <w:webHidden/>
+              </w:rPr>
+              <w:instrText xml:space="preserve"> PAGEREF _Toc498003446 \h </w:instrText>
+            </w:r>
+            <w:r>
+              <w:rPr>
+                <w:noProof/>
+                <w:webHidden/>
+              </w:rPr>
+            </w:r>
+            <w:r>
+              <w:rPr>
+                <w:noProof/>
+                <w:webHidden/>
+              </w:rPr>
+              <w:fldChar w:fldCharType="separate"/>
+            </w:r>
+            <w:r>
+              <w:rPr>
+                <w:noProof/>
+                <w:webHidden/>
+              </w:rPr>
+              <w:t>25</w:t>
+            </w:r>
+            <w:r>
+              <w:rPr>
+                <w:noProof/>
+                <w:webHidden/>
+              </w:rPr>
+              <w:fldChar w:fldCharType="end"/>
+            </w:r>
+          </w:hyperlink>
+        </w:p>
+        <w:p>
+          <w:pPr>
+            <w:pStyle w:val="Sommario4"/>
+            <w:tabs>
+              <w:tab w:val="right" w:leader="dot" w:pos="9628"/>
+            </w:tabs>
+            <w:rPr>
+              <w:rFonts w:asciiTheme="minorHAnsi" w:eastAsiaTheme="minorEastAsia" w:hAnsiTheme="minorHAnsi"/>
+              <w:noProof/>
+              <w:sz w:val="22"/>
+              <w:lang w:eastAsia="it-IT"/>
+            </w:rPr>
+          </w:pPr>
+          <w:hyperlink w:anchor="_Toc498003447" w:history="1">
+            <w:r>
+              <w:rPr>
+                <w:rStyle w:val="Collegamentoipertestuale"/>
+                <w:noProof/>
+              </w:rPr>
+              <w:t>Accesso al sistema</w:t>
+            </w:r>
+            <w:r>
+              <w:rPr>
+                <w:noProof/>
+                <w:webHidden/>
+              </w:rPr>
+              <w:tab/>
+            </w:r>
+            <w:r>
+              <w:rPr>
+                <w:noProof/>
+                <w:webHidden/>
+              </w:rPr>
+              <w:fldChar w:fldCharType="begin"/>
+            </w:r>
+            <w:r>
+              <w:rPr>
+                <w:noProof/>
+                <w:webHidden/>
+              </w:rPr>
+              <w:instrText xml:space="preserve"> PAGEREF _Toc498003447 \h </w:instrText>
+            </w:r>
+            <w:r>
+              <w:rPr>
+                <w:noProof/>
+                <w:webHidden/>
+              </w:rPr>
+            </w:r>
+            <w:r>
+              <w:rPr>
+                <w:noProof/>
+                <w:webHidden/>
+              </w:rPr>
+              <w:fldChar w:fldCharType="separate"/>
+            </w:r>
+            <w:r>
+              <w:rPr>
+                <w:noProof/>
+                <w:webHidden/>
+              </w:rPr>
+              <w:t>25</w:t>
+            </w:r>
+            <w:r>
+              <w:rPr>
+                <w:noProof/>
+                <w:webHidden/>
+              </w:rPr>
+              <w:fldChar w:fldCharType="end"/>
+            </w:r>
+          </w:hyperlink>
+        </w:p>
+        <w:p>
+          <w:pPr>
+            <w:pStyle w:val="Sommario4"/>
+            <w:tabs>
+              <w:tab w:val="right" w:leader="dot" w:pos="9628"/>
+            </w:tabs>
+            <w:rPr>
+              <w:rFonts w:asciiTheme="minorHAnsi" w:eastAsiaTheme="minorEastAsia" w:hAnsiTheme="minorHAnsi"/>
+              <w:noProof/>
+              <w:sz w:val="22"/>
+              <w:lang w:eastAsia="it-IT"/>
+            </w:rPr>
+          </w:pPr>
+          <w:hyperlink w:anchor="_Toc498003448" w:history="1">
+            <w:r>
+              <w:rPr>
+                <w:rStyle w:val="Collegamentoipertestuale"/>
+                <w:noProof/>
+              </w:rPr>
+              <w:t>Sessione d’allenamento</w:t>
+            </w:r>
+            <w:r>
+              <w:rPr>
+                <w:noProof/>
+                <w:webHidden/>
+              </w:rPr>
+              <w:tab/>
+            </w:r>
+            <w:r>
+              <w:rPr>
+                <w:noProof/>
+                <w:webHidden/>
+              </w:rPr>
+              <w:fldChar w:fldCharType="begin"/>
+            </w:r>
+            <w:r>
+              <w:rPr>
+                <w:noProof/>
+                <w:webHidden/>
+              </w:rPr>
+              <w:instrText xml:space="preserve"> PAGEREF _Toc498003448 \h </w:instrText>
+            </w:r>
+            <w:r>
+              <w:rPr>
+                <w:noProof/>
+                <w:webHidden/>
+              </w:rPr>
+            </w:r>
+            <w:r>
+              <w:rPr>
+                <w:noProof/>
+                <w:webHidden/>
+              </w:rPr>
+              <w:fldChar w:fldCharType="separate"/>
+            </w:r>
+            <w:r>
+              <w:rPr>
+                <w:noProof/>
+                <w:webHidden/>
+              </w:rPr>
+              <w:t>25</w:t>
+            </w:r>
+            <w:r>
+              <w:rPr>
+                <w:noProof/>
+                <w:webHidden/>
+              </w:rPr>
+              <w:fldChar w:fldCharType="end"/>
+            </w:r>
+          </w:hyperlink>
+        </w:p>
+        <w:p>
+          <w:pPr>
+            <w:pStyle w:val="Sommario4"/>
+            <w:tabs>
+              <w:tab w:val="right" w:leader="dot" w:pos="9628"/>
+            </w:tabs>
+            <w:rPr>
+              <w:rFonts w:asciiTheme="minorHAnsi" w:eastAsiaTheme="minorEastAsia" w:hAnsiTheme="minorHAnsi"/>
+              <w:noProof/>
+              <w:sz w:val="22"/>
+              <w:lang w:eastAsia="it-IT"/>
+            </w:rPr>
+          </w:pPr>
+          <w:hyperlink w:anchor="_Toc498003449" w:history="1">
+            <w:r>
+              <w:rPr>
+                <w:rStyle w:val="Collegamentoipertestuale"/>
+                <w:noProof/>
+              </w:rPr>
+              <w:t>Lancio di una sfida</w:t>
+            </w:r>
+            <w:r>
+              <w:rPr>
+                <w:noProof/>
+                <w:webHidden/>
+              </w:rPr>
+              <w:tab/>
+            </w:r>
+            <w:r>
+              <w:rPr>
+                <w:noProof/>
+                <w:webHidden/>
+              </w:rPr>
+              <w:fldChar w:fldCharType="begin"/>
+            </w:r>
+            <w:r>
+              <w:rPr>
+                <w:noProof/>
+                <w:webHidden/>
+              </w:rPr>
+              <w:instrText xml:space="preserve"> PAGEREF _Toc498003449 \h </w:instrText>
+            </w:r>
+            <w:r>
+              <w:rPr>
+                <w:noProof/>
+                <w:webHidden/>
+              </w:rPr>
+            </w:r>
+            <w:r>
+              <w:rPr>
+                <w:noProof/>
+                <w:webHidden/>
+              </w:rPr>
+              <w:fldChar w:fldCharType="separate"/>
+            </w:r>
+            <w:r>
+              <w:rPr>
+                <w:noProof/>
+                <w:webHidden/>
+              </w:rPr>
+              <w:t>26</w:t>
             </w:r>
             <w:r>
               <w:rPr>
@@ -1291,10 +3503,6 @@
         </w:p>
         <w:p>
           <w:r>
-            <w:rPr>
-              <w:b/>
-              <w:bCs/>
-            </w:rPr>
             <w:fldChar w:fldCharType="end"/>
           </w:r>
         </w:p>
@@ -1341,24 +3549,24 @@
       <w:pPr>
         <w:pStyle w:val="Marianna1"/>
       </w:pPr>
-      <w:bookmarkStart w:id="0" w:name="_Toc497899786"/>
+      <w:bookmarkStart w:id="1" w:name="_Toc498003403"/>
       <w:r>
         <w:t>1 Introduzione</w:t>
       </w:r>
-      <w:bookmarkEnd w:id="0"/>
+      <w:bookmarkEnd w:id="1"/>
     </w:p>
     <w:p>
       <w:pPr>
         <w:pStyle w:val="Marianna2"/>
       </w:pPr>
-      <w:bookmarkStart w:id="1" w:name="_Toc497899787"/>
+      <w:bookmarkStart w:id="2" w:name="_Toc498003404"/>
       <w:r>
         <w:t xml:space="preserve">1.1 </w:t>
       </w:r>
       <w:r>
         <w:t>Obiettivo</w:t>
       </w:r>
-      <w:bookmarkEnd w:id="1"/>
+      <w:bookmarkEnd w:id="2"/>
     </w:p>
     <w:p>
       <w:r>
@@ -1487,14 +3695,14 @@
       <w:pPr>
         <w:pStyle w:val="Marianna2"/>
       </w:pPr>
-      <w:bookmarkStart w:id="2" w:name="_Toc497899788"/>
+      <w:bookmarkStart w:id="3" w:name="_Toc498003405"/>
       <w:r>
         <w:t xml:space="preserve">1.2 </w:t>
       </w:r>
       <w:r>
         <w:t>Scopo</w:t>
       </w:r>
-      <w:bookmarkEnd w:id="2"/>
+      <w:bookmarkEnd w:id="3"/>
     </w:p>
     <w:p>
       <w:r>
@@ -1538,14 +3746,14 @@
       <w:pPr>
         <w:pStyle w:val="Marianna3"/>
       </w:pPr>
-      <w:bookmarkStart w:id="3" w:name="_Toc497899789"/>
+      <w:bookmarkStart w:id="4" w:name="_Toc498003406"/>
       <w:r>
         <w:t xml:space="preserve">1.2.1 </w:t>
       </w:r>
       <w:r>
         <w:t>Definizioni, acronimi e abbreviazioni</w:t>
       </w:r>
-      <w:bookmarkEnd w:id="3"/>
+      <w:bookmarkEnd w:id="4"/>
     </w:p>
     <w:p>
       <w:pPr>
@@ -1821,14 +4029,14 @@
       <w:pPr>
         <w:pStyle w:val="Marianna1"/>
       </w:pPr>
-      <w:bookmarkStart w:id="4" w:name="_Toc497899790"/>
+      <w:bookmarkStart w:id="5" w:name="_Toc498003407"/>
       <w:r>
         <w:t xml:space="preserve">2 </w:t>
       </w:r>
       <w:r>
         <w:t>Descrizione generale</w:t>
       </w:r>
-      <w:bookmarkEnd w:id="4"/>
+      <w:bookmarkEnd w:id="5"/>
     </w:p>
     <w:p>
       <w:r>
@@ -1929,14 +4137,14 @@
       <w:pPr>
         <w:pStyle w:val="Marianna2"/>
       </w:pPr>
-      <w:bookmarkStart w:id="5" w:name="_Toc497899791"/>
+      <w:bookmarkStart w:id="6" w:name="_Toc498003408"/>
       <w:r>
         <w:t xml:space="preserve">2.1 </w:t>
       </w:r>
       <w:r>
         <w:t>Prospettive del prodotto</w:t>
       </w:r>
-      <w:bookmarkEnd w:id="5"/>
+      <w:bookmarkEnd w:id="6"/>
     </w:p>
     <w:p>
       <w:r>
@@ -2003,37 +4211,36 @@
       <w:pPr>
         <w:pStyle w:val="Marianna1"/>
       </w:pPr>
-      <w:bookmarkStart w:id="6" w:name="_Toc497899792"/>
+      <w:bookmarkStart w:id="7" w:name="_Toc498003409"/>
       <w:r>
         <w:lastRenderedPageBreak/>
         <w:t>3 Requisiti speciali e supplementari</w:t>
-      </w:r>
-      <w:bookmarkEnd w:id="6"/>
-    </w:p>
-    <w:p>
-      <w:pPr>
-        <w:pStyle w:val="Marianna2"/>
-      </w:pPr>
-      <w:bookmarkStart w:id="7" w:name="_Toc497899793"/>
-      <w:r>
-        <w:t>3.1 Interfaccia utente</w:t>
       </w:r>
       <w:bookmarkEnd w:id="7"/>
     </w:p>
     <w:p>
-      <w:r>
-        <w:t>Avviata l’applicazione, l’utente già registrato potrà effettuare il login, altrimenti potrà procedere alla registrazione.</w:t>
-      </w:r>
+      <w:pPr>
+        <w:pStyle w:val="Marianna2"/>
+      </w:pPr>
+      <w:bookmarkStart w:id="8" w:name="_Toc498003410"/>
+      <w:r>
+        <w:t>3.1 Interfaccia utente</w:t>
+      </w:r>
+      <w:bookmarkEnd w:id="8"/>
     </w:p>
     <w:p>
+      <w:r>
+        <w:t>Avviata l’applicazione, l’utente già registrato potrà effettuare il login, altrimenti potrà procedere alla registrazione.</w:t>
+      </w:r>
+    </w:p>
+    <w:p>
       <w:pPr>
         <w:pStyle w:val="Paragrafoelenco"/>
         <w:ind w:left="0"/>
       </w:pPr>
       <w:r>
         <w:rPr>
-          <w:b/>
-          <w:noProof/>
+          <w:rStyle w:val="Marianna4Carattere"/>
         </w:rPr>
         <w:drawing>
           <wp:anchor distT="0" distB="0" distL="114300" distR="114300" simplePos="0" relativeHeight="251658240" behindDoc="0" locked="0" layoutInCell="1" allowOverlap="1">
@@ -2085,12 +4292,14 @@
           </wp:anchor>
         </w:drawing>
       </w:r>
+      <w:bookmarkStart w:id="9" w:name="_Toc498003411"/>
       <w:r>
         <w:rPr>
-          <w:b/>
+          <w:rStyle w:val="Marianna4Carattere"/>
         </w:rPr>
         <w:t>Registrazione</w:t>
       </w:r>
+      <w:bookmarkEnd w:id="9"/>
       <w:r>
         <w:t>: l’interfaccia consente l’inserimento di informazione personali: nome, cognome, email e password. Dopo aver confermato i dati, comparirà un messaggio di avvenuta registrazione.</w:t>
       </w:r>
@@ -2283,12 +4492,14 @@
         <w:pStyle w:val="Paragrafoelenco"/>
         <w:ind w:left="0"/>
       </w:pPr>
+      <w:bookmarkStart w:id="10" w:name="_Toc498003412"/>
       <w:r>
         <w:rPr>
-          <w:b/>
+          <w:rStyle w:val="Marianna4Carattere"/>
         </w:rPr>
         <w:t>Login</w:t>
       </w:r>
+      <w:bookmarkEnd w:id="10"/>
       <w:r>
         <w:t>: l’interfaccia consente l’inserimento di email e password. Se le credenziali sono errate comparirà il messaggio “Login Errato”, altrimenti l’utente potrà accedere alle funzionalità previste dall’applicazione.</w:t>
       </w:r>
@@ -2338,6 +4549,10 @@
       </w:pPr>
     </w:p>
     <w:p>
+      <w:pPr>
+        <w:pStyle w:val="Marianna4"/>
+      </w:pPr>
+      <w:bookmarkStart w:id="11" w:name="_Toc498003413"/>
       <w:r>
         <w:rPr>
           <w:noProof/>
@@ -2400,11 +4615,9 @@
         </w:drawing>
       </w:r>
       <w:r>
-        <w:rPr>
-          <w:b/>
-        </w:rPr>
         <w:t>Sessione d’allenamento</w:t>
       </w:r>
+      <w:bookmarkEnd w:id="11"/>
     </w:p>
     <w:p>
       <w:r>
@@ -2511,6 +4724,166 @@
           <w:b/>
         </w:rPr>
       </w:pPr>
+      <w:r>
+        <w:rPr>
+          <w:noProof/>
+        </w:rPr>
+        <w:drawing>
+          <wp:anchor distT="0" distB="0" distL="114300" distR="114300" simplePos="0" relativeHeight="251662336" behindDoc="0" locked="0" layoutInCell="1" allowOverlap="1">
+            <wp:simplePos x="0" y="0"/>
+            <wp:positionH relativeFrom="margin">
+              <wp:align>left</wp:align>
+            </wp:positionH>
+            <wp:positionV relativeFrom="paragraph">
+              <wp:posOffset>376809</wp:posOffset>
+            </wp:positionV>
+            <wp:extent cx="1609200" cy="2861015"/>
+            <wp:effectExtent l="0" t="0" r="0" b="0"/>
+            <wp:wrapSquare wrapText="bothSides"/>
+            <wp:docPr id="19" name="Immagine 19"/>
+            <wp:cNvGraphicFramePr>
+              <a:graphicFrameLocks xmlns:a="http://schemas.openxmlformats.org/drawingml/2006/main" noChangeAspect="1"/>
+            </wp:cNvGraphicFramePr>
+            <a:graphic xmlns:a="http://schemas.openxmlformats.org/drawingml/2006/main">
+              <a:graphicData uri="http://schemas.openxmlformats.org/drawingml/2006/picture">
+                <pic:pic xmlns:pic="http://schemas.openxmlformats.org/drawingml/2006/picture">
+                  <pic:nvPicPr>
+                    <pic:cNvPr id="19" name="23468143_10214275665950531_1992582072_o.png"/>
+                    <pic:cNvPicPr/>
+                  </pic:nvPicPr>
+                  <pic:blipFill>
+                    <a:blip r:embed="rId11" cstate="print">
+                      <a:extLst>
+                        <a:ext uri="{28A0092B-C50C-407E-A947-70E740481C1C}">
+                          <a14:useLocalDpi xmlns:a14="http://schemas.microsoft.com/office/drawing/2010/main" val="0"/>
+                        </a:ext>
+                      </a:extLst>
+                    </a:blip>
+                    <a:stretch>
+                      <a:fillRect/>
+                    </a:stretch>
+                  </pic:blipFill>
+                  <pic:spPr>
+                    <a:xfrm>
+                      <a:off x="0" y="0"/>
+                      <a:ext cx="1609200" cy="2861015"/>
+                    </a:xfrm>
+                    <a:prstGeom prst="rect">
+                      <a:avLst/>
+                    </a:prstGeom>
+                  </pic:spPr>
+                </pic:pic>
+              </a:graphicData>
+            </a:graphic>
+            <wp14:sizeRelH relativeFrom="margin">
+              <wp14:pctWidth>0</wp14:pctWidth>
+            </wp14:sizeRelH>
+            <wp14:sizeRelV relativeFrom="margin">
+              <wp14:pctHeight>0</wp14:pctHeight>
+            </wp14:sizeRelV>
+          </wp:anchor>
+        </w:drawing>
+      </w:r>
+    </w:p>
+    <w:p>
+      <w:pPr>
+        <w:pStyle w:val="Marianna4"/>
+      </w:pPr>
+      <w:bookmarkStart w:id="12" w:name="_Toc498003414"/>
+      <w:r>
+        <w:t>Registrazione risultati allenamento</w:t>
+      </w:r>
+      <w:bookmarkEnd w:id="12"/>
+    </w:p>
+    <w:p>
+      <w:r>
+        <w:t>L’interfac</w:t>
+      </w:r>
+      <w:r>
+        <w:t>cia consente la visualizzazione dei risultati dell’allenamento appena terminato.</w:t>
+      </w:r>
+    </w:p>
+    <w:p/>
+    <w:p/>
+    <w:p/>
+    <w:p/>
+    <w:p/>
+    <w:p/>
+    <w:p>
+      <w:pPr>
+        <w:pStyle w:val="Marianna4"/>
+      </w:pPr>
+      <w:bookmarkStart w:id="13" w:name="_Toc498003415"/>
+      <w:r>
+        <w:rPr>
+          <w:noProof/>
+        </w:rPr>
+        <w:lastRenderedPageBreak/>
+        <w:drawing>
+          <wp:anchor distT="0" distB="0" distL="114300" distR="114300" simplePos="0" relativeHeight="251663360" behindDoc="0" locked="0" layoutInCell="1" allowOverlap="1">
+            <wp:simplePos x="0" y="0"/>
+            <wp:positionH relativeFrom="column">
+              <wp:posOffset>4780255</wp:posOffset>
+            </wp:positionH>
+            <wp:positionV relativeFrom="paragraph">
+              <wp:posOffset>6985</wp:posOffset>
+            </wp:positionV>
+            <wp:extent cx="1609200" cy="2861470"/>
+            <wp:effectExtent l="0" t="0" r="0" b="0"/>
+            <wp:wrapSquare wrapText="bothSides"/>
+            <wp:docPr id="23" name="Immagine 23"/>
+            <wp:cNvGraphicFramePr>
+              <a:graphicFrameLocks xmlns:a="http://schemas.openxmlformats.org/drawingml/2006/main" noChangeAspect="1"/>
+            </wp:cNvGraphicFramePr>
+            <a:graphic xmlns:a="http://schemas.openxmlformats.org/drawingml/2006/main">
+              <a:graphicData uri="http://schemas.openxmlformats.org/drawingml/2006/picture">
+                <pic:pic xmlns:pic="http://schemas.openxmlformats.org/drawingml/2006/picture">
+                  <pic:nvPicPr>
+                    <pic:cNvPr id="23" name="23433230_10214275666030533_1259935611_o.png"/>
+                    <pic:cNvPicPr/>
+                  </pic:nvPicPr>
+                  <pic:blipFill>
+                    <a:blip r:embed="rId12" cstate="print">
+                      <a:extLst>
+                        <a:ext uri="{28A0092B-C50C-407E-A947-70E740481C1C}">
+                          <a14:useLocalDpi xmlns:a14="http://schemas.microsoft.com/office/drawing/2010/main" val="0"/>
+                        </a:ext>
+                      </a:extLst>
+                    </a:blip>
+                    <a:stretch>
+                      <a:fillRect/>
+                    </a:stretch>
+                  </pic:blipFill>
+                  <pic:spPr>
+                    <a:xfrm>
+                      <a:off x="0" y="0"/>
+                      <a:ext cx="1609200" cy="2861470"/>
+                    </a:xfrm>
+                    <a:prstGeom prst="rect">
+                      <a:avLst/>
+                    </a:prstGeom>
+                  </pic:spPr>
+                </pic:pic>
+              </a:graphicData>
+            </a:graphic>
+            <wp14:sizeRelH relativeFrom="margin">
+              <wp14:pctWidth>0</wp14:pctWidth>
+            </wp14:sizeRelH>
+            <wp14:sizeRelV relativeFrom="margin">
+              <wp14:pctHeight>0</wp14:pctHeight>
+            </wp14:sizeRelV>
+          </wp:anchor>
+        </w:drawing>
+      </w:r>
+      <w:r>
+        <w:t>Visualizzazione storico allenamenti</w:t>
+      </w:r>
+      <w:bookmarkEnd w:id="13"/>
+    </w:p>
+    <w:p>
+      <w:r>
+        <w:t>L’interfaccia consente la visualizzazione dei risultati di tutti gli allenamenti terminati dall’utente.</w:t>
+      </w:r>
     </w:p>
     <w:p>
       <w:pPr>
@@ -2518,20 +4891,13 @@
           <w:b/>
         </w:rPr>
       </w:pPr>
-      <w:r>
+    </w:p>
+    <w:p>
+      <w:pPr>
         <w:rPr>
           <w:b/>
         </w:rPr>
-        <w:t>Registrazione risultati allenamento</w:t>
-      </w:r>
-    </w:p>
-    <w:p>
-      <w:r>
-        <w:t>L’interfac</w:t>
-      </w:r>
-      <w:r>
-        <w:t>cia consente la visualizzazione dei risultati dell’allenamento appena terminato.</w:t>
-      </w:r>
+      </w:pPr>
     </w:p>
     <w:p>
       <w:pPr>
@@ -2539,17 +4905,13 @@
           <w:b/>
         </w:rPr>
       </w:pPr>
-      <w:r>
+    </w:p>
+    <w:p>
+      <w:pPr>
         <w:rPr>
           <w:b/>
         </w:rPr>
-        <w:t>Visualizzazione storico allenamenti</w:t>
-      </w:r>
-    </w:p>
-    <w:p>
-      <w:r>
-        <w:t>L’interfaccia consente la visualizzazione dei risultati di tutti gli allenamenti terminati dall’utente.</w:t>
-      </w:r>
+      </w:pPr>
     </w:p>
     <w:p>
       <w:pPr>
@@ -2557,30 +4919,101 @@
           <w:b/>
         </w:rPr>
       </w:pPr>
-      <w:r>
+    </w:p>
+    <w:p>
+      <w:pPr>
         <w:rPr>
           <w:b/>
         </w:rPr>
-        <w:t>Ricerca ciclisti da sfidare</w:t>
+      </w:pPr>
+      <w:r>
+        <w:rPr>
+          <w:noProof/>
+        </w:rPr>
+        <w:drawing>
+          <wp:anchor distT="0" distB="0" distL="114300" distR="114300" simplePos="0" relativeHeight="251664384" behindDoc="0" locked="0" layoutInCell="1" allowOverlap="1">
+            <wp:simplePos x="0" y="0"/>
+            <wp:positionH relativeFrom="margin">
+              <wp:align>left</wp:align>
+            </wp:positionH>
+            <wp:positionV relativeFrom="paragraph">
+              <wp:posOffset>371957</wp:posOffset>
+            </wp:positionV>
+            <wp:extent cx="1609090" cy="2860675"/>
+            <wp:effectExtent l="0" t="0" r="0" b="0"/>
+            <wp:wrapSquare wrapText="bothSides"/>
+            <wp:docPr id="24" name="Immagine 24"/>
+            <wp:cNvGraphicFramePr>
+              <a:graphicFrameLocks xmlns:a="http://schemas.openxmlformats.org/drawingml/2006/main" noChangeAspect="1"/>
+            </wp:cNvGraphicFramePr>
+            <a:graphic xmlns:a="http://schemas.openxmlformats.org/drawingml/2006/main">
+              <a:graphicData uri="http://schemas.openxmlformats.org/drawingml/2006/picture">
+                <pic:pic xmlns:pic="http://schemas.openxmlformats.org/drawingml/2006/picture">
+                  <pic:nvPicPr>
+                    <pic:cNvPr id="24" name="23483208_10214275783713475_353449852_o.png"/>
+                    <pic:cNvPicPr/>
+                  </pic:nvPicPr>
+                  <pic:blipFill>
+                    <a:blip r:embed="rId13" cstate="print">
+                      <a:extLst>
+                        <a:ext uri="{28A0092B-C50C-407E-A947-70E740481C1C}">
+                          <a14:useLocalDpi xmlns:a14="http://schemas.microsoft.com/office/drawing/2010/main" val="0"/>
+                        </a:ext>
+                      </a:extLst>
+                    </a:blip>
+                    <a:stretch>
+                      <a:fillRect/>
+                    </a:stretch>
+                  </pic:blipFill>
+                  <pic:spPr>
+                    <a:xfrm>
+                      <a:off x="0" y="0"/>
+                      <a:ext cx="1609090" cy="2860675"/>
+                    </a:xfrm>
+                    <a:prstGeom prst="rect">
+                      <a:avLst/>
+                    </a:prstGeom>
+                  </pic:spPr>
+                </pic:pic>
+              </a:graphicData>
+            </a:graphic>
+          </wp:anchor>
+        </w:drawing>
       </w:r>
     </w:p>
     <w:p>
-      <w:r>
-        <w:t>L’interfaccia mostra una mappa con i marker dei ciclisti loggati in quel momento e dà la possibilità di lanciare una sfida al ciclista scelto selezionando il marker corrispondente.</w:t>
-      </w:r>
+      <w:pPr>
+        <w:pStyle w:val="Marianna4"/>
+      </w:pPr>
+      <w:bookmarkStart w:id="14" w:name="_Toc498003416"/>
+      <w:r>
+        <w:t>Ricerca ciclisti da sfidare</w:t>
+      </w:r>
+      <w:bookmarkEnd w:id="14"/>
     </w:p>
     <w:p>
+      <w:r>
+        <w:t>L’interfaccia mostra una mappa con i marker dei ciclisti loggati in quel momento e dà la possibilità di lanciare una sfida al ciclista scelto selezionando il marker corrispondente.</w:t>
+      </w:r>
+    </w:p>
+    <w:p/>
+    <w:p/>
+    <w:p/>
+    <w:p/>
+    <w:p/>
+    <w:p/>
+    <w:p>
       <w:pPr>
         <w:pStyle w:val="Marianna3"/>
       </w:pPr>
-      <w:bookmarkStart w:id="8" w:name="_Toc497899794"/>
+      <w:bookmarkStart w:id="15" w:name="_Toc498003417"/>
       <w:r>
         <w:t>3.1.1</w:t>
       </w:r>
       <w:r>
         <w:t xml:space="preserve"> Caratteristiche degli utenti</w:t>
       </w:r>
-      <w:bookmarkEnd w:id="8"/>
+      <w:bookmarkEnd w:id="15"/>
     </w:p>
     <w:p>
       <w:r>
@@ -2606,7 +5039,7 @@
       <w:pPr>
         <w:pStyle w:val="Marianna2"/>
       </w:pPr>
-      <w:bookmarkStart w:id="9" w:name="_Toc497899795"/>
+      <w:bookmarkStart w:id="16" w:name="_Toc498003418"/>
       <w:r>
         <w:t xml:space="preserve">3.2 </w:t>
       </w:r>
@@ -2616,7 +5049,7 @@
       <w:r>
         <w:t>ccia con le altre applicazioni</w:t>
       </w:r>
-      <w:bookmarkEnd w:id="9"/>
+      <w:bookmarkEnd w:id="16"/>
     </w:p>
     <w:p>
       <w:r>
@@ -2639,7 +5072,7 @@
       <w:pPr>
         <w:pStyle w:val="Marianna2"/>
       </w:pPr>
-      <w:bookmarkStart w:id="10" w:name="_Toc497899796"/>
+      <w:bookmarkStart w:id="17" w:name="_Toc498003419"/>
       <w:r>
         <w:lastRenderedPageBreak/>
         <w:t xml:space="preserve">3.3 Business </w:t>
@@ -2648,7 +5081,7 @@
       <w:r>
         <w:t>Rules</w:t>
       </w:r>
-      <w:bookmarkEnd w:id="10"/>
+      <w:bookmarkEnd w:id="17"/>
       <w:proofErr w:type="spellEnd"/>
     </w:p>
     <w:p>
@@ -2729,22 +5162,22 @@
       <w:pPr>
         <w:pStyle w:val="Marianna1"/>
       </w:pPr>
-      <w:bookmarkStart w:id="11" w:name="_Toc497899797"/>
+      <w:bookmarkStart w:id="18" w:name="_Toc498003420"/>
       <w:r>
         <w:lastRenderedPageBreak/>
         <w:t>4 Requisiti specifici</w:t>
       </w:r>
-      <w:bookmarkEnd w:id="11"/>
+      <w:bookmarkEnd w:id="18"/>
     </w:p>
     <w:p>
       <w:pPr>
         <w:pStyle w:val="Marianna2"/>
       </w:pPr>
-      <w:bookmarkStart w:id="12" w:name="_Toc497899798"/>
+      <w:bookmarkStart w:id="19" w:name="_Toc498003421"/>
       <w:r>
         <w:t>4.1 Specifiche dei casi d’uso</w:t>
       </w:r>
-      <w:bookmarkEnd w:id="12"/>
+      <w:bookmarkEnd w:id="19"/>
     </w:p>
     <w:tbl>
       <w:tblPr>
@@ -7409,46 +9842,35 @@
       <w:pPr>
         <w:pStyle w:val="Marianna2"/>
       </w:pPr>
-      <w:bookmarkStart w:id="13" w:name="_Toc497899799"/>
+      <w:bookmarkStart w:id="20" w:name="_Toc498003422"/>
       <w:r>
         <w:lastRenderedPageBreak/>
         <w:t>4.2 Diagrammi UML</w:t>
       </w:r>
-      <w:bookmarkEnd w:id="13"/>
+      <w:bookmarkEnd w:id="20"/>
     </w:p>
     <w:p>
       <w:pPr>
         <w:pStyle w:val="Marianna3"/>
       </w:pPr>
-      <w:bookmarkStart w:id="14" w:name="_Toc497899800"/>
+      <w:bookmarkStart w:id="21" w:name="_Toc498003423"/>
       <w:r>
         <w:t>4.2.1 Use Case D</w:t>
       </w:r>
       <w:r>
         <w:t>iagram</w:t>
       </w:r>
-      <w:bookmarkEnd w:id="14"/>
+      <w:bookmarkEnd w:id="21"/>
     </w:p>
     <w:p>
       <w:pPr>
-        <w:rPr>
-          <w:b/>
-        </w:rPr>
-      </w:pPr>
-      <w:r>
-        <w:rPr>
-          <w:b/>
-        </w:rPr>
+        <w:pStyle w:val="Marianna4"/>
+      </w:pPr>
+      <w:bookmarkStart w:id="22" w:name="_Toc498003424"/>
+      <w:r>
         <w:t>Registrazione</w:t>
       </w:r>
-    </w:p>
-    <w:p>
-      <w:pPr>
-        <w:rPr>
-          <w:b/>
-          <w:noProof/>
-        </w:rPr>
-      </w:pPr>
+      <w:bookmarkEnd w:id="22"/>
     </w:p>
     <w:p>
       <w:pPr>
@@ -7463,8 +9885,8 @@
         </w:rPr>
         <w:drawing>
           <wp:inline distT="0" distB="0" distL="0" distR="0">
-            <wp:extent cx="6582794" cy="2305050"/>
-            <wp:effectExtent l="0" t="0" r="8890" b="0"/>
+            <wp:extent cx="6582410" cy="2282342"/>
+            <wp:effectExtent l="0" t="0" r="8890" b="3810"/>
             <wp:docPr id="2" name="Immagine 2"/>
             <wp:cNvGraphicFramePr>
               <a:graphicFrameLocks xmlns:a="http://schemas.openxmlformats.org/drawingml/2006/main" noChangeAspect="1"/>
@@ -7477,20 +9899,20 @@
                     <pic:cNvPicPr/>
                   </pic:nvPicPr>
                   <pic:blipFill rotWithShape="1">
-                    <a:blip r:embed="rId11">
+                    <a:blip r:embed="rId14">
                       <a:extLst>
                         <a:ext uri="{28A0092B-C50C-407E-A947-70E740481C1C}">
                           <a14:useLocalDpi xmlns:a14="http://schemas.microsoft.com/office/drawing/2010/main" val="0"/>
                         </a:ext>
                       </a:extLst>
                     </a:blip>
-                    <a:srcRect l="2490" t="8418" r="1951" b="5398"/>
+                    <a:srcRect l="2490" t="8418" r="1951" b="6242"/>
                     <a:stretch/>
                   </pic:blipFill>
                   <pic:spPr bwMode="auto">
                     <a:xfrm>
                       <a:off x="0" y="0"/>
-                      <a:ext cx="6587424" cy="2306671"/>
+                      <a:ext cx="6587424" cy="2284081"/>
                     </a:xfrm>
                     <a:prstGeom prst="rect">
                       <a:avLst/>
@@ -7520,16 +9942,13 @@
     </w:p>
     <w:p>
       <w:pPr>
-        <w:rPr>
-          <w:b/>
-        </w:rPr>
-      </w:pPr>
-      <w:r>
-        <w:rPr>
-          <w:b/>
-        </w:rPr>
+        <w:pStyle w:val="Marianna4"/>
+      </w:pPr>
+      <w:bookmarkStart w:id="23" w:name="_Toc498003425"/>
+      <w:r>
         <w:t>Accesso al sistema</w:t>
       </w:r>
+      <w:bookmarkEnd w:id="23"/>
     </w:p>
     <w:p>
       <w:r>
@@ -7552,7 +9971,7 @@
                     <pic:cNvPicPr/>
                   </pic:nvPicPr>
                   <pic:blipFill rotWithShape="1">
-                    <a:blip r:embed="rId12" cstate="print">
+                    <a:blip r:embed="rId15" cstate="print">
                       <a:extLst>
                         <a:ext uri="{28A0092B-C50C-407E-A947-70E740481C1C}">
                           <a14:useLocalDpi xmlns:a14="http://schemas.microsoft.com/office/drawing/2010/main" val="0"/>
@@ -7596,31 +10015,22 @@
     </w:p>
     <w:p>
       <w:pPr>
-        <w:rPr>
-          <w:b/>
-        </w:rPr>
-      </w:pPr>
-      <w:r>
-        <w:rPr>
-          <w:b/>
-        </w:rPr>
+        <w:pStyle w:val="Marianna4"/>
+      </w:pPr>
+      <w:bookmarkStart w:id="24" w:name="_Toc498003426"/>
+      <w:r>
         <w:lastRenderedPageBreak/>
         <w:t>Acquisizione</w:t>
       </w:r>
       <w:r>
-        <w:rPr>
-          <w:b/>
-        </w:rPr>
-        <w:t xml:space="preserve"> geoposizione</w:t>
-      </w:r>
-    </w:p>
-    <w:p>
-      <w:pPr>
-        <w:rPr>
-          <w:b/>
-          <w:noProof/>
-        </w:rPr>
-      </w:pPr>
+        <w:t xml:space="preserve"> </w:t>
+      </w:r>
+      <w:proofErr w:type="spellStart"/>
+      <w:r>
+        <w:t>geoposizione</w:t>
+      </w:r>
+      <w:bookmarkEnd w:id="24"/>
+      <w:proofErr w:type="spellEnd"/>
     </w:p>
     <w:p>
       <w:pPr>
@@ -7649,7 +10059,7 @@
                     <pic:cNvPicPr/>
                   </pic:nvPicPr>
                   <pic:blipFill rotWithShape="1">
-                    <a:blip r:embed="rId13">
+                    <a:blip r:embed="rId16">
                       <a:extLst>
                         <a:ext uri="{28A0092B-C50C-407E-A947-70E740481C1C}">
                           <a14:useLocalDpi xmlns:a14="http://schemas.microsoft.com/office/drawing/2010/main" val="0"/>
@@ -7685,25 +10095,13 @@
     </w:p>
     <w:p>
       <w:pPr>
-        <w:spacing w:before="0" w:after="160"/>
-        <w:rPr>
-          <w:b/>
-        </w:rPr>
-      </w:pPr>
-      <w:r>
-        <w:rPr>
-          <w:b/>
-        </w:rPr>
+        <w:pStyle w:val="Marianna4"/>
+      </w:pPr>
+      <w:bookmarkStart w:id="25" w:name="_Toc498003427"/>
+      <w:r>
         <w:t>Sessione d’allenamento</w:t>
       </w:r>
-    </w:p>
-    <w:p>
-      <w:pPr>
-        <w:spacing w:before="0" w:after="160"/>
-        <w:rPr>
-          <w:noProof/>
-        </w:rPr>
-      </w:pPr>
+      <w:bookmarkEnd w:id="25"/>
     </w:p>
     <w:p>
       <w:pPr>
@@ -7729,7 +10127,7 @@
                     <pic:cNvPicPr/>
                   </pic:nvPicPr>
                   <pic:blipFill rotWithShape="1">
-                    <a:blip r:embed="rId14">
+                    <a:blip r:embed="rId17">
                       <a:extLst>
                         <a:ext uri="{28A0092B-C50C-407E-A947-70E740481C1C}">
                           <a14:useLocalDpi xmlns:a14="http://schemas.microsoft.com/office/drawing/2010/main" val="0"/>
@@ -7765,25 +10163,13 @@
     </w:p>
     <w:p>
       <w:pPr>
-        <w:spacing w:before="0" w:after="160"/>
-        <w:rPr>
-          <w:b/>
-        </w:rPr>
-      </w:pPr>
-      <w:r>
-        <w:rPr>
-          <w:b/>
-        </w:rPr>
+        <w:pStyle w:val="Marianna4"/>
+      </w:pPr>
+      <w:bookmarkStart w:id="26" w:name="_Toc498003428"/>
+      <w:r>
         <w:t>Visualizzazione storico allenamenti</w:t>
       </w:r>
-    </w:p>
-    <w:p>
-      <w:pPr>
-        <w:spacing w:before="0" w:after="160"/>
-        <w:rPr>
-          <w:noProof/>
-        </w:rPr>
-      </w:pPr>
+      <w:bookmarkEnd w:id="26"/>
     </w:p>
     <w:p>
       <w:pPr>
@@ -7809,7 +10195,7 @@
                     <pic:cNvPicPr/>
                   </pic:nvPicPr>
                   <pic:blipFill rotWithShape="1">
-                    <a:blip r:embed="rId15">
+                    <a:blip r:embed="rId18">
                       <a:extLst>
                         <a:ext uri="{28A0092B-C50C-407E-A947-70E740481C1C}">
                           <a14:useLocalDpi xmlns:a14="http://schemas.microsoft.com/office/drawing/2010/main" val="0"/>
@@ -7845,18 +10231,13 @@
     </w:p>
     <w:p>
       <w:pPr>
-        <w:spacing w:before="0" w:after="160"/>
-        <w:rPr>
-          <w:b/>
-        </w:rPr>
-      </w:pPr>
-      <w:r>
-        <w:rPr>
-          <w:b/>
-        </w:rPr>
-        <w:lastRenderedPageBreak/>
+        <w:pStyle w:val="Marianna4"/>
+      </w:pPr>
+      <w:bookmarkStart w:id="27" w:name="_Toc498003429"/>
+      <w:r>
         <w:t>Lancio di una sfida</w:t>
       </w:r>
+      <w:bookmarkEnd w:id="27"/>
     </w:p>
     <w:p>
       <w:pPr>
@@ -7866,6 +10247,7 @@
         <w:rPr>
           <w:noProof/>
         </w:rPr>
+        <w:lastRenderedPageBreak/>
         <w:drawing>
           <wp:inline distT="0" distB="0" distL="0" distR="0">
             <wp:extent cx="5669280" cy="1999697"/>
@@ -7882,7 +10264,7 @@
                     <pic:cNvPicPr/>
                   </pic:nvPicPr>
                   <pic:blipFill rotWithShape="1">
-                    <a:blip r:embed="rId16">
+                    <a:blip r:embed="rId19">
                       <a:extLst>
                         <a:ext uri="{28A0092B-C50C-407E-A947-70E740481C1C}">
                           <a14:useLocalDpi xmlns:a14="http://schemas.microsoft.com/office/drawing/2010/main" val="0"/>
@@ -7918,17 +10300,13 @@
     </w:p>
     <w:p>
       <w:pPr>
-        <w:spacing w:before="0" w:after="160"/>
-        <w:rPr>
-          <w:b/>
-        </w:rPr>
-      </w:pPr>
-      <w:r>
-        <w:rPr>
-          <w:b/>
-        </w:rPr>
+        <w:pStyle w:val="Marianna4"/>
+      </w:pPr>
+      <w:bookmarkStart w:id="28" w:name="_Toc498003430"/>
+      <w:r>
         <w:t>Accettazione di una sfida</w:t>
       </w:r>
+      <w:bookmarkEnd w:id="28"/>
     </w:p>
     <w:p>
       <w:pPr>
@@ -7954,7 +10332,7 @@
                     <pic:cNvPicPr/>
                   </pic:nvPicPr>
                   <pic:blipFill rotWithShape="1">
-                    <a:blip r:embed="rId17">
+                    <a:blip r:embed="rId20">
                       <a:extLst>
                         <a:ext uri="{28A0092B-C50C-407E-A947-70E740481C1C}">
                           <a14:useLocalDpi xmlns:a14="http://schemas.microsoft.com/office/drawing/2010/main" val="0"/>
@@ -7995,33 +10373,22 @@
       <w:pPr>
         <w:pStyle w:val="Marianna3"/>
       </w:pPr>
-      <w:bookmarkStart w:id="15" w:name="_Toc497899801"/>
+      <w:bookmarkStart w:id="29" w:name="_Toc498003431"/>
       <w:r>
         <w:lastRenderedPageBreak/>
         <w:t>4.2.2 Activity Diagram</w:t>
       </w:r>
-      <w:bookmarkEnd w:id="15"/>
+      <w:bookmarkEnd w:id="29"/>
     </w:p>
     <w:p>
       <w:pPr>
-        <w:rPr>
-          <w:b/>
-        </w:rPr>
-      </w:pPr>
-      <w:r>
-        <w:rPr>
-          <w:b/>
-        </w:rPr>
+        <w:pStyle w:val="Marianna4"/>
+      </w:pPr>
+      <w:bookmarkStart w:id="30" w:name="_Toc498003432"/>
+      <w:r>
         <w:t>Registrazione</w:t>
       </w:r>
-    </w:p>
-    <w:p>
-      <w:pPr>
-        <w:rPr>
-          <w:b/>
-          <w:noProof/>
-        </w:rPr>
-      </w:pPr>
+      <w:bookmarkEnd w:id="30"/>
     </w:p>
     <w:p>
       <w:pPr>
@@ -8050,7 +10417,7 @@
                     <pic:cNvPicPr/>
                   </pic:nvPicPr>
                   <pic:blipFill rotWithShape="1">
-                    <a:blip r:embed="rId18">
+                    <a:blip r:embed="rId21">
                       <a:extLst>
                         <a:ext uri="{28A0092B-C50C-407E-A947-70E740481C1C}">
                           <a14:useLocalDpi xmlns:a14="http://schemas.microsoft.com/office/drawing/2010/main" val="0"/>
@@ -8086,30 +10453,29 @@
     </w:p>
     <w:p>
       <w:pPr>
+        <w:pStyle w:val="Marianna4"/>
+        <w:rPr>
+          <w:noProof/>
+        </w:rPr>
+      </w:pPr>
+      <w:bookmarkStart w:id="31" w:name="_Toc498003433"/>
+      <w:r>
+        <w:t>Accesso al sistema</w:t>
+      </w:r>
+      <w:bookmarkEnd w:id="31"/>
+    </w:p>
+    <w:p>
+      <w:pPr>
+        <w:rPr>
+          <w:b/>
+        </w:rPr>
+      </w:pPr>
+      <w:r>
         <w:rPr>
           <w:b/>
           <w:noProof/>
         </w:rPr>
-      </w:pPr>
-      <w:r>
-        <w:rPr>
-          <w:b/>
-        </w:rPr>
         <w:lastRenderedPageBreak/>
-        <w:t>Accesso al sistema</w:t>
-      </w:r>
-    </w:p>
-    <w:p>
-      <w:pPr>
-        <w:rPr>
-          <w:b/>
-        </w:rPr>
-      </w:pPr>
-      <w:r>
-        <w:rPr>
-          <w:b/>
-          <w:noProof/>
-        </w:rPr>
         <w:drawing>
           <wp:inline distT="0" distB="0" distL="0" distR="0">
             <wp:extent cx="3670489" cy="7667625"/>
@@ -8126,7 +10492,7 @@
                     <pic:cNvPicPr/>
                   </pic:nvPicPr>
                   <pic:blipFill rotWithShape="1">
-                    <a:blip r:embed="rId19">
+                    <a:blip r:embed="rId22">
                       <a:extLst>
                         <a:ext uri="{28A0092B-C50C-407E-A947-70E740481C1C}">
                           <a14:useLocalDpi xmlns:a14="http://schemas.microsoft.com/office/drawing/2010/main" val="0"/>
@@ -8176,30 +10542,34 @@
     </w:p>
     <w:p>
       <w:pPr>
+        <w:pStyle w:val="Marianna4"/>
+        <w:rPr>
+          <w:noProof/>
+        </w:rPr>
+      </w:pPr>
+      <w:bookmarkStart w:id="32" w:name="_Toc498003434"/>
+      <w:r>
+        <w:t xml:space="preserve">Acquisizione </w:t>
+      </w:r>
+      <w:proofErr w:type="spellStart"/>
+      <w:r>
+        <w:t>geoposizione</w:t>
+      </w:r>
+      <w:bookmarkEnd w:id="32"/>
+      <w:proofErr w:type="spellEnd"/>
+    </w:p>
+    <w:p>
+      <w:pPr>
+        <w:rPr>
+          <w:b/>
+        </w:rPr>
+      </w:pPr>
+      <w:r>
         <w:rPr>
           <w:b/>
           <w:noProof/>
         </w:rPr>
-      </w:pPr>
-      <w:r>
-        <w:rPr>
-          <w:b/>
-        </w:rPr>
         <w:lastRenderedPageBreak/>
-        <w:t>Acquisizione geoposizione</w:t>
-      </w:r>
-    </w:p>
-    <w:p>
-      <w:pPr>
-        <w:rPr>
-          <w:b/>
-        </w:rPr>
-      </w:pPr>
-      <w:r>
-        <w:rPr>
-          <w:b/>
-          <w:noProof/>
-        </w:rPr>
         <w:drawing>
           <wp:inline distT="0" distB="0" distL="0" distR="0">
             <wp:extent cx="4019550" cy="3927716"/>
@@ -8216,7 +10586,7 @@
                     <pic:cNvPicPr/>
                   </pic:nvPicPr>
                   <pic:blipFill rotWithShape="1">
-                    <a:blip r:embed="rId20">
+                    <a:blip r:embed="rId23">
                       <a:extLst>
                         <a:ext uri="{28A0092B-C50C-407E-A947-70E740481C1C}">
                           <a14:useLocalDpi xmlns:a14="http://schemas.microsoft.com/office/drawing/2010/main" val="0"/>
@@ -8252,24 +10622,13 @@
     </w:p>
     <w:p>
       <w:pPr>
-        <w:rPr>
-          <w:b/>
-        </w:rPr>
-      </w:pPr>
-      <w:r>
-        <w:rPr>
-          <w:b/>
-        </w:rPr>
+        <w:pStyle w:val="Marianna4"/>
+      </w:pPr>
+      <w:bookmarkStart w:id="33" w:name="_Toc498003435"/>
+      <w:r>
         <w:t>Sessione d’allenamento</w:t>
       </w:r>
-    </w:p>
-    <w:p>
-      <w:pPr>
-        <w:rPr>
-          <w:b/>
-          <w:noProof/>
-        </w:rPr>
-      </w:pPr>
+      <w:bookmarkEnd w:id="33"/>
     </w:p>
     <w:p>
       <w:pPr>
@@ -8298,7 +10657,7 @@
                     <pic:cNvPicPr/>
                   </pic:nvPicPr>
                   <pic:blipFill rotWithShape="1">
-                    <a:blip r:embed="rId21">
+                    <a:blip r:embed="rId24">
                       <a:extLst>
                         <a:ext uri="{28A0092B-C50C-407E-A947-70E740481C1C}">
                           <a14:useLocalDpi xmlns:a14="http://schemas.microsoft.com/office/drawing/2010/main" val="0"/>
@@ -8334,30 +10693,29 @@
     </w:p>
     <w:p>
       <w:pPr>
+        <w:pStyle w:val="Marianna4"/>
+        <w:rPr>
+          <w:noProof/>
+        </w:rPr>
+      </w:pPr>
+      <w:bookmarkStart w:id="34" w:name="_Toc498003436"/>
+      <w:r>
+        <w:t>Visualizzazione storico allenamenti</w:t>
+      </w:r>
+      <w:bookmarkEnd w:id="34"/>
+    </w:p>
+    <w:p>
+      <w:pPr>
+        <w:rPr>
+          <w:b/>
+        </w:rPr>
+      </w:pPr>
+      <w:r>
         <w:rPr>
           <w:b/>
           <w:noProof/>
         </w:rPr>
-      </w:pPr>
-      <w:r>
-        <w:rPr>
-          <w:b/>
-        </w:rPr>
         <w:lastRenderedPageBreak/>
-        <w:t>Visualizzazione storico allenamenti</w:t>
-      </w:r>
-    </w:p>
-    <w:p>
-      <w:pPr>
-        <w:rPr>
-          <w:b/>
-        </w:rPr>
-      </w:pPr>
-      <w:r>
-        <w:rPr>
-          <w:b/>
-          <w:noProof/>
-        </w:rPr>
         <w:drawing>
           <wp:inline distT="0" distB="0" distL="0" distR="0">
             <wp:extent cx="3269894" cy="3224955"/>
@@ -8374,7 +10732,7 @@
                     <pic:cNvPicPr/>
                   </pic:nvPicPr>
                   <pic:blipFill rotWithShape="1">
-                    <a:blip r:embed="rId22">
+                    <a:blip r:embed="rId25">
                       <a:extLst>
                         <a:ext uri="{28A0092B-C50C-407E-A947-70E740481C1C}">
                           <a14:useLocalDpi xmlns:a14="http://schemas.microsoft.com/office/drawing/2010/main" val="0"/>
@@ -8410,17 +10768,16 @@
     </w:p>
     <w:p>
       <w:pPr>
+        <w:pStyle w:val="Marianna4"/>
         <w:rPr>
-          <w:b/>
           <w:noProof/>
         </w:rPr>
       </w:pPr>
-      <w:r>
-        <w:rPr>
-          <w:b/>
-        </w:rPr>
+      <w:bookmarkStart w:id="35" w:name="_Toc498003437"/>
+      <w:r>
         <w:t>Lancio di una sfida</w:t>
       </w:r>
+      <w:bookmarkEnd w:id="35"/>
     </w:p>
     <w:p>
       <w:pPr>
@@ -8449,7 +10806,7 @@
                     <pic:cNvPicPr/>
                   </pic:nvPicPr>
                   <pic:blipFill rotWithShape="1">
-                    <a:blip r:embed="rId23">
+                    <a:blip r:embed="rId26">
                       <a:extLst>
                         <a:ext uri="{28A0092B-C50C-407E-A947-70E740481C1C}">
                           <a14:useLocalDpi xmlns:a14="http://schemas.microsoft.com/office/drawing/2010/main" val="0"/>
@@ -8492,32 +10849,29 @@
     </w:p>
     <w:p>
       <w:pPr>
+        <w:pStyle w:val="Marianna4"/>
+        <w:rPr>
+          <w:noProof/>
+        </w:rPr>
+      </w:pPr>
+      <w:bookmarkStart w:id="36" w:name="_Toc498003438"/>
+      <w:r>
+        <w:t>Accettazione di una sfida</w:t>
+      </w:r>
+      <w:bookmarkEnd w:id="36"/>
+    </w:p>
+    <w:p>
+      <w:pPr>
+        <w:rPr>
+          <w:b/>
+        </w:rPr>
+      </w:pPr>
+      <w:r>
         <w:rPr>
           <w:b/>
           <w:noProof/>
         </w:rPr>
-      </w:pPr>
-      <w:r>
-        <w:rPr>
-          <w:b/>
-        </w:rPr>
         <w:lastRenderedPageBreak/>
-        <w:t>Accettazione di una sfida</w:t>
-      </w:r>
-      <w:bookmarkStart w:id="16" w:name="_GoBack"/>
-      <w:bookmarkEnd w:id="16"/>
-    </w:p>
-    <w:p>
-      <w:pPr>
-        <w:rPr>
-          <w:b/>
-        </w:rPr>
-      </w:pPr>
-      <w:r>
-        <w:rPr>
-          <w:b/>
-          <w:noProof/>
-        </w:rPr>
         <w:drawing>
           <wp:inline distT="0" distB="0" distL="0" distR="0">
             <wp:extent cx="2497549" cy="4001414"/>
@@ -8534,7 +10888,7 @@
                     <pic:cNvPicPr/>
                   </pic:nvPicPr>
                   <pic:blipFill rotWithShape="1">
-                    <a:blip r:embed="rId24">
+                    <a:blip r:embed="rId27">
                       <a:extLst>
                         <a:ext uri="{28A0092B-C50C-407E-A947-70E740481C1C}">
                           <a14:useLocalDpi xmlns:a14="http://schemas.microsoft.com/office/drawing/2010/main" val="0"/>
@@ -8572,6 +10926,7 @@
       <w:pPr>
         <w:pStyle w:val="Marianna3"/>
       </w:pPr>
+      <w:bookmarkStart w:id="37" w:name="_Toc498003439"/>
       <w:r>
         <w:t xml:space="preserve">4.2.3 </w:t>
       </w:r>
@@ -8587,20 +10942,18 @@
       <w:r>
         <w:t>Diagram</w:t>
       </w:r>
+      <w:bookmarkEnd w:id="37"/>
       <w:proofErr w:type="spellEnd"/>
     </w:p>
     <w:p>
       <w:pPr>
-        <w:rPr>
-          <w:b/>
-        </w:rPr>
-      </w:pPr>
-      <w:r>
-        <w:rPr>
-          <w:b/>
-        </w:rPr>
+        <w:pStyle w:val="Marianna4"/>
+      </w:pPr>
+      <w:bookmarkStart w:id="38" w:name="_Toc498003440"/>
+      <w:r>
         <w:t>Accesso al sistema</w:t>
       </w:r>
+      <w:bookmarkEnd w:id="38"/>
     </w:p>
     <w:p>
       <w:pPr>
@@ -8629,7 +10982,7 @@
                     <pic:cNvPicPr/>
                   </pic:nvPicPr>
                   <pic:blipFill rotWithShape="1">
-                    <a:blip r:embed="rId25"/>
+                    <a:blip r:embed="rId28"/>
                     <a:srcRect l="20919" t="6572" r="6753" b="11896"/>
                     <a:stretch/>
                   </pic:blipFill>
@@ -8659,17 +11012,13 @@
     </w:p>
     <w:p>
       <w:pPr>
-        <w:rPr>
-          <w:b/>
-        </w:rPr>
-      </w:pPr>
-      <w:r>
-        <w:rPr>
-          <w:b/>
-        </w:rPr>
-        <w:lastRenderedPageBreak/>
+        <w:pStyle w:val="Marianna4"/>
+      </w:pPr>
+      <w:bookmarkStart w:id="39" w:name="_Toc498003441"/>
+      <w:r>
         <w:t>Registrazione</w:t>
       </w:r>
+      <w:bookmarkEnd w:id="39"/>
     </w:p>
     <w:p>
       <w:pPr>
@@ -8682,6 +11031,7 @@
           <w:b/>
           <w:noProof/>
         </w:rPr>
+        <w:lastRenderedPageBreak/>
         <w:drawing>
           <wp:inline distT="0" distB="0" distL="0" distR="0" wp14:anchorId="4B52806E" wp14:editId="6F005B1C">
             <wp:extent cx="4439920" cy="2955340"/>
@@ -8698,7 +11048,7 @@
                     <pic:cNvPicPr/>
                   </pic:nvPicPr>
                   <pic:blipFill rotWithShape="1">
-                    <a:blip r:embed="rId26"/>
+                    <a:blip r:embed="rId29"/>
                     <a:srcRect l="22949" t="6369" r="4493" b="7842"/>
                     <a:stretch/>
                   </pic:blipFill>
@@ -8728,23 +11078,17 @@
     </w:p>
     <w:p>
       <w:pPr>
-        <w:rPr>
-          <w:b/>
-        </w:rPr>
-      </w:pPr>
-      <w:r>
-        <w:rPr>
-          <w:b/>
-        </w:rPr>
+        <w:pStyle w:val="Marianna4"/>
+      </w:pPr>
+      <w:bookmarkStart w:id="40" w:name="_Toc498003442"/>
+      <w:r>
         <w:t xml:space="preserve">Acquisizione </w:t>
       </w:r>
       <w:proofErr w:type="spellStart"/>
       <w:r>
-        <w:rPr>
-          <w:b/>
-        </w:rPr>
         <w:t>geoposizione</w:t>
       </w:r>
+      <w:bookmarkEnd w:id="40"/>
       <w:proofErr w:type="spellEnd"/>
     </w:p>
     <w:p>
@@ -8774,7 +11118,7 @@
                     <pic:cNvPicPr/>
                   </pic:nvPicPr>
                   <pic:blipFill rotWithShape="1">
-                    <a:blip r:embed="rId27"/>
+                    <a:blip r:embed="rId30"/>
                     <a:srcRect l="18765" t="8112" r="7001" b="17793"/>
                     <a:stretch/>
                   </pic:blipFill>
@@ -8804,16 +11148,13 @@
     </w:p>
     <w:p>
       <w:pPr>
-        <w:rPr>
-          <w:b/>
-        </w:rPr>
-      </w:pPr>
-      <w:r>
-        <w:rPr>
-          <w:b/>
-        </w:rPr>
+        <w:pStyle w:val="Marianna4"/>
+      </w:pPr>
+      <w:bookmarkStart w:id="41" w:name="_Toc498003443"/>
+      <w:r>
         <w:t>Sessione d’allenamento</w:t>
       </w:r>
+      <w:bookmarkEnd w:id="41"/>
     </w:p>
     <w:p>
       <w:pPr>
@@ -8826,7 +11167,6 @@
           <w:b/>
           <w:noProof/>
         </w:rPr>
-        <w:lastRenderedPageBreak/>
         <w:drawing>
           <wp:inline distT="0" distB="0" distL="0" distR="0" wp14:anchorId="5C8AB760" wp14:editId="07BC312A">
             <wp:extent cx="3957320" cy="2684678"/>
@@ -8843,7 +11183,7 @@
                     <pic:cNvPicPr/>
                   </pic:nvPicPr>
                   <pic:blipFill rotWithShape="1">
-                    <a:blip r:embed="rId28"/>
+                    <a:blip r:embed="rId31"/>
                     <a:srcRect l="25220" t="6305" r="10105" b="19021"/>
                     <a:stretch/>
                   </pic:blipFill>
@@ -8875,19 +11215,23 @@
       <w:pPr>
         <w:pStyle w:val="Marianna1"/>
       </w:pPr>
-      <w:r>
+      <w:bookmarkStart w:id="42" w:name="_Toc498003444"/>
+      <w:r>
+        <w:lastRenderedPageBreak/>
         <w:t xml:space="preserve">5 </w:t>
       </w:r>
       <w:proofErr w:type="spellStart"/>
       <w:r>
         <w:t>Testing</w:t>
       </w:r>
+      <w:bookmarkEnd w:id="42"/>
       <w:proofErr w:type="spellEnd"/>
     </w:p>
     <w:p>
       <w:pPr>
         <w:pStyle w:val="Marianna2"/>
       </w:pPr>
+      <w:bookmarkStart w:id="43" w:name="_Toc498003445"/>
       <w:r>
         <w:t xml:space="preserve">5.1 </w:t>
       </w:r>
@@ -8899,6 +11243,7 @@
       <w:r>
         <w:t xml:space="preserve"> funzionale</w:t>
       </w:r>
+      <w:bookmarkEnd w:id="43"/>
     </w:p>
     <w:tbl>
       <w:tblPr>
@@ -8924,17 +11269,13 @@
           </w:tcPr>
           <w:p>
             <w:pPr>
-              <w:jc w:val="center"/>
-              <w:rPr>
-                <w:b/>
-              </w:rPr>
-            </w:pPr>
-            <w:r>
-              <w:rPr>
-                <w:b/>
-              </w:rPr>
+              <w:pStyle w:val="Marianna4"/>
+            </w:pPr>
+            <w:bookmarkStart w:id="44" w:name="_Toc498003446"/>
+            <w:r>
               <w:t>Registrazione</w:t>
             </w:r>
+            <w:bookmarkEnd w:id="44"/>
           </w:p>
         </w:tc>
       </w:tr>
@@ -9062,7 +11403,7 @@
             <w:pPr>
               <w:jc w:val="center"/>
             </w:pPr>
-            <w:hyperlink r:id="rId29" w:history="1">
+            <w:hyperlink r:id="rId32" w:history="1">
               <w:r>
                 <w:rPr>
                   <w:rStyle w:val="Collegamentoipertestuale"/>
@@ -9171,7 +11512,7 @@
             <w:pPr>
               <w:jc w:val="center"/>
             </w:pPr>
-            <w:hyperlink r:id="rId30" w:history="1">
+            <w:hyperlink r:id="rId33" w:history="1">
               <w:r>
                 <w:rPr>
                   <w:rStyle w:val="Collegamentoipertestuale"/>
@@ -9483,17 +11824,13 @@
           </w:tcPr>
           <w:p>
             <w:pPr>
-              <w:jc w:val="center"/>
-              <w:rPr>
-                <w:b/>
-              </w:rPr>
-            </w:pPr>
-            <w:r>
-              <w:rPr>
-                <w:b/>
-              </w:rPr>
+              <w:pStyle w:val="Marianna4"/>
+            </w:pPr>
+            <w:bookmarkStart w:id="45" w:name="_Toc498003447"/>
+            <w:r>
               <w:t>Accesso al sistema</w:t>
             </w:r>
+            <w:bookmarkEnd w:id="45"/>
           </w:p>
         </w:tc>
       </w:tr>
@@ -9593,7 +11930,7 @@
             <w:pPr>
               <w:jc w:val="center"/>
             </w:pPr>
-            <w:hyperlink r:id="rId31" w:history="1">
+            <w:hyperlink r:id="rId34" w:history="1">
               <w:r>
                 <w:rPr>
                   <w:rStyle w:val="Collegamentoipertestuale"/>
@@ -9659,7 +11996,6 @@
               <w:jc w:val="center"/>
             </w:pPr>
             <w:r>
-              <w:lastRenderedPageBreak/>
               <w:t>#2</w:t>
             </w:r>
           </w:p>
@@ -9739,7 +12075,7 @@
             <w:pPr>
               <w:jc w:val="center"/>
             </w:pPr>
-            <w:hyperlink r:id="rId32" w:history="1">
+            <w:hyperlink r:id="rId35" w:history="1">
               <w:r>
                 <w:rPr>
                   <w:rStyle w:val="Collegamentoipertestuale"/>
@@ -9818,7 +12154,7 @@
             <w:pPr>
               <w:jc w:val="center"/>
             </w:pPr>
-            <w:hyperlink r:id="rId33" w:history="1">
+            <w:hyperlink r:id="rId36" w:history="1">
               <w:r>
                 <w:rPr>
                   <w:rStyle w:val="Collegamentoipertestuale"/>
@@ -9896,17 +12232,13 @@
           </w:tcPr>
           <w:p>
             <w:pPr>
-              <w:jc w:val="center"/>
-              <w:rPr>
-                <w:b/>
-              </w:rPr>
-            </w:pPr>
-            <w:r>
-              <w:rPr>
-                <w:b/>
-              </w:rPr>
+              <w:pStyle w:val="Marianna4"/>
+            </w:pPr>
+            <w:bookmarkStart w:id="46" w:name="_Toc498003448"/>
+            <w:r>
               <w:t>Sessione d’allenamento</w:t>
             </w:r>
+            <w:bookmarkEnd w:id="46"/>
           </w:p>
         </w:tc>
       </w:tr>
@@ -9995,6 +12327,7 @@
               <w:jc w:val="center"/>
             </w:pPr>
             <w:r>
+              <w:lastRenderedPageBreak/>
               <w:t>#1</w:t>
             </w:r>
           </w:p>
@@ -10142,9 +12475,227 @@
       </w:tr>
     </w:tbl>
     <w:p/>
+    <w:tbl>
+      <w:tblPr>
+        <w:tblStyle w:val="Grigliatabella"/>
+        <w:tblW w:w="9665" w:type="dxa"/>
+        <w:tblLook w:val="0620" w:firstRow="1" w:lastRow="0" w:firstColumn="0" w:lastColumn="0" w:noHBand="1" w:noVBand="1"/>
+      </w:tblPr>
+      <w:tblGrid>
+        <w:gridCol w:w="690"/>
+        <w:gridCol w:w="2773"/>
+        <w:gridCol w:w="2843"/>
+        <w:gridCol w:w="3359"/>
+      </w:tblGrid>
+      <w:tr>
+        <w:trPr>
+          <w:trHeight w:val="553"/>
+        </w:trPr>
+        <w:tc>
+          <w:tcPr>
+            <w:tcW w:w="9665" w:type="dxa"/>
+            <w:gridSpan w:val="4"/>
+            <w:vAlign w:val="center"/>
+          </w:tcPr>
+          <w:p>
+            <w:pPr>
+              <w:pStyle w:val="Marianna4"/>
+            </w:pPr>
+            <w:bookmarkStart w:id="47" w:name="_Toc498003449"/>
+            <w:r>
+              <w:t>Lancio di una sfida</w:t>
+            </w:r>
+            <w:bookmarkEnd w:id="47"/>
+          </w:p>
+        </w:tc>
+      </w:tr>
+      <w:tr>
+        <w:trPr>
+          <w:trHeight w:val="680"/>
+        </w:trPr>
+        <w:tc>
+          <w:tcPr>
+            <w:tcW w:w="690" w:type="dxa"/>
+            <w:vAlign w:val="center"/>
+          </w:tcPr>
+          <w:p>
+            <w:pPr>
+              <w:jc w:val="center"/>
+            </w:pPr>
+            <w:r>
+              <w:t>ID</w:t>
+            </w:r>
+          </w:p>
+        </w:tc>
+        <w:tc>
+          <w:tcPr>
+            <w:tcW w:w="2773" w:type="dxa"/>
+            <w:vAlign w:val="center"/>
+          </w:tcPr>
+          <w:p>
+            <w:pPr>
+              <w:jc w:val="center"/>
+            </w:pPr>
+            <w:r>
+              <w:t>Operazione #1</w:t>
+            </w:r>
+          </w:p>
+        </w:tc>
+        <w:tc>
+          <w:tcPr>
+            <w:tcW w:w="2843" w:type="dxa"/>
+            <w:vAlign w:val="center"/>
+          </w:tcPr>
+          <w:p>
+            <w:pPr>
+              <w:jc w:val="center"/>
+            </w:pPr>
+            <w:r>
+              <w:t>Valore atteso</w:t>
+            </w:r>
+          </w:p>
+        </w:tc>
+        <w:tc>
+          <w:tcPr>
+            <w:tcW w:w="3357" w:type="dxa"/>
+            <w:vAlign w:val="center"/>
+          </w:tcPr>
+          <w:p>
+            <w:pPr>
+              <w:jc w:val="center"/>
+            </w:pPr>
+            <w:r>
+              <w:t>Output</w:t>
+            </w:r>
+          </w:p>
+        </w:tc>
+      </w:tr>
+      <w:tr>
+        <w:trPr>
+          <w:trHeight w:val="674"/>
+        </w:trPr>
+        <w:tc>
+          <w:tcPr>
+            <w:tcW w:w="690" w:type="dxa"/>
+            <w:vAlign w:val="center"/>
+          </w:tcPr>
+          <w:p>
+            <w:pPr>
+              <w:jc w:val="center"/>
+            </w:pPr>
+            <w:r>
+              <w:t>#1</w:t>
+            </w:r>
+          </w:p>
+        </w:tc>
+        <w:tc>
+          <w:tcPr>
+            <w:tcW w:w="2773" w:type="dxa"/>
+            <w:vAlign w:val="center"/>
+          </w:tcPr>
+          <w:p>
+            <w:pPr>
+              <w:jc w:val="center"/>
+            </w:pPr>
+            <w:r>
+              <w:t>Selezione marker sfidante</w:t>
+            </w:r>
+          </w:p>
+        </w:tc>
+        <w:tc>
+          <w:tcPr>
+            <w:tcW w:w="2843" w:type="dxa"/>
+            <w:vAlign w:val="center"/>
+          </w:tcPr>
+          <w:p>
+            <w:pPr>
+              <w:jc w:val="center"/>
+            </w:pPr>
+            <w:r>
+              <w:t>Visualizza “Sei qui”</w:t>
+            </w:r>
+          </w:p>
+        </w:tc>
+        <w:tc>
+          <w:tcPr>
+            <w:tcW w:w="3357" w:type="dxa"/>
+            <w:vAlign w:val="center"/>
+          </w:tcPr>
+          <w:p>
+            <w:pPr>
+              <w:jc w:val="center"/>
+            </w:pPr>
+            <w:r>
+              <w:t>Visualizza “Sei qui”</w:t>
+            </w:r>
+          </w:p>
+        </w:tc>
+      </w:tr>
+      <w:tr>
+        <w:trPr>
+          <w:trHeight w:val="956"/>
+        </w:trPr>
+        <w:tc>
+          <w:tcPr>
+            <w:tcW w:w="690" w:type="dxa"/>
+            <w:vAlign w:val="center"/>
+          </w:tcPr>
+          <w:p>
+            <w:pPr>
+              <w:jc w:val="center"/>
+            </w:pPr>
+            <w:r>
+              <w:t>#2</w:t>
+            </w:r>
+          </w:p>
+        </w:tc>
+        <w:tc>
+          <w:tcPr>
+            <w:tcW w:w="2773" w:type="dxa"/>
+            <w:vAlign w:val="center"/>
+          </w:tcPr>
+          <w:p>
+            <w:pPr>
+              <w:jc w:val="center"/>
+            </w:pPr>
+            <w:r>
+              <w:t>Selezione marker possibile sfidato</w:t>
+            </w:r>
+          </w:p>
+        </w:tc>
+        <w:tc>
+          <w:tcPr>
+            <w:tcW w:w="2843" w:type="dxa"/>
+            <w:vAlign w:val="center"/>
+          </w:tcPr>
+          <w:p>
+            <w:pPr>
+              <w:jc w:val="center"/>
+            </w:pPr>
+            <w:r>
+              <w:t>Visualizza “Sfidami”</w:t>
+            </w:r>
+          </w:p>
+        </w:tc>
+        <w:tc>
+          <w:tcPr>
+            <w:tcW w:w="3357" w:type="dxa"/>
+            <w:vAlign w:val="center"/>
+          </w:tcPr>
+          <w:p>
+            <w:pPr>
+              <w:jc w:val="center"/>
+            </w:pPr>
+            <w:r>
+              <w:t>Visualizza “Sfidami”</w:t>
+            </w:r>
+          </w:p>
+        </w:tc>
+      </w:tr>
+    </w:tbl>
     <w:p/>
     <w:sectPr>
-      <w:footerReference w:type="default" r:id="rId34"/>
+      <w:footerReference w:type="default" r:id="rId37"/>
       <w:pgSz w:w="11906" w:h="16838"/>
       <w:pgMar w:top="1417" w:right="1134" w:bottom="1134" w:left="1134" w:header="708" w:footer="708" w:gutter="0"/>
       <w:cols w:space="708"/>
@@ -10189,6 +12740,7 @@
         <w:docPartUnique/>
       </w:docPartObj>
     </w:sdtPr>
+    <w:sdtEndPr/>
     <w:sdtContent>
       <w:p>
         <w:pPr>
@@ -10208,7 +12760,7 @@
           <w:rPr>
             <w:noProof/>
           </w:rPr>
-          <w:t>22</w:t>
+          <w:t>3</w:t>
         </w:r>
         <w:r>
           <w:fldChar w:fldCharType="end"/>
@@ -14829,14 +17381,14 @@
     <w:next w:val="Normale"/>
     <w:link w:val="Marianna3Carattere"/>
     <w:qFormat/>
-    <w:rsid w:val="00B447FA"/>
+    <w:rsid w:val="00DB5CB5"/>
     <w:pPr>
       <w:spacing w:before="160" w:after="120"/>
     </w:pPr>
     <w:rPr>
       <w:rFonts w:ascii="Times New Roman" w:hAnsi="Times New Roman"/>
       <w:b/>
-      <w:color w:val="auto"/>
+      <w:color w:val="000000" w:themeColor="text1"/>
     </w:rPr>
   </w:style>
   <w:style w:type="character" w:customStyle="1" w:styleId="Marianna2Carattere">
@@ -14871,11 +17423,11 @@
     <w:name w:val="Marianna3 Carattere"/>
     <w:basedOn w:val="Marianna2Carattere"/>
     <w:link w:val="Marianna3"/>
-    <w:rsid w:val="00B447FA"/>
+    <w:rsid w:val="00DB5CB5"/>
     <w:rPr>
       <w:rFonts w:ascii="Times New Roman" w:eastAsiaTheme="majorEastAsia" w:hAnsi="Times New Roman" w:cstheme="majorBidi"/>
       <w:b/>
-      <w:color w:val="2E74B5" w:themeColor="accent1" w:themeShade="BF"/>
+      <w:color w:val="000000" w:themeColor="text1"/>
       <w:sz w:val="24"/>
       <w:szCs w:val="24"/>
     </w:rPr>
@@ -15075,6 +17627,46 @@
     <w:rPr>
       <w:color w:val="808080"/>
       <w:shd w:val="clear" w:color="auto" w:fill="E6E6E6"/>
+    </w:rPr>
+  </w:style>
+  <w:style w:type="paragraph" w:customStyle="1" w:styleId="Marianna4">
+    <w:name w:val="Marianna4"/>
+    <w:basedOn w:val="Paragrafoelenco"/>
+    <w:link w:val="Marianna4Carattere"/>
+    <w:qFormat/>
+    <w:rsid w:val="00DB5CB5"/>
+    <w:pPr>
+      <w:ind w:left="0"/>
+    </w:pPr>
+    <w:rPr>
+      <w:b/>
+      <w:color w:val="000000" w:themeColor="text1"/>
+    </w:rPr>
+  </w:style>
+  <w:style w:type="paragraph" w:styleId="Sommario4">
+    <w:name w:val="toc 4"/>
+    <w:basedOn w:val="Normale"/>
+    <w:next w:val="Normale"/>
+    <w:autoRedefine/>
+    <w:uiPriority w:val="39"/>
+    <w:unhideWhenUsed/>
+    <w:rsid w:val="00B26214"/>
+    <w:pPr>
+      <w:spacing w:after="100"/>
+      <w:ind w:left="720"/>
+    </w:pPr>
+  </w:style>
+  <w:style w:type="character" w:customStyle="1" w:styleId="Marianna4Carattere">
+    <w:name w:val="Marianna4 Carattere"/>
+    <w:basedOn w:val="Marianna3Carattere"/>
+    <w:link w:val="Marianna4"/>
+    <w:rsid w:val="00DB5CB5"/>
+    <w:rPr>
+      <w:rFonts w:ascii="Times New Roman" w:eastAsiaTheme="majorEastAsia" w:hAnsi="Times New Roman" w:cstheme="majorBidi"/>
+      <w:b/>
+      <w:color w:val="000000" w:themeColor="text1"/>
+      <w:sz w:val="24"/>
+      <w:szCs w:val="24"/>
     </w:rPr>
   </w:style>
 </w:styles>
@@ -15346,7 +17938,7 @@
 </file>
 
 <file path=customXml/itemProps1.xml><?xml version="1.0" encoding="utf-8"?>
-<ds:datastoreItem xmlns:ds="http://schemas.openxmlformats.org/officeDocument/2006/customXml" ds:itemID="{B37D6FB1-8DE7-4E6B-A072-5F071C52B78A}">
+<ds:datastoreItem xmlns:ds="http://schemas.openxmlformats.org/officeDocument/2006/customXml" ds:itemID="{7E5DE29B-9AF6-4539-B7BE-1E4592B939CE}">
   <ds:schemaRefs>
     <ds:schemaRef ds:uri="http://schemas.openxmlformats.org/officeDocument/2006/bibliography"/>
   </ds:schemaRefs>

</xml_diff>

<commit_message>
Aggiunta documentazione relativa allo svolgimento di una sfida
</commit_message>
<xml_diff>
--- a/SocialBikeKeeper.docx
+++ b/SocialBikeKeeper.docx
@@ -141,7 +141,12 @@
             <w:pStyle w:val="Titolosommario"/>
           </w:pPr>
           <w:r>
-            <w:t>Sommario</w:t>
+            <w:t>Som</w:t>
+          </w:r>
+          <w:bookmarkStart w:id="0" w:name="_GoBack"/>
+          <w:bookmarkEnd w:id="0"/>
+          <w:r>
+            <w:t>mario</w:t>
           </w:r>
         </w:p>
         <w:p>
@@ -166,7 +171,7 @@
           <w:r>
             <w:fldChar w:fldCharType="separate"/>
           </w:r>
-          <w:hyperlink w:anchor="_Toc498003403" w:history="1">
+          <w:hyperlink w:anchor="_Toc498009136" w:history="1">
             <w:r>
               <w:rPr>
                 <w:rStyle w:val="Collegamentoipertestuale"/>
@@ -193,7 +198,7 @@
                 <w:noProof/>
                 <w:webHidden/>
               </w:rPr>
-              <w:instrText xml:space="preserve"> PAGEREF _Toc498003403 \h </w:instrText>
+              <w:instrText xml:space="preserve"> PAGEREF _Toc498009136 \h </w:instrText>
             </w:r>
             <w:r>
               <w:rPr>
@@ -237,7 +242,7 @@
               <w:lang w:eastAsia="it-IT"/>
             </w:rPr>
           </w:pPr>
-          <w:hyperlink w:anchor="_Toc498003404" w:history="1">
+          <w:hyperlink w:anchor="_Toc498009137" w:history="1">
             <w:r>
               <w:rPr>
                 <w:rStyle w:val="Collegamentoipertestuale"/>
@@ -264,7 +269,7 @@
                 <w:noProof/>
                 <w:webHidden/>
               </w:rPr>
-              <w:instrText xml:space="preserve"> PAGEREF _Toc498003404 \h </w:instrText>
+              <w:instrText xml:space="preserve"> PAGEREF _Toc498009137 \h </w:instrText>
             </w:r>
             <w:r>
               <w:rPr>
@@ -308,7 +313,7 @@
               <w:lang w:eastAsia="it-IT"/>
             </w:rPr>
           </w:pPr>
-          <w:hyperlink w:anchor="_Toc498003405" w:history="1">
+          <w:hyperlink w:anchor="_Toc498009138" w:history="1">
             <w:r>
               <w:rPr>
                 <w:rStyle w:val="Collegamentoipertestuale"/>
@@ -335,7 +340,7 @@
                 <w:noProof/>
                 <w:webHidden/>
               </w:rPr>
-              <w:instrText xml:space="preserve"> PAGEREF _Toc498003405 \h </w:instrText>
+              <w:instrText xml:space="preserve"> PAGEREF _Toc498009138 \h </w:instrText>
             </w:r>
             <w:r>
               <w:rPr>
@@ -379,7 +384,7 @@
               <w:lang w:eastAsia="it-IT"/>
             </w:rPr>
           </w:pPr>
-          <w:hyperlink w:anchor="_Toc498003406" w:history="1">
+          <w:hyperlink w:anchor="_Toc498009139" w:history="1">
             <w:r>
               <w:rPr>
                 <w:rStyle w:val="Collegamentoipertestuale"/>
@@ -406,7 +411,7 @@
                 <w:noProof/>
                 <w:webHidden/>
               </w:rPr>
-              <w:instrText xml:space="preserve"> PAGEREF _Toc498003406 \h </w:instrText>
+              <w:instrText xml:space="preserve"> PAGEREF _Toc498009139 \h </w:instrText>
             </w:r>
             <w:r>
               <w:rPr>
@@ -450,7 +455,7 @@
               <w:lang w:eastAsia="it-IT"/>
             </w:rPr>
           </w:pPr>
-          <w:hyperlink w:anchor="_Toc498003407" w:history="1">
+          <w:hyperlink w:anchor="_Toc498009140" w:history="1">
             <w:r>
               <w:rPr>
                 <w:rStyle w:val="Collegamentoipertestuale"/>
@@ -477,7 +482,7 @@
                 <w:noProof/>
                 <w:webHidden/>
               </w:rPr>
-              <w:instrText xml:space="preserve"> PAGEREF _Toc498003407 \h </w:instrText>
+              <w:instrText xml:space="preserve"> PAGEREF _Toc498009140 \h </w:instrText>
             </w:r>
             <w:r>
               <w:rPr>
@@ -521,7 +526,7 @@
               <w:lang w:eastAsia="it-IT"/>
             </w:rPr>
           </w:pPr>
-          <w:hyperlink w:anchor="_Toc498003408" w:history="1">
+          <w:hyperlink w:anchor="_Toc498009141" w:history="1">
             <w:r>
               <w:rPr>
                 <w:rStyle w:val="Collegamentoipertestuale"/>
@@ -548,7 +553,7 @@
                 <w:noProof/>
                 <w:webHidden/>
               </w:rPr>
-              <w:instrText xml:space="preserve"> PAGEREF _Toc498003408 \h </w:instrText>
+              <w:instrText xml:space="preserve"> PAGEREF _Toc498009141 \h </w:instrText>
             </w:r>
             <w:r>
               <w:rPr>
@@ -592,7 +597,7 @@
               <w:lang w:eastAsia="it-IT"/>
             </w:rPr>
           </w:pPr>
-          <w:hyperlink w:anchor="_Toc498003409" w:history="1">
+          <w:hyperlink w:anchor="_Toc498009142" w:history="1">
             <w:r>
               <w:rPr>
                 <w:rStyle w:val="Collegamentoipertestuale"/>
@@ -619,7 +624,7 @@
                 <w:noProof/>
                 <w:webHidden/>
               </w:rPr>
-              <w:instrText xml:space="preserve"> PAGEREF _Toc498003409 \h </w:instrText>
+              <w:instrText xml:space="preserve"> PAGEREF _Toc498009142 \h </w:instrText>
             </w:r>
             <w:r>
               <w:rPr>
@@ -663,7 +668,7 @@
               <w:lang w:eastAsia="it-IT"/>
             </w:rPr>
           </w:pPr>
-          <w:hyperlink w:anchor="_Toc498003410" w:history="1">
+          <w:hyperlink w:anchor="_Toc498009143" w:history="1">
             <w:r>
               <w:rPr>
                 <w:rStyle w:val="Collegamentoipertestuale"/>
@@ -690,7 +695,7 @@
                 <w:noProof/>
                 <w:webHidden/>
               </w:rPr>
-              <w:instrText xml:space="preserve"> PAGEREF _Toc498003410 \h </w:instrText>
+              <w:instrText xml:space="preserve"> PAGEREF _Toc498009143 \h </w:instrText>
             </w:r>
             <w:r>
               <w:rPr>
@@ -734,7 +739,7 @@
               <w:lang w:eastAsia="it-IT"/>
             </w:rPr>
           </w:pPr>
-          <w:hyperlink w:anchor="_Toc498003411" w:history="1">
+          <w:hyperlink w:anchor="_Toc498009144" w:history="1">
             <w:r>
               <w:rPr>
                 <w:rStyle w:val="Collegamentoipertestuale"/>
@@ -762,7 +767,7 @@
                 <w:noProof/>
                 <w:webHidden/>
               </w:rPr>
-              <w:instrText xml:space="preserve"> PAGEREF _Toc498003411 \h </w:instrText>
+              <w:instrText xml:space="preserve"> PAGEREF _Toc498009144 \h </w:instrText>
             </w:r>
             <w:r>
               <w:rPr>
@@ -806,7 +811,7 @@
               <w:lang w:eastAsia="it-IT"/>
             </w:rPr>
           </w:pPr>
-          <w:hyperlink w:anchor="_Toc498003412" w:history="1">
+          <w:hyperlink w:anchor="_Toc498009145" w:history="1">
             <w:r>
               <w:rPr>
                 <w:rStyle w:val="Collegamentoipertestuale"/>
@@ -834,7 +839,7 @@
                 <w:noProof/>
                 <w:webHidden/>
               </w:rPr>
-              <w:instrText xml:space="preserve"> PAGEREF _Toc498003412 \h </w:instrText>
+              <w:instrText xml:space="preserve"> PAGEREF _Toc498009145 \h </w:instrText>
             </w:r>
             <w:r>
               <w:rPr>
@@ -878,7 +883,7 @@
               <w:lang w:eastAsia="it-IT"/>
             </w:rPr>
           </w:pPr>
-          <w:hyperlink w:anchor="_Toc498003413" w:history="1">
+          <w:hyperlink w:anchor="_Toc498009146" w:history="1">
             <w:r>
               <w:rPr>
                 <w:rStyle w:val="Collegamentoipertestuale"/>
@@ -905,7 +910,7 @@
                 <w:noProof/>
                 <w:webHidden/>
               </w:rPr>
-              <w:instrText xml:space="preserve"> PAGEREF _Toc498003413 \h </w:instrText>
+              <w:instrText xml:space="preserve"> PAGEREF _Toc498009146 \h </w:instrText>
             </w:r>
             <w:r>
               <w:rPr>
@@ -949,7 +954,7 @@
               <w:lang w:eastAsia="it-IT"/>
             </w:rPr>
           </w:pPr>
-          <w:hyperlink w:anchor="_Toc498003414" w:history="1">
+          <w:hyperlink w:anchor="_Toc498009147" w:history="1">
             <w:r>
               <w:rPr>
                 <w:rStyle w:val="Collegamentoipertestuale"/>
@@ -976,7 +981,7 @@
                 <w:noProof/>
                 <w:webHidden/>
               </w:rPr>
-              <w:instrText xml:space="preserve"> PAGEREF _Toc498003414 \h </w:instrText>
+              <w:instrText xml:space="preserve"> PAGEREF _Toc498009147 \h </w:instrText>
             </w:r>
             <w:r>
               <w:rPr>
@@ -1020,7 +1025,7 @@
               <w:lang w:eastAsia="it-IT"/>
             </w:rPr>
           </w:pPr>
-          <w:hyperlink w:anchor="_Toc498003415" w:history="1">
+          <w:hyperlink w:anchor="_Toc498009148" w:history="1">
             <w:r>
               <w:rPr>
                 <w:rStyle w:val="Collegamentoipertestuale"/>
@@ -1047,7 +1052,7 @@
                 <w:noProof/>
                 <w:webHidden/>
               </w:rPr>
-              <w:instrText xml:space="preserve"> PAGEREF _Toc498003415 \h </w:instrText>
+              <w:instrText xml:space="preserve"> PAGEREF _Toc498009148 \h </w:instrText>
             </w:r>
             <w:r>
               <w:rPr>
@@ -1091,7 +1096,7 @@
               <w:lang w:eastAsia="it-IT"/>
             </w:rPr>
           </w:pPr>
-          <w:hyperlink w:anchor="_Toc498003416" w:history="1">
+          <w:hyperlink w:anchor="_Toc498009149" w:history="1">
             <w:r>
               <w:rPr>
                 <w:rStyle w:val="Collegamentoipertestuale"/>
@@ -1118,7 +1123,78 @@
                 <w:noProof/>
                 <w:webHidden/>
               </w:rPr>
-              <w:instrText xml:space="preserve"> PAGEREF _Toc498003416 \h </w:instrText>
+              <w:instrText xml:space="preserve"> PAGEREF _Toc498009149 \h </w:instrText>
+            </w:r>
+            <w:r>
+              <w:rPr>
+                <w:noProof/>
+                <w:webHidden/>
+              </w:rPr>
+            </w:r>
+            <w:r>
+              <w:rPr>
+                <w:noProof/>
+                <w:webHidden/>
+              </w:rPr>
+              <w:fldChar w:fldCharType="separate"/>
+            </w:r>
+            <w:r>
+              <w:rPr>
+                <w:noProof/>
+                <w:webHidden/>
+              </w:rPr>
+              <w:t>8</w:t>
+            </w:r>
+            <w:r>
+              <w:rPr>
+                <w:noProof/>
+                <w:webHidden/>
+              </w:rPr>
+              <w:fldChar w:fldCharType="end"/>
+            </w:r>
+          </w:hyperlink>
+        </w:p>
+        <w:p>
+          <w:pPr>
+            <w:pStyle w:val="Sommario4"/>
+            <w:tabs>
+              <w:tab w:val="right" w:leader="dot" w:pos="9628"/>
+            </w:tabs>
+            <w:rPr>
+              <w:rFonts w:asciiTheme="minorHAnsi" w:eastAsiaTheme="minorEastAsia" w:hAnsiTheme="minorHAnsi"/>
+              <w:noProof/>
+              <w:sz w:val="22"/>
+              <w:lang w:eastAsia="it-IT"/>
+            </w:rPr>
+          </w:pPr>
+          <w:hyperlink w:anchor="_Toc498009150" w:history="1">
+            <w:r>
+              <w:rPr>
+                <w:rStyle w:val="Collegamentoipertestuale"/>
+                <w:noProof/>
+              </w:rPr>
+              <w:t>La sfida</w:t>
+            </w:r>
+            <w:r>
+              <w:rPr>
+                <w:noProof/>
+                <w:webHidden/>
+              </w:rPr>
+              <w:tab/>
+            </w:r>
+            <w:r>
+              <w:rPr>
+                <w:noProof/>
+                <w:webHidden/>
+              </w:rPr>
+              <w:fldChar w:fldCharType="begin"/>
+            </w:r>
+            <w:r>
+              <w:rPr>
+                <w:noProof/>
+                <w:webHidden/>
+              </w:rPr>
+              <w:instrText xml:space="preserve"> PAGEREF _Toc498009150 \h </w:instrText>
             </w:r>
             <w:r>
               <w:rPr>
@@ -1162,22 +1238,13 @@
               <w:lang w:eastAsia="it-IT"/>
             </w:rPr>
           </w:pPr>
-          <w:hyperlink w:anchor="_Toc498003417" w:history="1">
+          <w:hyperlink w:anchor="_Toc498009151" w:history="1">
             <w:r>
               <w:rPr>
                 <w:rStyle w:val="Collegamentoipertestuale"/>
                 <w:noProof/>
               </w:rPr>
-              <w:t>3.1.1 Caratter</w:t>
-            </w:r>
-            <w:bookmarkStart w:id="0" w:name="_GoBack"/>
-            <w:bookmarkEnd w:id="0"/>
-            <w:r>
-              <w:rPr>
-                <w:rStyle w:val="Collegamentoipertestuale"/>
-                <w:noProof/>
-              </w:rPr>
-              <w:t>istiche degli utenti</w:t>
+              <w:t>3.1.1 Caratteristiche degli utenti</w:t>
             </w:r>
             <w:r>
               <w:rPr>
@@ -1198,7 +1265,7 @@
                 <w:noProof/>
                 <w:webHidden/>
               </w:rPr>
-              <w:instrText xml:space="preserve"> PAGEREF _Toc498003417 \h </w:instrText>
+              <w:instrText xml:space="preserve"> PAGEREF _Toc498009151 \h </w:instrText>
             </w:r>
             <w:r>
               <w:rPr>
@@ -1242,7 +1309,7 @@
               <w:lang w:eastAsia="it-IT"/>
             </w:rPr>
           </w:pPr>
-          <w:hyperlink w:anchor="_Toc498003418" w:history="1">
+          <w:hyperlink w:anchor="_Toc498009152" w:history="1">
             <w:r>
               <w:rPr>
                 <w:rStyle w:val="Collegamentoipertestuale"/>
@@ -1269,7 +1336,7 @@
                 <w:noProof/>
                 <w:webHidden/>
               </w:rPr>
-              <w:instrText xml:space="preserve"> PAGEREF _Toc498003418 \h </w:instrText>
+              <w:instrText xml:space="preserve"> PAGEREF _Toc498009152 \h </w:instrText>
             </w:r>
             <w:r>
               <w:rPr>
@@ -1289,7 +1356,7 @@
                 <w:noProof/>
                 <w:webHidden/>
               </w:rPr>
-              <w:t>8</w:t>
+              <w:t>9</w:t>
             </w:r>
             <w:r>
               <w:rPr>
@@ -1313,7 +1380,7 @@
               <w:lang w:eastAsia="it-IT"/>
             </w:rPr>
           </w:pPr>
-          <w:hyperlink w:anchor="_Toc498003419" w:history="1">
+          <w:hyperlink w:anchor="_Toc498009153" w:history="1">
             <w:r>
               <w:rPr>
                 <w:rStyle w:val="Collegamentoipertestuale"/>
@@ -1340,7 +1407,7 @@
                 <w:noProof/>
                 <w:webHidden/>
               </w:rPr>
-              <w:instrText xml:space="preserve"> PAGEREF _Toc498003419 \h </w:instrText>
+              <w:instrText xml:space="preserve"> PAGEREF _Toc498009153 \h </w:instrText>
             </w:r>
             <w:r>
               <w:rPr>
@@ -1384,7 +1451,7 @@
               <w:lang w:eastAsia="it-IT"/>
             </w:rPr>
           </w:pPr>
-          <w:hyperlink w:anchor="_Toc498003420" w:history="1">
+          <w:hyperlink w:anchor="_Toc498009154" w:history="1">
             <w:r>
               <w:rPr>
                 <w:rStyle w:val="Collegamentoipertestuale"/>
@@ -1411,7 +1478,7 @@
                 <w:noProof/>
                 <w:webHidden/>
               </w:rPr>
-              <w:instrText xml:space="preserve"> PAGEREF _Toc498003420 \h </w:instrText>
+              <w:instrText xml:space="preserve"> PAGEREF _Toc498009154 \h </w:instrText>
             </w:r>
             <w:r>
               <w:rPr>
@@ -1455,7 +1522,7 @@
               <w:lang w:eastAsia="it-IT"/>
             </w:rPr>
           </w:pPr>
-          <w:hyperlink w:anchor="_Toc498003421" w:history="1">
+          <w:hyperlink w:anchor="_Toc498009155" w:history="1">
             <w:r>
               <w:rPr>
                 <w:rStyle w:val="Collegamentoipertestuale"/>
@@ -1482,7 +1549,7 @@
                 <w:noProof/>
                 <w:webHidden/>
               </w:rPr>
-              <w:instrText xml:space="preserve"> PAGEREF _Toc498003421 \h </w:instrText>
+              <w:instrText xml:space="preserve"> PAGEREF _Toc498009155 \h </w:instrText>
             </w:r>
             <w:r>
               <w:rPr>
@@ -1526,7 +1593,7 @@
               <w:lang w:eastAsia="it-IT"/>
             </w:rPr>
           </w:pPr>
-          <w:hyperlink w:anchor="_Toc498003422" w:history="1">
+          <w:hyperlink w:anchor="_Toc498009156" w:history="1">
             <w:r>
               <w:rPr>
                 <w:rStyle w:val="Collegamentoipertestuale"/>
@@ -1553,7 +1620,7 @@
                 <w:noProof/>
                 <w:webHidden/>
               </w:rPr>
-              <w:instrText xml:space="preserve"> PAGEREF _Toc498003422 \h </w:instrText>
+              <w:instrText xml:space="preserve"> PAGEREF _Toc498009156 \h </w:instrText>
             </w:r>
             <w:r>
               <w:rPr>
@@ -1573,7 +1640,7 @@
                 <w:noProof/>
                 <w:webHidden/>
               </w:rPr>
-              <w:t>16</w:t>
+              <w:t>17</w:t>
             </w:r>
             <w:r>
               <w:rPr>
@@ -1597,7 +1664,7 @@
               <w:lang w:eastAsia="it-IT"/>
             </w:rPr>
           </w:pPr>
-          <w:hyperlink w:anchor="_Toc498003423" w:history="1">
+          <w:hyperlink w:anchor="_Toc498009157" w:history="1">
             <w:r>
               <w:rPr>
                 <w:rStyle w:val="Collegamentoipertestuale"/>
@@ -1624,7 +1691,7 @@
                 <w:noProof/>
                 <w:webHidden/>
               </w:rPr>
-              <w:instrText xml:space="preserve"> PAGEREF _Toc498003423 \h </w:instrText>
+              <w:instrText xml:space="preserve"> PAGEREF _Toc498009157 \h </w:instrText>
             </w:r>
             <w:r>
               <w:rPr>
@@ -1644,7 +1711,7 @@
                 <w:noProof/>
                 <w:webHidden/>
               </w:rPr>
-              <w:t>16</w:t>
+              <w:t>17</w:t>
             </w:r>
             <w:r>
               <w:rPr>
@@ -1668,7 +1735,7 @@
               <w:lang w:eastAsia="it-IT"/>
             </w:rPr>
           </w:pPr>
-          <w:hyperlink w:anchor="_Toc498003424" w:history="1">
+          <w:hyperlink w:anchor="_Toc498009158" w:history="1">
             <w:r>
               <w:rPr>
                 <w:rStyle w:val="Collegamentoipertestuale"/>
@@ -1695,7 +1762,7 @@
                 <w:noProof/>
                 <w:webHidden/>
               </w:rPr>
-              <w:instrText xml:space="preserve"> PAGEREF _Toc498003424 \h </w:instrText>
+              <w:instrText xml:space="preserve"> PAGEREF _Toc498009158 \h </w:instrText>
             </w:r>
             <w:r>
               <w:rPr>
@@ -1715,7 +1782,7 @@
                 <w:noProof/>
                 <w:webHidden/>
               </w:rPr>
-              <w:t>16</w:t>
+              <w:t>17</w:t>
             </w:r>
             <w:r>
               <w:rPr>
@@ -1739,7 +1806,7 @@
               <w:lang w:eastAsia="it-IT"/>
             </w:rPr>
           </w:pPr>
-          <w:hyperlink w:anchor="_Toc498003425" w:history="1">
+          <w:hyperlink w:anchor="_Toc498009159" w:history="1">
             <w:r>
               <w:rPr>
                 <w:rStyle w:val="Collegamentoipertestuale"/>
@@ -1766,7 +1833,7 @@
                 <w:noProof/>
                 <w:webHidden/>
               </w:rPr>
-              <w:instrText xml:space="preserve"> PAGEREF _Toc498003425 \h </w:instrText>
+              <w:instrText xml:space="preserve"> PAGEREF _Toc498009159 \h </w:instrText>
             </w:r>
             <w:r>
               <w:rPr>
@@ -1786,7 +1853,7 @@
                 <w:noProof/>
                 <w:webHidden/>
               </w:rPr>
-              <w:t>16</w:t>
+              <w:t>17</w:t>
             </w:r>
             <w:r>
               <w:rPr>
@@ -1810,7 +1877,7 @@
               <w:lang w:eastAsia="it-IT"/>
             </w:rPr>
           </w:pPr>
-          <w:hyperlink w:anchor="_Toc498003426" w:history="1">
+          <w:hyperlink w:anchor="_Toc498009160" w:history="1">
             <w:r>
               <w:rPr>
                 <w:rStyle w:val="Collegamentoipertestuale"/>
@@ -1837,7 +1904,7 @@
                 <w:noProof/>
                 <w:webHidden/>
               </w:rPr>
-              <w:instrText xml:space="preserve"> PAGEREF _Toc498003426 \h </w:instrText>
+              <w:instrText xml:space="preserve"> PAGEREF _Toc498009160 \h </w:instrText>
             </w:r>
             <w:r>
               <w:rPr>
@@ -1857,7 +1924,7 @@
                 <w:noProof/>
                 <w:webHidden/>
               </w:rPr>
-              <w:t>17</w:t>
+              <w:t>18</w:t>
             </w:r>
             <w:r>
               <w:rPr>
@@ -1881,7 +1948,7 @@
               <w:lang w:eastAsia="it-IT"/>
             </w:rPr>
           </w:pPr>
-          <w:hyperlink w:anchor="_Toc498003427" w:history="1">
+          <w:hyperlink w:anchor="_Toc498009161" w:history="1">
             <w:r>
               <w:rPr>
                 <w:rStyle w:val="Collegamentoipertestuale"/>
@@ -1908,7 +1975,7 @@
                 <w:noProof/>
                 <w:webHidden/>
               </w:rPr>
-              <w:instrText xml:space="preserve"> PAGEREF _Toc498003427 \h </w:instrText>
+              <w:instrText xml:space="preserve"> PAGEREF _Toc498009161 \h </w:instrText>
             </w:r>
             <w:r>
               <w:rPr>
@@ -1928,7 +1995,7 @@
                 <w:noProof/>
                 <w:webHidden/>
               </w:rPr>
-              <w:t>17</w:t>
+              <w:t>18</w:t>
             </w:r>
             <w:r>
               <w:rPr>
@@ -1952,7 +2019,7 @@
               <w:lang w:eastAsia="it-IT"/>
             </w:rPr>
           </w:pPr>
-          <w:hyperlink w:anchor="_Toc498003428" w:history="1">
+          <w:hyperlink w:anchor="_Toc498009162" w:history="1">
             <w:r>
               <w:rPr>
                 <w:rStyle w:val="Collegamentoipertestuale"/>
@@ -1979,7 +2046,7 @@
                 <w:noProof/>
                 <w:webHidden/>
               </w:rPr>
-              <w:instrText xml:space="preserve"> PAGEREF _Toc498003428 \h </w:instrText>
+              <w:instrText xml:space="preserve"> PAGEREF _Toc498009162 \h </w:instrText>
             </w:r>
             <w:r>
               <w:rPr>
@@ -1999,7 +2066,7 @@
                 <w:noProof/>
                 <w:webHidden/>
               </w:rPr>
-              <w:t>17</w:t>
+              <w:t>18</w:t>
             </w:r>
             <w:r>
               <w:rPr>
@@ -2023,7 +2090,7 @@
               <w:lang w:eastAsia="it-IT"/>
             </w:rPr>
           </w:pPr>
-          <w:hyperlink w:anchor="_Toc498003429" w:history="1">
+          <w:hyperlink w:anchor="_Toc498009163" w:history="1">
             <w:r>
               <w:rPr>
                 <w:rStyle w:val="Collegamentoipertestuale"/>
@@ -2050,7 +2117,7 @@
                 <w:noProof/>
                 <w:webHidden/>
               </w:rPr>
-              <w:instrText xml:space="preserve"> PAGEREF _Toc498003429 \h </w:instrText>
+              <w:instrText xml:space="preserve"> PAGEREF _Toc498009163 \h </w:instrText>
             </w:r>
             <w:r>
               <w:rPr>
@@ -2070,7 +2137,7 @@
                 <w:noProof/>
                 <w:webHidden/>
               </w:rPr>
-              <w:t>17</w:t>
+              <w:t>18</w:t>
             </w:r>
             <w:r>
               <w:rPr>
@@ -2094,7 +2161,7 @@
               <w:lang w:eastAsia="it-IT"/>
             </w:rPr>
           </w:pPr>
-          <w:hyperlink w:anchor="_Toc498003430" w:history="1">
+          <w:hyperlink w:anchor="_Toc498009164" w:history="1">
             <w:r>
               <w:rPr>
                 <w:rStyle w:val="Collegamentoipertestuale"/>
@@ -2121,7 +2188,7 @@
                 <w:noProof/>
                 <w:webHidden/>
               </w:rPr>
-              <w:instrText xml:space="preserve"> PAGEREF _Toc498003430 \h </w:instrText>
+              <w:instrText xml:space="preserve"> PAGEREF _Toc498009164 \h </w:instrText>
             </w:r>
             <w:r>
               <w:rPr>
@@ -2141,7 +2208,7 @@
                 <w:noProof/>
                 <w:webHidden/>
               </w:rPr>
-              <w:t>18</w:t>
+              <w:t>19</w:t>
             </w:r>
             <w:r>
               <w:rPr>
@@ -2165,7 +2232,7 @@
               <w:lang w:eastAsia="it-IT"/>
             </w:rPr>
           </w:pPr>
-          <w:hyperlink w:anchor="_Toc498003431" w:history="1">
+          <w:hyperlink w:anchor="_Toc498009165" w:history="1">
             <w:r>
               <w:rPr>
                 <w:rStyle w:val="Collegamentoipertestuale"/>
@@ -2192,7 +2259,7 @@
                 <w:noProof/>
                 <w:webHidden/>
               </w:rPr>
-              <w:instrText xml:space="preserve"> PAGEREF _Toc498003431 \h </w:instrText>
+              <w:instrText xml:space="preserve"> PAGEREF _Toc498009165 \h </w:instrText>
             </w:r>
             <w:r>
               <w:rPr>
@@ -2212,7 +2279,7 @@
                 <w:noProof/>
                 <w:webHidden/>
               </w:rPr>
-              <w:t>19</w:t>
+              <w:t>20</w:t>
             </w:r>
             <w:r>
               <w:rPr>
@@ -2236,7 +2303,7 @@
               <w:lang w:eastAsia="it-IT"/>
             </w:rPr>
           </w:pPr>
-          <w:hyperlink w:anchor="_Toc498003432" w:history="1">
+          <w:hyperlink w:anchor="_Toc498009166" w:history="1">
             <w:r>
               <w:rPr>
                 <w:rStyle w:val="Collegamentoipertestuale"/>
@@ -2263,7 +2330,7 @@
                 <w:noProof/>
                 <w:webHidden/>
               </w:rPr>
-              <w:instrText xml:space="preserve"> PAGEREF _Toc498003432 \h </w:instrText>
+              <w:instrText xml:space="preserve"> PAGEREF _Toc498009166 \h </w:instrText>
             </w:r>
             <w:r>
               <w:rPr>
@@ -2283,7 +2350,7 @@
                 <w:noProof/>
                 <w:webHidden/>
               </w:rPr>
-              <w:t>19</w:t>
+              <w:t>20</w:t>
             </w:r>
             <w:r>
               <w:rPr>
@@ -2307,7 +2374,7 @@
               <w:lang w:eastAsia="it-IT"/>
             </w:rPr>
           </w:pPr>
-          <w:hyperlink w:anchor="_Toc498003433" w:history="1">
+          <w:hyperlink w:anchor="_Toc498009167" w:history="1">
             <w:r>
               <w:rPr>
                 <w:rStyle w:val="Collegamentoipertestuale"/>
@@ -2334,7 +2401,7 @@
                 <w:noProof/>
                 <w:webHidden/>
               </w:rPr>
-              <w:instrText xml:space="preserve"> PAGEREF _Toc498003433 \h </w:instrText>
+              <w:instrText xml:space="preserve"> PAGEREF _Toc498009167 \h </w:instrText>
             </w:r>
             <w:r>
               <w:rPr>
@@ -2354,7 +2421,7 @@
                 <w:noProof/>
                 <w:webHidden/>
               </w:rPr>
-              <w:t>19</w:t>
+              <w:t>20</w:t>
             </w:r>
             <w:r>
               <w:rPr>
@@ -2378,7 +2445,7 @@
               <w:lang w:eastAsia="it-IT"/>
             </w:rPr>
           </w:pPr>
-          <w:hyperlink w:anchor="_Toc498003434" w:history="1">
+          <w:hyperlink w:anchor="_Toc498009168" w:history="1">
             <w:r>
               <w:rPr>
                 <w:rStyle w:val="Collegamentoipertestuale"/>
@@ -2405,7 +2472,7 @@
                 <w:noProof/>
                 <w:webHidden/>
               </w:rPr>
-              <w:instrText xml:space="preserve"> PAGEREF _Toc498003434 \h </w:instrText>
+              <w:instrText xml:space="preserve"> PAGEREF _Toc498009168 \h </w:instrText>
             </w:r>
             <w:r>
               <w:rPr>
@@ -2425,7 +2492,7 @@
                 <w:noProof/>
                 <w:webHidden/>
               </w:rPr>
-              <w:t>20</w:t>
+              <w:t>21</w:t>
             </w:r>
             <w:r>
               <w:rPr>
@@ -2449,7 +2516,7 @@
               <w:lang w:eastAsia="it-IT"/>
             </w:rPr>
           </w:pPr>
-          <w:hyperlink w:anchor="_Toc498003435" w:history="1">
+          <w:hyperlink w:anchor="_Toc498009169" w:history="1">
             <w:r>
               <w:rPr>
                 <w:rStyle w:val="Collegamentoipertestuale"/>
@@ -2476,7 +2543,7 @@
                 <w:noProof/>
                 <w:webHidden/>
               </w:rPr>
-              <w:instrText xml:space="preserve"> PAGEREF _Toc498003435 \h </w:instrText>
+              <w:instrText xml:space="preserve"> PAGEREF _Toc498009169 \h </w:instrText>
             </w:r>
             <w:r>
               <w:rPr>
@@ -2496,7 +2563,7 @@
                 <w:noProof/>
                 <w:webHidden/>
               </w:rPr>
-              <w:t>21</w:t>
+              <w:t>22</w:t>
             </w:r>
             <w:r>
               <w:rPr>
@@ -2520,7 +2587,7 @@
               <w:lang w:eastAsia="it-IT"/>
             </w:rPr>
           </w:pPr>
-          <w:hyperlink w:anchor="_Toc498003436" w:history="1">
+          <w:hyperlink w:anchor="_Toc498009170" w:history="1">
             <w:r>
               <w:rPr>
                 <w:rStyle w:val="Collegamentoipertestuale"/>
@@ -2547,7 +2614,7 @@
                 <w:noProof/>
                 <w:webHidden/>
               </w:rPr>
-              <w:instrText xml:space="preserve"> PAGEREF _Toc498003436 \h </w:instrText>
+              <w:instrText xml:space="preserve"> PAGEREF _Toc498009170 \h </w:instrText>
             </w:r>
             <w:r>
               <w:rPr>
@@ -2567,7 +2634,7 @@
                 <w:noProof/>
                 <w:webHidden/>
               </w:rPr>
-              <w:t>21</w:t>
+              <w:t>22</w:t>
             </w:r>
             <w:r>
               <w:rPr>
@@ -2591,7 +2658,7 @@
               <w:lang w:eastAsia="it-IT"/>
             </w:rPr>
           </w:pPr>
-          <w:hyperlink w:anchor="_Toc498003437" w:history="1">
+          <w:hyperlink w:anchor="_Toc498009171" w:history="1">
             <w:r>
               <w:rPr>
                 <w:rStyle w:val="Collegamentoipertestuale"/>
@@ -2618,7 +2685,7 @@
                 <w:noProof/>
                 <w:webHidden/>
               </w:rPr>
-              <w:instrText xml:space="preserve"> PAGEREF _Toc498003437 \h </w:instrText>
+              <w:instrText xml:space="preserve"> PAGEREF _Toc498009171 \h </w:instrText>
             </w:r>
             <w:r>
               <w:rPr>
@@ -2638,7 +2705,7 @@
                 <w:noProof/>
                 <w:webHidden/>
               </w:rPr>
-              <w:t>22</w:t>
+              <w:t>23</w:t>
             </w:r>
             <w:r>
               <w:rPr>
@@ -2662,7 +2729,7 @@
               <w:lang w:eastAsia="it-IT"/>
             </w:rPr>
           </w:pPr>
-          <w:hyperlink w:anchor="_Toc498003438" w:history="1">
+          <w:hyperlink w:anchor="_Toc498009172" w:history="1">
             <w:r>
               <w:rPr>
                 <w:rStyle w:val="Collegamentoipertestuale"/>
@@ -2689,7 +2756,7 @@
                 <w:noProof/>
                 <w:webHidden/>
               </w:rPr>
-              <w:instrText xml:space="preserve"> PAGEREF _Toc498003438 \h </w:instrText>
+              <w:instrText xml:space="preserve"> PAGEREF _Toc498009172 \h </w:instrText>
             </w:r>
             <w:r>
               <w:rPr>
@@ -2709,7 +2776,7 @@
                 <w:noProof/>
                 <w:webHidden/>
               </w:rPr>
-              <w:t>22</w:t>
+              <w:t>23</w:t>
             </w:r>
             <w:r>
               <w:rPr>
@@ -2733,7 +2800,7 @@
               <w:lang w:eastAsia="it-IT"/>
             </w:rPr>
           </w:pPr>
-          <w:hyperlink w:anchor="_Toc498003439" w:history="1">
+          <w:hyperlink w:anchor="_Toc498009173" w:history="1">
             <w:r>
               <w:rPr>
                 <w:rStyle w:val="Collegamentoipertestuale"/>
@@ -2760,7 +2827,7 @@
                 <w:noProof/>
                 <w:webHidden/>
               </w:rPr>
-              <w:instrText xml:space="preserve"> PAGEREF _Toc498003439 \h </w:instrText>
+              <w:instrText xml:space="preserve"> PAGEREF _Toc498009173 \h </w:instrText>
             </w:r>
             <w:r>
               <w:rPr>
@@ -2780,7 +2847,7 @@
                 <w:noProof/>
                 <w:webHidden/>
               </w:rPr>
-              <w:t>23</w:t>
+              <w:t>24</w:t>
             </w:r>
             <w:r>
               <w:rPr>
@@ -2804,7 +2871,7 @@
               <w:lang w:eastAsia="it-IT"/>
             </w:rPr>
           </w:pPr>
-          <w:hyperlink w:anchor="_Toc498003440" w:history="1">
+          <w:hyperlink w:anchor="_Toc498009174" w:history="1">
             <w:r>
               <w:rPr>
                 <w:rStyle w:val="Collegamentoipertestuale"/>
@@ -2831,7 +2898,7 @@
                 <w:noProof/>
                 <w:webHidden/>
               </w:rPr>
-              <w:instrText xml:space="preserve"> PAGEREF _Toc498003440 \h </w:instrText>
+              <w:instrText xml:space="preserve"> PAGEREF _Toc498009174 \h </w:instrText>
             </w:r>
             <w:r>
               <w:rPr>
@@ -2851,7 +2918,7 @@
                 <w:noProof/>
                 <w:webHidden/>
               </w:rPr>
-              <w:t>23</w:t>
+              <w:t>24</w:t>
             </w:r>
             <w:r>
               <w:rPr>
@@ -2875,7 +2942,7 @@
               <w:lang w:eastAsia="it-IT"/>
             </w:rPr>
           </w:pPr>
-          <w:hyperlink w:anchor="_Toc498003441" w:history="1">
+          <w:hyperlink w:anchor="_Toc498009175" w:history="1">
             <w:r>
               <w:rPr>
                 <w:rStyle w:val="Collegamentoipertestuale"/>
@@ -2902,7 +2969,7 @@
                 <w:noProof/>
                 <w:webHidden/>
               </w:rPr>
-              <w:instrText xml:space="preserve"> PAGEREF _Toc498003441 \h </w:instrText>
+              <w:instrText xml:space="preserve"> PAGEREF _Toc498009175 \h </w:instrText>
             </w:r>
             <w:r>
               <w:rPr>
@@ -2922,7 +2989,7 @@
                 <w:noProof/>
                 <w:webHidden/>
               </w:rPr>
-              <w:t>23</w:t>
+              <w:t>24</w:t>
             </w:r>
             <w:r>
               <w:rPr>
@@ -2946,7 +3013,7 @@
               <w:lang w:eastAsia="it-IT"/>
             </w:rPr>
           </w:pPr>
-          <w:hyperlink w:anchor="_Toc498003442" w:history="1">
+          <w:hyperlink w:anchor="_Toc498009176" w:history="1">
             <w:r>
               <w:rPr>
                 <w:rStyle w:val="Collegamentoipertestuale"/>
@@ -2973,7 +3040,7 @@
                 <w:noProof/>
                 <w:webHidden/>
               </w:rPr>
-              <w:instrText xml:space="preserve"> PAGEREF _Toc498003442 \h </w:instrText>
+              <w:instrText xml:space="preserve"> PAGEREF _Toc498009176 \h </w:instrText>
             </w:r>
             <w:r>
               <w:rPr>
@@ -2993,7 +3060,7 @@
                 <w:noProof/>
                 <w:webHidden/>
               </w:rPr>
-              <w:t>24</w:t>
+              <w:t>25</w:t>
             </w:r>
             <w:r>
               <w:rPr>
@@ -3017,7 +3084,7 @@
               <w:lang w:eastAsia="it-IT"/>
             </w:rPr>
           </w:pPr>
-          <w:hyperlink w:anchor="_Toc498003443" w:history="1">
+          <w:hyperlink w:anchor="_Toc498009177" w:history="1">
             <w:r>
               <w:rPr>
                 <w:rStyle w:val="Collegamentoipertestuale"/>
@@ -3044,7 +3111,7 @@
                 <w:noProof/>
                 <w:webHidden/>
               </w:rPr>
-              <w:instrText xml:space="preserve"> PAGEREF _Toc498003443 \h </w:instrText>
+              <w:instrText xml:space="preserve"> PAGEREF _Toc498009177 \h </w:instrText>
             </w:r>
             <w:r>
               <w:rPr>
@@ -3064,7 +3131,149 @@
                 <w:noProof/>
                 <w:webHidden/>
               </w:rPr>
-              <w:t>24</w:t>
+              <w:t>25</w:t>
+            </w:r>
+            <w:r>
+              <w:rPr>
+                <w:noProof/>
+                <w:webHidden/>
+              </w:rPr>
+              <w:fldChar w:fldCharType="end"/>
+            </w:r>
+          </w:hyperlink>
+        </w:p>
+        <w:p>
+          <w:pPr>
+            <w:pStyle w:val="Sommario4"/>
+            <w:tabs>
+              <w:tab w:val="right" w:leader="dot" w:pos="9628"/>
+            </w:tabs>
+            <w:rPr>
+              <w:rFonts w:asciiTheme="minorHAnsi" w:eastAsiaTheme="minorEastAsia" w:hAnsiTheme="minorHAnsi"/>
+              <w:noProof/>
+              <w:sz w:val="22"/>
+              <w:lang w:eastAsia="it-IT"/>
+            </w:rPr>
+          </w:pPr>
+          <w:hyperlink w:anchor="_Toc498009178" w:history="1">
+            <w:r>
+              <w:rPr>
+                <w:rStyle w:val="Collegamentoipertestuale"/>
+                <w:noProof/>
+              </w:rPr>
+              <w:t>La sfida – lato sfidante</w:t>
+            </w:r>
+            <w:r>
+              <w:rPr>
+                <w:noProof/>
+                <w:webHidden/>
+              </w:rPr>
+              <w:tab/>
+            </w:r>
+            <w:r>
+              <w:rPr>
+                <w:noProof/>
+                <w:webHidden/>
+              </w:rPr>
+              <w:fldChar w:fldCharType="begin"/>
+            </w:r>
+            <w:r>
+              <w:rPr>
+                <w:noProof/>
+                <w:webHidden/>
+              </w:rPr>
+              <w:instrText xml:space="preserve"> PAGEREF _Toc498009178 \h </w:instrText>
+            </w:r>
+            <w:r>
+              <w:rPr>
+                <w:noProof/>
+                <w:webHidden/>
+              </w:rPr>
+            </w:r>
+            <w:r>
+              <w:rPr>
+                <w:noProof/>
+                <w:webHidden/>
+              </w:rPr>
+              <w:fldChar w:fldCharType="separate"/>
+            </w:r>
+            <w:r>
+              <w:rPr>
+                <w:noProof/>
+                <w:webHidden/>
+              </w:rPr>
+              <w:t>26</w:t>
+            </w:r>
+            <w:r>
+              <w:rPr>
+                <w:noProof/>
+                <w:webHidden/>
+              </w:rPr>
+              <w:fldChar w:fldCharType="end"/>
+            </w:r>
+          </w:hyperlink>
+        </w:p>
+        <w:p>
+          <w:pPr>
+            <w:pStyle w:val="Sommario4"/>
+            <w:tabs>
+              <w:tab w:val="right" w:leader="dot" w:pos="9628"/>
+            </w:tabs>
+            <w:rPr>
+              <w:rFonts w:asciiTheme="minorHAnsi" w:eastAsiaTheme="minorEastAsia" w:hAnsiTheme="minorHAnsi"/>
+              <w:noProof/>
+              <w:sz w:val="22"/>
+              <w:lang w:eastAsia="it-IT"/>
+            </w:rPr>
+          </w:pPr>
+          <w:hyperlink w:anchor="_Toc498009179" w:history="1">
+            <w:r>
+              <w:rPr>
+                <w:rStyle w:val="Collegamentoipertestuale"/>
+                <w:noProof/>
+              </w:rPr>
+              <w:t>La sfida – lato sfidato</w:t>
+            </w:r>
+            <w:r>
+              <w:rPr>
+                <w:noProof/>
+                <w:webHidden/>
+              </w:rPr>
+              <w:tab/>
+            </w:r>
+            <w:r>
+              <w:rPr>
+                <w:noProof/>
+                <w:webHidden/>
+              </w:rPr>
+              <w:fldChar w:fldCharType="begin"/>
+            </w:r>
+            <w:r>
+              <w:rPr>
+                <w:noProof/>
+                <w:webHidden/>
+              </w:rPr>
+              <w:instrText xml:space="preserve"> PAGEREF _Toc498009179 \h </w:instrText>
+            </w:r>
+            <w:r>
+              <w:rPr>
+                <w:noProof/>
+                <w:webHidden/>
+              </w:rPr>
+            </w:r>
+            <w:r>
+              <w:rPr>
+                <w:noProof/>
+                <w:webHidden/>
+              </w:rPr>
+              <w:fldChar w:fldCharType="separate"/>
+            </w:r>
+            <w:r>
+              <w:rPr>
+                <w:noProof/>
+                <w:webHidden/>
+              </w:rPr>
+              <w:t>26</w:t>
             </w:r>
             <w:r>
               <w:rPr>
@@ -3088,7 +3297,7 @@
               <w:lang w:eastAsia="it-IT"/>
             </w:rPr>
           </w:pPr>
-          <w:hyperlink w:anchor="_Toc498003444" w:history="1">
+          <w:hyperlink w:anchor="_Toc498009180" w:history="1">
             <w:r>
               <w:rPr>
                 <w:rStyle w:val="Collegamentoipertestuale"/>
@@ -3115,7 +3324,7 @@
                 <w:noProof/>
                 <w:webHidden/>
               </w:rPr>
-              <w:instrText xml:space="preserve"> PAGEREF _Toc498003444 \h </w:instrText>
+              <w:instrText xml:space="preserve"> PAGEREF _Toc498009180 \h </w:instrText>
             </w:r>
             <w:r>
               <w:rPr>
@@ -3135,7 +3344,7 @@
                 <w:noProof/>
                 <w:webHidden/>
               </w:rPr>
-              <w:t>25</w:t>
+              <w:t>27</w:t>
             </w:r>
             <w:r>
               <w:rPr>
@@ -3159,7 +3368,7 @@
               <w:lang w:eastAsia="it-IT"/>
             </w:rPr>
           </w:pPr>
-          <w:hyperlink w:anchor="_Toc498003445" w:history="1">
+          <w:hyperlink w:anchor="_Toc498009181" w:history="1">
             <w:r>
               <w:rPr>
                 <w:rStyle w:val="Collegamentoipertestuale"/>
@@ -3186,7 +3395,7 @@
                 <w:noProof/>
                 <w:webHidden/>
               </w:rPr>
-              <w:instrText xml:space="preserve"> PAGEREF _Toc498003445 \h </w:instrText>
+              <w:instrText xml:space="preserve"> PAGEREF _Toc498009181 \h </w:instrText>
             </w:r>
             <w:r>
               <w:rPr>
@@ -3206,7 +3415,7 @@
                 <w:noProof/>
                 <w:webHidden/>
               </w:rPr>
-              <w:t>25</w:t>
+              <w:t>27</w:t>
             </w:r>
             <w:r>
               <w:rPr>
@@ -3230,7 +3439,7 @@
               <w:lang w:eastAsia="it-IT"/>
             </w:rPr>
           </w:pPr>
-          <w:hyperlink w:anchor="_Toc498003446" w:history="1">
+          <w:hyperlink w:anchor="_Toc498009182" w:history="1">
             <w:r>
               <w:rPr>
                 <w:rStyle w:val="Collegamentoipertestuale"/>
@@ -3257,7 +3466,7 @@
                 <w:noProof/>
                 <w:webHidden/>
               </w:rPr>
-              <w:instrText xml:space="preserve"> PAGEREF _Toc498003446 \h </w:instrText>
+              <w:instrText xml:space="preserve"> PAGEREF _Toc498009182 \h </w:instrText>
             </w:r>
             <w:r>
               <w:rPr>
@@ -3277,7 +3486,7 @@
                 <w:noProof/>
                 <w:webHidden/>
               </w:rPr>
-              <w:t>25</w:t>
+              <w:t>27</w:t>
             </w:r>
             <w:r>
               <w:rPr>
@@ -3301,7 +3510,7 @@
               <w:lang w:eastAsia="it-IT"/>
             </w:rPr>
           </w:pPr>
-          <w:hyperlink w:anchor="_Toc498003447" w:history="1">
+          <w:hyperlink w:anchor="_Toc498009183" w:history="1">
             <w:r>
               <w:rPr>
                 <w:rStyle w:val="Collegamentoipertestuale"/>
@@ -3328,7 +3537,7 @@
                 <w:noProof/>
                 <w:webHidden/>
               </w:rPr>
-              <w:instrText xml:space="preserve"> PAGEREF _Toc498003447 \h </w:instrText>
+              <w:instrText xml:space="preserve"> PAGEREF _Toc498009183 \h </w:instrText>
             </w:r>
             <w:r>
               <w:rPr>
@@ -3348,7 +3557,7 @@
                 <w:noProof/>
                 <w:webHidden/>
               </w:rPr>
-              <w:t>25</w:t>
+              <w:t>28</w:t>
             </w:r>
             <w:r>
               <w:rPr>
@@ -3372,7 +3581,7 @@
               <w:lang w:eastAsia="it-IT"/>
             </w:rPr>
           </w:pPr>
-          <w:hyperlink w:anchor="_Toc498003448" w:history="1">
+          <w:hyperlink w:anchor="_Toc498009184" w:history="1">
             <w:r>
               <w:rPr>
                 <w:rStyle w:val="Collegamentoipertestuale"/>
@@ -3399,7 +3608,7 @@
                 <w:noProof/>
                 <w:webHidden/>
               </w:rPr>
-              <w:instrText xml:space="preserve"> PAGEREF _Toc498003448 \h </w:instrText>
+              <w:instrText xml:space="preserve"> PAGEREF _Toc498009184 \h </w:instrText>
             </w:r>
             <w:r>
               <w:rPr>
@@ -3419,7 +3628,7 @@
                 <w:noProof/>
                 <w:webHidden/>
               </w:rPr>
-              <w:t>25</w:t>
+              <w:t>28</w:t>
             </w:r>
             <w:r>
               <w:rPr>
@@ -3443,7 +3652,7 @@
               <w:lang w:eastAsia="it-IT"/>
             </w:rPr>
           </w:pPr>
-          <w:hyperlink w:anchor="_Toc498003449" w:history="1">
+          <w:hyperlink w:anchor="_Toc498009185" w:history="1">
             <w:r>
               <w:rPr>
                 <w:rStyle w:val="Collegamentoipertestuale"/>
@@ -3470,7 +3679,7 @@
                 <w:noProof/>
                 <w:webHidden/>
               </w:rPr>
-              <w:instrText xml:space="preserve"> PAGEREF _Toc498003449 \h </w:instrText>
+              <w:instrText xml:space="preserve"> PAGEREF _Toc498009185 \h </w:instrText>
             </w:r>
             <w:r>
               <w:rPr>
@@ -3490,7 +3699,7 @@
                 <w:noProof/>
                 <w:webHidden/>
               </w:rPr>
-              <w:t>26</w:t>
+              <w:t>28</w:t>
             </w:r>
             <w:r>
               <w:rPr>
@@ -3549,7 +3758,7 @@
       <w:pPr>
         <w:pStyle w:val="Marianna1"/>
       </w:pPr>
-      <w:bookmarkStart w:id="1" w:name="_Toc498003403"/>
+      <w:bookmarkStart w:id="1" w:name="_Toc498009136"/>
       <w:r>
         <w:t>1 Introduzione</w:t>
       </w:r>
@@ -3559,7 +3768,7 @@
       <w:pPr>
         <w:pStyle w:val="Marianna2"/>
       </w:pPr>
-      <w:bookmarkStart w:id="2" w:name="_Toc498003404"/>
+      <w:bookmarkStart w:id="2" w:name="_Toc498009137"/>
       <w:r>
         <w:t xml:space="preserve">1.1 </w:t>
       </w:r>
@@ -3688,14 +3897,22 @@
     </w:p>
     <w:p>
       <w:r>
-        <w:t>Il documento è rivolto a utenti finali, sviluppatori e software testers.</w:t>
+        <w:t xml:space="preserve">Il documento è rivolto a utenti finali, sviluppatori e software </w:t>
+      </w:r>
+      <w:proofErr w:type="spellStart"/>
+      <w:r>
+        <w:t>testers</w:t>
+      </w:r>
+      <w:proofErr w:type="spellEnd"/>
+      <w:r>
+        <w:t>.</w:t>
       </w:r>
     </w:p>
     <w:p>
       <w:pPr>
         <w:pStyle w:val="Marianna2"/>
       </w:pPr>
-      <w:bookmarkStart w:id="3" w:name="_Toc498003405"/>
+      <w:bookmarkStart w:id="3" w:name="_Toc498009138"/>
       <w:r>
         <w:t xml:space="preserve">1.2 </w:t>
       </w:r>
@@ -3723,11 +3940,16 @@
       <w:r>
         <w:t xml:space="preserve">rilevazione della </w:t>
       </w:r>
+      <w:proofErr w:type="spellStart"/>
       <w:r>
         <w:t>geo</w:t>
       </w:r>
       <w:r>
-        <w:t>posizione, alla verifica dei vin</w:t>
+        <w:t>posizione</w:t>
+      </w:r>
+      <w:proofErr w:type="spellEnd"/>
+      <w:r>
+        <w:t>, alla verifica dei vin</w:t>
       </w:r>
       <w:r>
         <w:t xml:space="preserve">coli di svolgimento delle sfide e alla </w:t>
@@ -3746,7 +3968,7 @@
       <w:pPr>
         <w:pStyle w:val="Marianna3"/>
       </w:pPr>
-      <w:bookmarkStart w:id="4" w:name="_Toc498003406"/>
+      <w:bookmarkStart w:id="4" w:name="_Toc498009139"/>
       <w:r>
         <w:t xml:space="preserve">1.2.1 </w:t>
       </w:r>
@@ -3976,11 +4198,19 @@
           <w:numId w:val="3"/>
         </w:numPr>
       </w:pPr>
+      <w:proofErr w:type="spellStart"/>
       <w:r>
         <w:rPr>
           <w:i/>
         </w:rPr>
-        <w:t>Geoposizione:</w:t>
+        <w:t>Geoposizione</w:t>
+      </w:r>
+      <w:proofErr w:type="spellEnd"/>
+      <w:r>
+        <w:rPr>
+          <w:i/>
+        </w:rPr>
+        <w:t>:</w:t>
       </w:r>
       <w:r>
         <w:rPr>
@@ -4029,7 +4259,7 @@
       <w:pPr>
         <w:pStyle w:val="Marianna1"/>
       </w:pPr>
-      <w:bookmarkStart w:id="5" w:name="_Toc498003407"/>
+      <w:bookmarkStart w:id="5" w:name="_Toc498009140"/>
       <w:r>
         <w:t xml:space="preserve">2 </w:t>
       </w:r>
@@ -4130,14 +4360,22 @@
         </w:numPr>
       </w:pPr>
       <w:r>
-        <w:t>Effettuare il logout dall’applicazione</w:t>
+        <w:t xml:space="preserve">Effettuare il </w:t>
+      </w:r>
+      <w:proofErr w:type="spellStart"/>
+      <w:r>
+        <w:t>logout</w:t>
+      </w:r>
+      <w:proofErr w:type="spellEnd"/>
+      <w:r>
+        <w:t xml:space="preserve"> dall’applicazione</w:t>
       </w:r>
     </w:p>
     <w:p>
       <w:pPr>
         <w:pStyle w:val="Marianna2"/>
       </w:pPr>
-      <w:bookmarkStart w:id="6" w:name="_Toc498003408"/>
+      <w:bookmarkStart w:id="6" w:name="_Toc498009141"/>
       <w:r>
         <w:t xml:space="preserve">2.1 </w:t>
       </w:r>
@@ -4211,7 +4449,7 @@
       <w:pPr>
         <w:pStyle w:val="Marianna1"/>
       </w:pPr>
-      <w:bookmarkStart w:id="7" w:name="_Toc498003409"/>
+      <w:bookmarkStart w:id="7" w:name="_Toc498009142"/>
       <w:r>
         <w:lastRenderedPageBreak/>
         <w:t>3 Requisiti speciali e supplementari</w:t>
@@ -4222,7 +4460,7 @@
       <w:pPr>
         <w:pStyle w:val="Marianna2"/>
       </w:pPr>
-      <w:bookmarkStart w:id="8" w:name="_Toc498003410"/>
+      <w:bookmarkStart w:id="8" w:name="_Toc498009143"/>
       <w:r>
         <w:t>3.1 Interfaccia utente</w:t>
       </w:r>
@@ -4241,6 +4479,7 @@
       <w:r>
         <w:rPr>
           <w:rStyle w:val="Marianna4Carattere"/>
+          <w:noProof/>
         </w:rPr>
         <w:drawing>
           <wp:anchor distT="0" distB="0" distL="114300" distR="114300" simplePos="0" relativeHeight="251658240" behindDoc="0" locked="0" layoutInCell="1" allowOverlap="1">
@@ -4251,8 +4490,8 @@
             <wp:positionV relativeFrom="paragraph">
               <wp:posOffset>5080</wp:posOffset>
             </wp:positionV>
-            <wp:extent cx="1657350" cy="2946400"/>
-            <wp:effectExtent l="0" t="0" r="0" b="6350"/>
+            <wp:extent cx="1609200" cy="2860800"/>
+            <wp:effectExtent l="0" t="0" r="0" b="0"/>
             <wp:wrapSquare wrapText="bothSides"/>
             <wp:docPr id="7" name="Immagine 7"/>
             <wp:cNvGraphicFramePr>
@@ -4280,7 +4519,7 @@
                   <pic:spPr>
                     <a:xfrm>
                       <a:off x="0" y="0"/>
-                      <a:ext cx="1657350" cy="2946400"/>
+                      <a:ext cx="1609200" cy="2860800"/>
                     </a:xfrm>
                     <a:prstGeom prst="rect">
                       <a:avLst/>
@@ -4289,10 +4528,16 @@
                 </pic:pic>
               </a:graphicData>
             </a:graphic>
+            <wp14:sizeRelH relativeFrom="margin">
+              <wp14:pctWidth>0</wp14:pctWidth>
+            </wp14:sizeRelH>
+            <wp14:sizeRelV relativeFrom="margin">
+              <wp14:pctHeight>0</wp14:pctHeight>
+            </wp14:sizeRelV>
           </wp:anchor>
         </w:drawing>
       </w:r>
-      <w:bookmarkStart w:id="9" w:name="_Toc498003411"/>
+      <w:bookmarkStart w:id="9" w:name="_Toc498009144"/>
       <w:r>
         <w:rPr>
           <w:rStyle w:val="Marianna4Carattere"/>
@@ -4445,8 +4690,8 @@
             <wp:positionV relativeFrom="paragraph">
               <wp:posOffset>189230</wp:posOffset>
             </wp:positionV>
-            <wp:extent cx="1579245" cy="2807335"/>
-            <wp:effectExtent l="0" t="0" r="1905" b="0"/>
+            <wp:extent cx="1609200" cy="2860585"/>
+            <wp:effectExtent l="0" t="0" r="0" b="0"/>
             <wp:wrapSquare wrapText="bothSides"/>
             <wp:docPr id="8" name="Immagine 8"/>
             <wp:cNvGraphicFramePr>
@@ -4474,7 +4719,7 @@
                   <pic:spPr>
                     <a:xfrm>
                       <a:off x="0" y="0"/>
-                      <a:ext cx="1579245" cy="2807335"/>
+                      <a:ext cx="1609996" cy="2862000"/>
                     </a:xfrm>
                     <a:prstGeom prst="rect">
                       <a:avLst/>
@@ -4483,6 +4728,12 @@
                 </pic:pic>
               </a:graphicData>
             </a:graphic>
+            <wp14:sizeRelH relativeFrom="margin">
+              <wp14:pctWidth>0</wp14:pctWidth>
+            </wp14:sizeRelH>
+            <wp14:sizeRelV relativeFrom="margin">
+              <wp14:pctHeight>0</wp14:pctHeight>
+            </wp14:sizeRelV>
           </wp:anchor>
         </w:drawing>
       </w:r>
@@ -4492,7 +4743,7 @@
         <w:pStyle w:val="Paragrafoelenco"/>
         <w:ind w:left="0"/>
       </w:pPr>
-      <w:bookmarkStart w:id="10" w:name="_Toc498003412"/>
+      <w:bookmarkStart w:id="10" w:name="_Toc498009145"/>
       <w:r>
         <w:rPr>
           <w:rStyle w:val="Marianna4Carattere"/>
@@ -4552,7 +4803,7 @@
       <w:pPr>
         <w:pStyle w:val="Marianna4"/>
       </w:pPr>
-      <w:bookmarkStart w:id="11" w:name="_Toc498003413"/>
+      <w:bookmarkStart w:id="11" w:name="_Toc498009146"/>
       <w:r>
         <w:rPr>
           <w:noProof/>
@@ -4636,7 +4887,15 @@
         </w:numPr>
       </w:pPr>
       <w:r>
-        <w:t>di visualizzare la propria geoposizione sulla mappa</w:t>
+        <w:t xml:space="preserve">di visualizzare la propria </w:t>
+      </w:r>
+      <w:proofErr w:type="spellStart"/>
+      <w:r>
+        <w:t>geoposizione</w:t>
+      </w:r>
+      <w:proofErr w:type="spellEnd"/>
+      <w:r>
+        <w:t xml:space="preserve"> sulla mappa</w:t>
       </w:r>
     </w:p>
     <w:p>
@@ -4789,7 +5048,7 @@
       <w:pPr>
         <w:pStyle w:val="Marianna4"/>
       </w:pPr>
-      <w:bookmarkStart w:id="12" w:name="_Toc498003414"/>
+      <w:bookmarkStart w:id="12" w:name="_Toc498009147"/>
       <w:r>
         <w:t>Registrazione risultati allenamento</w:t>
       </w:r>
@@ -4813,7 +5072,7 @@
       <w:pPr>
         <w:pStyle w:val="Marianna4"/>
       </w:pPr>
-      <w:bookmarkStart w:id="13" w:name="_Toc498003415"/>
+      <w:bookmarkStart w:id="13" w:name="_Toc498009148"/>
       <w:r>
         <w:rPr>
           <w:noProof/>
@@ -4985,7 +5244,7 @@
       <w:pPr>
         <w:pStyle w:val="Marianna4"/>
       </w:pPr>
-      <w:bookmarkStart w:id="14" w:name="_Toc498003416"/>
+      <w:bookmarkStart w:id="14" w:name="_Toc498009149"/>
       <w:r>
         <w:t>Ricerca ciclisti da sfidare</w:t>
       </w:r>
@@ -5001,19 +5260,33 @@
     <w:p/>
     <w:p/>
     <w:p/>
-    <w:p/>
     <w:p>
       <w:pPr>
+        <w:pStyle w:val="Marianna4"/>
+      </w:pPr>
+      <w:bookmarkStart w:id="15" w:name="_Toc498009150"/>
+      <w:r>
+        <w:t>La sfida</w:t>
+      </w:r>
+      <w:bookmarkEnd w:id="15"/>
+    </w:p>
+    <w:p>
+      <w:r>
+        <w:t>L’interfaccia consente di visualizzare un countdown della durata scelta in fase di lancio della sfida, i chilometri percorsi, le calorie bruciate, il percorso sulla mappa e un messaggio che informa il ciclista quando la sfida è stata completata.</w:t>
+      </w:r>
+    </w:p>
+    <w:p>
+      <w:pPr>
         <w:pStyle w:val="Marianna3"/>
       </w:pPr>
-      <w:bookmarkStart w:id="15" w:name="_Toc498003417"/>
+      <w:bookmarkStart w:id="16" w:name="_Toc498009151"/>
       <w:r>
         <w:t>3.1.1</w:t>
       </w:r>
       <w:r>
         <w:t xml:space="preserve"> Caratteristiche degli utenti</w:t>
       </w:r>
-      <w:bookmarkEnd w:id="15"/>
+      <w:bookmarkEnd w:id="16"/>
     </w:p>
     <w:p>
       <w:r>
@@ -5039,8 +5312,9 @@
       <w:pPr>
         <w:pStyle w:val="Marianna2"/>
       </w:pPr>
-      <w:bookmarkStart w:id="16" w:name="_Toc498003418"/>
-      <w:r>
+      <w:bookmarkStart w:id="17" w:name="_Toc498009152"/>
+      <w:r>
+        <w:lastRenderedPageBreak/>
         <w:t xml:space="preserve">3.2 </w:t>
       </w:r>
       <w:r>
@@ -5049,7 +5323,7 @@
       <w:r>
         <w:t>ccia con le altre applicazioni</w:t>
       </w:r>
-      <w:bookmarkEnd w:id="16"/>
+      <w:bookmarkEnd w:id="17"/>
     </w:p>
     <w:p>
       <w:r>
@@ -5072,16 +5346,15 @@
       <w:pPr>
         <w:pStyle w:val="Marianna2"/>
       </w:pPr>
-      <w:bookmarkStart w:id="17" w:name="_Toc498003419"/>
-      <w:r>
-        <w:lastRenderedPageBreak/>
+      <w:bookmarkStart w:id="18" w:name="_Toc498009153"/>
+      <w:r>
         <w:t xml:space="preserve">3.3 Business </w:t>
       </w:r>
       <w:proofErr w:type="spellStart"/>
       <w:r>
         <w:t>Rules</w:t>
       </w:r>
-      <w:bookmarkEnd w:id="17"/>
+      <w:bookmarkEnd w:id="18"/>
       <w:proofErr w:type="spellEnd"/>
     </w:p>
     <w:p>
@@ -5105,7 +5378,15 @@
         </w:numPr>
       </w:pPr>
       <w:r>
-        <w:t>Se un utente in fase di registrazione non compila tutti i campi del form o inserisce informazioni non valide come un indirizzo email senza “</w:t>
+        <w:t xml:space="preserve">Se un utente in fase di registrazione non compila tutti i campi del </w:t>
+      </w:r>
+      <w:proofErr w:type="spellStart"/>
+      <w:r>
+        <w:t>form</w:t>
+      </w:r>
+      <w:proofErr w:type="spellEnd"/>
+      <w:r>
+        <w:t xml:space="preserve"> o inserisce informazioni non valide come un indirizzo email senza “</w:t>
       </w:r>
       <w:r>
         <w:rPr>
@@ -5152,32 +5433,56 @@
     </w:p>
     <w:p>
       <w:pPr>
-        <w:spacing w:before="0" w:after="160"/>
-      </w:pPr>
-      <w:r>
-        <w:br w:type="page"/>
+        <w:pStyle w:val="Paragrafoelenco"/>
+        <w:numPr>
+          <w:ilvl w:val="0"/>
+          <w:numId w:val="8"/>
+        </w:numPr>
+      </w:pPr>
+      <w:r>
+        <w:t>Le sfide possono durare o 60 o 90 minuti.</w:t>
       </w:r>
     </w:p>
     <w:p>
       <w:pPr>
+        <w:pStyle w:val="Paragrafoelenco"/>
+        <w:numPr>
+          <w:ilvl w:val="0"/>
+          <w:numId w:val="8"/>
+        </w:numPr>
+      </w:pPr>
+      <w:r>
+        <w:t>Ogni sfida comprende non più di due partecipanti.</w:t>
+      </w:r>
+    </w:p>
+    <w:p>
+      <w:pPr>
+        <w:spacing w:before="0" w:after="160"/>
+      </w:pPr>
+      <w:r>
+        <w:br w:type="page"/>
+      </w:r>
+    </w:p>
+    <w:p>
+      <w:pPr>
         <w:pStyle w:val="Marianna1"/>
       </w:pPr>
-      <w:bookmarkStart w:id="18" w:name="_Toc498003420"/>
+      <w:bookmarkStart w:id="19" w:name="_Toc498009154"/>
       <w:r>
         <w:lastRenderedPageBreak/>
         <w:t>4 Requisiti specifici</w:t>
       </w:r>
-      <w:bookmarkEnd w:id="18"/>
+      <w:bookmarkEnd w:id="19"/>
     </w:p>
     <w:p>
       <w:pPr>
         <w:pStyle w:val="Marianna2"/>
       </w:pPr>
-      <w:bookmarkStart w:id="19" w:name="_Toc498003421"/>
+      <w:bookmarkStart w:id="20" w:name="_Toc498009155"/>
       <w:r>
         <w:t>4.1 Specifiche dei casi d’uso</w:t>
       </w:r>
-      <w:bookmarkEnd w:id="19"/>
+      <w:bookmarkEnd w:id="20"/>
     </w:p>
     <w:tbl>
       <w:tblPr>
@@ -5678,7 +5983,21 @@
               <w:rPr>
                 <w:sz w:val="22"/>
               </w:rPr>
-              <w:t>Il sistema verifica che il form sia riempito in tutti i suoi campi</w:t>
+              <w:t xml:space="preserve">Il sistema verifica che il </w:t>
+            </w:r>
+            <w:proofErr w:type="spellStart"/>
+            <w:r>
+              <w:rPr>
+                <w:sz w:val="22"/>
+              </w:rPr>
+              <w:t>form</w:t>
+            </w:r>
+            <w:proofErr w:type="spellEnd"/>
+            <w:r>
+              <w:rPr>
+                <w:sz w:val="22"/>
+              </w:rPr>
+              <w:t xml:space="preserve"> sia riempito in tutti i suoi campi</w:t>
             </w:r>
           </w:p>
           <w:p>
@@ -5804,7 +6123,23 @@
                 <w:b/>
                 <w:sz w:val="22"/>
               </w:rPr>
-              <w:t>Il form non viene compilato con tutte le informazioni richieste</w:t>
+              <w:t xml:space="preserve">Il </w:t>
+            </w:r>
+            <w:proofErr w:type="spellStart"/>
+            <w:r>
+              <w:rPr>
+                <w:b/>
+                <w:sz w:val="22"/>
+              </w:rPr>
+              <w:t>form</w:t>
+            </w:r>
+            <w:proofErr w:type="spellEnd"/>
+            <w:r>
+              <w:rPr>
+                <w:b/>
+                <w:sz w:val="22"/>
+              </w:rPr>
+              <w:t xml:space="preserve"> non viene compilato con tutte le informazioni richieste</w:t>
             </w:r>
           </w:p>
           <w:p>
@@ -5977,7 +6312,23 @@
                 <w:b/>
                 <w:sz w:val="22"/>
               </w:rPr>
-              <w:t>Uno o più campi del form non sono compilati correttamente</w:t>
+              <w:t xml:space="preserve">Uno o più campi del </w:t>
+            </w:r>
+            <w:proofErr w:type="spellStart"/>
+            <w:r>
+              <w:rPr>
+                <w:b/>
+                <w:sz w:val="22"/>
+              </w:rPr>
+              <w:t>form</w:t>
+            </w:r>
+            <w:proofErr w:type="spellEnd"/>
+            <w:r>
+              <w:rPr>
+                <w:b/>
+                <w:sz w:val="22"/>
+              </w:rPr>
+              <w:t xml:space="preserve"> non sono compilati correttamente</w:t>
             </w:r>
           </w:p>
           <w:p>
@@ -6493,7 +6844,21 @@
               <w:rPr>
                 <w:sz w:val="22"/>
               </w:rPr>
-              <w:t>Il sistema verifica che il form sia riempito in tutti i suoi campi</w:t>
+              <w:t xml:space="preserve">Il sistema verifica che il </w:t>
+            </w:r>
+            <w:proofErr w:type="spellStart"/>
+            <w:r>
+              <w:rPr>
+                <w:sz w:val="22"/>
+              </w:rPr>
+              <w:t>form</w:t>
+            </w:r>
+            <w:proofErr w:type="spellEnd"/>
+            <w:r>
+              <w:rPr>
+                <w:sz w:val="22"/>
+              </w:rPr>
+              <w:t xml:space="preserve"> sia riempito in tutti i suoi campi</w:t>
             </w:r>
           </w:p>
           <w:p>
@@ -6625,7 +6990,23 @@
                 <w:b/>
                 <w:sz w:val="22"/>
               </w:rPr>
-              <w:t>Il form non viene compilato con tutte le informazioni richieste</w:t>
+              <w:t xml:space="preserve">Il </w:t>
+            </w:r>
+            <w:proofErr w:type="spellStart"/>
+            <w:r>
+              <w:rPr>
+                <w:b/>
+                <w:sz w:val="22"/>
+              </w:rPr>
+              <w:t>form</w:t>
+            </w:r>
+            <w:proofErr w:type="spellEnd"/>
+            <w:r>
+              <w:rPr>
+                <w:b/>
+                <w:sz w:val="22"/>
+              </w:rPr>
+              <w:t xml:space="preserve"> non viene compilato con tutte le informazioni richieste</w:t>
             </w:r>
           </w:p>
           <w:p>
@@ -6806,8 +7187,17 @@
                 <w:b/>
                 <w:sz w:val="22"/>
               </w:rPr>
-              <w:t>Acquisizione della geoposizione</w:t>
-            </w:r>
+              <w:t xml:space="preserve">Acquisizione della </w:t>
+            </w:r>
+            <w:proofErr w:type="spellStart"/>
+            <w:r>
+              <w:rPr>
+                <w:b/>
+                <w:sz w:val="22"/>
+              </w:rPr>
+              <w:t>geoposizione</w:t>
+            </w:r>
+            <w:proofErr w:type="spellEnd"/>
           </w:p>
         </w:tc>
       </w:tr>
@@ -7073,7 +7463,21 @@
               <w:rPr>
                 <w:sz w:val="22"/>
               </w:rPr>
-              <w:t>Registrazione di una nuova geoposizione all’interno dell’archivio</w:t>
+              <w:t xml:space="preserve">Registrazione di una nuova </w:t>
+            </w:r>
+            <w:proofErr w:type="spellStart"/>
+            <w:r>
+              <w:rPr>
+                <w:sz w:val="22"/>
+              </w:rPr>
+              <w:t>geoposizione</w:t>
+            </w:r>
+            <w:proofErr w:type="spellEnd"/>
+            <w:r>
+              <w:rPr>
+                <w:sz w:val="22"/>
+              </w:rPr>
+              <w:t xml:space="preserve"> all’interno dell’archivio</w:t>
             </w:r>
           </w:p>
         </w:tc>
@@ -7148,8 +7552,16 @@
               <w:rPr>
                 <w:sz w:val="22"/>
               </w:rPr>
-              <w:t>rileva la geoposizione</w:t>
-            </w:r>
+              <w:t xml:space="preserve">rileva la </w:t>
+            </w:r>
+            <w:proofErr w:type="spellStart"/>
+            <w:r>
+              <w:rPr>
+                <w:sz w:val="22"/>
+              </w:rPr>
+              <w:t>geoposizione</w:t>
+            </w:r>
+            <w:proofErr w:type="spellEnd"/>
           </w:p>
           <w:p>
             <w:pPr>
@@ -7172,7 +7584,21 @@
               <w:rPr>
                 <w:sz w:val="22"/>
               </w:rPr>
-              <w:t xml:space="preserve"> registra la geoposizione del ciclista</w:t>
+              <w:t xml:space="preserve"> registra la </w:t>
+            </w:r>
+            <w:proofErr w:type="spellStart"/>
+            <w:r>
+              <w:rPr>
+                <w:sz w:val="22"/>
+              </w:rPr>
+              <w:t>geoposizione</w:t>
+            </w:r>
+            <w:proofErr w:type="spellEnd"/>
+            <w:r>
+              <w:rPr>
+                <w:sz w:val="22"/>
+              </w:rPr>
+              <w:t xml:space="preserve"> del ciclista</w:t>
             </w:r>
           </w:p>
           <w:p>
@@ -7741,8 +8167,16 @@
               <w:rPr>
                 <w:sz w:val="22"/>
               </w:rPr>
-              <w:t>rileva la geoposizione</w:t>
-            </w:r>
+              <w:t xml:space="preserve">rileva la </w:t>
+            </w:r>
+            <w:proofErr w:type="spellStart"/>
+            <w:r>
+              <w:rPr>
+                <w:sz w:val="22"/>
+              </w:rPr>
+              <w:t>geoposizione</w:t>
+            </w:r>
+            <w:proofErr w:type="spellEnd"/>
             <w:r>
               <w:rPr>
                 <w:sz w:val="22"/>
@@ -7802,7 +8236,21 @@
               <w:rPr>
                 <w:sz w:val="22"/>
               </w:rPr>
-              <w:t>Il sistema informa il ciclista real time dei chilometri percorsi e delle calorie bruciate</w:t>
+              <w:t xml:space="preserve">Il sistema informa il ciclista </w:t>
+            </w:r>
+            <w:proofErr w:type="spellStart"/>
+            <w:r>
+              <w:rPr>
+                <w:sz w:val="22"/>
+              </w:rPr>
+              <w:t>real</w:t>
+            </w:r>
+            <w:proofErr w:type="spellEnd"/>
+            <w:r>
+              <w:rPr>
+                <w:sz w:val="22"/>
+              </w:rPr>
+              <w:t xml:space="preserve"> time dei chilometri percorsi e delle calorie bruciate</w:t>
             </w:r>
           </w:p>
           <w:p>
@@ -9720,24 +10168,6 @@
               <w:rPr>
                 <w:sz w:val="22"/>
               </w:rPr>
-              <w:t>Lo sfidato inizia la sfida</w:t>
-            </w:r>
-          </w:p>
-          <w:p>
-            <w:pPr>
-              <w:pStyle w:val="Paragrafoelenco"/>
-              <w:numPr>
-                <w:ilvl w:val="0"/>
-                <w:numId w:val="39"/>
-              </w:numPr>
-              <w:rPr>
-                <w:sz w:val="22"/>
-              </w:rPr>
-            </w:pPr>
-            <w:r>
-              <w:rPr>
-                <w:sz w:val="22"/>
-              </w:rPr>
               <w:t>Il caso d’uso termina</w:t>
             </w:r>
           </w:p>
@@ -9808,6 +10238,918 @@
               <w:numPr>
                 <w:ilvl w:val="0"/>
                 <w:numId w:val="42"/>
+              </w:numPr>
+              <w:rPr>
+                <w:sz w:val="22"/>
+              </w:rPr>
+            </w:pPr>
+            <w:r>
+              <w:rPr>
+                <w:sz w:val="22"/>
+              </w:rPr>
+              <w:t>Il caso d’uso termina</w:t>
+            </w:r>
+          </w:p>
+        </w:tc>
+      </w:tr>
+    </w:tbl>
+    <w:p/>
+    <w:tbl>
+      <w:tblPr>
+        <w:tblStyle w:val="Grigliatabella"/>
+        <w:tblW w:w="0" w:type="auto"/>
+        <w:tblBorders>
+          <w:top w:val="none" w:sz="0" w:space="0" w:color="auto"/>
+          <w:left w:val="none" w:sz="0" w:space="0" w:color="auto"/>
+          <w:bottom w:val="none" w:sz="0" w:space="0" w:color="auto"/>
+          <w:right w:val="none" w:sz="0" w:space="0" w:color="auto"/>
+          <w:insideH w:val="none" w:sz="0" w:space="0" w:color="auto"/>
+          <w:insideV w:val="none" w:sz="0" w:space="0" w:color="auto"/>
+        </w:tblBorders>
+        <w:tblLook w:val="06A0" w:firstRow="1" w:lastRow="0" w:firstColumn="1" w:lastColumn="0" w:noHBand="1" w:noVBand="1"/>
+      </w:tblPr>
+      <w:tblGrid>
+        <w:gridCol w:w="3823"/>
+        <w:gridCol w:w="5805"/>
+      </w:tblGrid>
+      <w:tr>
+        <w:tc>
+          <w:tcPr>
+            <w:tcW w:w="3823" w:type="dxa"/>
+            <w:hideMark/>
+          </w:tcPr>
+          <w:p>
+            <w:pPr>
+              <w:rPr>
+                <w:b/>
+                <w:sz w:val="22"/>
+              </w:rPr>
+            </w:pPr>
+            <w:r>
+              <w:rPr>
+                <w:b/>
+                <w:sz w:val="22"/>
+              </w:rPr>
+              <w:t>Caso d’uso: UC-</w:t>
+            </w:r>
+            <w:r>
+              <w:rPr>
+                <w:b/>
+                <w:sz w:val="22"/>
+              </w:rPr>
+              <w:t>08</w:t>
+            </w:r>
+          </w:p>
+        </w:tc>
+        <w:tc>
+          <w:tcPr>
+            <w:tcW w:w="5805" w:type="dxa"/>
+            <w:hideMark/>
+          </w:tcPr>
+          <w:p>
+            <w:pPr>
+              <w:rPr>
+                <w:b/>
+                <w:sz w:val="22"/>
+              </w:rPr>
+            </w:pPr>
+            <w:r>
+              <w:rPr>
+                <w:b/>
+                <w:sz w:val="22"/>
+              </w:rPr>
+              <w:t>La sfida</w:t>
+            </w:r>
+          </w:p>
+        </w:tc>
+      </w:tr>
+      <w:tr>
+        <w:tc>
+          <w:tcPr>
+            <w:tcW w:w="3823" w:type="dxa"/>
+            <w:hideMark/>
+          </w:tcPr>
+          <w:p>
+            <w:pPr>
+              <w:rPr>
+                <w:b/>
+                <w:sz w:val="22"/>
+              </w:rPr>
+            </w:pPr>
+            <w:r>
+              <w:rPr>
+                <w:b/>
+                <w:sz w:val="22"/>
+              </w:rPr>
+              <w:t>ATTORI</w:t>
+            </w:r>
+          </w:p>
+        </w:tc>
+        <w:tc>
+          <w:tcPr>
+            <w:tcW w:w="5805" w:type="dxa"/>
+            <w:hideMark/>
+          </w:tcPr>
+          <w:p>
+            <w:pPr>
+              <w:pStyle w:val="Paragrafoelenco"/>
+              <w:numPr>
+                <w:ilvl w:val="0"/>
+                <w:numId w:val="10"/>
+              </w:numPr>
+              <w:rPr>
+                <w:sz w:val="22"/>
+              </w:rPr>
+            </w:pPr>
+            <w:r>
+              <w:rPr>
+                <w:sz w:val="22"/>
+              </w:rPr>
+              <w:t>Sfidante</w:t>
+            </w:r>
+          </w:p>
+          <w:p>
+            <w:pPr>
+              <w:pStyle w:val="Paragrafoelenco"/>
+              <w:numPr>
+                <w:ilvl w:val="0"/>
+                <w:numId w:val="10"/>
+              </w:numPr>
+              <w:rPr>
+                <w:sz w:val="22"/>
+              </w:rPr>
+            </w:pPr>
+            <w:r>
+              <w:rPr>
+                <w:sz w:val="22"/>
+              </w:rPr>
+              <w:t>Sfidato</w:t>
+            </w:r>
+          </w:p>
+        </w:tc>
+      </w:tr>
+      <w:tr>
+        <w:tc>
+          <w:tcPr>
+            <w:tcW w:w="3823" w:type="dxa"/>
+            <w:hideMark/>
+          </w:tcPr>
+          <w:p>
+            <w:pPr>
+              <w:rPr>
+                <w:b/>
+                <w:sz w:val="22"/>
+              </w:rPr>
+            </w:pPr>
+            <w:r>
+              <w:rPr>
+                <w:b/>
+                <w:sz w:val="22"/>
+              </w:rPr>
+              <w:t>INPUT</w:t>
+            </w:r>
+          </w:p>
+        </w:tc>
+        <w:tc>
+          <w:tcPr>
+            <w:tcW w:w="5805" w:type="dxa"/>
+          </w:tcPr>
+          <w:p>
+            <w:pPr>
+              <w:pStyle w:val="Paragrafoelenco"/>
+              <w:numPr>
+                <w:ilvl w:val="0"/>
+                <w:numId w:val="43"/>
+              </w:numPr>
+              <w:rPr>
+                <w:sz w:val="22"/>
+              </w:rPr>
+            </w:pPr>
+            <w:r>
+              <w:rPr>
+                <w:sz w:val="22"/>
+              </w:rPr>
+              <w:t>Lo sfidato deve accettare la sfida</w:t>
+            </w:r>
+          </w:p>
+          <w:p>
+            <w:pPr>
+              <w:pStyle w:val="Paragrafoelenco"/>
+              <w:numPr>
+                <w:ilvl w:val="0"/>
+                <w:numId w:val="43"/>
+              </w:numPr>
+              <w:rPr>
+                <w:sz w:val="22"/>
+              </w:rPr>
+            </w:pPr>
+            <w:r>
+              <w:rPr>
+                <w:sz w:val="22"/>
+              </w:rPr>
+              <w:t>Lo sfidante deve cliccare sulla notifica</w:t>
+            </w:r>
+          </w:p>
+        </w:tc>
+      </w:tr>
+      <w:tr>
+        <w:tc>
+          <w:tcPr>
+            <w:tcW w:w="3823" w:type="dxa"/>
+            <w:hideMark/>
+          </w:tcPr>
+          <w:p>
+            <w:pPr>
+              <w:rPr>
+                <w:b/>
+                <w:sz w:val="22"/>
+              </w:rPr>
+            </w:pPr>
+            <w:r>
+              <w:rPr>
+                <w:b/>
+                <w:sz w:val="22"/>
+              </w:rPr>
+              <w:t>PRECONDIZIONI</w:t>
+            </w:r>
+          </w:p>
+        </w:tc>
+        <w:tc>
+          <w:tcPr>
+            <w:tcW w:w="5805" w:type="dxa"/>
+            <w:hideMark/>
+          </w:tcPr>
+          <w:p>
+            <w:pPr>
+              <w:pStyle w:val="Paragrafoelenco"/>
+              <w:numPr>
+                <w:ilvl w:val="0"/>
+                <w:numId w:val="11"/>
+              </w:numPr>
+              <w:rPr>
+                <w:sz w:val="22"/>
+              </w:rPr>
+            </w:pPr>
+            <w:r>
+              <w:rPr>
+                <w:sz w:val="22"/>
+              </w:rPr>
+              <w:t xml:space="preserve">Lo </w:t>
+            </w:r>
+            <w:r>
+              <w:rPr>
+                <w:sz w:val="22"/>
+              </w:rPr>
+              <w:t xml:space="preserve">sfidante e lo </w:t>
+            </w:r>
+            <w:r>
+              <w:rPr>
+                <w:sz w:val="22"/>
+              </w:rPr>
+              <w:t>sfidato abbia</w:t>
+            </w:r>
+            <w:r>
+              <w:rPr>
+                <w:sz w:val="22"/>
+              </w:rPr>
+              <w:t>no</w:t>
+            </w:r>
+            <w:r>
+              <w:rPr>
+                <w:sz w:val="22"/>
+              </w:rPr>
+              <w:t xml:space="preserve"> effettuato l’accesso all’applicazione</w:t>
+            </w:r>
+          </w:p>
+          <w:p>
+            <w:pPr>
+              <w:pStyle w:val="Paragrafoelenco"/>
+              <w:numPr>
+                <w:ilvl w:val="0"/>
+                <w:numId w:val="11"/>
+              </w:numPr>
+              <w:rPr>
+                <w:sz w:val="22"/>
+              </w:rPr>
+            </w:pPr>
+            <w:r>
+              <w:rPr>
+                <w:sz w:val="22"/>
+              </w:rPr>
+              <w:t xml:space="preserve">Lo </w:t>
+            </w:r>
+            <w:r>
+              <w:rPr>
+                <w:sz w:val="22"/>
+              </w:rPr>
+              <w:t xml:space="preserve">sfidante e lo </w:t>
+            </w:r>
+            <w:r>
+              <w:rPr>
+                <w:sz w:val="22"/>
+              </w:rPr>
+              <w:t>sfidato sia</w:t>
+            </w:r>
+            <w:r>
+              <w:rPr>
+                <w:sz w:val="22"/>
+              </w:rPr>
+              <w:t>no stati geolocalizzati</w:t>
+            </w:r>
+          </w:p>
+          <w:p>
+            <w:pPr>
+              <w:pStyle w:val="Paragrafoelenco"/>
+              <w:numPr>
+                <w:ilvl w:val="0"/>
+                <w:numId w:val="11"/>
+              </w:numPr>
+              <w:rPr>
+                <w:sz w:val="22"/>
+              </w:rPr>
+            </w:pPr>
+            <w:r>
+              <w:rPr>
+                <w:sz w:val="22"/>
+              </w:rPr>
+              <w:t>La connessione a Internet sia attiva</w:t>
+            </w:r>
+          </w:p>
+        </w:tc>
+      </w:tr>
+      <w:tr>
+        <w:tc>
+          <w:tcPr>
+            <w:tcW w:w="3823" w:type="dxa"/>
+            <w:hideMark/>
+          </w:tcPr>
+          <w:p>
+            <w:pPr>
+              <w:rPr>
+                <w:b/>
+                <w:sz w:val="22"/>
+              </w:rPr>
+            </w:pPr>
+            <w:r>
+              <w:rPr>
+                <w:b/>
+                <w:sz w:val="22"/>
+              </w:rPr>
+              <w:t>OUTPUT</w:t>
+            </w:r>
+          </w:p>
+        </w:tc>
+        <w:tc>
+          <w:tcPr>
+            <w:tcW w:w="5805" w:type="dxa"/>
+            <w:hideMark/>
+          </w:tcPr>
+          <w:p>
+            <w:pPr>
+              <w:pStyle w:val="Paragrafoelenco"/>
+              <w:numPr>
+                <w:ilvl w:val="0"/>
+                <w:numId w:val="12"/>
+              </w:numPr>
+              <w:rPr>
+                <w:sz w:val="22"/>
+              </w:rPr>
+            </w:pPr>
+            <w:r>
+              <w:rPr>
+                <w:sz w:val="22"/>
+              </w:rPr>
+              <w:t>L</w:t>
+            </w:r>
+            <w:r>
+              <w:rPr>
+                <w:sz w:val="22"/>
+              </w:rPr>
+              <w:t>o sfidante e lo sfidato ricevono il risultato della sfida</w:t>
+            </w:r>
+          </w:p>
+        </w:tc>
+      </w:tr>
+      <w:tr>
+        <w:tc>
+          <w:tcPr>
+            <w:tcW w:w="3823" w:type="dxa"/>
+            <w:hideMark/>
+          </w:tcPr>
+          <w:p>
+            <w:pPr>
+              <w:rPr>
+                <w:b/>
+                <w:sz w:val="22"/>
+              </w:rPr>
+            </w:pPr>
+            <w:r>
+              <w:rPr>
+                <w:b/>
+                <w:sz w:val="22"/>
+              </w:rPr>
+              <w:t>POSTCONDIZIONI</w:t>
+            </w:r>
+          </w:p>
+        </w:tc>
+        <w:tc>
+          <w:tcPr>
+            <w:tcW w:w="5805" w:type="dxa"/>
+          </w:tcPr>
+          <w:p>
+            <w:pPr>
+              <w:pStyle w:val="Paragrafoelenco"/>
+              <w:numPr>
+                <w:ilvl w:val="0"/>
+                <w:numId w:val="12"/>
+              </w:numPr>
+              <w:rPr>
+                <w:sz w:val="22"/>
+              </w:rPr>
+            </w:pPr>
+            <w:r>
+              <w:rPr>
+                <w:sz w:val="22"/>
+              </w:rPr>
+              <w:t>Il risultato della sfida viene memorizzato nell’archivio</w:t>
+            </w:r>
+          </w:p>
+        </w:tc>
+      </w:tr>
+      <w:tr>
+        <w:tc>
+          <w:tcPr>
+            <w:tcW w:w="3823" w:type="dxa"/>
+            <w:hideMark/>
+          </w:tcPr>
+          <w:p>
+            <w:pPr>
+              <w:rPr>
+                <w:b/>
+                <w:sz w:val="22"/>
+              </w:rPr>
+            </w:pPr>
+            <w:r>
+              <w:rPr>
+                <w:b/>
+                <w:sz w:val="22"/>
+              </w:rPr>
+              <w:lastRenderedPageBreak/>
+              <w:t>SCENARIO PRIMARIO</w:t>
+            </w:r>
+          </w:p>
+        </w:tc>
+        <w:tc>
+          <w:tcPr>
+            <w:tcW w:w="5805" w:type="dxa"/>
+            <w:hideMark/>
+          </w:tcPr>
+          <w:p>
+            <w:pPr>
+              <w:pStyle w:val="Paragrafoelenco"/>
+              <w:numPr>
+                <w:ilvl w:val="0"/>
+                <w:numId w:val="44"/>
+              </w:numPr>
+              <w:rPr>
+                <w:sz w:val="22"/>
+              </w:rPr>
+            </w:pPr>
+            <w:r>
+              <w:rPr>
+                <w:sz w:val="22"/>
+              </w:rPr>
+              <w:t xml:space="preserve">Lo </w:t>
+            </w:r>
+            <w:r>
+              <w:rPr>
+                <w:sz w:val="22"/>
+              </w:rPr>
+              <w:t>sfidante e lo sfidato accedono</w:t>
+            </w:r>
+            <w:r>
+              <w:rPr>
+                <w:sz w:val="22"/>
+              </w:rPr>
+              <w:t xml:space="preserve"> all’applicazione (vedi </w:t>
+            </w:r>
+            <w:r>
+              <w:rPr>
+                <w:b/>
+                <w:sz w:val="22"/>
+              </w:rPr>
+              <w:t>UC-02</w:t>
+            </w:r>
+            <w:r>
+              <w:rPr>
+                <w:sz w:val="22"/>
+              </w:rPr>
+              <w:t>)</w:t>
+            </w:r>
+          </w:p>
+          <w:p>
+            <w:pPr>
+              <w:pStyle w:val="Paragrafoelenco"/>
+              <w:numPr>
+                <w:ilvl w:val="0"/>
+                <w:numId w:val="44"/>
+              </w:numPr>
+              <w:rPr>
+                <w:sz w:val="22"/>
+              </w:rPr>
+            </w:pPr>
+            <w:r>
+              <w:rPr>
+                <w:sz w:val="22"/>
+              </w:rPr>
+              <w:t xml:space="preserve">Il sistema rileva la </w:t>
+            </w:r>
+            <w:proofErr w:type="spellStart"/>
+            <w:r>
+              <w:rPr>
+                <w:sz w:val="22"/>
+              </w:rPr>
+              <w:t>geoposizione</w:t>
+            </w:r>
+            <w:proofErr w:type="spellEnd"/>
+            <w:r>
+              <w:rPr>
+                <w:sz w:val="22"/>
+              </w:rPr>
+              <w:t xml:space="preserve"> di entrambi</w:t>
+            </w:r>
+            <w:r>
+              <w:rPr>
+                <w:sz w:val="22"/>
+              </w:rPr>
+              <w:t xml:space="preserve"> (vedi </w:t>
+            </w:r>
+            <w:r>
+              <w:rPr>
+                <w:b/>
+                <w:sz w:val="22"/>
+              </w:rPr>
+              <w:t>UC-03</w:t>
+            </w:r>
+            <w:r>
+              <w:rPr>
+                <w:sz w:val="22"/>
+              </w:rPr>
+              <w:t>)</w:t>
+            </w:r>
+          </w:p>
+          <w:p>
+            <w:pPr>
+              <w:pStyle w:val="Paragrafoelenco"/>
+              <w:numPr>
+                <w:ilvl w:val="0"/>
+                <w:numId w:val="44"/>
+              </w:numPr>
+              <w:rPr>
+                <w:sz w:val="22"/>
+              </w:rPr>
+            </w:pPr>
+            <w:r>
+              <w:rPr>
+                <w:sz w:val="22"/>
+              </w:rPr>
+              <w:t xml:space="preserve">Sfida lanciata (vedi </w:t>
+            </w:r>
+            <w:r>
+              <w:rPr>
+                <w:b/>
+                <w:sz w:val="22"/>
+              </w:rPr>
+              <w:t>UC-07</w:t>
+            </w:r>
+            <w:r>
+              <w:rPr>
+                <w:sz w:val="22"/>
+              </w:rPr>
+              <w:t>)</w:t>
+            </w:r>
+          </w:p>
+          <w:p>
+            <w:pPr>
+              <w:pStyle w:val="Paragrafoelenco"/>
+              <w:numPr>
+                <w:ilvl w:val="0"/>
+                <w:numId w:val="44"/>
+              </w:numPr>
+              <w:rPr>
+                <w:sz w:val="22"/>
+              </w:rPr>
+            </w:pPr>
+            <w:r>
+              <w:rPr>
+                <w:sz w:val="22"/>
+              </w:rPr>
+              <w:t>Lo sfidato inizia la sfida</w:t>
+            </w:r>
+          </w:p>
+          <w:p>
+            <w:pPr>
+              <w:pStyle w:val="Paragrafoelenco"/>
+              <w:numPr>
+                <w:ilvl w:val="0"/>
+                <w:numId w:val="44"/>
+              </w:numPr>
+              <w:rPr>
+                <w:sz w:val="22"/>
+              </w:rPr>
+            </w:pPr>
+            <w:r>
+              <w:rPr>
+                <w:sz w:val="22"/>
+              </w:rPr>
+              <w:t>Lo sfidante clicca sulla notifica e inizia la sfida</w:t>
+            </w:r>
+          </w:p>
+          <w:p>
+            <w:pPr>
+              <w:pStyle w:val="Paragrafoelenco"/>
+              <w:numPr>
+                <w:ilvl w:val="0"/>
+                <w:numId w:val="44"/>
+              </w:numPr>
+              <w:rPr>
+                <w:sz w:val="22"/>
+              </w:rPr>
+            </w:pPr>
+            <w:r>
+              <w:rPr>
+                <w:sz w:val="22"/>
+              </w:rPr>
+              <w:t>Lo sfidato termina la sfida</w:t>
+            </w:r>
+          </w:p>
+          <w:p>
+            <w:pPr>
+              <w:pStyle w:val="Paragrafoelenco"/>
+              <w:numPr>
+                <w:ilvl w:val="0"/>
+                <w:numId w:val="44"/>
+              </w:numPr>
+              <w:rPr>
+                <w:sz w:val="22"/>
+              </w:rPr>
+            </w:pPr>
+            <w:r>
+              <w:rPr>
+                <w:sz w:val="22"/>
+              </w:rPr>
+              <w:t>Lo sfidante termina la sfida</w:t>
+            </w:r>
+          </w:p>
+          <w:p>
+            <w:pPr>
+              <w:pStyle w:val="Paragrafoelenco"/>
+              <w:numPr>
+                <w:ilvl w:val="0"/>
+                <w:numId w:val="44"/>
+              </w:numPr>
+              <w:rPr>
+                <w:sz w:val="22"/>
+              </w:rPr>
+            </w:pPr>
+            <w:r>
+              <w:rPr>
+                <w:sz w:val="22"/>
+              </w:rPr>
+              <w:t>Il sistema informa sfidante e sfidato dell’esito della sfida con una notifica</w:t>
+            </w:r>
+          </w:p>
+          <w:p>
+            <w:pPr>
+              <w:pStyle w:val="Paragrafoelenco"/>
+              <w:numPr>
+                <w:ilvl w:val="0"/>
+                <w:numId w:val="44"/>
+              </w:numPr>
+              <w:rPr>
+                <w:sz w:val="22"/>
+              </w:rPr>
+            </w:pPr>
+            <w:r>
+              <w:rPr>
+                <w:sz w:val="22"/>
+              </w:rPr>
+              <w:t>Il caso d’uso termina</w:t>
+            </w:r>
+          </w:p>
+        </w:tc>
+      </w:tr>
+      <w:tr>
+        <w:tc>
+          <w:tcPr>
+            <w:tcW w:w="3823" w:type="dxa"/>
+          </w:tcPr>
+          <w:p>
+            <w:pPr>
+              <w:rPr>
+                <w:b/>
+                <w:sz w:val="22"/>
+              </w:rPr>
+            </w:pPr>
+            <w:r>
+              <w:rPr>
+                <w:b/>
+                <w:sz w:val="22"/>
+              </w:rPr>
+              <w:t>SCENARIO ALTERNATIVO</w:t>
+            </w:r>
+          </w:p>
+        </w:tc>
+        <w:tc>
+          <w:tcPr>
+            <w:tcW w:w="5805" w:type="dxa"/>
+          </w:tcPr>
+          <w:p>
+            <w:pPr>
+              <w:ind w:left="360"/>
+              <w:rPr>
+                <w:b/>
+                <w:sz w:val="22"/>
+              </w:rPr>
+            </w:pPr>
+            <w:r>
+              <w:rPr>
+                <w:b/>
+                <w:sz w:val="22"/>
+              </w:rPr>
+              <w:t xml:space="preserve">Lo sfidato </w:t>
+            </w:r>
+            <w:r>
+              <w:rPr>
+                <w:b/>
+                <w:sz w:val="22"/>
+              </w:rPr>
+              <w:t>non completa la sfida</w:t>
+            </w:r>
+          </w:p>
+          <w:p>
+            <w:pPr>
+              <w:pStyle w:val="Paragrafoelenco"/>
+              <w:numPr>
+                <w:ilvl w:val="0"/>
+                <w:numId w:val="45"/>
+              </w:numPr>
+              <w:rPr>
+                <w:sz w:val="22"/>
+              </w:rPr>
+            </w:pPr>
+            <w:r>
+              <w:rPr>
+                <w:sz w:val="22"/>
+              </w:rPr>
+              <w:t xml:space="preserve">Lo sfidato </w:t>
+            </w:r>
+            <w:r>
+              <w:rPr>
+                <w:sz w:val="22"/>
+              </w:rPr>
+              <w:t>non completa</w:t>
+            </w:r>
+            <w:r>
+              <w:rPr>
+                <w:sz w:val="22"/>
+              </w:rPr>
+              <w:t xml:space="preserve"> la sfida</w:t>
+            </w:r>
+          </w:p>
+          <w:p>
+            <w:pPr>
+              <w:pStyle w:val="Paragrafoelenco"/>
+              <w:numPr>
+                <w:ilvl w:val="0"/>
+                <w:numId w:val="45"/>
+              </w:numPr>
+              <w:rPr>
+                <w:sz w:val="22"/>
+              </w:rPr>
+            </w:pPr>
+            <w:r>
+              <w:rPr>
+                <w:sz w:val="22"/>
+              </w:rPr>
+              <w:t>Il sistema informa lo sfidante che ha vinto la sfida</w:t>
+            </w:r>
+          </w:p>
+          <w:p>
+            <w:pPr>
+              <w:pStyle w:val="Paragrafoelenco"/>
+              <w:numPr>
+                <w:ilvl w:val="0"/>
+                <w:numId w:val="45"/>
+              </w:numPr>
+              <w:rPr>
+                <w:sz w:val="22"/>
+              </w:rPr>
+            </w:pPr>
+            <w:r>
+              <w:rPr>
+                <w:sz w:val="22"/>
+              </w:rPr>
+              <w:t>Il caso d’uso termina</w:t>
+            </w:r>
+          </w:p>
+        </w:tc>
+      </w:tr>
+      <w:tr>
+        <w:tc>
+          <w:tcPr>
+            <w:tcW w:w="3823" w:type="dxa"/>
+          </w:tcPr>
+          <w:p>
+            <w:pPr>
+              <w:rPr>
+                <w:b/>
+                <w:sz w:val="22"/>
+              </w:rPr>
+            </w:pPr>
+            <w:r>
+              <w:rPr>
+                <w:b/>
+                <w:sz w:val="22"/>
+              </w:rPr>
+              <w:t>SCENARIO ALTERNATIVO</w:t>
+            </w:r>
+          </w:p>
+        </w:tc>
+        <w:tc>
+          <w:tcPr>
+            <w:tcW w:w="5805" w:type="dxa"/>
+          </w:tcPr>
+          <w:p>
+            <w:pPr>
+              <w:ind w:left="360"/>
+              <w:rPr>
+                <w:b/>
+                <w:sz w:val="22"/>
+              </w:rPr>
+            </w:pPr>
+            <w:r>
+              <w:rPr>
+                <w:b/>
+                <w:sz w:val="22"/>
+              </w:rPr>
+              <w:t>Lo sfidante non completa la sfida</w:t>
+            </w:r>
+          </w:p>
+          <w:p>
+            <w:pPr>
+              <w:pStyle w:val="Paragrafoelenco"/>
+              <w:numPr>
+                <w:ilvl w:val="0"/>
+                <w:numId w:val="46"/>
+              </w:numPr>
+              <w:rPr>
+                <w:sz w:val="22"/>
+              </w:rPr>
+            </w:pPr>
+            <w:r>
+              <w:rPr>
+                <w:sz w:val="22"/>
+              </w:rPr>
+              <w:t>Lo sfidante non completa la sfida</w:t>
+            </w:r>
+          </w:p>
+          <w:p>
+            <w:pPr>
+              <w:pStyle w:val="Paragrafoelenco"/>
+              <w:numPr>
+                <w:ilvl w:val="0"/>
+                <w:numId w:val="46"/>
+              </w:numPr>
+              <w:rPr>
+                <w:sz w:val="22"/>
+              </w:rPr>
+            </w:pPr>
+            <w:r>
+              <w:rPr>
+                <w:sz w:val="22"/>
+              </w:rPr>
+              <w:t>Il sistema informa lo sfida</w:t>
+            </w:r>
+            <w:r>
+              <w:rPr>
+                <w:sz w:val="22"/>
+              </w:rPr>
+              <w:t>to</w:t>
+            </w:r>
+            <w:r>
+              <w:rPr>
+                <w:sz w:val="22"/>
+              </w:rPr>
+              <w:t xml:space="preserve"> che ha vinto la sfida</w:t>
+            </w:r>
+          </w:p>
+          <w:p>
+            <w:pPr>
+              <w:pStyle w:val="Paragrafoelenco"/>
+              <w:numPr>
+                <w:ilvl w:val="0"/>
+                <w:numId w:val="46"/>
               </w:numPr>
               <w:rPr>
                 <w:sz w:val="22"/>
@@ -9842,35 +11184,40 @@
       <w:pPr>
         <w:pStyle w:val="Marianna2"/>
       </w:pPr>
-      <w:bookmarkStart w:id="20" w:name="_Toc498003422"/>
+      <w:bookmarkStart w:id="21" w:name="_Toc498009156"/>
       <w:r>
         <w:lastRenderedPageBreak/>
         <w:t>4.2 Diagrammi UML</w:t>
-      </w:r>
-      <w:bookmarkEnd w:id="20"/>
-    </w:p>
-    <w:p>
-      <w:pPr>
-        <w:pStyle w:val="Marianna3"/>
-      </w:pPr>
-      <w:bookmarkStart w:id="21" w:name="_Toc498003423"/>
-      <w:r>
-        <w:t>4.2.1 Use Case D</w:t>
-      </w:r>
-      <w:r>
-        <w:t>iagram</w:t>
       </w:r>
       <w:bookmarkEnd w:id="21"/>
     </w:p>
     <w:p>
       <w:pPr>
+        <w:pStyle w:val="Marianna3"/>
+      </w:pPr>
+      <w:bookmarkStart w:id="22" w:name="_Toc498009157"/>
+      <w:r>
+        <w:t xml:space="preserve">4.2.1 Use Case </w:t>
+      </w:r>
+      <w:proofErr w:type="spellStart"/>
+      <w:r>
+        <w:t>D</w:t>
+      </w:r>
+      <w:r>
+        <w:t>iagram</w:t>
+      </w:r>
+      <w:bookmarkEnd w:id="22"/>
+      <w:proofErr w:type="spellEnd"/>
+    </w:p>
+    <w:p>
+      <w:pPr>
         <w:pStyle w:val="Marianna4"/>
       </w:pPr>
-      <w:bookmarkStart w:id="22" w:name="_Toc498003424"/>
+      <w:bookmarkStart w:id="23" w:name="_Toc498009158"/>
       <w:r>
         <w:t>Registrazione</w:t>
       </w:r>
-      <w:bookmarkEnd w:id="22"/>
+      <w:bookmarkEnd w:id="23"/>
     </w:p>
     <w:p>
       <w:pPr>
@@ -9944,11 +11291,11 @@
       <w:pPr>
         <w:pStyle w:val="Marianna4"/>
       </w:pPr>
-      <w:bookmarkStart w:id="23" w:name="_Toc498003425"/>
+      <w:bookmarkStart w:id="24" w:name="_Toc498009159"/>
       <w:r>
         <w:t>Accesso al sistema</w:t>
       </w:r>
-      <w:bookmarkEnd w:id="23"/>
+      <w:bookmarkEnd w:id="24"/>
     </w:p>
     <w:p>
       <w:r>
@@ -10017,7 +11364,7 @@
       <w:pPr>
         <w:pStyle w:val="Marianna4"/>
       </w:pPr>
-      <w:bookmarkStart w:id="24" w:name="_Toc498003426"/>
+      <w:bookmarkStart w:id="25" w:name="_Toc498009160"/>
       <w:r>
         <w:lastRenderedPageBreak/>
         <w:t>Acquisizione</w:t>
@@ -10029,7 +11376,7 @@
       <w:r>
         <w:t>geoposizione</w:t>
       </w:r>
-      <w:bookmarkEnd w:id="24"/>
+      <w:bookmarkEnd w:id="25"/>
       <w:proofErr w:type="spellEnd"/>
     </w:p>
     <w:p>
@@ -10097,11 +11444,11 @@
       <w:pPr>
         <w:pStyle w:val="Marianna4"/>
       </w:pPr>
-      <w:bookmarkStart w:id="25" w:name="_Toc498003427"/>
+      <w:bookmarkStart w:id="26" w:name="_Toc498009161"/>
       <w:r>
         <w:t>Sessione d’allenamento</w:t>
       </w:r>
-      <w:bookmarkEnd w:id="25"/>
+      <w:bookmarkEnd w:id="26"/>
     </w:p>
     <w:p>
       <w:pPr>
@@ -10165,11 +11512,11 @@
       <w:pPr>
         <w:pStyle w:val="Marianna4"/>
       </w:pPr>
-      <w:bookmarkStart w:id="26" w:name="_Toc498003428"/>
+      <w:bookmarkStart w:id="27" w:name="_Toc498009162"/>
       <w:r>
         <w:t>Visualizzazione storico allenamenti</w:t>
       </w:r>
-      <w:bookmarkEnd w:id="26"/>
+      <w:bookmarkEnd w:id="27"/>
     </w:p>
     <w:p>
       <w:pPr>
@@ -10233,11 +11580,11 @@
       <w:pPr>
         <w:pStyle w:val="Marianna4"/>
       </w:pPr>
-      <w:bookmarkStart w:id="27" w:name="_Toc498003429"/>
+      <w:bookmarkStart w:id="28" w:name="_Toc498009163"/>
       <w:r>
         <w:t>Lancio di una sfida</w:t>
       </w:r>
-      <w:bookmarkEnd w:id="27"/>
+      <w:bookmarkEnd w:id="28"/>
     </w:p>
     <w:p>
       <w:pPr>
@@ -10302,11 +11649,11 @@
       <w:pPr>
         <w:pStyle w:val="Marianna4"/>
       </w:pPr>
-      <w:bookmarkStart w:id="28" w:name="_Toc498003430"/>
+      <w:bookmarkStart w:id="29" w:name="_Toc498009164"/>
       <w:r>
         <w:t>Accettazione di una sfida</w:t>
       </w:r>
-      <w:bookmarkEnd w:id="28"/>
+      <w:bookmarkEnd w:id="29"/>
     </w:p>
     <w:p>
       <w:pPr>
@@ -10373,22 +11720,27 @@
       <w:pPr>
         <w:pStyle w:val="Marianna3"/>
       </w:pPr>
-      <w:bookmarkStart w:id="29" w:name="_Toc498003431"/>
+      <w:bookmarkStart w:id="30" w:name="_Toc498009165"/>
       <w:r>
         <w:lastRenderedPageBreak/>
-        <w:t>4.2.2 Activity Diagram</w:t>
-      </w:r>
-      <w:bookmarkEnd w:id="29"/>
+        <w:t xml:space="preserve">4.2.2 Activity </w:t>
+      </w:r>
+      <w:proofErr w:type="spellStart"/>
+      <w:r>
+        <w:t>Diagram</w:t>
+      </w:r>
+      <w:bookmarkEnd w:id="30"/>
+      <w:proofErr w:type="spellEnd"/>
     </w:p>
     <w:p>
       <w:pPr>
         <w:pStyle w:val="Marianna4"/>
       </w:pPr>
-      <w:bookmarkStart w:id="30" w:name="_Toc498003432"/>
+      <w:bookmarkStart w:id="31" w:name="_Toc498009166"/>
       <w:r>
         <w:t>Registrazione</w:t>
       </w:r>
-      <w:bookmarkEnd w:id="30"/>
+      <w:bookmarkEnd w:id="31"/>
     </w:p>
     <w:p>
       <w:pPr>
@@ -10458,11 +11810,11 @@
           <w:noProof/>
         </w:rPr>
       </w:pPr>
-      <w:bookmarkStart w:id="31" w:name="_Toc498003433"/>
+      <w:bookmarkStart w:id="32" w:name="_Toc498009167"/>
       <w:r>
         <w:t>Accesso al sistema</w:t>
       </w:r>
-      <w:bookmarkEnd w:id="31"/>
+      <w:bookmarkEnd w:id="32"/>
     </w:p>
     <w:p>
       <w:pPr>
@@ -10547,7 +11899,7 @@
           <w:noProof/>
         </w:rPr>
       </w:pPr>
-      <w:bookmarkStart w:id="32" w:name="_Toc498003434"/>
+      <w:bookmarkStart w:id="33" w:name="_Toc498009168"/>
       <w:r>
         <w:t xml:space="preserve">Acquisizione </w:t>
       </w:r>
@@ -10555,7 +11907,7 @@
       <w:r>
         <w:t>geoposizione</w:t>
       </w:r>
-      <w:bookmarkEnd w:id="32"/>
+      <w:bookmarkEnd w:id="33"/>
       <w:proofErr w:type="spellEnd"/>
     </w:p>
     <w:p>
@@ -10624,11 +11976,11 @@
       <w:pPr>
         <w:pStyle w:val="Marianna4"/>
       </w:pPr>
-      <w:bookmarkStart w:id="33" w:name="_Toc498003435"/>
+      <w:bookmarkStart w:id="34" w:name="_Toc498009169"/>
       <w:r>
         <w:t>Sessione d’allenamento</w:t>
       </w:r>
-      <w:bookmarkEnd w:id="33"/>
+      <w:bookmarkEnd w:id="34"/>
     </w:p>
     <w:p>
       <w:pPr>
@@ -10698,11 +12050,11 @@
           <w:noProof/>
         </w:rPr>
       </w:pPr>
-      <w:bookmarkStart w:id="34" w:name="_Toc498003436"/>
+      <w:bookmarkStart w:id="35" w:name="_Toc498009170"/>
       <w:r>
         <w:t>Visualizzazione storico allenamenti</w:t>
       </w:r>
-      <w:bookmarkEnd w:id="34"/>
+      <w:bookmarkEnd w:id="35"/>
     </w:p>
     <w:p>
       <w:pPr>
@@ -10773,11 +12125,11 @@
           <w:noProof/>
         </w:rPr>
       </w:pPr>
-      <w:bookmarkStart w:id="35" w:name="_Toc498003437"/>
+      <w:bookmarkStart w:id="36" w:name="_Toc498009171"/>
       <w:r>
         <w:t>Lancio di una sfida</w:t>
       </w:r>
-      <w:bookmarkEnd w:id="35"/>
+      <w:bookmarkEnd w:id="36"/>
     </w:p>
     <w:p>
       <w:pPr>
@@ -10854,11 +12206,11 @@
           <w:noProof/>
         </w:rPr>
       </w:pPr>
-      <w:bookmarkStart w:id="36" w:name="_Toc498003438"/>
+      <w:bookmarkStart w:id="37" w:name="_Toc498009172"/>
       <w:r>
         <w:t>Accettazione di una sfida</w:t>
       </w:r>
-      <w:bookmarkEnd w:id="36"/>
+      <w:bookmarkEnd w:id="37"/>
     </w:p>
     <w:p>
       <w:pPr>
@@ -10926,7 +12278,7 @@
       <w:pPr>
         <w:pStyle w:val="Marianna3"/>
       </w:pPr>
-      <w:bookmarkStart w:id="37" w:name="_Toc498003439"/>
+      <w:bookmarkStart w:id="38" w:name="_Toc498009173"/>
       <w:r>
         <w:t xml:space="preserve">4.2.3 </w:t>
       </w:r>
@@ -10942,18 +12294,18 @@
       <w:r>
         <w:t>Diagram</w:t>
       </w:r>
-      <w:bookmarkEnd w:id="37"/>
+      <w:bookmarkEnd w:id="38"/>
       <w:proofErr w:type="spellEnd"/>
     </w:p>
     <w:p>
       <w:pPr>
         <w:pStyle w:val="Marianna4"/>
       </w:pPr>
-      <w:bookmarkStart w:id="38" w:name="_Toc498003440"/>
+      <w:bookmarkStart w:id="39" w:name="_Toc498009174"/>
       <w:r>
         <w:t>Accesso al sistema</w:t>
       </w:r>
-      <w:bookmarkEnd w:id="38"/>
+      <w:bookmarkEnd w:id="39"/>
     </w:p>
     <w:p>
       <w:pPr>
@@ -11014,11 +12366,11 @@
       <w:pPr>
         <w:pStyle w:val="Marianna4"/>
       </w:pPr>
-      <w:bookmarkStart w:id="39" w:name="_Toc498003441"/>
+      <w:bookmarkStart w:id="40" w:name="_Toc498009175"/>
       <w:r>
         <w:t>Registrazione</w:t>
       </w:r>
-      <w:bookmarkEnd w:id="39"/>
+      <w:bookmarkEnd w:id="40"/>
     </w:p>
     <w:p>
       <w:pPr>
@@ -11080,7 +12432,7 @@
       <w:pPr>
         <w:pStyle w:val="Marianna4"/>
       </w:pPr>
-      <w:bookmarkStart w:id="40" w:name="_Toc498003442"/>
+      <w:bookmarkStart w:id="41" w:name="_Toc498009176"/>
       <w:r>
         <w:t xml:space="preserve">Acquisizione </w:t>
       </w:r>
@@ -11088,7 +12440,7 @@
       <w:r>
         <w:t>geoposizione</w:t>
       </w:r>
-      <w:bookmarkEnd w:id="40"/>
+      <w:bookmarkEnd w:id="41"/>
       <w:proofErr w:type="spellEnd"/>
     </w:p>
     <w:p>
@@ -11150,11 +12502,11 @@
       <w:pPr>
         <w:pStyle w:val="Marianna4"/>
       </w:pPr>
-      <w:bookmarkStart w:id="41" w:name="_Toc498003443"/>
+      <w:bookmarkStart w:id="42" w:name="_Toc498009177"/>
       <w:r>
         <w:t>Sessione d’allenamento</w:t>
       </w:r>
-      <w:bookmarkEnd w:id="41"/>
+      <w:bookmarkEnd w:id="42"/>
     </w:p>
     <w:p>
       <w:pPr>
@@ -11213,25 +12565,163 @@
     </w:p>
     <w:p>
       <w:pPr>
+        <w:pStyle w:val="Marianna4"/>
+      </w:pPr>
+      <w:bookmarkStart w:id="43" w:name="_Toc498009178"/>
+      <w:r>
+        <w:lastRenderedPageBreak/>
+        <w:t>La sfida – lato sfidante</w:t>
+      </w:r>
+      <w:bookmarkEnd w:id="43"/>
+    </w:p>
+    <w:p>
+      <w:r>
+        <w:rPr>
+          <w:noProof/>
+        </w:rPr>
+        <w:drawing>
+          <wp:inline distT="0" distB="0" distL="0" distR="0">
+            <wp:extent cx="5800725" cy="6577608"/>
+            <wp:effectExtent l="0" t="0" r="0" b="0"/>
+            <wp:docPr id="25" name="Immagine 25"/>
+            <wp:cNvGraphicFramePr>
+              <a:graphicFrameLocks xmlns:a="http://schemas.openxmlformats.org/drawingml/2006/main" noChangeAspect="1"/>
+            </wp:cNvGraphicFramePr>
+            <a:graphic xmlns:a="http://schemas.openxmlformats.org/drawingml/2006/main">
+              <a:graphicData uri="http://schemas.openxmlformats.org/drawingml/2006/picture">
+                <pic:pic xmlns:pic="http://schemas.openxmlformats.org/drawingml/2006/picture">
+                  <pic:nvPicPr>
+                    <pic:cNvPr id="25" name="SDSfidante.png"/>
+                    <pic:cNvPicPr/>
+                  </pic:nvPicPr>
+                  <pic:blipFill rotWithShape="1">
+                    <a:blip r:embed="rId32">
+                      <a:extLst>
+                        <a:ext uri="{28A0092B-C50C-407E-A947-70E740481C1C}">
+                          <a14:useLocalDpi xmlns:a14="http://schemas.microsoft.com/office/drawing/2010/main" val="0"/>
+                        </a:ext>
+                      </a:extLst>
+                    </a:blip>
+                    <a:srcRect l="7626" t="4588" r="5219" b="7128"/>
+                    <a:stretch/>
+                  </pic:blipFill>
+                  <pic:spPr bwMode="auto">
+                    <a:xfrm>
+                      <a:off x="0" y="0"/>
+                      <a:ext cx="5802581" cy="6579712"/>
+                    </a:xfrm>
+                    <a:prstGeom prst="rect">
+                      <a:avLst/>
+                    </a:prstGeom>
+                    <a:ln>
+                      <a:noFill/>
+                    </a:ln>
+                    <a:extLst>
+                      <a:ext uri="{53640926-AAD7-44D8-BBD7-CCE9431645EC}">
+                        <a14:shadowObscured xmlns:a14="http://schemas.microsoft.com/office/drawing/2010/main"/>
+                      </a:ext>
+                    </a:extLst>
+                  </pic:spPr>
+                </pic:pic>
+              </a:graphicData>
+            </a:graphic>
+          </wp:inline>
+        </w:drawing>
+      </w:r>
+    </w:p>
+    <w:p>
+      <w:pPr>
+        <w:pStyle w:val="Marianna4"/>
+      </w:pPr>
+      <w:bookmarkStart w:id="44" w:name="_Toc498009179"/>
+      <w:r>
+        <w:t>La sfida – lato sfidato</w:t>
+      </w:r>
+      <w:bookmarkEnd w:id="44"/>
+    </w:p>
+    <w:p>
+      <w:pPr>
+        <w:rPr>
+          <w:noProof/>
+        </w:rPr>
+      </w:pPr>
+    </w:p>
+    <w:p>
+      <w:r>
+        <w:rPr>
+          <w:noProof/>
+        </w:rPr>
+        <w:lastRenderedPageBreak/>
+        <w:drawing>
+          <wp:inline distT="0" distB="0" distL="0" distR="0">
+            <wp:extent cx="5495925" cy="5541724"/>
+            <wp:effectExtent l="0" t="0" r="0" b="1905"/>
+            <wp:docPr id="26" name="Immagine 26"/>
+            <wp:cNvGraphicFramePr>
+              <a:graphicFrameLocks xmlns:a="http://schemas.openxmlformats.org/drawingml/2006/main" noChangeAspect="1"/>
+            </wp:cNvGraphicFramePr>
+            <a:graphic xmlns:a="http://schemas.openxmlformats.org/drawingml/2006/main">
+              <a:graphicData uri="http://schemas.openxmlformats.org/drawingml/2006/picture">
+                <pic:pic xmlns:pic="http://schemas.openxmlformats.org/drawingml/2006/picture">
+                  <pic:nvPicPr>
+                    <pic:cNvPr id="26" name="23468143_10214408584189061_828464878_o.png"/>
+                    <pic:cNvPicPr/>
+                  </pic:nvPicPr>
+                  <pic:blipFill rotWithShape="1">
+                    <a:blip r:embed="rId33">
+                      <a:extLst>
+                        <a:ext uri="{28A0092B-C50C-407E-A947-70E740481C1C}">
+                          <a14:useLocalDpi xmlns:a14="http://schemas.microsoft.com/office/drawing/2010/main" val="0"/>
+                        </a:ext>
+                      </a:extLst>
+                    </a:blip>
+                    <a:srcRect l="20389" t="4407" r="4907" b="16585"/>
+                    <a:stretch/>
+                  </pic:blipFill>
+                  <pic:spPr bwMode="auto">
+                    <a:xfrm>
+                      <a:off x="0" y="0"/>
+                      <a:ext cx="5498266" cy="5544084"/>
+                    </a:xfrm>
+                    <a:prstGeom prst="rect">
+                      <a:avLst/>
+                    </a:prstGeom>
+                    <a:ln>
+                      <a:noFill/>
+                    </a:ln>
+                    <a:extLst>
+                      <a:ext uri="{53640926-AAD7-44D8-BBD7-CCE9431645EC}">
+                        <a14:shadowObscured xmlns:a14="http://schemas.microsoft.com/office/drawing/2010/main"/>
+                      </a:ext>
+                    </a:extLst>
+                  </pic:spPr>
+                </pic:pic>
+              </a:graphicData>
+            </a:graphic>
+          </wp:inline>
+        </w:drawing>
+      </w:r>
+    </w:p>
+    <w:p>
+      <w:pPr>
         <w:pStyle w:val="Marianna1"/>
       </w:pPr>
-      <w:bookmarkStart w:id="42" w:name="_Toc498003444"/>
-      <w:r>
-        <w:lastRenderedPageBreak/>
+      <w:bookmarkStart w:id="45" w:name="_Toc498009180"/>
+      <w:r>
         <w:t xml:space="preserve">5 </w:t>
       </w:r>
       <w:proofErr w:type="spellStart"/>
       <w:r>
         <w:t>Testing</w:t>
       </w:r>
-      <w:bookmarkEnd w:id="42"/>
+      <w:bookmarkEnd w:id="45"/>
       <w:proofErr w:type="spellEnd"/>
     </w:p>
     <w:p>
       <w:pPr>
         <w:pStyle w:val="Marianna2"/>
       </w:pPr>
-      <w:bookmarkStart w:id="43" w:name="_Toc498003445"/>
+      <w:bookmarkStart w:id="46" w:name="_Toc498009181"/>
       <w:r>
         <w:t xml:space="preserve">5.1 </w:t>
       </w:r>
@@ -11243,7 +12733,7 @@
       <w:r>
         <w:t xml:space="preserve"> funzionale</w:t>
       </w:r>
-      <w:bookmarkEnd w:id="43"/>
+      <w:bookmarkEnd w:id="46"/>
     </w:p>
     <w:tbl>
       <w:tblPr>
@@ -11271,11 +12761,11 @@
             <w:pPr>
               <w:pStyle w:val="Marianna4"/>
             </w:pPr>
-            <w:bookmarkStart w:id="44" w:name="_Toc498003446"/>
+            <w:bookmarkStart w:id="47" w:name="_Toc498009182"/>
             <w:r>
               <w:t>Registrazione</w:t>
             </w:r>
-            <w:bookmarkEnd w:id="44"/>
+            <w:bookmarkEnd w:id="47"/>
           </w:p>
         </w:tc>
       </w:tr>
@@ -11403,7 +12893,7 @@
             <w:pPr>
               <w:jc w:val="center"/>
             </w:pPr>
-            <w:hyperlink r:id="rId32" w:history="1">
+            <w:hyperlink r:id="rId34" w:history="1">
               <w:r>
                 <w:rPr>
                   <w:rStyle w:val="Collegamentoipertestuale"/>
@@ -11512,7 +13002,7 @@
             <w:pPr>
               <w:jc w:val="center"/>
             </w:pPr>
-            <w:hyperlink r:id="rId33" w:history="1">
+            <w:hyperlink r:id="rId35" w:history="1">
               <w:r>
                 <w:rPr>
                   <w:rStyle w:val="Collegamentoipertestuale"/>
@@ -11610,6 +13100,7 @@
               <w:jc w:val="center"/>
             </w:pPr>
             <w:r>
+              <w:lastRenderedPageBreak/>
               <w:t>#3</w:t>
             </w:r>
           </w:p>
@@ -11826,11 +13317,11 @@
             <w:pPr>
               <w:pStyle w:val="Marianna4"/>
             </w:pPr>
-            <w:bookmarkStart w:id="45" w:name="_Toc498003447"/>
+            <w:bookmarkStart w:id="48" w:name="_Toc498009183"/>
             <w:r>
               <w:t>Accesso al sistema</w:t>
             </w:r>
-            <w:bookmarkEnd w:id="45"/>
+            <w:bookmarkEnd w:id="48"/>
           </w:p>
         </w:tc>
       </w:tr>
@@ -11930,7 +13421,7 @@
             <w:pPr>
               <w:jc w:val="center"/>
             </w:pPr>
-            <w:hyperlink r:id="rId34" w:history="1">
+            <w:hyperlink r:id="rId36" w:history="1">
               <w:r>
                 <w:rPr>
                   <w:rStyle w:val="Collegamentoipertestuale"/>
@@ -12075,7 +13566,7 @@
             <w:pPr>
               <w:jc w:val="center"/>
             </w:pPr>
-            <w:hyperlink r:id="rId35" w:history="1">
+            <w:hyperlink r:id="rId37" w:history="1">
               <w:r>
                 <w:rPr>
                   <w:rStyle w:val="Collegamentoipertestuale"/>
@@ -12154,7 +13645,7 @@
             <w:pPr>
               <w:jc w:val="center"/>
             </w:pPr>
-            <w:hyperlink r:id="rId36" w:history="1">
+            <w:hyperlink r:id="rId38" w:history="1">
               <w:r>
                 <w:rPr>
                   <w:rStyle w:val="Collegamentoipertestuale"/>
@@ -12234,11 +13725,11 @@
             <w:pPr>
               <w:pStyle w:val="Marianna4"/>
             </w:pPr>
-            <w:bookmarkStart w:id="46" w:name="_Toc498003448"/>
+            <w:bookmarkStart w:id="49" w:name="_Toc498009184"/>
             <w:r>
               <w:t>Sessione d’allenamento</w:t>
             </w:r>
-            <w:bookmarkEnd w:id="46"/>
+            <w:bookmarkEnd w:id="49"/>
           </w:p>
         </w:tc>
       </w:tr>
@@ -12327,7 +13818,6 @@
               <w:jc w:val="center"/>
             </w:pPr>
             <w:r>
-              <w:lastRenderedPageBreak/>
               <w:t>#1</w:t>
             </w:r>
           </w:p>
@@ -12501,11 +13991,11 @@
             <w:pPr>
               <w:pStyle w:val="Marianna4"/>
             </w:pPr>
-            <w:bookmarkStart w:id="47" w:name="_Toc498003449"/>
+            <w:bookmarkStart w:id="50" w:name="_Toc498009185"/>
             <w:r>
               <w:t>Lancio di una sfida</w:t>
             </w:r>
-            <w:bookmarkEnd w:id="47"/>
+            <w:bookmarkEnd w:id="50"/>
           </w:p>
         </w:tc>
       </w:tr>
@@ -12523,6 +14013,7 @@
               <w:jc w:val="center"/>
             </w:pPr>
             <w:r>
+              <w:lastRenderedPageBreak/>
               <w:t>ID</w:t>
             </w:r>
           </w:p>
@@ -12695,7 +14186,7 @@
     </w:tbl>
     <w:p/>
     <w:sectPr>
-      <w:footerReference w:type="default" r:id="rId37"/>
+      <w:footerReference w:type="default" r:id="rId39"/>
       <w:pgSz w:w="11906" w:h="16838"/>
       <w:pgMar w:top="1417" w:right="1134" w:bottom="1134" w:left="1134" w:header="708" w:footer="708" w:gutter="0"/>
       <w:cols w:space="708"/>
@@ -12740,7 +14231,6 @@
         <w:docPartUnique/>
       </w:docPartObj>
     </w:sdtPr>
-    <w:sdtEndPr/>
     <w:sdtContent>
       <w:p>
         <w:pPr>
@@ -13899,6 +15389,92 @@
     </w:lvl>
   </w:abstractNum>
   <w:abstractNum w:abstractNumId="10" w15:restartNumberingAfterBreak="0">
+    <w:nsid w:val="1E10011C"/>
+    <w:multiLevelType w:val="hybridMultilevel"/>
+    <w:tmpl w:val="87F8CF18"/>
+    <w:lvl w:ilvl="0" w:tplc="0410001B">
+      <w:start w:val="1"/>
+      <w:numFmt w:val="lowerRoman"/>
+      <w:lvlText w:val="%1."/>
+      <w:lvlJc w:val="right"/>
+      <w:pPr>
+        <w:ind w:left="1068" w:hanging="360"/>
+      </w:pPr>
+    </w:lvl>
+    <w:lvl w:ilvl="1" w:tplc="04100019" w:tentative="1">
+      <w:start w:val="1"/>
+      <w:numFmt w:val="lowerLetter"/>
+      <w:lvlText w:val="%2."/>
+      <w:lvlJc w:val="left"/>
+      <w:pPr>
+        <w:ind w:left="1788" w:hanging="360"/>
+      </w:pPr>
+    </w:lvl>
+    <w:lvl w:ilvl="2" w:tplc="0410001B" w:tentative="1">
+      <w:start w:val="1"/>
+      <w:numFmt w:val="lowerRoman"/>
+      <w:lvlText w:val="%3."/>
+      <w:lvlJc w:val="right"/>
+      <w:pPr>
+        <w:ind w:left="2508" w:hanging="180"/>
+      </w:pPr>
+    </w:lvl>
+    <w:lvl w:ilvl="3" w:tplc="0410000F" w:tentative="1">
+      <w:start w:val="1"/>
+      <w:numFmt w:val="decimal"/>
+      <w:lvlText w:val="%4."/>
+      <w:lvlJc w:val="left"/>
+      <w:pPr>
+        <w:ind w:left="3228" w:hanging="360"/>
+      </w:pPr>
+    </w:lvl>
+    <w:lvl w:ilvl="4" w:tplc="04100019" w:tentative="1">
+      <w:start w:val="1"/>
+      <w:numFmt w:val="lowerLetter"/>
+      <w:lvlText w:val="%5."/>
+      <w:lvlJc w:val="left"/>
+      <w:pPr>
+        <w:ind w:left="3948" w:hanging="360"/>
+      </w:pPr>
+    </w:lvl>
+    <w:lvl w:ilvl="5" w:tplc="0410001B" w:tentative="1">
+      <w:start w:val="1"/>
+      <w:numFmt w:val="lowerRoman"/>
+      <w:lvlText w:val="%6."/>
+      <w:lvlJc w:val="right"/>
+      <w:pPr>
+        <w:ind w:left="4668" w:hanging="180"/>
+      </w:pPr>
+    </w:lvl>
+    <w:lvl w:ilvl="6" w:tplc="0410000F" w:tentative="1">
+      <w:start w:val="1"/>
+      <w:numFmt w:val="decimal"/>
+      <w:lvlText w:val="%7."/>
+      <w:lvlJc w:val="left"/>
+      <w:pPr>
+        <w:ind w:left="5388" w:hanging="360"/>
+      </w:pPr>
+    </w:lvl>
+    <w:lvl w:ilvl="7" w:tplc="04100019" w:tentative="1">
+      <w:start w:val="1"/>
+      <w:numFmt w:val="lowerLetter"/>
+      <w:lvlText w:val="%8."/>
+      <w:lvlJc w:val="left"/>
+      <w:pPr>
+        <w:ind w:left="6108" w:hanging="360"/>
+      </w:pPr>
+    </w:lvl>
+    <w:lvl w:ilvl="8" w:tplc="0410001B" w:tentative="1">
+      <w:start w:val="1"/>
+      <w:numFmt w:val="lowerRoman"/>
+      <w:lvlText w:val="%9."/>
+      <w:lvlJc w:val="right"/>
+      <w:pPr>
+        <w:ind w:left="6828" w:hanging="180"/>
+      </w:pPr>
+    </w:lvl>
+  </w:abstractNum>
+  <w:abstractNum w:abstractNumId="11" w15:restartNumberingAfterBreak="0">
     <w:nsid w:val="1F6B1558"/>
     <w:multiLevelType w:val="multilevel"/>
     <w:tmpl w:val="08F4B1AA"/>
@@ -14011,7 +15587,7 @@
       </w:rPr>
     </w:lvl>
   </w:abstractNum>
-  <w:abstractNum w:abstractNumId="11" w15:restartNumberingAfterBreak="0">
+  <w:abstractNum w:abstractNumId="12" w15:restartNumberingAfterBreak="0">
     <w:nsid w:val="2699799F"/>
     <w:multiLevelType w:val="hybridMultilevel"/>
     <w:tmpl w:val="50A2EFF6"/>
@@ -14124,7 +15700,7 @@
       </w:rPr>
     </w:lvl>
   </w:abstractNum>
-  <w:abstractNum w:abstractNumId="12" w15:restartNumberingAfterBreak="0">
+  <w:abstractNum w:abstractNumId="13" w15:restartNumberingAfterBreak="0">
     <w:nsid w:val="2A385B17"/>
     <w:multiLevelType w:val="hybridMultilevel"/>
     <w:tmpl w:val="4EF456F8"/>
@@ -14213,7 +15789,7 @@
       </w:pPr>
     </w:lvl>
   </w:abstractNum>
-  <w:abstractNum w:abstractNumId="13" w15:restartNumberingAfterBreak="0">
+  <w:abstractNum w:abstractNumId="14" w15:restartNumberingAfterBreak="0">
     <w:nsid w:val="2DAE378E"/>
     <w:multiLevelType w:val="hybridMultilevel"/>
     <w:tmpl w:val="EA80E8A6"/>
@@ -14299,7 +15875,7 @@
       </w:pPr>
     </w:lvl>
   </w:abstractNum>
-  <w:abstractNum w:abstractNumId="14" w15:restartNumberingAfterBreak="0">
+  <w:abstractNum w:abstractNumId="15" w15:restartNumberingAfterBreak="0">
     <w:nsid w:val="2E86744B"/>
     <w:multiLevelType w:val="hybridMultilevel"/>
     <w:tmpl w:val="4EF456F8"/>
@@ -14388,7 +15964,7 @@
       </w:pPr>
     </w:lvl>
   </w:abstractNum>
-  <w:abstractNum w:abstractNumId="15" w15:restartNumberingAfterBreak="0">
+  <w:abstractNum w:abstractNumId="16" w15:restartNumberingAfterBreak="0">
     <w:nsid w:val="2F550173"/>
     <w:multiLevelType w:val="hybridMultilevel"/>
     <w:tmpl w:val="773A672E"/>
@@ -14501,7 +16077,7 @@
       </w:rPr>
     </w:lvl>
   </w:abstractNum>
-  <w:abstractNum w:abstractNumId="16" w15:restartNumberingAfterBreak="0">
+  <w:abstractNum w:abstractNumId="17" w15:restartNumberingAfterBreak="0">
     <w:nsid w:val="3137529F"/>
     <w:multiLevelType w:val="multilevel"/>
     <w:tmpl w:val="602E4AB6"/>
@@ -14622,7 +16198,7 @@
       </w:rPr>
     </w:lvl>
   </w:abstractNum>
-  <w:abstractNum w:abstractNumId="17" w15:restartNumberingAfterBreak="0">
+  <w:abstractNum w:abstractNumId="18" w15:restartNumberingAfterBreak="0">
     <w:nsid w:val="32D724C4"/>
     <w:multiLevelType w:val="hybridMultilevel"/>
     <w:tmpl w:val="5442F696"/>
@@ -14708,7 +16284,120 @@
       </w:pPr>
     </w:lvl>
   </w:abstractNum>
-  <w:abstractNum w:abstractNumId="18" w15:restartNumberingAfterBreak="0">
+  <w:abstractNum w:abstractNumId="19" w15:restartNumberingAfterBreak="0">
+    <w:nsid w:val="39176049"/>
+    <w:multiLevelType w:val="hybridMultilevel"/>
+    <w:tmpl w:val="4622E11A"/>
+    <w:lvl w:ilvl="0" w:tplc="04100001">
+      <w:start w:val="1"/>
+      <w:numFmt w:val="bullet"/>
+      <w:lvlText w:val=""/>
+      <w:lvlJc w:val="left"/>
+      <w:pPr>
+        <w:ind w:left="720" w:hanging="360"/>
+      </w:pPr>
+      <w:rPr>
+        <w:rFonts w:ascii="Symbol" w:hAnsi="Symbol" w:hint="default"/>
+      </w:rPr>
+    </w:lvl>
+    <w:lvl w:ilvl="1" w:tplc="04100003" w:tentative="1">
+      <w:start w:val="1"/>
+      <w:numFmt w:val="bullet"/>
+      <w:lvlText w:val="o"/>
+      <w:lvlJc w:val="left"/>
+      <w:pPr>
+        <w:ind w:left="1440" w:hanging="360"/>
+      </w:pPr>
+      <w:rPr>
+        <w:rFonts w:ascii="Courier New" w:hAnsi="Courier New" w:cs="Courier New" w:hint="default"/>
+      </w:rPr>
+    </w:lvl>
+    <w:lvl w:ilvl="2" w:tplc="04100005" w:tentative="1">
+      <w:start w:val="1"/>
+      <w:numFmt w:val="bullet"/>
+      <w:lvlText w:val=""/>
+      <w:lvlJc w:val="left"/>
+      <w:pPr>
+        <w:ind w:left="2160" w:hanging="360"/>
+      </w:pPr>
+      <w:rPr>
+        <w:rFonts w:ascii="Wingdings" w:hAnsi="Wingdings" w:hint="default"/>
+      </w:rPr>
+    </w:lvl>
+    <w:lvl w:ilvl="3" w:tplc="04100001" w:tentative="1">
+      <w:start w:val="1"/>
+      <w:numFmt w:val="bullet"/>
+      <w:lvlText w:val=""/>
+      <w:lvlJc w:val="left"/>
+      <w:pPr>
+        <w:ind w:left="2880" w:hanging="360"/>
+      </w:pPr>
+      <w:rPr>
+        <w:rFonts w:ascii="Symbol" w:hAnsi="Symbol" w:hint="default"/>
+      </w:rPr>
+    </w:lvl>
+    <w:lvl w:ilvl="4" w:tplc="04100003" w:tentative="1">
+      <w:start w:val="1"/>
+      <w:numFmt w:val="bullet"/>
+      <w:lvlText w:val="o"/>
+      <w:lvlJc w:val="left"/>
+      <w:pPr>
+        <w:ind w:left="3600" w:hanging="360"/>
+      </w:pPr>
+      <w:rPr>
+        <w:rFonts w:ascii="Courier New" w:hAnsi="Courier New" w:cs="Courier New" w:hint="default"/>
+      </w:rPr>
+    </w:lvl>
+    <w:lvl w:ilvl="5" w:tplc="04100005" w:tentative="1">
+      <w:start w:val="1"/>
+      <w:numFmt w:val="bullet"/>
+      <w:lvlText w:val=""/>
+      <w:lvlJc w:val="left"/>
+      <w:pPr>
+        <w:ind w:left="4320" w:hanging="360"/>
+      </w:pPr>
+      <w:rPr>
+        <w:rFonts w:ascii="Wingdings" w:hAnsi="Wingdings" w:hint="default"/>
+      </w:rPr>
+    </w:lvl>
+    <w:lvl w:ilvl="6" w:tplc="04100001" w:tentative="1">
+      <w:start w:val="1"/>
+      <w:numFmt w:val="bullet"/>
+      <w:lvlText w:val=""/>
+      <w:lvlJc w:val="left"/>
+      <w:pPr>
+        <w:ind w:left="5040" w:hanging="360"/>
+      </w:pPr>
+      <w:rPr>
+        <w:rFonts w:ascii="Symbol" w:hAnsi="Symbol" w:hint="default"/>
+      </w:rPr>
+    </w:lvl>
+    <w:lvl w:ilvl="7" w:tplc="04100003" w:tentative="1">
+      <w:start w:val="1"/>
+      <w:numFmt w:val="bullet"/>
+      <w:lvlText w:val="o"/>
+      <w:lvlJc w:val="left"/>
+      <w:pPr>
+        <w:ind w:left="5760" w:hanging="360"/>
+      </w:pPr>
+      <w:rPr>
+        <w:rFonts w:ascii="Courier New" w:hAnsi="Courier New" w:cs="Courier New" w:hint="default"/>
+      </w:rPr>
+    </w:lvl>
+    <w:lvl w:ilvl="8" w:tplc="04100005" w:tentative="1">
+      <w:start w:val="1"/>
+      <w:numFmt w:val="bullet"/>
+      <w:lvlText w:val=""/>
+      <w:lvlJc w:val="left"/>
+      <w:pPr>
+        <w:ind w:left="6480" w:hanging="360"/>
+      </w:pPr>
+      <w:rPr>
+        <w:rFonts w:ascii="Wingdings" w:hAnsi="Wingdings" w:hint="default"/>
+      </w:rPr>
+    </w:lvl>
+  </w:abstractNum>
+  <w:abstractNum w:abstractNumId="20" w15:restartNumberingAfterBreak="0">
     <w:nsid w:val="39AE1AD3"/>
     <w:multiLevelType w:val="hybridMultilevel"/>
     <w:tmpl w:val="4EF456F8"/>
@@ -14797,7 +16486,7 @@
       </w:pPr>
     </w:lvl>
   </w:abstractNum>
-  <w:abstractNum w:abstractNumId="19" w15:restartNumberingAfterBreak="0">
+  <w:abstractNum w:abstractNumId="21" w15:restartNumberingAfterBreak="0">
     <w:nsid w:val="3A6162E4"/>
     <w:multiLevelType w:val="hybridMultilevel"/>
     <w:tmpl w:val="B9E62964"/>
@@ -14883,7 +16572,7 @@
       </w:pPr>
     </w:lvl>
   </w:abstractNum>
-  <w:abstractNum w:abstractNumId="20" w15:restartNumberingAfterBreak="0">
+  <w:abstractNum w:abstractNumId="22" w15:restartNumberingAfterBreak="0">
     <w:nsid w:val="455A519D"/>
     <w:multiLevelType w:val="hybridMultilevel"/>
     <w:tmpl w:val="4EF456F8"/>
@@ -14972,7 +16661,7 @@
       </w:pPr>
     </w:lvl>
   </w:abstractNum>
-  <w:abstractNum w:abstractNumId="21" w15:restartNumberingAfterBreak="0">
+  <w:abstractNum w:abstractNumId="23" w15:restartNumberingAfterBreak="0">
     <w:nsid w:val="464C04DA"/>
     <w:multiLevelType w:val="multilevel"/>
     <w:tmpl w:val="8EB63D1A"/>
@@ -15085,7 +16774,7 @@
       </w:rPr>
     </w:lvl>
   </w:abstractNum>
-  <w:abstractNum w:abstractNumId="22" w15:restartNumberingAfterBreak="0">
+  <w:abstractNum w:abstractNumId="24" w15:restartNumberingAfterBreak="0">
     <w:nsid w:val="4E7067A1"/>
     <w:multiLevelType w:val="hybridMultilevel"/>
     <w:tmpl w:val="DFE868DE"/>
@@ -15198,7 +16887,7 @@
       </w:rPr>
     </w:lvl>
   </w:abstractNum>
-  <w:abstractNum w:abstractNumId="23" w15:restartNumberingAfterBreak="0">
+  <w:abstractNum w:abstractNumId="25" w15:restartNumberingAfterBreak="0">
     <w:nsid w:val="4F542027"/>
     <w:multiLevelType w:val="hybridMultilevel"/>
     <w:tmpl w:val="58D8E482"/>
@@ -15311,7 +17000,7 @@
       </w:rPr>
     </w:lvl>
   </w:abstractNum>
-  <w:abstractNum w:abstractNumId="24" w15:restartNumberingAfterBreak="0">
+  <w:abstractNum w:abstractNumId="26" w15:restartNumberingAfterBreak="0">
     <w:nsid w:val="51643229"/>
     <w:multiLevelType w:val="hybridMultilevel"/>
     <w:tmpl w:val="1C425D4E"/>
@@ -15397,7 +17086,128 @@
       </w:pPr>
     </w:lvl>
   </w:abstractNum>
-  <w:abstractNum w:abstractNumId="25" w15:restartNumberingAfterBreak="0">
+  <w:abstractNum w:abstractNumId="27" w15:restartNumberingAfterBreak="0">
+    <w:nsid w:val="537F6EE0"/>
+    <w:multiLevelType w:val="multilevel"/>
+    <w:tmpl w:val="602E4AB6"/>
+    <w:lvl w:ilvl="0">
+      <w:start w:val="1"/>
+      <w:numFmt w:val="decimal"/>
+      <w:lvlText w:val="%1."/>
+      <w:lvlJc w:val="left"/>
+      <w:pPr>
+        <w:ind w:left="720" w:hanging="360"/>
+      </w:pPr>
+      <w:rPr>
+        <w:rFonts w:hint="default"/>
+      </w:rPr>
+    </w:lvl>
+    <w:lvl w:ilvl="1">
+      <w:start w:val="1"/>
+      <w:numFmt w:val="decimal"/>
+      <w:isLgl/>
+      <w:lvlText w:val="%1.%2"/>
+      <w:lvlJc w:val="left"/>
+      <w:pPr>
+        <w:ind w:left="780" w:hanging="420"/>
+      </w:pPr>
+      <w:rPr>
+        <w:rFonts w:hint="default"/>
+      </w:rPr>
+    </w:lvl>
+    <w:lvl w:ilvl="2">
+      <w:start w:val="1"/>
+      <w:numFmt w:val="decimal"/>
+      <w:isLgl/>
+      <w:lvlText w:val="%1.%2.%3"/>
+      <w:lvlJc w:val="left"/>
+      <w:pPr>
+        <w:ind w:left="1080" w:hanging="720"/>
+      </w:pPr>
+      <w:rPr>
+        <w:rFonts w:hint="default"/>
+      </w:rPr>
+    </w:lvl>
+    <w:lvl w:ilvl="3">
+      <w:start w:val="1"/>
+      <w:numFmt w:val="decimal"/>
+      <w:isLgl/>
+      <w:lvlText w:val="%1.%2.%3.%4"/>
+      <w:lvlJc w:val="left"/>
+      <w:pPr>
+        <w:ind w:left="1080" w:hanging="720"/>
+      </w:pPr>
+      <w:rPr>
+        <w:rFonts w:hint="default"/>
+      </w:rPr>
+    </w:lvl>
+    <w:lvl w:ilvl="4">
+      <w:start w:val="1"/>
+      <w:numFmt w:val="decimal"/>
+      <w:isLgl/>
+      <w:lvlText w:val="%1.%2.%3.%4.%5"/>
+      <w:lvlJc w:val="left"/>
+      <w:pPr>
+        <w:ind w:left="1440" w:hanging="1080"/>
+      </w:pPr>
+      <w:rPr>
+        <w:rFonts w:hint="default"/>
+      </w:rPr>
+    </w:lvl>
+    <w:lvl w:ilvl="5">
+      <w:start w:val="1"/>
+      <w:numFmt w:val="decimal"/>
+      <w:isLgl/>
+      <w:lvlText w:val="%1.%2.%3.%4.%5.%6"/>
+      <w:lvlJc w:val="left"/>
+      <w:pPr>
+        <w:ind w:left="1440" w:hanging="1080"/>
+      </w:pPr>
+      <w:rPr>
+        <w:rFonts w:hint="default"/>
+      </w:rPr>
+    </w:lvl>
+    <w:lvl w:ilvl="6">
+      <w:start w:val="1"/>
+      <w:numFmt w:val="decimal"/>
+      <w:isLgl/>
+      <w:lvlText w:val="%1.%2.%3.%4.%5.%6.%7"/>
+      <w:lvlJc w:val="left"/>
+      <w:pPr>
+        <w:ind w:left="1800" w:hanging="1440"/>
+      </w:pPr>
+      <w:rPr>
+        <w:rFonts w:hint="default"/>
+      </w:rPr>
+    </w:lvl>
+    <w:lvl w:ilvl="7">
+      <w:start w:val="1"/>
+      <w:numFmt w:val="decimal"/>
+      <w:isLgl/>
+      <w:lvlText w:val="%1.%2.%3.%4.%5.%6.%7.%8"/>
+      <w:lvlJc w:val="left"/>
+      <w:pPr>
+        <w:ind w:left="1800" w:hanging="1440"/>
+      </w:pPr>
+      <w:rPr>
+        <w:rFonts w:hint="default"/>
+      </w:rPr>
+    </w:lvl>
+    <w:lvl w:ilvl="8">
+      <w:start w:val="1"/>
+      <w:numFmt w:val="decimal"/>
+      <w:isLgl/>
+      <w:lvlText w:val="%1.%2.%3.%4.%5.%6.%7.%8.%9"/>
+      <w:lvlJc w:val="left"/>
+      <w:pPr>
+        <w:ind w:left="2160" w:hanging="1800"/>
+      </w:pPr>
+      <w:rPr>
+        <w:rFonts w:hint="default"/>
+      </w:rPr>
+    </w:lvl>
+  </w:abstractNum>
+  <w:abstractNum w:abstractNumId="28" w15:restartNumberingAfterBreak="0">
     <w:nsid w:val="55794942"/>
     <w:multiLevelType w:val="multilevel"/>
     <w:tmpl w:val="39B89314"/>
@@ -15510,7 +17320,7 @@
       </w:rPr>
     </w:lvl>
   </w:abstractNum>
-  <w:abstractNum w:abstractNumId="26" w15:restartNumberingAfterBreak="0">
+  <w:abstractNum w:abstractNumId="29" w15:restartNumberingAfterBreak="0">
     <w:nsid w:val="57466EBA"/>
     <w:multiLevelType w:val="multilevel"/>
     <w:tmpl w:val="E4261CBA"/>
@@ -15628,7 +17438,7 @@
       </w:rPr>
     </w:lvl>
   </w:abstractNum>
-  <w:abstractNum w:abstractNumId="27" w15:restartNumberingAfterBreak="0">
+  <w:abstractNum w:abstractNumId="30" w15:restartNumberingAfterBreak="0">
     <w:nsid w:val="5764718B"/>
     <w:multiLevelType w:val="hybridMultilevel"/>
     <w:tmpl w:val="B9E62964"/>
@@ -15714,7 +17524,7 @@
       </w:pPr>
     </w:lvl>
   </w:abstractNum>
-  <w:abstractNum w:abstractNumId="28" w15:restartNumberingAfterBreak="0">
+  <w:abstractNum w:abstractNumId="31" w15:restartNumberingAfterBreak="0">
     <w:nsid w:val="5F3A08EB"/>
     <w:multiLevelType w:val="multilevel"/>
     <w:tmpl w:val="F4283FCA"/>
@@ -15835,7 +17645,7 @@
       </w:rPr>
     </w:lvl>
   </w:abstractNum>
-  <w:abstractNum w:abstractNumId="29" w15:restartNumberingAfterBreak="0">
+  <w:abstractNum w:abstractNumId="32" w15:restartNumberingAfterBreak="0">
     <w:nsid w:val="60277CE9"/>
     <w:multiLevelType w:val="hybridMultilevel"/>
     <w:tmpl w:val="87F8CF18"/>
@@ -15921,7 +17731,7 @@
       </w:pPr>
     </w:lvl>
   </w:abstractNum>
-  <w:abstractNum w:abstractNumId="30" w15:restartNumberingAfterBreak="0">
+  <w:abstractNum w:abstractNumId="33" w15:restartNumberingAfterBreak="0">
     <w:nsid w:val="616A7B17"/>
     <w:multiLevelType w:val="hybridMultilevel"/>
     <w:tmpl w:val="62469274"/>
@@ -16007,7 +17817,7 @@
       </w:pPr>
     </w:lvl>
   </w:abstractNum>
-  <w:abstractNum w:abstractNumId="31" w15:restartNumberingAfterBreak="0">
+  <w:abstractNum w:abstractNumId="34" w15:restartNumberingAfterBreak="0">
     <w:nsid w:val="62A3619C"/>
     <w:multiLevelType w:val="hybridMultilevel"/>
     <w:tmpl w:val="CA941B9C"/>
@@ -16093,7 +17903,93 @@
       </w:pPr>
     </w:lvl>
   </w:abstractNum>
-  <w:abstractNum w:abstractNumId="32" w15:restartNumberingAfterBreak="0">
+  <w:abstractNum w:abstractNumId="35" w15:restartNumberingAfterBreak="0">
+    <w:nsid w:val="63143347"/>
+    <w:multiLevelType w:val="hybridMultilevel"/>
+    <w:tmpl w:val="E66EB488"/>
+    <w:lvl w:ilvl="0" w:tplc="0410001B">
+      <w:start w:val="1"/>
+      <w:numFmt w:val="lowerRoman"/>
+      <w:lvlText w:val="%1."/>
+      <w:lvlJc w:val="right"/>
+      <w:pPr>
+        <w:ind w:left="1080" w:hanging="360"/>
+      </w:pPr>
+    </w:lvl>
+    <w:lvl w:ilvl="1" w:tplc="04100019" w:tentative="1">
+      <w:start w:val="1"/>
+      <w:numFmt w:val="lowerLetter"/>
+      <w:lvlText w:val="%2."/>
+      <w:lvlJc w:val="left"/>
+      <w:pPr>
+        <w:ind w:left="1800" w:hanging="360"/>
+      </w:pPr>
+    </w:lvl>
+    <w:lvl w:ilvl="2" w:tplc="0410001B" w:tentative="1">
+      <w:start w:val="1"/>
+      <w:numFmt w:val="lowerRoman"/>
+      <w:lvlText w:val="%3."/>
+      <w:lvlJc w:val="right"/>
+      <w:pPr>
+        <w:ind w:left="2520" w:hanging="180"/>
+      </w:pPr>
+    </w:lvl>
+    <w:lvl w:ilvl="3" w:tplc="0410000F" w:tentative="1">
+      <w:start w:val="1"/>
+      <w:numFmt w:val="decimal"/>
+      <w:lvlText w:val="%4."/>
+      <w:lvlJc w:val="left"/>
+      <w:pPr>
+        <w:ind w:left="3240" w:hanging="360"/>
+      </w:pPr>
+    </w:lvl>
+    <w:lvl w:ilvl="4" w:tplc="04100019" w:tentative="1">
+      <w:start w:val="1"/>
+      <w:numFmt w:val="lowerLetter"/>
+      <w:lvlText w:val="%5."/>
+      <w:lvlJc w:val="left"/>
+      <w:pPr>
+        <w:ind w:left="3960" w:hanging="360"/>
+      </w:pPr>
+    </w:lvl>
+    <w:lvl w:ilvl="5" w:tplc="0410001B" w:tentative="1">
+      <w:start w:val="1"/>
+      <w:numFmt w:val="lowerRoman"/>
+      <w:lvlText w:val="%6."/>
+      <w:lvlJc w:val="right"/>
+      <w:pPr>
+        <w:ind w:left="4680" w:hanging="180"/>
+      </w:pPr>
+    </w:lvl>
+    <w:lvl w:ilvl="6" w:tplc="0410000F" w:tentative="1">
+      <w:start w:val="1"/>
+      <w:numFmt w:val="decimal"/>
+      <w:lvlText w:val="%7."/>
+      <w:lvlJc w:val="left"/>
+      <w:pPr>
+        <w:ind w:left="5400" w:hanging="360"/>
+      </w:pPr>
+    </w:lvl>
+    <w:lvl w:ilvl="7" w:tplc="04100019" w:tentative="1">
+      <w:start w:val="1"/>
+      <w:numFmt w:val="lowerLetter"/>
+      <w:lvlText w:val="%8."/>
+      <w:lvlJc w:val="left"/>
+      <w:pPr>
+        <w:ind w:left="6120" w:hanging="360"/>
+      </w:pPr>
+    </w:lvl>
+    <w:lvl w:ilvl="8" w:tplc="0410001B" w:tentative="1">
+      <w:start w:val="1"/>
+      <w:numFmt w:val="lowerRoman"/>
+      <w:lvlText w:val="%9."/>
+      <w:lvlJc w:val="right"/>
+      <w:pPr>
+        <w:ind w:left="6840" w:hanging="180"/>
+      </w:pPr>
+    </w:lvl>
+  </w:abstractNum>
+  <w:abstractNum w:abstractNumId="36" w15:restartNumberingAfterBreak="0">
     <w:nsid w:val="64F2720C"/>
     <w:multiLevelType w:val="hybridMultilevel"/>
     <w:tmpl w:val="ADD07D58"/>
@@ -16179,7 +18075,7 @@
       </w:pPr>
     </w:lvl>
   </w:abstractNum>
-  <w:abstractNum w:abstractNumId="33" w15:restartNumberingAfterBreak="0">
+  <w:abstractNum w:abstractNumId="37" w15:restartNumberingAfterBreak="0">
     <w:nsid w:val="67805AEB"/>
     <w:multiLevelType w:val="hybridMultilevel"/>
     <w:tmpl w:val="62469274"/>
@@ -16265,7 +18161,7 @@
       </w:pPr>
     </w:lvl>
   </w:abstractNum>
-  <w:abstractNum w:abstractNumId="34" w15:restartNumberingAfterBreak="0">
+  <w:abstractNum w:abstractNumId="38" w15:restartNumberingAfterBreak="0">
     <w:nsid w:val="6B404A5F"/>
     <w:multiLevelType w:val="hybridMultilevel"/>
     <w:tmpl w:val="B9E62964"/>
@@ -16351,7 +18247,7 @@
       </w:pPr>
     </w:lvl>
   </w:abstractNum>
-  <w:abstractNum w:abstractNumId="35" w15:restartNumberingAfterBreak="0">
+  <w:abstractNum w:abstractNumId="39" w15:restartNumberingAfterBreak="0">
     <w:nsid w:val="75BA43CA"/>
     <w:multiLevelType w:val="hybridMultilevel"/>
     <w:tmpl w:val="4EF456F8"/>
@@ -16440,7 +18336,7 @@
       </w:pPr>
     </w:lvl>
   </w:abstractNum>
-  <w:abstractNum w:abstractNumId="36" w15:restartNumberingAfterBreak="0">
+  <w:abstractNum w:abstractNumId="40" w15:restartNumberingAfterBreak="0">
     <w:nsid w:val="767068DE"/>
     <w:multiLevelType w:val="multilevel"/>
     <w:tmpl w:val="602E4AB6"/>
@@ -16561,7 +18457,7 @@
       </w:rPr>
     </w:lvl>
   </w:abstractNum>
-  <w:abstractNum w:abstractNumId="37" w15:restartNumberingAfterBreak="0">
+  <w:abstractNum w:abstractNumId="41" w15:restartNumberingAfterBreak="0">
     <w:nsid w:val="7E596B97"/>
     <w:multiLevelType w:val="multilevel"/>
     <w:tmpl w:val="2F2E6EDC"/>
@@ -16675,10 +18571,10 @@
     </w:lvl>
   </w:abstractNum>
   <w:num w:numId="1">
-    <w:abstractNumId w:val="37"/>
+    <w:abstractNumId w:val="41"/>
   </w:num>
   <w:num w:numId="2">
-    <w:abstractNumId w:val="21"/>
+    <w:abstractNumId w:val="23"/>
   </w:num>
   <w:num w:numId="3">
     <w:abstractNumId w:val="2"/>
@@ -16687,10 +18583,10 @@
     <w:abstractNumId w:val="0"/>
   </w:num>
   <w:num w:numId="5">
-    <w:abstractNumId w:val="11"/>
+    <w:abstractNumId w:val="12"/>
   </w:num>
   <w:num w:numId="6">
-    <w:abstractNumId w:val="25"/>
+    <w:abstractNumId w:val="28"/>
   </w:num>
   <w:num w:numId="7">
     <w:abstractNumId w:val="8"/>
@@ -16699,10 +18595,10 @@
     <w:abstractNumId w:val="3"/>
   </w:num>
   <w:num w:numId="9">
-    <w:abstractNumId w:val="15"/>
+    <w:abstractNumId w:val="16"/>
   </w:num>
   <w:num w:numId="10">
-    <w:abstractNumId w:val="22"/>
+    <w:abstractNumId w:val="24"/>
   </w:num>
   <w:num w:numId="11">
     <w:abstractNumId w:val="4"/>
@@ -16711,61 +18607,61 @@
     <w:abstractNumId w:val="6"/>
   </w:num>
   <w:num w:numId="13">
-    <w:abstractNumId w:val="10"/>
+    <w:abstractNumId w:val="11"/>
   </w:num>
   <w:num w:numId="14">
-    <w:abstractNumId w:val="34"/>
+    <w:abstractNumId w:val="38"/>
   </w:num>
   <w:num w:numId="15">
-    <w:abstractNumId w:val="30"/>
+    <w:abstractNumId w:val="33"/>
   </w:num>
   <w:num w:numId="16">
-    <w:abstractNumId w:val="24"/>
+    <w:abstractNumId w:val="26"/>
   </w:num>
   <w:num w:numId="17">
-    <w:abstractNumId w:val="32"/>
+    <w:abstractNumId w:val="36"/>
   </w:num>
   <w:num w:numId="18">
     <w:abstractNumId w:val="7"/>
   </w:num>
   <w:num w:numId="19">
-    <w:abstractNumId w:val="14"/>
+    <w:abstractNumId w:val="15"/>
   </w:num>
   <w:num w:numId="20">
+    <w:abstractNumId w:val="22"/>
+  </w:num>
+  <w:num w:numId="21">
+    <w:abstractNumId w:val="37"/>
+  </w:num>
+  <w:num w:numId="22">
+    <w:abstractNumId w:val="21"/>
+  </w:num>
+  <w:num w:numId="23">
+    <w:abstractNumId w:val="13"/>
+  </w:num>
+  <w:num w:numId="24">
     <w:abstractNumId w:val="20"/>
   </w:num>
-  <w:num w:numId="21">
-    <w:abstractNumId w:val="33"/>
+  <w:num w:numId="25">
+    <w:abstractNumId w:val="39"/>
   </w:num>
-  <w:num w:numId="22">
-    <w:abstractNumId w:val="19"/>
+  <w:num w:numId="26">
+    <w:abstractNumId w:val="30"/>
   </w:num>
-  <w:num w:numId="23">
-    <w:abstractNumId w:val="12"/>
-  </w:num>
-  <w:num w:numId="24">
+  <w:num w:numId="27">
     <w:abstractNumId w:val="18"/>
   </w:num>
-  <w:num w:numId="25">
-    <w:abstractNumId w:val="35"/>
-  </w:num>
-  <w:num w:numId="26">
-    <w:abstractNumId w:val="27"/>
-  </w:num>
-  <w:num w:numId="27">
+  <w:num w:numId="28">
     <w:abstractNumId w:val="17"/>
-  </w:num>
-  <w:num w:numId="28">
-    <w:abstractNumId w:val="16"/>
   </w:num>
   <w:num w:numId="29">
     <w:abstractNumId w:val="5"/>
   </w:num>
   <w:num w:numId="30">
-    <w:abstractNumId w:val="23"/>
+    <w:abstractNumId w:val="25"/>
   </w:num>
   <w:num w:numId="31">
-    <w:abstractNumId w:val="22"/>
+    <w:abstractNumId w:val="24"/>
   </w:num>
   <w:num w:numId="32">
     <w:abstractNumId w:val="4"/>
@@ -16774,19 +18670,19 @@
     <w:abstractNumId w:val="6"/>
   </w:num>
   <w:num w:numId="34">
-    <w:abstractNumId w:val="16"/>
+    <w:abstractNumId w:val="17"/>
   </w:num>
   <w:num w:numId="35">
-    <w:abstractNumId w:val="26"/>
+    <w:abstractNumId w:val="29"/>
   </w:num>
   <w:num w:numId="36">
-    <w:abstractNumId w:val="36"/>
+    <w:abstractNumId w:val="40"/>
   </w:num>
   <w:num w:numId="37">
-    <w:abstractNumId w:val="28"/>
+    <w:abstractNumId w:val="31"/>
   </w:num>
   <w:num w:numId="38">
-    <w:abstractNumId w:val="13"/>
+    <w:abstractNumId w:val="14"/>
   </w:num>
   <w:num w:numId="39">
     <w:abstractNumId w:val="9"/>
@@ -16795,10 +18691,22 @@
     <w:abstractNumId w:val="1"/>
   </w:num>
   <w:num w:numId="41">
-    <w:abstractNumId w:val="31"/>
+    <w:abstractNumId w:val="34"/>
   </w:num>
   <w:num w:numId="42">
-    <w:abstractNumId w:val="29"/>
+    <w:abstractNumId w:val="32"/>
+  </w:num>
+  <w:num w:numId="43">
+    <w:abstractNumId w:val="19"/>
+  </w:num>
+  <w:num w:numId="44">
+    <w:abstractNumId w:val="27"/>
+  </w:num>
+  <w:num w:numId="45">
+    <w:abstractNumId w:val="10"/>
+  </w:num>
+  <w:num w:numId="46">
+    <w:abstractNumId w:val="35"/>
   </w:num>
 </w:numbering>
 </file>
@@ -17632,6 +19540,7 @@
   <w:style w:type="paragraph" w:customStyle="1" w:styleId="Marianna4">
     <w:name w:val="Marianna4"/>
     <w:basedOn w:val="Paragrafoelenco"/>
+    <w:next w:val="Normale"/>
     <w:link w:val="Marianna4Carattere"/>
     <w:qFormat/>
     <w:rsid w:val="00DB5CB5"/>
@@ -17938,7 +19847,7 @@
 </file>
 
 <file path=customXml/itemProps1.xml><?xml version="1.0" encoding="utf-8"?>
-<ds:datastoreItem xmlns:ds="http://schemas.openxmlformats.org/officeDocument/2006/customXml" ds:itemID="{7E5DE29B-9AF6-4539-B7BE-1E4592B939CE}">
+<ds:datastoreItem xmlns:ds="http://schemas.openxmlformats.org/officeDocument/2006/customXml" ds:itemID="{28134EDC-848E-4333-A5F7-3F6D354BFD5F}">
   <ds:schemaRefs>
     <ds:schemaRef ds:uri="http://schemas.openxmlformats.org/officeDocument/2006/bibliography"/>
   </ds:schemaRefs>

</xml_diff>

<commit_message>
Aggiunta tabella per test di Challenge
</commit_message>
<xml_diff>
--- a/SocialBikeKeeper.docx
+++ b/SocialBikeKeeper.docx
@@ -141,10 +141,13 @@
             <w:pStyle w:val="Titolosommario"/>
           </w:pPr>
           <w:r>
-            <w:t>Sommario</w:t>
+            <w:t>Somm</w:t>
           </w:r>
           <w:bookmarkStart w:id="0" w:name="_GoBack"/>
           <w:bookmarkEnd w:id="0"/>
+          <w:r>
+            <w:t>ario</w:t>
+          </w:r>
         </w:p>
         <w:p>
           <w:pPr>
@@ -168,7 +171,7 @@
           <w:r>
             <w:fldChar w:fldCharType="separate"/>
           </w:r>
-          <w:hyperlink w:anchor="_Toc498437658" w:history="1">
+          <w:hyperlink w:anchor="_Toc498440541" w:history="1">
             <w:r>
               <w:rPr>
                 <w:rStyle w:val="Collegamentoipertestuale"/>
@@ -195,7 +198,7 @@
                 <w:noProof/>
                 <w:webHidden/>
               </w:rPr>
-              <w:instrText xml:space="preserve"> PAGEREF _Toc498437658 \h </w:instrText>
+              <w:instrText xml:space="preserve"> PAGEREF _Toc498440541 \h </w:instrText>
             </w:r>
             <w:r>
               <w:rPr>
@@ -239,7 +242,7 @@
               <w:lang w:eastAsia="it-IT"/>
             </w:rPr>
           </w:pPr>
-          <w:hyperlink w:anchor="_Toc498437659" w:history="1">
+          <w:hyperlink w:anchor="_Toc498440542" w:history="1">
             <w:r>
               <w:rPr>
                 <w:rStyle w:val="Collegamentoipertestuale"/>
@@ -266,7 +269,7 @@
                 <w:noProof/>
                 <w:webHidden/>
               </w:rPr>
-              <w:instrText xml:space="preserve"> PAGEREF _Toc498437659 \h </w:instrText>
+              <w:instrText xml:space="preserve"> PAGEREF _Toc498440542 \h </w:instrText>
             </w:r>
             <w:r>
               <w:rPr>
@@ -310,7 +313,7 @@
               <w:lang w:eastAsia="it-IT"/>
             </w:rPr>
           </w:pPr>
-          <w:hyperlink w:anchor="_Toc498437660" w:history="1">
+          <w:hyperlink w:anchor="_Toc498440543" w:history="1">
             <w:r>
               <w:rPr>
                 <w:rStyle w:val="Collegamentoipertestuale"/>
@@ -337,7 +340,7 @@
                 <w:noProof/>
                 <w:webHidden/>
               </w:rPr>
-              <w:instrText xml:space="preserve"> PAGEREF _Toc498437660 \h </w:instrText>
+              <w:instrText xml:space="preserve"> PAGEREF _Toc498440543 \h </w:instrText>
             </w:r>
             <w:r>
               <w:rPr>
@@ -381,7 +384,7 @@
               <w:lang w:eastAsia="it-IT"/>
             </w:rPr>
           </w:pPr>
-          <w:hyperlink w:anchor="_Toc498437661" w:history="1">
+          <w:hyperlink w:anchor="_Toc498440544" w:history="1">
             <w:r>
               <w:rPr>
                 <w:rStyle w:val="Collegamentoipertestuale"/>
@@ -408,7 +411,7 @@
                 <w:noProof/>
                 <w:webHidden/>
               </w:rPr>
-              <w:instrText xml:space="preserve"> PAGEREF _Toc498437661 \h </w:instrText>
+              <w:instrText xml:space="preserve"> PAGEREF _Toc498440544 \h </w:instrText>
             </w:r>
             <w:r>
               <w:rPr>
@@ -452,7 +455,7 @@
               <w:lang w:eastAsia="it-IT"/>
             </w:rPr>
           </w:pPr>
-          <w:hyperlink w:anchor="_Toc498437662" w:history="1">
+          <w:hyperlink w:anchor="_Toc498440545" w:history="1">
             <w:r>
               <w:rPr>
                 <w:rStyle w:val="Collegamentoipertestuale"/>
@@ -479,7 +482,7 @@
                 <w:noProof/>
                 <w:webHidden/>
               </w:rPr>
-              <w:instrText xml:space="preserve"> PAGEREF _Toc498437662 \h </w:instrText>
+              <w:instrText xml:space="preserve"> PAGEREF _Toc498440545 \h </w:instrText>
             </w:r>
             <w:r>
               <w:rPr>
@@ -523,7 +526,7 @@
               <w:lang w:eastAsia="it-IT"/>
             </w:rPr>
           </w:pPr>
-          <w:hyperlink w:anchor="_Toc498437663" w:history="1">
+          <w:hyperlink w:anchor="_Toc498440546" w:history="1">
             <w:r>
               <w:rPr>
                 <w:rStyle w:val="Collegamentoipertestuale"/>
@@ -550,7 +553,7 @@
                 <w:noProof/>
                 <w:webHidden/>
               </w:rPr>
-              <w:instrText xml:space="preserve"> PAGEREF _Toc498437663 \h </w:instrText>
+              <w:instrText xml:space="preserve"> PAGEREF _Toc498440546 \h </w:instrText>
             </w:r>
             <w:r>
               <w:rPr>
@@ -594,7 +597,7 @@
               <w:lang w:eastAsia="it-IT"/>
             </w:rPr>
           </w:pPr>
-          <w:hyperlink w:anchor="_Toc498437664" w:history="1">
+          <w:hyperlink w:anchor="_Toc498440547" w:history="1">
             <w:r>
               <w:rPr>
                 <w:rStyle w:val="Collegamentoipertestuale"/>
@@ -621,7 +624,7 @@
                 <w:noProof/>
                 <w:webHidden/>
               </w:rPr>
-              <w:instrText xml:space="preserve"> PAGEREF _Toc498437664 \h </w:instrText>
+              <w:instrText xml:space="preserve"> PAGEREF _Toc498440547 \h </w:instrText>
             </w:r>
             <w:r>
               <w:rPr>
@@ -665,7 +668,7 @@
               <w:lang w:eastAsia="it-IT"/>
             </w:rPr>
           </w:pPr>
-          <w:hyperlink w:anchor="_Toc498437665" w:history="1">
+          <w:hyperlink w:anchor="_Toc498440548" w:history="1">
             <w:r>
               <w:rPr>
                 <w:rStyle w:val="Collegamentoipertestuale"/>
@@ -692,7 +695,7 @@
                 <w:noProof/>
                 <w:webHidden/>
               </w:rPr>
-              <w:instrText xml:space="preserve"> PAGEREF _Toc498437665 \h </w:instrText>
+              <w:instrText xml:space="preserve"> PAGEREF _Toc498440548 \h </w:instrText>
             </w:r>
             <w:r>
               <w:rPr>
@@ -736,7 +739,7 @@
               <w:lang w:eastAsia="it-IT"/>
             </w:rPr>
           </w:pPr>
-          <w:hyperlink w:anchor="_Toc498437666" w:history="1">
+          <w:hyperlink w:anchor="_Toc498440549" w:history="1">
             <w:r>
               <w:rPr>
                 <w:rStyle w:val="Collegamentoipertestuale"/>
@@ -764,7 +767,7 @@
                 <w:noProof/>
                 <w:webHidden/>
               </w:rPr>
-              <w:instrText xml:space="preserve"> PAGEREF _Toc498437666 \h </w:instrText>
+              <w:instrText xml:space="preserve"> PAGEREF _Toc498440549 \h </w:instrText>
             </w:r>
             <w:r>
               <w:rPr>
@@ -808,7 +811,7 @@
               <w:lang w:eastAsia="it-IT"/>
             </w:rPr>
           </w:pPr>
-          <w:hyperlink w:anchor="_Toc498437667" w:history="1">
+          <w:hyperlink w:anchor="_Toc498440550" w:history="1">
             <w:r>
               <w:rPr>
                 <w:rStyle w:val="Collegamentoipertestuale"/>
@@ -836,7 +839,7 @@
                 <w:noProof/>
                 <w:webHidden/>
               </w:rPr>
-              <w:instrText xml:space="preserve"> PAGEREF _Toc498437667 \h </w:instrText>
+              <w:instrText xml:space="preserve"> PAGEREF _Toc498440550 \h </w:instrText>
             </w:r>
             <w:r>
               <w:rPr>
@@ -880,7 +883,7 @@
               <w:lang w:eastAsia="it-IT"/>
             </w:rPr>
           </w:pPr>
-          <w:hyperlink w:anchor="_Toc498437668" w:history="1">
+          <w:hyperlink w:anchor="_Toc498440551" w:history="1">
             <w:r>
               <w:rPr>
                 <w:rStyle w:val="Collegamentoipertestuale"/>
@@ -907,7 +910,7 @@
                 <w:noProof/>
                 <w:webHidden/>
               </w:rPr>
-              <w:instrText xml:space="preserve"> PAGEREF _Toc498437668 \h </w:instrText>
+              <w:instrText xml:space="preserve"> PAGEREF _Toc498440551 \h </w:instrText>
             </w:r>
             <w:r>
               <w:rPr>
@@ -951,7 +954,7 @@
               <w:lang w:eastAsia="it-IT"/>
             </w:rPr>
           </w:pPr>
-          <w:hyperlink w:anchor="_Toc498437669" w:history="1">
+          <w:hyperlink w:anchor="_Toc498440552" w:history="1">
             <w:r>
               <w:rPr>
                 <w:rStyle w:val="Collegamentoipertestuale"/>
@@ -978,7 +981,7 @@
                 <w:noProof/>
                 <w:webHidden/>
               </w:rPr>
-              <w:instrText xml:space="preserve"> PAGEREF _Toc498437669 \h </w:instrText>
+              <w:instrText xml:space="preserve"> PAGEREF _Toc498440552 \h </w:instrText>
             </w:r>
             <w:r>
               <w:rPr>
@@ -1022,7 +1025,7 @@
               <w:lang w:eastAsia="it-IT"/>
             </w:rPr>
           </w:pPr>
-          <w:hyperlink w:anchor="_Toc498437670" w:history="1">
+          <w:hyperlink w:anchor="_Toc498440553" w:history="1">
             <w:r>
               <w:rPr>
                 <w:rStyle w:val="Collegamentoipertestuale"/>
@@ -1049,7 +1052,7 @@
                 <w:noProof/>
                 <w:webHidden/>
               </w:rPr>
-              <w:instrText xml:space="preserve"> PAGEREF _Toc498437670 \h </w:instrText>
+              <w:instrText xml:space="preserve"> PAGEREF _Toc498440553 \h </w:instrText>
             </w:r>
             <w:r>
               <w:rPr>
@@ -1093,7 +1096,7 @@
               <w:lang w:eastAsia="it-IT"/>
             </w:rPr>
           </w:pPr>
-          <w:hyperlink w:anchor="_Toc498437671" w:history="1">
+          <w:hyperlink w:anchor="_Toc498440554" w:history="1">
             <w:r>
               <w:rPr>
                 <w:rStyle w:val="Collegamentoipertestuale"/>
@@ -1120,7 +1123,7 @@
                 <w:noProof/>
                 <w:webHidden/>
               </w:rPr>
-              <w:instrText xml:space="preserve"> PAGEREF _Toc498437671 \h </w:instrText>
+              <w:instrText xml:space="preserve"> PAGEREF _Toc498440554 \h </w:instrText>
             </w:r>
             <w:r>
               <w:rPr>
@@ -1164,7 +1167,7 @@
               <w:lang w:eastAsia="it-IT"/>
             </w:rPr>
           </w:pPr>
-          <w:hyperlink w:anchor="_Toc498437672" w:history="1">
+          <w:hyperlink w:anchor="_Toc498440555" w:history="1">
             <w:r>
               <w:rPr>
                 <w:rStyle w:val="Collegamentoipertestuale"/>
@@ -1191,7 +1194,7 @@
                 <w:noProof/>
                 <w:webHidden/>
               </w:rPr>
-              <w:instrText xml:space="preserve"> PAGEREF _Toc498437672 \h </w:instrText>
+              <w:instrText xml:space="preserve"> PAGEREF _Toc498440555 \h </w:instrText>
             </w:r>
             <w:r>
               <w:rPr>
@@ -1235,7 +1238,7 @@
               <w:lang w:eastAsia="it-IT"/>
             </w:rPr>
           </w:pPr>
-          <w:hyperlink w:anchor="_Toc498437673" w:history="1">
+          <w:hyperlink w:anchor="_Toc498440556" w:history="1">
             <w:r>
               <w:rPr>
                 <w:rStyle w:val="Collegamentoipertestuale"/>
@@ -1262,7 +1265,7 @@
                 <w:noProof/>
                 <w:webHidden/>
               </w:rPr>
-              <w:instrText xml:space="preserve"> PAGEREF _Toc498437673 \h </w:instrText>
+              <w:instrText xml:space="preserve"> PAGEREF _Toc498440556 \h </w:instrText>
             </w:r>
             <w:r>
               <w:rPr>
@@ -1306,7 +1309,7 @@
               <w:lang w:eastAsia="it-IT"/>
             </w:rPr>
           </w:pPr>
-          <w:hyperlink w:anchor="_Toc498437674" w:history="1">
+          <w:hyperlink w:anchor="_Toc498440557" w:history="1">
             <w:r>
               <w:rPr>
                 <w:rStyle w:val="Collegamentoipertestuale"/>
@@ -1333,7 +1336,7 @@
                 <w:noProof/>
                 <w:webHidden/>
               </w:rPr>
-              <w:instrText xml:space="preserve"> PAGEREF _Toc498437674 \h </w:instrText>
+              <w:instrText xml:space="preserve"> PAGEREF _Toc498440557 \h </w:instrText>
             </w:r>
             <w:r>
               <w:rPr>
@@ -1377,7 +1380,7 @@
               <w:lang w:eastAsia="it-IT"/>
             </w:rPr>
           </w:pPr>
-          <w:hyperlink w:anchor="_Toc498437675" w:history="1">
+          <w:hyperlink w:anchor="_Toc498440558" w:history="1">
             <w:r>
               <w:rPr>
                 <w:rStyle w:val="Collegamentoipertestuale"/>
@@ -1404,7 +1407,7 @@
                 <w:noProof/>
                 <w:webHidden/>
               </w:rPr>
-              <w:instrText xml:space="preserve"> PAGEREF _Toc498437675 \h </w:instrText>
+              <w:instrText xml:space="preserve"> PAGEREF _Toc498440558 \h </w:instrText>
             </w:r>
             <w:r>
               <w:rPr>
@@ -1448,7 +1451,7 @@
               <w:lang w:eastAsia="it-IT"/>
             </w:rPr>
           </w:pPr>
-          <w:hyperlink w:anchor="_Toc498437676" w:history="1">
+          <w:hyperlink w:anchor="_Toc498440559" w:history="1">
             <w:r>
               <w:rPr>
                 <w:rStyle w:val="Collegamentoipertestuale"/>
@@ -1475,7 +1478,7 @@
                 <w:noProof/>
                 <w:webHidden/>
               </w:rPr>
-              <w:instrText xml:space="preserve"> PAGEREF _Toc498437676 \h </w:instrText>
+              <w:instrText xml:space="preserve"> PAGEREF _Toc498440559 \h </w:instrText>
             </w:r>
             <w:r>
               <w:rPr>
@@ -1519,7 +1522,7 @@
               <w:lang w:eastAsia="it-IT"/>
             </w:rPr>
           </w:pPr>
-          <w:hyperlink w:anchor="_Toc498437677" w:history="1">
+          <w:hyperlink w:anchor="_Toc498440560" w:history="1">
             <w:r>
               <w:rPr>
                 <w:rStyle w:val="Collegamentoipertestuale"/>
@@ -1546,7 +1549,7 @@
                 <w:noProof/>
                 <w:webHidden/>
               </w:rPr>
-              <w:instrText xml:space="preserve"> PAGEREF _Toc498437677 \h </w:instrText>
+              <w:instrText xml:space="preserve"> PAGEREF _Toc498440560 \h </w:instrText>
             </w:r>
             <w:r>
               <w:rPr>
@@ -1590,7 +1593,7 @@
               <w:lang w:eastAsia="it-IT"/>
             </w:rPr>
           </w:pPr>
-          <w:hyperlink w:anchor="_Toc498437678" w:history="1">
+          <w:hyperlink w:anchor="_Toc498440561" w:history="1">
             <w:r>
               <w:rPr>
                 <w:rStyle w:val="Collegamentoipertestuale"/>
@@ -1617,7 +1620,7 @@
                 <w:noProof/>
                 <w:webHidden/>
               </w:rPr>
-              <w:instrText xml:space="preserve"> PAGEREF _Toc498437678 \h </w:instrText>
+              <w:instrText xml:space="preserve"> PAGEREF _Toc498440561 \h </w:instrText>
             </w:r>
             <w:r>
               <w:rPr>
@@ -1661,7 +1664,7 @@
               <w:lang w:eastAsia="it-IT"/>
             </w:rPr>
           </w:pPr>
-          <w:hyperlink w:anchor="_Toc498437679" w:history="1">
+          <w:hyperlink w:anchor="_Toc498440562" w:history="1">
             <w:r>
               <w:rPr>
                 <w:rStyle w:val="Collegamentoipertestuale"/>
@@ -1688,7 +1691,7 @@
                 <w:noProof/>
                 <w:webHidden/>
               </w:rPr>
-              <w:instrText xml:space="preserve"> PAGEREF _Toc498437679 \h </w:instrText>
+              <w:instrText xml:space="preserve"> PAGEREF _Toc498440562 \h </w:instrText>
             </w:r>
             <w:r>
               <w:rPr>
@@ -1732,7 +1735,7 @@
               <w:lang w:eastAsia="it-IT"/>
             </w:rPr>
           </w:pPr>
-          <w:hyperlink w:anchor="_Toc498437680" w:history="1">
+          <w:hyperlink w:anchor="_Toc498440563" w:history="1">
             <w:r>
               <w:rPr>
                 <w:rStyle w:val="Collegamentoipertestuale"/>
@@ -1759,7 +1762,7 @@
                 <w:noProof/>
                 <w:webHidden/>
               </w:rPr>
-              <w:instrText xml:space="preserve"> PAGEREF _Toc498437680 \h </w:instrText>
+              <w:instrText xml:space="preserve"> PAGEREF _Toc498440563 \h </w:instrText>
             </w:r>
             <w:r>
               <w:rPr>
@@ -1803,7 +1806,7 @@
               <w:lang w:eastAsia="it-IT"/>
             </w:rPr>
           </w:pPr>
-          <w:hyperlink w:anchor="_Toc498437681" w:history="1">
+          <w:hyperlink w:anchor="_Toc498440564" w:history="1">
             <w:r>
               <w:rPr>
                 <w:rStyle w:val="Collegamentoipertestuale"/>
@@ -1830,7 +1833,7 @@
                 <w:noProof/>
                 <w:webHidden/>
               </w:rPr>
-              <w:instrText xml:space="preserve"> PAGEREF _Toc498437681 \h </w:instrText>
+              <w:instrText xml:space="preserve"> PAGEREF _Toc498440564 \h </w:instrText>
             </w:r>
             <w:r>
               <w:rPr>
@@ -1874,7 +1877,7 @@
               <w:lang w:eastAsia="it-IT"/>
             </w:rPr>
           </w:pPr>
-          <w:hyperlink w:anchor="_Toc498437682" w:history="1">
+          <w:hyperlink w:anchor="_Toc498440565" w:history="1">
             <w:r>
               <w:rPr>
                 <w:rStyle w:val="Collegamentoipertestuale"/>
@@ -1901,7 +1904,7 @@
                 <w:noProof/>
                 <w:webHidden/>
               </w:rPr>
-              <w:instrText xml:space="preserve"> PAGEREF _Toc498437682 \h </w:instrText>
+              <w:instrText xml:space="preserve"> PAGEREF _Toc498440565 \h </w:instrText>
             </w:r>
             <w:r>
               <w:rPr>
@@ -1945,7 +1948,7 @@
               <w:lang w:eastAsia="it-IT"/>
             </w:rPr>
           </w:pPr>
-          <w:hyperlink w:anchor="_Toc498437683" w:history="1">
+          <w:hyperlink w:anchor="_Toc498440566" w:history="1">
             <w:r>
               <w:rPr>
                 <w:rStyle w:val="Collegamentoipertestuale"/>
@@ -1972,7 +1975,7 @@
                 <w:noProof/>
                 <w:webHidden/>
               </w:rPr>
-              <w:instrText xml:space="preserve"> PAGEREF _Toc498437683 \h </w:instrText>
+              <w:instrText xml:space="preserve"> PAGEREF _Toc498440566 \h </w:instrText>
             </w:r>
             <w:r>
               <w:rPr>
@@ -2016,7 +2019,7 @@
               <w:lang w:eastAsia="it-IT"/>
             </w:rPr>
           </w:pPr>
-          <w:hyperlink w:anchor="_Toc498437684" w:history="1">
+          <w:hyperlink w:anchor="_Toc498440567" w:history="1">
             <w:r>
               <w:rPr>
                 <w:rStyle w:val="Collegamentoipertestuale"/>
@@ -2043,7 +2046,7 @@
                 <w:noProof/>
                 <w:webHidden/>
               </w:rPr>
-              <w:instrText xml:space="preserve"> PAGEREF _Toc498437684 \h </w:instrText>
+              <w:instrText xml:space="preserve"> PAGEREF _Toc498440567 \h </w:instrText>
             </w:r>
             <w:r>
               <w:rPr>
@@ -2087,7 +2090,7 @@
               <w:lang w:eastAsia="it-IT"/>
             </w:rPr>
           </w:pPr>
-          <w:hyperlink w:anchor="_Toc498437685" w:history="1">
+          <w:hyperlink w:anchor="_Toc498440568" w:history="1">
             <w:r>
               <w:rPr>
                 <w:rStyle w:val="Collegamentoipertestuale"/>
@@ -2114,7 +2117,7 @@
                 <w:noProof/>
                 <w:webHidden/>
               </w:rPr>
-              <w:instrText xml:space="preserve"> PAGEREF _Toc498437685 \h </w:instrText>
+              <w:instrText xml:space="preserve"> PAGEREF _Toc498440568 \h </w:instrText>
             </w:r>
             <w:r>
               <w:rPr>
@@ -2158,7 +2161,7 @@
               <w:lang w:eastAsia="it-IT"/>
             </w:rPr>
           </w:pPr>
-          <w:hyperlink w:anchor="_Toc498437686" w:history="1">
+          <w:hyperlink w:anchor="_Toc498440569" w:history="1">
             <w:r>
               <w:rPr>
                 <w:rStyle w:val="Collegamentoipertestuale"/>
@@ -2185,7 +2188,7 @@
                 <w:noProof/>
                 <w:webHidden/>
               </w:rPr>
-              <w:instrText xml:space="preserve"> PAGEREF _Toc498437686 \h </w:instrText>
+              <w:instrText xml:space="preserve"> PAGEREF _Toc498440569 \h </w:instrText>
             </w:r>
             <w:r>
               <w:rPr>
@@ -2229,7 +2232,7 @@
               <w:lang w:eastAsia="it-IT"/>
             </w:rPr>
           </w:pPr>
-          <w:hyperlink w:anchor="_Toc498437687" w:history="1">
+          <w:hyperlink w:anchor="_Toc498440570" w:history="1">
             <w:r>
               <w:rPr>
                 <w:rStyle w:val="Collegamentoipertestuale"/>
@@ -2256,7 +2259,7 @@
                 <w:noProof/>
                 <w:webHidden/>
               </w:rPr>
-              <w:instrText xml:space="preserve"> PAGEREF _Toc498437687 \h </w:instrText>
+              <w:instrText xml:space="preserve"> PAGEREF _Toc498440570 \h </w:instrText>
             </w:r>
             <w:r>
               <w:rPr>
@@ -2301,7 +2304,7 @@
               <w:lang w:eastAsia="it-IT"/>
             </w:rPr>
           </w:pPr>
-          <w:hyperlink w:anchor="_Toc498437688" w:history="1">
+          <w:hyperlink w:anchor="_Toc498440571" w:history="1">
             <w:r>
               <w:rPr>
                 <w:rStyle w:val="Collegamentoipertestuale"/>
@@ -2344,7 +2347,7 @@
                 <w:noProof/>
                 <w:webHidden/>
               </w:rPr>
-              <w:instrText xml:space="preserve"> PAGEREF _Toc498437688 \h </w:instrText>
+              <w:instrText xml:space="preserve"> PAGEREF _Toc498440571 \h </w:instrText>
             </w:r>
             <w:r>
               <w:rPr>
@@ -2388,7 +2391,7 @@
               <w:lang w:eastAsia="it-IT"/>
             </w:rPr>
           </w:pPr>
-          <w:hyperlink w:anchor="_Toc498437689" w:history="1">
+          <w:hyperlink w:anchor="_Toc498440572" w:history="1">
             <w:r>
               <w:rPr>
                 <w:rStyle w:val="Collegamentoipertestuale"/>
@@ -2415,7 +2418,7 @@
                 <w:noProof/>
                 <w:webHidden/>
               </w:rPr>
-              <w:instrText xml:space="preserve"> PAGEREF _Toc498437689 \h </w:instrText>
+              <w:instrText xml:space="preserve"> PAGEREF _Toc498440572 \h </w:instrText>
             </w:r>
             <w:r>
               <w:rPr>
@@ -2459,13 +2462,13 @@
               <w:lang w:eastAsia="it-IT"/>
             </w:rPr>
           </w:pPr>
-          <w:hyperlink w:anchor="_Toc498437690" w:history="1">
+          <w:hyperlink w:anchor="_Toc498440573" w:history="1">
             <w:r>
               <w:rPr>
                 <w:rStyle w:val="Collegamentoipertestuale"/>
                 <w:noProof/>
               </w:rPr>
-              <w:t>Choice</w:t>
+              <w:t>Accesso al sistema</w:t>
             </w:r>
             <w:r>
               <w:rPr>
@@ -2486,7 +2489,7 @@
                 <w:noProof/>
                 <w:webHidden/>
               </w:rPr>
-              <w:instrText xml:space="preserve"> PAGEREF _Toc498437690 \h </w:instrText>
+              <w:instrText xml:space="preserve"> PAGEREF _Toc498440573 \h </w:instrText>
             </w:r>
             <w:r>
               <w:rPr>
@@ -2506,7 +2509,7 @@
                 <w:noProof/>
                 <w:webHidden/>
               </w:rPr>
-              <w:t>20</w:t>
+              <w:t>21</w:t>
             </w:r>
             <w:r>
               <w:rPr>
@@ -2530,13 +2533,13 @@
               <w:lang w:eastAsia="it-IT"/>
             </w:rPr>
           </w:pPr>
-          <w:hyperlink w:anchor="_Toc498437691" w:history="1">
+          <w:hyperlink w:anchor="_Toc498440574" w:history="1">
             <w:r>
               <w:rPr>
                 <w:rStyle w:val="Collegamentoipertestuale"/>
                 <w:noProof/>
               </w:rPr>
-              <w:t>Categories</w:t>
+              <w:t>Sessione d’allenamento</w:t>
             </w:r>
             <w:r>
               <w:rPr>
@@ -2557,7 +2560,7 @@
                 <w:noProof/>
                 <w:webHidden/>
               </w:rPr>
-              <w:instrText xml:space="preserve"> PAGEREF _Toc498437691 \h </w:instrText>
+              <w:instrText xml:space="preserve"> PAGEREF _Toc498440574 \h </w:instrText>
             </w:r>
             <w:r>
               <w:rPr>
@@ -2577,7 +2580,7 @@
                 <w:noProof/>
                 <w:webHidden/>
               </w:rPr>
-              <w:t>20</w:t>
+              <w:t>21</w:t>
             </w:r>
             <w:r>
               <w:rPr>
@@ -2601,13 +2604,13 @@
               <w:lang w:eastAsia="it-IT"/>
             </w:rPr>
           </w:pPr>
-          <w:hyperlink w:anchor="_Toc498437692" w:history="1">
+          <w:hyperlink w:anchor="_Toc498440575" w:history="1">
             <w:r>
               <w:rPr>
                 <w:rStyle w:val="Collegamentoipertestuale"/>
                 <w:noProof/>
               </w:rPr>
-              <w:t>Enviroment characteristics</w:t>
+              <w:t>Lancio di una sfida</w:t>
             </w:r>
             <w:r>
               <w:rPr>
@@ -2628,7 +2631,7 @@
                 <w:noProof/>
                 <w:webHidden/>
               </w:rPr>
-              <w:instrText xml:space="preserve"> PAGEREF _Toc498437692 \h </w:instrText>
+              <w:instrText xml:space="preserve"> PAGEREF _Toc498440575 \h </w:instrText>
             </w:r>
             <w:r>
               <w:rPr>
@@ -2648,7 +2651,7 @@
                 <w:noProof/>
                 <w:webHidden/>
               </w:rPr>
-              <w:t>20</w:t>
+              <w:t>22</w:t>
             </w:r>
             <w:r>
               <w:rPr>
@@ -2672,13 +2675,13 @@
               <w:lang w:eastAsia="it-IT"/>
             </w:rPr>
           </w:pPr>
-          <w:hyperlink w:anchor="_Toc498437693" w:history="1">
+          <w:hyperlink w:anchor="_Toc498440576" w:history="1">
             <w:r>
               <w:rPr>
                 <w:rStyle w:val="Collegamentoipertestuale"/>
                 <w:noProof/>
               </w:rPr>
-              <w:t>Accesso al sistema</w:t>
+              <w:t>Challenge</w:t>
             </w:r>
             <w:r>
               <w:rPr>
@@ -2699,646 +2702,7 @@
                 <w:noProof/>
                 <w:webHidden/>
               </w:rPr>
-              <w:instrText xml:space="preserve"> PAGEREF _Toc498437693 \h </w:instrText>
-            </w:r>
-            <w:r>
-              <w:rPr>
-                <w:noProof/>
-                <w:webHidden/>
-              </w:rPr>
-            </w:r>
-            <w:r>
-              <w:rPr>
-                <w:noProof/>
-                <w:webHidden/>
-              </w:rPr>
-              <w:fldChar w:fldCharType="separate"/>
-            </w:r>
-            <w:r>
-              <w:rPr>
-                <w:noProof/>
-                <w:webHidden/>
-              </w:rPr>
-              <w:t>21</w:t>
-            </w:r>
-            <w:r>
-              <w:rPr>
-                <w:noProof/>
-                <w:webHidden/>
-              </w:rPr>
-              <w:fldChar w:fldCharType="end"/>
-            </w:r>
-          </w:hyperlink>
-        </w:p>
-        <w:p>
-          <w:pPr>
-            <w:pStyle w:val="Sommario4"/>
-            <w:tabs>
-              <w:tab w:val="right" w:leader="dot" w:pos="9628"/>
-            </w:tabs>
-            <w:rPr>
-              <w:rFonts w:asciiTheme="minorHAnsi" w:eastAsiaTheme="minorEastAsia" w:hAnsiTheme="minorHAnsi"/>
-              <w:noProof/>
-              <w:sz w:val="22"/>
-              <w:lang w:eastAsia="it-IT"/>
-            </w:rPr>
-          </w:pPr>
-          <w:hyperlink w:anchor="_Toc498437694" w:history="1">
-            <w:r>
-              <w:rPr>
-                <w:rStyle w:val="Collegamentoipertestuale"/>
-                <w:noProof/>
-              </w:rPr>
-              <w:t>Choice</w:t>
-            </w:r>
-            <w:r>
-              <w:rPr>
-                <w:noProof/>
-                <w:webHidden/>
-              </w:rPr>
-              <w:tab/>
-            </w:r>
-            <w:r>
-              <w:rPr>
-                <w:noProof/>
-                <w:webHidden/>
-              </w:rPr>
-              <w:fldChar w:fldCharType="begin"/>
-            </w:r>
-            <w:r>
-              <w:rPr>
-                <w:noProof/>
-                <w:webHidden/>
-              </w:rPr>
-              <w:instrText xml:space="preserve"> PAGEREF _Toc498437694 \h </w:instrText>
-            </w:r>
-            <w:r>
-              <w:rPr>
-                <w:noProof/>
-                <w:webHidden/>
-              </w:rPr>
-            </w:r>
-            <w:r>
-              <w:rPr>
-                <w:noProof/>
-                <w:webHidden/>
-              </w:rPr>
-              <w:fldChar w:fldCharType="separate"/>
-            </w:r>
-            <w:r>
-              <w:rPr>
-                <w:noProof/>
-                <w:webHidden/>
-              </w:rPr>
-              <w:t>21</w:t>
-            </w:r>
-            <w:r>
-              <w:rPr>
-                <w:noProof/>
-                <w:webHidden/>
-              </w:rPr>
-              <w:fldChar w:fldCharType="end"/>
-            </w:r>
-          </w:hyperlink>
-        </w:p>
-        <w:p>
-          <w:pPr>
-            <w:pStyle w:val="Sommario4"/>
-            <w:tabs>
-              <w:tab w:val="right" w:leader="dot" w:pos="9628"/>
-            </w:tabs>
-            <w:rPr>
-              <w:rFonts w:asciiTheme="minorHAnsi" w:eastAsiaTheme="minorEastAsia" w:hAnsiTheme="minorHAnsi"/>
-              <w:noProof/>
-              <w:sz w:val="22"/>
-              <w:lang w:eastAsia="it-IT"/>
-            </w:rPr>
-          </w:pPr>
-          <w:hyperlink w:anchor="_Toc498437695" w:history="1">
-            <w:r>
-              <w:rPr>
-                <w:rStyle w:val="Collegamentoipertestuale"/>
-                <w:noProof/>
-              </w:rPr>
-              <w:t>Categories</w:t>
-            </w:r>
-            <w:r>
-              <w:rPr>
-                <w:noProof/>
-                <w:webHidden/>
-              </w:rPr>
-              <w:tab/>
-            </w:r>
-            <w:r>
-              <w:rPr>
-                <w:noProof/>
-                <w:webHidden/>
-              </w:rPr>
-              <w:fldChar w:fldCharType="begin"/>
-            </w:r>
-            <w:r>
-              <w:rPr>
-                <w:noProof/>
-                <w:webHidden/>
-              </w:rPr>
-              <w:instrText xml:space="preserve"> PAGEREF _Toc498437695 \h </w:instrText>
-            </w:r>
-            <w:r>
-              <w:rPr>
-                <w:noProof/>
-                <w:webHidden/>
-              </w:rPr>
-            </w:r>
-            <w:r>
-              <w:rPr>
-                <w:noProof/>
-                <w:webHidden/>
-              </w:rPr>
-              <w:fldChar w:fldCharType="separate"/>
-            </w:r>
-            <w:r>
-              <w:rPr>
-                <w:noProof/>
-                <w:webHidden/>
-              </w:rPr>
-              <w:t>21</w:t>
-            </w:r>
-            <w:r>
-              <w:rPr>
-                <w:noProof/>
-                <w:webHidden/>
-              </w:rPr>
-              <w:fldChar w:fldCharType="end"/>
-            </w:r>
-          </w:hyperlink>
-        </w:p>
-        <w:p>
-          <w:pPr>
-            <w:pStyle w:val="Sommario4"/>
-            <w:tabs>
-              <w:tab w:val="right" w:leader="dot" w:pos="9628"/>
-            </w:tabs>
-            <w:rPr>
-              <w:rFonts w:asciiTheme="minorHAnsi" w:eastAsiaTheme="minorEastAsia" w:hAnsiTheme="minorHAnsi"/>
-              <w:noProof/>
-              <w:sz w:val="22"/>
-              <w:lang w:eastAsia="it-IT"/>
-            </w:rPr>
-          </w:pPr>
-          <w:hyperlink w:anchor="_Toc498437696" w:history="1">
-            <w:r>
-              <w:rPr>
-                <w:rStyle w:val="Collegamentoipertestuale"/>
-                <w:noProof/>
-              </w:rPr>
-              <w:t>Enviroment characteristics</w:t>
-            </w:r>
-            <w:r>
-              <w:rPr>
-                <w:noProof/>
-                <w:webHidden/>
-              </w:rPr>
-              <w:tab/>
-            </w:r>
-            <w:r>
-              <w:rPr>
-                <w:noProof/>
-                <w:webHidden/>
-              </w:rPr>
-              <w:fldChar w:fldCharType="begin"/>
-            </w:r>
-            <w:r>
-              <w:rPr>
-                <w:noProof/>
-                <w:webHidden/>
-              </w:rPr>
-              <w:instrText xml:space="preserve"> PAGEREF _Toc498437696 \h </w:instrText>
-            </w:r>
-            <w:r>
-              <w:rPr>
-                <w:noProof/>
-                <w:webHidden/>
-              </w:rPr>
-            </w:r>
-            <w:r>
-              <w:rPr>
-                <w:noProof/>
-                <w:webHidden/>
-              </w:rPr>
-              <w:fldChar w:fldCharType="separate"/>
-            </w:r>
-            <w:r>
-              <w:rPr>
-                <w:noProof/>
-                <w:webHidden/>
-              </w:rPr>
-              <w:t>21</w:t>
-            </w:r>
-            <w:r>
-              <w:rPr>
-                <w:noProof/>
-                <w:webHidden/>
-              </w:rPr>
-              <w:fldChar w:fldCharType="end"/>
-            </w:r>
-          </w:hyperlink>
-        </w:p>
-        <w:p>
-          <w:pPr>
-            <w:pStyle w:val="Sommario4"/>
-            <w:tabs>
-              <w:tab w:val="right" w:leader="dot" w:pos="9628"/>
-            </w:tabs>
-            <w:rPr>
-              <w:rFonts w:asciiTheme="minorHAnsi" w:eastAsiaTheme="minorEastAsia" w:hAnsiTheme="minorHAnsi"/>
-              <w:noProof/>
-              <w:sz w:val="22"/>
-              <w:lang w:eastAsia="it-IT"/>
-            </w:rPr>
-          </w:pPr>
-          <w:hyperlink w:anchor="_Toc498437697" w:history="1">
-            <w:r>
-              <w:rPr>
-                <w:rStyle w:val="Collegamentoipertestuale"/>
-                <w:noProof/>
-              </w:rPr>
-              <w:t>Sessione d’allenamento</w:t>
-            </w:r>
-            <w:r>
-              <w:rPr>
-                <w:noProof/>
-                <w:webHidden/>
-              </w:rPr>
-              <w:tab/>
-            </w:r>
-            <w:r>
-              <w:rPr>
-                <w:noProof/>
-                <w:webHidden/>
-              </w:rPr>
-              <w:fldChar w:fldCharType="begin"/>
-            </w:r>
-            <w:r>
-              <w:rPr>
-                <w:noProof/>
-                <w:webHidden/>
-              </w:rPr>
-              <w:instrText xml:space="preserve"> PAGEREF _Toc498437697 \h </w:instrText>
-            </w:r>
-            <w:r>
-              <w:rPr>
-                <w:noProof/>
-                <w:webHidden/>
-              </w:rPr>
-            </w:r>
-            <w:r>
-              <w:rPr>
-                <w:noProof/>
-                <w:webHidden/>
-              </w:rPr>
-              <w:fldChar w:fldCharType="separate"/>
-            </w:r>
-            <w:r>
-              <w:rPr>
-                <w:noProof/>
-                <w:webHidden/>
-              </w:rPr>
-              <w:t>21</w:t>
-            </w:r>
-            <w:r>
-              <w:rPr>
-                <w:noProof/>
-                <w:webHidden/>
-              </w:rPr>
-              <w:fldChar w:fldCharType="end"/>
-            </w:r>
-          </w:hyperlink>
-        </w:p>
-        <w:p>
-          <w:pPr>
-            <w:pStyle w:val="Sommario4"/>
-            <w:tabs>
-              <w:tab w:val="right" w:leader="dot" w:pos="9628"/>
-            </w:tabs>
-            <w:rPr>
-              <w:rFonts w:asciiTheme="minorHAnsi" w:eastAsiaTheme="minorEastAsia" w:hAnsiTheme="minorHAnsi"/>
-              <w:noProof/>
-              <w:sz w:val="22"/>
-              <w:lang w:eastAsia="it-IT"/>
-            </w:rPr>
-          </w:pPr>
-          <w:hyperlink w:anchor="_Toc498437698" w:history="1">
-            <w:r>
-              <w:rPr>
-                <w:rStyle w:val="Collegamentoipertestuale"/>
-                <w:noProof/>
-              </w:rPr>
-              <w:t>Enviroment characteristics</w:t>
-            </w:r>
-            <w:r>
-              <w:rPr>
-                <w:noProof/>
-                <w:webHidden/>
-              </w:rPr>
-              <w:tab/>
-            </w:r>
-            <w:r>
-              <w:rPr>
-                <w:noProof/>
-                <w:webHidden/>
-              </w:rPr>
-              <w:fldChar w:fldCharType="begin"/>
-            </w:r>
-            <w:r>
-              <w:rPr>
-                <w:noProof/>
-                <w:webHidden/>
-              </w:rPr>
-              <w:instrText xml:space="preserve"> PAGEREF _Toc498437698 \h </w:instrText>
-            </w:r>
-            <w:r>
-              <w:rPr>
-                <w:noProof/>
-                <w:webHidden/>
-              </w:rPr>
-            </w:r>
-            <w:r>
-              <w:rPr>
-                <w:noProof/>
-                <w:webHidden/>
-              </w:rPr>
-              <w:fldChar w:fldCharType="separate"/>
-            </w:r>
-            <w:r>
-              <w:rPr>
-                <w:noProof/>
-                <w:webHidden/>
-              </w:rPr>
-              <w:t>21</w:t>
-            </w:r>
-            <w:r>
-              <w:rPr>
-                <w:noProof/>
-                <w:webHidden/>
-              </w:rPr>
-              <w:fldChar w:fldCharType="end"/>
-            </w:r>
-          </w:hyperlink>
-        </w:p>
-        <w:p>
-          <w:pPr>
-            <w:pStyle w:val="Sommario4"/>
-            <w:tabs>
-              <w:tab w:val="right" w:leader="dot" w:pos="9628"/>
-            </w:tabs>
-            <w:rPr>
-              <w:rFonts w:asciiTheme="minorHAnsi" w:eastAsiaTheme="minorEastAsia" w:hAnsiTheme="minorHAnsi"/>
-              <w:noProof/>
-              <w:sz w:val="22"/>
-              <w:lang w:eastAsia="it-IT"/>
-            </w:rPr>
-          </w:pPr>
-          <w:hyperlink w:anchor="_Toc498437699" w:history="1">
-            <w:r>
-              <w:rPr>
-                <w:rStyle w:val="Collegamentoipertestuale"/>
-                <w:noProof/>
-              </w:rPr>
-              <w:t>Lancio di una sfida</w:t>
-            </w:r>
-            <w:r>
-              <w:rPr>
-                <w:noProof/>
-                <w:webHidden/>
-              </w:rPr>
-              <w:tab/>
-            </w:r>
-            <w:r>
-              <w:rPr>
-                <w:noProof/>
-                <w:webHidden/>
-              </w:rPr>
-              <w:fldChar w:fldCharType="begin"/>
-            </w:r>
-            <w:r>
-              <w:rPr>
-                <w:noProof/>
-                <w:webHidden/>
-              </w:rPr>
-              <w:instrText xml:space="preserve"> PAGEREF _Toc498437699 \h </w:instrText>
-            </w:r>
-            <w:r>
-              <w:rPr>
-                <w:noProof/>
-                <w:webHidden/>
-              </w:rPr>
-            </w:r>
-            <w:r>
-              <w:rPr>
-                <w:noProof/>
-                <w:webHidden/>
-              </w:rPr>
-              <w:fldChar w:fldCharType="separate"/>
-            </w:r>
-            <w:r>
-              <w:rPr>
-                <w:noProof/>
-                <w:webHidden/>
-              </w:rPr>
-              <w:t>22</w:t>
-            </w:r>
-            <w:r>
-              <w:rPr>
-                <w:noProof/>
-                <w:webHidden/>
-              </w:rPr>
-              <w:fldChar w:fldCharType="end"/>
-            </w:r>
-          </w:hyperlink>
-        </w:p>
-        <w:p>
-          <w:pPr>
-            <w:pStyle w:val="Sommario4"/>
-            <w:tabs>
-              <w:tab w:val="right" w:leader="dot" w:pos="9628"/>
-            </w:tabs>
-            <w:rPr>
-              <w:rFonts w:asciiTheme="minorHAnsi" w:eastAsiaTheme="minorEastAsia" w:hAnsiTheme="minorHAnsi"/>
-              <w:noProof/>
-              <w:sz w:val="22"/>
-              <w:lang w:eastAsia="it-IT"/>
-            </w:rPr>
-          </w:pPr>
-          <w:hyperlink w:anchor="_Toc498437700" w:history="1">
-            <w:r>
-              <w:rPr>
-                <w:rStyle w:val="Collegamentoipertestuale"/>
-                <w:noProof/>
-              </w:rPr>
-              <w:t>Choice</w:t>
-            </w:r>
-            <w:r>
-              <w:rPr>
-                <w:noProof/>
-                <w:webHidden/>
-              </w:rPr>
-              <w:tab/>
-            </w:r>
-            <w:r>
-              <w:rPr>
-                <w:noProof/>
-                <w:webHidden/>
-              </w:rPr>
-              <w:fldChar w:fldCharType="begin"/>
-            </w:r>
-            <w:r>
-              <w:rPr>
-                <w:noProof/>
-                <w:webHidden/>
-              </w:rPr>
-              <w:instrText xml:space="preserve"> PAGEREF _Toc498437700 \h </w:instrText>
-            </w:r>
-            <w:r>
-              <w:rPr>
-                <w:noProof/>
-                <w:webHidden/>
-              </w:rPr>
-            </w:r>
-            <w:r>
-              <w:rPr>
-                <w:noProof/>
-                <w:webHidden/>
-              </w:rPr>
-              <w:fldChar w:fldCharType="separate"/>
-            </w:r>
-            <w:r>
-              <w:rPr>
-                <w:noProof/>
-                <w:webHidden/>
-              </w:rPr>
-              <w:t>22</w:t>
-            </w:r>
-            <w:r>
-              <w:rPr>
-                <w:noProof/>
-                <w:webHidden/>
-              </w:rPr>
-              <w:fldChar w:fldCharType="end"/>
-            </w:r>
-          </w:hyperlink>
-        </w:p>
-        <w:p>
-          <w:pPr>
-            <w:pStyle w:val="Sommario4"/>
-            <w:tabs>
-              <w:tab w:val="right" w:leader="dot" w:pos="9628"/>
-            </w:tabs>
-            <w:rPr>
-              <w:rFonts w:asciiTheme="minorHAnsi" w:eastAsiaTheme="minorEastAsia" w:hAnsiTheme="minorHAnsi"/>
-              <w:noProof/>
-              <w:sz w:val="22"/>
-              <w:lang w:eastAsia="it-IT"/>
-            </w:rPr>
-          </w:pPr>
-          <w:hyperlink w:anchor="_Toc498437701" w:history="1">
-            <w:r>
-              <w:rPr>
-                <w:rStyle w:val="Collegamentoipertestuale"/>
-                <w:noProof/>
-              </w:rPr>
-              <w:t>Categories</w:t>
-            </w:r>
-            <w:r>
-              <w:rPr>
-                <w:noProof/>
-                <w:webHidden/>
-              </w:rPr>
-              <w:tab/>
-            </w:r>
-            <w:r>
-              <w:rPr>
-                <w:noProof/>
-                <w:webHidden/>
-              </w:rPr>
-              <w:fldChar w:fldCharType="begin"/>
-            </w:r>
-            <w:r>
-              <w:rPr>
-                <w:noProof/>
-                <w:webHidden/>
-              </w:rPr>
-              <w:instrText xml:space="preserve"> PAGEREF _Toc498437701 \h </w:instrText>
-            </w:r>
-            <w:r>
-              <w:rPr>
-                <w:noProof/>
-                <w:webHidden/>
-              </w:rPr>
-            </w:r>
-            <w:r>
-              <w:rPr>
-                <w:noProof/>
-                <w:webHidden/>
-              </w:rPr>
-              <w:fldChar w:fldCharType="separate"/>
-            </w:r>
-            <w:r>
-              <w:rPr>
-                <w:noProof/>
-                <w:webHidden/>
-              </w:rPr>
-              <w:t>22</w:t>
-            </w:r>
-            <w:r>
-              <w:rPr>
-                <w:noProof/>
-                <w:webHidden/>
-              </w:rPr>
-              <w:fldChar w:fldCharType="end"/>
-            </w:r>
-          </w:hyperlink>
-        </w:p>
-        <w:p>
-          <w:pPr>
-            <w:pStyle w:val="Sommario4"/>
-            <w:tabs>
-              <w:tab w:val="right" w:leader="dot" w:pos="9628"/>
-            </w:tabs>
-            <w:rPr>
-              <w:rFonts w:asciiTheme="minorHAnsi" w:eastAsiaTheme="minorEastAsia" w:hAnsiTheme="minorHAnsi"/>
-              <w:noProof/>
-              <w:sz w:val="22"/>
-              <w:lang w:eastAsia="it-IT"/>
-            </w:rPr>
-          </w:pPr>
-          <w:hyperlink w:anchor="_Toc498437702" w:history="1">
-            <w:r>
-              <w:rPr>
-                <w:rStyle w:val="Collegamentoipertestuale"/>
-                <w:noProof/>
-              </w:rPr>
-              <w:t>Enviroments characteristics</w:t>
-            </w:r>
-            <w:r>
-              <w:rPr>
-                <w:noProof/>
-                <w:webHidden/>
-              </w:rPr>
-              <w:tab/>
-            </w:r>
-            <w:r>
-              <w:rPr>
-                <w:noProof/>
-                <w:webHidden/>
-              </w:rPr>
-              <w:fldChar w:fldCharType="begin"/>
-            </w:r>
-            <w:r>
-              <w:rPr>
-                <w:noProof/>
-                <w:webHidden/>
-              </w:rPr>
-              <w:instrText xml:space="preserve"> PAGEREF _Toc498437702 \h </w:instrText>
+              <w:instrText xml:space="preserve"> PAGEREF _Toc498440576 \h </w:instrText>
             </w:r>
             <w:r>
               <w:rPr>
@@ -3383,7 +2747,7 @@
               <w:lang w:eastAsia="it-IT"/>
             </w:rPr>
           </w:pPr>
-          <w:hyperlink w:anchor="_Toc498437703" w:history="1">
+          <w:hyperlink w:anchor="_Toc498440577" w:history="1">
             <w:r>
               <w:rPr>
                 <w:rStyle w:val="Collegamentoipertestuale"/>
@@ -3426,7 +2790,7 @@
                 <w:noProof/>
                 <w:webHidden/>
               </w:rPr>
-              <w:instrText xml:space="preserve"> PAGEREF _Toc498437703 \h </w:instrText>
+              <w:instrText xml:space="preserve"> PAGEREF _Toc498440577 \h </w:instrText>
             </w:r>
             <w:r>
               <w:rPr>
@@ -3446,7 +2810,7 @@
                 <w:noProof/>
                 <w:webHidden/>
               </w:rPr>
-              <w:t>22</w:t>
+              <w:t>23</w:t>
             </w:r>
             <w:r>
               <w:rPr>
@@ -3505,7 +2869,7 @@
       <w:pPr>
         <w:pStyle w:val="Marianna1"/>
       </w:pPr>
-      <w:bookmarkStart w:id="1" w:name="_Toc498437658"/>
+      <w:bookmarkStart w:id="1" w:name="_Toc498440541"/>
       <w:r>
         <w:t>1 Introduzione</w:t>
       </w:r>
@@ -3515,7 +2879,7 @@
       <w:pPr>
         <w:pStyle w:val="Marianna2"/>
       </w:pPr>
-      <w:bookmarkStart w:id="2" w:name="_Toc498437659"/>
+      <w:bookmarkStart w:id="2" w:name="_Toc498440542"/>
       <w:r>
         <w:t xml:space="preserve">1.1 </w:t>
       </w:r>
@@ -3651,7 +3015,7 @@
       <w:pPr>
         <w:pStyle w:val="Marianna2"/>
       </w:pPr>
-      <w:bookmarkStart w:id="3" w:name="_Toc498437660"/>
+      <w:bookmarkStart w:id="3" w:name="_Toc498440543"/>
       <w:r>
         <w:t xml:space="preserve">1.2 </w:t>
       </w:r>
@@ -3702,7 +3066,7 @@
       <w:pPr>
         <w:pStyle w:val="Marianna3"/>
       </w:pPr>
-      <w:bookmarkStart w:id="4" w:name="_Toc498437661"/>
+      <w:bookmarkStart w:id="4" w:name="_Toc498440544"/>
       <w:r>
         <w:t xml:space="preserve">1.2.1 </w:t>
       </w:r>
@@ -3985,7 +3349,7 @@
       <w:pPr>
         <w:pStyle w:val="Marianna1"/>
       </w:pPr>
-      <w:bookmarkStart w:id="5" w:name="_Toc498437662"/>
+      <w:bookmarkStart w:id="5" w:name="_Toc498440545"/>
       <w:r>
         <w:t xml:space="preserve">2 </w:t>
       </w:r>
@@ -4093,7 +3457,7 @@
       <w:pPr>
         <w:pStyle w:val="Marianna2"/>
       </w:pPr>
-      <w:bookmarkStart w:id="6" w:name="_Toc498437663"/>
+      <w:bookmarkStart w:id="6" w:name="_Toc498440546"/>
       <w:r>
         <w:t xml:space="preserve">2.1 </w:t>
       </w:r>
@@ -4167,7 +3531,7 @@
       <w:pPr>
         <w:pStyle w:val="Marianna1"/>
       </w:pPr>
-      <w:bookmarkStart w:id="7" w:name="_Toc498437664"/>
+      <w:bookmarkStart w:id="7" w:name="_Toc498440547"/>
       <w:r>
         <w:lastRenderedPageBreak/>
         <w:t>3 Requisiti speciali e supplementari</w:t>
@@ -4178,7 +3542,7 @@
       <w:pPr>
         <w:pStyle w:val="Marianna2"/>
       </w:pPr>
-      <w:bookmarkStart w:id="8" w:name="_Toc498437665"/>
+      <w:bookmarkStart w:id="8" w:name="_Toc498440548"/>
       <w:r>
         <w:t>3.1 Interfaccia utente</w:t>
       </w:r>
@@ -4255,7 +3619,7 @@
           </wp:anchor>
         </w:drawing>
       </w:r>
-      <w:bookmarkStart w:id="9" w:name="_Toc498437666"/>
+      <w:bookmarkStart w:id="9" w:name="_Toc498440549"/>
       <w:r>
         <w:rPr>
           <w:rStyle w:val="Marianna4Carattere"/>
@@ -4461,7 +3825,7 @@
         <w:pStyle w:val="Paragrafoelenco"/>
         <w:ind w:left="0"/>
       </w:pPr>
-      <w:bookmarkStart w:id="10" w:name="_Toc498437667"/>
+      <w:bookmarkStart w:id="10" w:name="_Toc498440550"/>
       <w:r>
         <w:rPr>
           <w:rStyle w:val="Marianna4Carattere"/>
@@ -4521,7 +3885,7 @@
       <w:pPr>
         <w:pStyle w:val="Marianna4"/>
       </w:pPr>
-      <w:bookmarkStart w:id="11" w:name="_Toc498437668"/>
+      <w:bookmarkStart w:id="11" w:name="_Toc498440551"/>
       <w:r>
         <w:rPr>
           <w:noProof/>
@@ -4750,7 +4114,7 @@
       <w:pPr>
         <w:pStyle w:val="Marianna4"/>
       </w:pPr>
-      <w:bookmarkStart w:id="12" w:name="_Toc498437669"/>
+      <w:bookmarkStart w:id="12" w:name="_Toc498440552"/>
       <w:r>
         <w:t>Registrazione risultati allenamento</w:t>
       </w:r>
@@ -4774,7 +4138,7 @@
       <w:pPr>
         <w:pStyle w:val="Marianna4"/>
       </w:pPr>
-      <w:bookmarkStart w:id="13" w:name="_Toc498437670"/>
+      <w:bookmarkStart w:id="13" w:name="_Toc498440553"/>
       <w:r>
         <w:rPr>
           <w:noProof/>
@@ -4946,7 +4310,7 @@
       <w:pPr>
         <w:pStyle w:val="Marianna4"/>
       </w:pPr>
-      <w:bookmarkStart w:id="14" w:name="_Toc498437671"/>
+      <w:bookmarkStart w:id="14" w:name="_Toc498440554"/>
       <w:r>
         <w:t>Ricerca ciclisti da sfidare</w:t>
       </w:r>
@@ -4966,7 +4330,7 @@
       <w:pPr>
         <w:pStyle w:val="Marianna4"/>
       </w:pPr>
-      <w:bookmarkStart w:id="15" w:name="_Toc498437672"/>
+      <w:bookmarkStart w:id="15" w:name="_Toc498440555"/>
       <w:r>
         <w:t>La sfida</w:t>
       </w:r>
@@ -4981,7 +4345,7 @@
       <w:pPr>
         <w:pStyle w:val="Marianna3"/>
       </w:pPr>
-      <w:bookmarkStart w:id="16" w:name="_Toc498437673"/>
+      <w:bookmarkStart w:id="16" w:name="_Toc498440556"/>
       <w:r>
         <w:t>3.1.1</w:t>
       </w:r>
@@ -5014,7 +4378,7 @@
       <w:pPr>
         <w:pStyle w:val="Marianna2"/>
       </w:pPr>
-      <w:bookmarkStart w:id="17" w:name="_Toc498437674"/>
+      <w:bookmarkStart w:id="17" w:name="_Toc498440557"/>
       <w:r>
         <w:lastRenderedPageBreak/>
         <w:t xml:space="preserve">3.2 </w:t>
@@ -5048,7 +4412,7 @@
       <w:pPr>
         <w:pStyle w:val="Marianna2"/>
       </w:pPr>
-      <w:bookmarkStart w:id="18" w:name="_Toc498437675"/>
+      <w:bookmarkStart w:id="18" w:name="_Toc498440558"/>
       <w:r>
         <w:t xml:space="preserve">3.3 Business </w:t>
       </w:r>
@@ -5161,7 +4525,7 @@
       <w:pPr>
         <w:pStyle w:val="Marianna1"/>
       </w:pPr>
-      <w:bookmarkStart w:id="19" w:name="_Toc498437676"/>
+      <w:bookmarkStart w:id="19" w:name="_Toc498440559"/>
       <w:r>
         <w:lastRenderedPageBreak/>
         <w:t>4 Requisiti specifici</w:t>
@@ -5172,7 +4536,7 @@
       <w:pPr>
         <w:pStyle w:val="Marianna2"/>
       </w:pPr>
-      <w:bookmarkStart w:id="20" w:name="_Toc498437677"/>
+      <w:bookmarkStart w:id="20" w:name="_Toc498440560"/>
       <w:r>
         <w:t>4.1 Specifiche dei casi d’uso</w:t>
       </w:r>
@@ -10483,7 +9847,7 @@
       <w:pPr>
         <w:pStyle w:val="Marianna2"/>
       </w:pPr>
-      <w:bookmarkStart w:id="21" w:name="_Toc498437678"/>
+      <w:bookmarkStart w:id="21" w:name="_Toc498440561"/>
       <w:r>
         <w:lastRenderedPageBreak/>
         <w:t>4.2 Diagrammi UML</w:t>
@@ -10494,7 +9858,7 @@
       <w:pPr>
         <w:pStyle w:val="Marianna3"/>
       </w:pPr>
-      <w:bookmarkStart w:id="22" w:name="_Toc498437679"/>
+      <w:bookmarkStart w:id="22" w:name="_Toc498440562"/>
       <w:r>
         <w:t>4.2.</w:t>
       </w:r>
@@ -10523,7 +9887,7 @@
       <w:pPr>
         <w:pStyle w:val="Marianna4"/>
       </w:pPr>
-      <w:bookmarkStart w:id="23" w:name="_Toc498437680"/>
+      <w:bookmarkStart w:id="23" w:name="_Toc498440563"/>
       <w:r>
         <w:t>Accesso al sistema</w:t>
       </w:r>
@@ -10588,7 +9952,7 @@
       <w:pPr>
         <w:pStyle w:val="Marianna4"/>
       </w:pPr>
-      <w:bookmarkStart w:id="24" w:name="_Toc498437681"/>
+      <w:bookmarkStart w:id="24" w:name="_Toc498440564"/>
       <w:r>
         <w:t>Registrazione</w:t>
       </w:r>
@@ -10653,7 +10017,7 @@
       <w:pPr>
         <w:pStyle w:val="Marianna4"/>
       </w:pPr>
-      <w:bookmarkStart w:id="25" w:name="_Toc498437682"/>
+      <w:bookmarkStart w:id="25" w:name="_Toc498440565"/>
       <w:r>
         <w:lastRenderedPageBreak/>
         <w:t>Acquisizione geoposizione</w:t>
@@ -10719,7 +10083,7 @@
       <w:pPr>
         <w:pStyle w:val="Marianna4"/>
       </w:pPr>
-      <w:bookmarkStart w:id="26" w:name="_Toc498437683"/>
+      <w:bookmarkStart w:id="26" w:name="_Toc498440566"/>
       <w:r>
         <w:t>Sessione d’allenamento</w:t>
       </w:r>
@@ -10784,7 +10148,7 @@
       <w:pPr>
         <w:pStyle w:val="Marianna4"/>
       </w:pPr>
-      <w:bookmarkStart w:id="27" w:name="_Toc498437684"/>
+      <w:bookmarkStart w:id="27" w:name="_Toc498440567"/>
       <w:r>
         <w:t>La sfida – lato sfidante</w:t>
       </w:r>
@@ -10850,7 +10214,7 @@
       <w:pPr>
         <w:pStyle w:val="Marianna4"/>
       </w:pPr>
-      <w:bookmarkStart w:id="28" w:name="_Toc498437685"/>
+      <w:bookmarkStart w:id="28" w:name="_Toc498440568"/>
       <w:r>
         <w:t>La sfida – lato sfidato</w:t>
       </w:r>
@@ -10923,7 +10287,7 @@
       <w:pPr>
         <w:pStyle w:val="Marianna3"/>
       </w:pPr>
-      <w:bookmarkStart w:id="29" w:name="_Toc498437686"/>
+      <w:bookmarkStart w:id="29" w:name="_Toc498440569"/>
       <w:r>
         <w:lastRenderedPageBreak/>
         <w:t xml:space="preserve">4.2.2 </w:t>
@@ -10945,6 +10309,9 @@
     </w:p>
     <w:p>
       <w:r>
+        <w:rPr>
+          <w:noProof/>
+        </w:rPr>
         <w:drawing>
           <wp:inline distT="0" distB="0" distL="0" distR="0" wp14:anchorId="39260C14" wp14:editId="064116A9">
             <wp:extent cx="6090593" cy="4467225"/>
@@ -10993,7 +10360,7 @@
       <w:pPr>
         <w:pStyle w:val="Marianna1"/>
       </w:pPr>
-      <w:bookmarkStart w:id="30" w:name="_Toc498437687"/>
+      <w:bookmarkStart w:id="30" w:name="_Toc498440570"/>
       <w:r>
         <w:t xml:space="preserve">5 </w:t>
       </w:r>
@@ -11012,7 +10379,7 @@
           <w:numId w:val="39"/>
         </w:numPr>
       </w:pPr>
-      <w:bookmarkStart w:id="31" w:name="_Toc498437688"/>
+      <w:bookmarkStart w:id="31" w:name="_Toc498440571"/>
       <w:r>
         <w:t xml:space="preserve">Black box </w:t>
       </w:r>
@@ -11083,7 +10450,7 @@
                 <w:sz w:val="20"/>
               </w:rPr>
             </w:pPr>
-            <w:bookmarkStart w:id="32" w:name="_Toc498437689"/>
+            <w:bookmarkStart w:id="32" w:name="_Toc498440572"/>
             <w:r>
               <w:rPr>
                 <w:sz w:val="20"/>
@@ -11102,21 +10469,19 @@
           </w:tcPr>
           <w:p>
             <w:pPr>
-              <w:pStyle w:val="Marianna4"/>
-              <w:jc w:val="center"/>
-              <w:rPr>
-                <w:sz w:val="20"/>
-              </w:rPr>
-            </w:pPr>
-            <w:bookmarkStart w:id="33" w:name="_Toc498437690"/>
+              <w:rPr>
+                <w:b/>
+                <w:sz w:val="20"/>
+              </w:rPr>
+            </w:pPr>
             <w:proofErr w:type="spellStart"/>
             <w:r>
               <w:rPr>
+                <w:b/>
                 <w:sz w:val="20"/>
               </w:rPr>
               <w:t>Choice</w:t>
             </w:r>
-            <w:bookmarkEnd w:id="33"/>
             <w:proofErr w:type="spellEnd"/>
           </w:p>
         </w:tc>
@@ -11128,27 +10493,26 @@
           </w:tcPr>
           <w:p>
             <w:pPr>
-              <w:pStyle w:val="Marianna4"/>
-              <w:jc w:val="center"/>
-              <w:rPr>
-                <w:sz w:val="20"/>
-              </w:rPr>
-            </w:pPr>
-            <w:bookmarkStart w:id="34" w:name="_Toc498437691"/>
+              <w:rPr>
+                <w:b/>
+                <w:sz w:val="20"/>
+              </w:rPr>
+            </w:pPr>
             <w:proofErr w:type="spellStart"/>
             <w:r>
               <w:rPr>
+                <w:b/>
                 <w:sz w:val="20"/>
               </w:rPr>
               <w:t>Categor</w:t>
             </w:r>
             <w:r>
               <w:rPr>
+                <w:b/>
                 <w:sz w:val="20"/>
               </w:rPr>
               <w:t>ies</w:t>
             </w:r>
-            <w:bookmarkEnd w:id="34"/>
             <w:proofErr w:type="spellEnd"/>
           </w:p>
         </w:tc>
@@ -11159,17 +10523,15 @@
           </w:tcPr>
           <w:p>
             <w:pPr>
-              <w:pStyle w:val="Marianna4"/>
-              <w:jc w:val="center"/>
-              <w:rPr>
-                <w:b w:val="0"/>
-                <w:sz w:val="20"/>
-              </w:rPr>
-            </w:pPr>
-            <w:bookmarkStart w:id="35" w:name="_Toc498437692"/>
+              <w:rPr>
+                <w:b/>
+                <w:sz w:val="20"/>
+              </w:rPr>
+            </w:pPr>
             <w:proofErr w:type="spellStart"/>
             <w:r>
               <w:rPr>
+                <w:b/>
                 <w:sz w:val="20"/>
               </w:rPr>
               <w:t>Enviroment</w:t>
@@ -11177,7 +10539,7 @@
             <w:proofErr w:type="spellEnd"/>
             <w:r>
               <w:rPr>
-                <w:b w:val="0"/>
+                <w:b/>
                 <w:sz w:val="20"/>
               </w:rPr>
               <w:t xml:space="preserve"> </w:t>
@@ -11185,11 +10547,11 @@
             <w:proofErr w:type="spellStart"/>
             <w:r>
               <w:rPr>
+                <w:b/>
                 <w:sz w:val="20"/>
               </w:rPr>
               <w:t>characteristics</w:t>
             </w:r>
-            <w:bookmarkEnd w:id="35"/>
             <w:proofErr w:type="spellEnd"/>
           </w:p>
         </w:tc>
@@ -12257,14 +11619,14 @@
                 <w:sz w:val="20"/>
               </w:rPr>
             </w:pPr>
-            <w:bookmarkStart w:id="36" w:name="_Toc498437693"/>
+            <w:bookmarkStart w:id="33" w:name="_Toc498440573"/>
             <w:r>
               <w:rPr>
                 <w:sz w:val="20"/>
               </w:rPr>
               <w:t>Accesso al sistema</w:t>
             </w:r>
-            <w:bookmarkEnd w:id="36"/>
+            <w:bookmarkEnd w:id="33"/>
           </w:p>
         </w:tc>
       </w:tr>
@@ -12276,21 +11638,19 @@
           </w:tcPr>
           <w:p>
             <w:pPr>
-              <w:pStyle w:val="Marianna4"/>
-              <w:jc w:val="center"/>
-              <w:rPr>
-                <w:sz w:val="20"/>
-              </w:rPr>
-            </w:pPr>
-            <w:bookmarkStart w:id="37" w:name="_Toc498437694"/>
+              <w:rPr>
+                <w:b/>
+                <w:sz w:val="20"/>
+              </w:rPr>
+            </w:pPr>
             <w:proofErr w:type="spellStart"/>
             <w:r>
               <w:rPr>
+                <w:b/>
                 <w:sz w:val="20"/>
               </w:rPr>
               <w:t>Choice</w:t>
             </w:r>
-            <w:bookmarkEnd w:id="37"/>
             <w:proofErr w:type="spellEnd"/>
           </w:p>
         </w:tc>
@@ -12302,21 +11662,19 @@
           </w:tcPr>
           <w:p>
             <w:pPr>
-              <w:pStyle w:val="Marianna4"/>
-              <w:jc w:val="center"/>
-              <w:rPr>
-                <w:sz w:val="20"/>
-              </w:rPr>
-            </w:pPr>
-            <w:bookmarkStart w:id="38" w:name="_Toc498437695"/>
+              <w:rPr>
+                <w:b/>
+                <w:sz w:val="20"/>
+              </w:rPr>
+            </w:pPr>
             <w:proofErr w:type="spellStart"/>
             <w:r>
               <w:rPr>
+                <w:b/>
                 <w:sz w:val="20"/>
               </w:rPr>
               <w:t>Categories</w:t>
             </w:r>
-            <w:bookmarkEnd w:id="38"/>
             <w:proofErr w:type="spellEnd"/>
           </w:p>
         </w:tc>
@@ -12327,16 +11685,15 @@
           </w:tcPr>
           <w:p>
             <w:pPr>
-              <w:pStyle w:val="Marianna4"/>
-              <w:jc w:val="center"/>
-              <w:rPr>
-                <w:sz w:val="20"/>
-              </w:rPr>
-            </w:pPr>
-            <w:bookmarkStart w:id="39" w:name="_Toc498437696"/>
+              <w:rPr>
+                <w:b/>
+                <w:sz w:val="20"/>
+              </w:rPr>
+            </w:pPr>
             <w:proofErr w:type="spellStart"/>
             <w:r>
               <w:rPr>
+                <w:b/>
                 <w:sz w:val="20"/>
               </w:rPr>
               <w:t>Enviroment</w:t>
@@ -12344,7 +11701,7 @@
             <w:proofErr w:type="spellEnd"/>
             <w:r>
               <w:rPr>
-                <w:b w:val="0"/>
+                <w:b/>
                 <w:sz w:val="20"/>
               </w:rPr>
               <w:t xml:space="preserve"> </w:t>
@@ -12352,11 +11709,11 @@
             <w:proofErr w:type="spellStart"/>
             <w:r>
               <w:rPr>
+                <w:b/>
                 <w:sz w:val="20"/>
               </w:rPr>
               <w:t>characteristics</w:t>
             </w:r>
-            <w:bookmarkEnd w:id="39"/>
             <w:proofErr w:type="spellEnd"/>
           </w:p>
         </w:tc>
@@ -13109,14 +12466,14 @@
                 <w:sz w:val="20"/>
               </w:rPr>
             </w:pPr>
-            <w:bookmarkStart w:id="40" w:name="_Toc498437697"/>
+            <w:bookmarkStart w:id="34" w:name="_Toc498440574"/>
             <w:r>
               <w:rPr>
                 <w:sz w:val="20"/>
               </w:rPr>
               <w:t>Sessione d’allenamento</w:t>
             </w:r>
-            <w:bookmarkEnd w:id="40"/>
+            <w:bookmarkEnd w:id="34"/>
           </w:p>
         </w:tc>
       </w:tr>
@@ -13128,7 +12485,6 @@
           </w:tcPr>
           <w:p>
             <w:pPr>
-              <w:jc w:val="center"/>
               <w:rPr>
                 <w:b/>
                 <w:sz w:val="20"/>
@@ -13153,7 +12509,6 @@
           </w:tcPr>
           <w:p>
             <w:pPr>
-              <w:jc w:val="center"/>
               <w:rPr>
                 <w:b/>
                 <w:sz w:val="20"/>
@@ -13177,17 +12532,15 @@
           </w:tcPr>
           <w:p>
             <w:pPr>
-              <w:pStyle w:val="Marianna4"/>
-              <w:jc w:val="center"/>
-              <w:rPr>
-                <w:b w:val="0"/>
-                <w:sz w:val="20"/>
-              </w:rPr>
-            </w:pPr>
-            <w:bookmarkStart w:id="41" w:name="_Toc498437698"/>
+              <w:rPr>
+                <w:b/>
+                <w:sz w:val="20"/>
+              </w:rPr>
+            </w:pPr>
             <w:proofErr w:type="spellStart"/>
             <w:r>
               <w:rPr>
+                <w:b/>
                 <w:sz w:val="20"/>
               </w:rPr>
               <w:t>Enviroment</w:t>
@@ -13195,7 +12548,7 @@
             <w:proofErr w:type="spellEnd"/>
             <w:r>
               <w:rPr>
-                <w:b w:val="0"/>
+                <w:b/>
                 <w:sz w:val="20"/>
               </w:rPr>
               <w:t xml:space="preserve"> </w:t>
@@ -13203,11 +12556,11 @@
             <w:proofErr w:type="spellStart"/>
             <w:r>
               <w:rPr>
+                <w:b/>
                 <w:sz w:val="20"/>
               </w:rPr>
               <w:t>characteristics</w:t>
             </w:r>
-            <w:bookmarkEnd w:id="41"/>
             <w:proofErr w:type="spellEnd"/>
           </w:p>
         </w:tc>
@@ -13781,14 +13134,14 @@
                 <w:sz w:val="20"/>
               </w:rPr>
             </w:pPr>
-            <w:bookmarkStart w:id="42" w:name="_Toc498437699"/>
+            <w:bookmarkStart w:id="35" w:name="_Toc498440575"/>
             <w:r>
               <w:rPr>
                 <w:sz w:val="20"/>
               </w:rPr>
               <w:t>Lancio di una sfida</w:t>
             </w:r>
-            <w:bookmarkEnd w:id="42"/>
+            <w:bookmarkEnd w:id="35"/>
           </w:p>
         </w:tc>
       </w:tr>
@@ -13803,21 +13156,19 @@
           </w:tcPr>
           <w:p>
             <w:pPr>
-              <w:pStyle w:val="Marianna4"/>
-              <w:jc w:val="center"/>
-              <w:rPr>
-                <w:sz w:val="20"/>
-              </w:rPr>
-            </w:pPr>
-            <w:bookmarkStart w:id="43" w:name="_Toc498437700"/>
+              <w:rPr>
+                <w:b/>
+                <w:sz w:val="20"/>
+              </w:rPr>
+            </w:pPr>
             <w:proofErr w:type="spellStart"/>
             <w:r>
               <w:rPr>
+                <w:b/>
                 <w:sz w:val="20"/>
               </w:rPr>
               <w:t>Choice</w:t>
             </w:r>
-            <w:bookmarkEnd w:id="43"/>
             <w:proofErr w:type="spellEnd"/>
           </w:p>
         </w:tc>
@@ -13828,21 +13179,19 @@
           </w:tcPr>
           <w:p>
             <w:pPr>
-              <w:pStyle w:val="Marianna4"/>
-              <w:jc w:val="center"/>
-              <w:rPr>
-                <w:sz w:val="20"/>
-              </w:rPr>
-            </w:pPr>
-            <w:bookmarkStart w:id="44" w:name="_Toc498437701"/>
+              <w:rPr>
+                <w:b/>
+                <w:sz w:val="20"/>
+              </w:rPr>
+            </w:pPr>
             <w:proofErr w:type="spellStart"/>
             <w:r>
               <w:rPr>
+                <w:b/>
                 <w:sz w:val="20"/>
               </w:rPr>
               <w:t>Categories</w:t>
             </w:r>
-            <w:bookmarkEnd w:id="44"/>
             <w:proofErr w:type="spellEnd"/>
           </w:p>
         </w:tc>
@@ -13852,16 +13201,15 @@
           </w:tcPr>
           <w:p>
             <w:pPr>
-              <w:pStyle w:val="Marianna4"/>
-              <w:jc w:val="center"/>
-              <w:rPr>
-                <w:sz w:val="20"/>
-              </w:rPr>
-            </w:pPr>
-            <w:bookmarkStart w:id="45" w:name="_Toc498437702"/>
+              <w:rPr>
+                <w:b/>
+                <w:sz w:val="20"/>
+              </w:rPr>
+            </w:pPr>
             <w:proofErr w:type="spellStart"/>
             <w:r>
               <w:rPr>
+                <w:b/>
                 <w:sz w:val="20"/>
               </w:rPr>
               <w:t>Enviroments</w:t>
@@ -13869,6 +13217,7 @@
             <w:proofErr w:type="spellEnd"/>
             <w:r>
               <w:rPr>
+                <w:b/>
                 <w:sz w:val="20"/>
               </w:rPr>
               <w:t xml:space="preserve"> </w:t>
@@ -13876,11 +13225,11 @@
             <w:proofErr w:type="spellStart"/>
             <w:r>
               <w:rPr>
+                <w:b/>
                 <w:sz w:val="20"/>
               </w:rPr>
               <w:t>characteristics</w:t>
             </w:r>
-            <w:bookmarkEnd w:id="45"/>
             <w:proofErr w:type="spellEnd"/>
           </w:p>
         </w:tc>
@@ -14217,6 +13566,570 @@
       </w:tr>
     </w:tbl>
     <w:p/>
+    <w:tbl>
+      <w:tblPr>
+        <w:tblStyle w:val="Grigliatabella"/>
+        <w:tblW w:w="5000" w:type="pct"/>
+        <w:tblLook w:val="0620" w:firstRow="1" w:lastRow="0" w:firstColumn="0" w:lastColumn="0" w:noHBand="1" w:noVBand="1"/>
+      </w:tblPr>
+      <w:tblGrid>
+        <w:gridCol w:w="1049"/>
+        <w:gridCol w:w="3998"/>
+        <w:gridCol w:w="2295"/>
+        <w:gridCol w:w="2286"/>
+      </w:tblGrid>
+      <w:tr>
+        <w:trPr>
+          <w:trHeight w:val="606"/>
+        </w:trPr>
+        <w:tc>
+          <w:tcPr>
+            <w:tcW w:w="5000" w:type="pct"/>
+            <w:gridSpan w:val="4"/>
+            <w:vAlign w:val="center"/>
+          </w:tcPr>
+          <w:p>
+            <w:pPr>
+              <w:pStyle w:val="Marianna4"/>
+              <w:jc w:val="center"/>
+              <w:rPr>
+                <w:sz w:val="20"/>
+              </w:rPr>
+            </w:pPr>
+            <w:bookmarkStart w:id="36" w:name="_Toc498440576"/>
+            <w:r>
+              <w:rPr>
+                <w:sz w:val="20"/>
+              </w:rPr>
+              <w:t>Challenge</w:t>
+            </w:r>
+            <w:bookmarkEnd w:id="36"/>
+          </w:p>
+        </w:tc>
+      </w:tr>
+      <w:tr>
+        <w:trPr>
+          <w:trHeight w:val="606"/>
+        </w:trPr>
+        <w:tc>
+          <w:tcPr>
+            <w:tcW w:w="545" w:type="pct"/>
+            <w:vAlign w:val="center"/>
+          </w:tcPr>
+          <w:p>
+            <w:pPr>
+              <w:rPr>
+                <w:b/>
+                <w:sz w:val="20"/>
+              </w:rPr>
+            </w:pPr>
+            <w:proofErr w:type="spellStart"/>
+            <w:r>
+              <w:rPr>
+                <w:b/>
+                <w:sz w:val="20"/>
+              </w:rPr>
+              <w:t>Choice</w:t>
+            </w:r>
+            <w:proofErr w:type="spellEnd"/>
+          </w:p>
+        </w:tc>
+        <w:tc>
+          <w:tcPr>
+            <w:tcW w:w="2076" w:type="pct"/>
+            <w:vAlign w:val="center"/>
+          </w:tcPr>
+          <w:p>
+            <w:pPr>
+              <w:rPr>
+                <w:b/>
+                <w:sz w:val="20"/>
+              </w:rPr>
+            </w:pPr>
+            <w:proofErr w:type="spellStart"/>
+            <w:r>
+              <w:rPr>
+                <w:b/>
+                <w:sz w:val="20"/>
+              </w:rPr>
+              <w:t>Categories</w:t>
+            </w:r>
+            <w:proofErr w:type="spellEnd"/>
+          </w:p>
+        </w:tc>
+        <w:tc>
+          <w:tcPr>
+            <w:tcW w:w="2379" w:type="pct"/>
+            <w:gridSpan w:val="2"/>
+            <w:vAlign w:val="center"/>
+          </w:tcPr>
+          <w:p>
+            <w:pPr>
+              <w:pStyle w:val="Marianna4"/>
+              <w:jc w:val="center"/>
+              <w:rPr>
+                <w:sz w:val="20"/>
+              </w:rPr>
+            </w:pPr>
+          </w:p>
+        </w:tc>
+      </w:tr>
+      <w:tr>
+        <w:trPr>
+          <w:trHeight w:val="745"/>
+        </w:trPr>
+        <w:tc>
+          <w:tcPr>
+            <w:tcW w:w="545" w:type="pct"/>
+            <w:vAlign w:val="center"/>
+          </w:tcPr>
+          <w:p>
+            <w:pPr>
+              <w:jc w:val="center"/>
+              <w:rPr>
+                <w:sz w:val="20"/>
+              </w:rPr>
+            </w:pPr>
+          </w:p>
+        </w:tc>
+        <w:tc>
+          <w:tcPr>
+            <w:tcW w:w="2076" w:type="pct"/>
+            <w:vAlign w:val="center"/>
+          </w:tcPr>
+          <w:p>
+            <w:pPr>
+              <w:jc w:val="center"/>
+              <w:rPr>
+                <w:b/>
+                <w:sz w:val="20"/>
+              </w:rPr>
+            </w:pPr>
+            <w:r>
+              <w:rPr>
+                <w:b/>
+                <w:sz w:val="20"/>
+              </w:rPr>
+              <w:t>Operazione #1</w:t>
+            </w:r>
+          </w:p>
+        </w:tc>
+        <w:tc>
+          <w:tcPr>
+            <w:tcW w:w="1192" w:type="pct"/>
+            <w:vAlign w:val="center"/>
+          </w:tcPr>
+          <w:p>
+            <w:pPr>
+              <w:jc w:val="center"/>
+              <w:rPr>
+                <w:b/>
+                <w:sz w:val="20"/>
+              </w:rPr>
+            </w:pPr>
+            <w:r>
+              <w:rPr>
+                <w:b/>
+                <w:sz w:val="20"/>
+              </w:rPr>
+              <w:t>Valore atteso</w:t>
+            </w:r>
+          </w:p>
+        </w:tc>
+        <w:tc>
+          <w:tcPr>
+            <w:tcW w:w="1187" w:type="pct"/>
+            <w:vAlign w:val="center"/>
+          </w:tcPr>
+          <w:p>
+            <w:pPr>
+              <w:jc w:val="center"/>
+              <w:rPr>
+                <w:b/>
+                <w:sz w:val="20"/>
+              </w:rPr>
+            </w:pPr>
+            <w:r>
+              <w:rPr>
+                <w:b/>
+                <w:sz w:val="20"/>
+              </w:rPr>
+              <w:t>Output</w:t>
+            </w:r>
+          </w:p>
+        </w:tc>
+      </w:tr>
+      <w:tr>
+        <w:trPr>
+          <w:trHeight w:val="739"/>
+        </w:trPr>
+        <w:tc>
+          <w:tcPr>
+            <w:tcW w:w="545" w:type="pct"/>
+            <w:vAlign w:val="center"/>
+          </w:tcPr>
+          <w:p>
+            <w:pPr>
+              <w:jc w:val="center"/>
+              <w:rPr>
+                <w:sz w:val="20"/>
+              </w:rPr>
+            </w:pPr>
+            <w:r>
+              <w:rPr>
+                <w:sz w:val="20"/>
+              </w:rPr>
+              <w:t>#1</w:t>
+            </w:r>
+          </w:p>
+        </w:tc>
+        <w:tc>
+          <w:tcPr>
+            <w:tcW w:w="2076" w:type="pct"/>
+            <w:vAlign w:val="center"/>
+          </w:tcPr>
+          <w:p>
+            <w:pPr>
+              <w:jc w:val="center"/>
+              <w:rPr>
+                <w:sz w:val="20"/>
+              </w:rPr>
+            </w:pPr>
+            <w:r>
+              <w:rPr>
+                <w:sz w:val="20"/>
+              </w:rPr>
+              <w:t>Visualizza notifica</w:t>
+            </w:r>
+          </w:p>
+        </w:tc>
+        <w:tc>
+          <w:tcPr>
+            <w:tcW w:w="1192" w:type="pct"/>
+            <w:vAlign w:val="center"/>
+          </w:tcPr>
+          <w:p>
+            <w:pPr>
+              <w:jc w:val="center"/>
+              <w:rPr>
+                <w:sz w:val="20"/>
+              </w:rPr>
+            </w:pPr>
+            <w:r>
+              <w:rPr>
+                <w:sz w:val="20"/>
+              </w:rPr>
+              <w:t>“Hai una nuova sfida di 60 minuti da:”</w:t>
+            </w:r>
+          </w:p>
+        </w:tc>
+        <w:tc>
+          <w:tcPr>
+            <w:tcW w:w="1187" w:type="pct"/>
+            <w:vAlign w:val="center"/>
+          </w:tcPr>
+          <w:p>
+            <w:pPr>
+              <w:jc w:val="center"/>
+              <w:rPr>
+                <w:sz w:val="20"/>
+              </w:rPr>
+            </w:pPr>
+            <w:r>
+              <w:rPr>
+                <w:sz w:val="20"/>
+              </w:rPr>
+              <w:t>“Hai una nuova sfida di 60 minuti da:”</w:t>
+            </w:r>
+          </w:p>
+        </w:tc>
+      </w:tr>
+      <w:tr>
+        <w:trPr>
+          <w:trHeight w:val="1048"/>
+        </w:trPr>
+        <w:tc>
+          <w:tcPr>
+            <w:tcW w:w="545" w:type="pct"/>
+            <w:vAlign w:val="center"/>
+          </w:tcPr>
+          <w:p>
+            <w:pPr>
+              <w:jc w:val="center"/>
+              <w:rPr>
+                <w:sz w:val="20"/>
+              </w:rPr>
+            </w:pPr>
+            <w:r>
+              <w:rPr>
+                <w:sz w:val="20"/>
+              </w:rPr>
+              <w:t>#2</w:t>
+            </w:r>
+          </w:p>
+        </w:tc>
+        <w:tc>
+          <w:tcPr>
+            <w:tcW w:w="2076" w:type="pct"/>
+            <w:vAlign w:val="center"/>
+          </w:tcPr>
+          <w:p>
+            <w:pPr>
+              <w:jc w:val="center"/>
+              <w:rPr>
+                <w:sz w:val="20"/>
+              </w:rPr>
+            </w:pPr>
+            <w:r>
+              <w:rPr>
+                <w:sz w:val="20"/>
+              </w:rPr>
+              <w:t>Selezione notifica</w:t>
+            </w:r>
+          </w:p>
+        </w:tc>
+        <w:tc>
+          <w:tcPr>
+            <w:tcW w:w="1192" w:type="pct"/>
+            <w:vAlign w:val="center"/>
+          </w:tcPr>
+          <w:p>
+            <w:pPr>
+              <w:jc w:val="center"/>
+              <w:rPr>
+                <w:sz w:val="20"/>
+              </w:rPr>
+            </w:pPr>
+            <w:r>
+              <w:rPr>
+                <w:sz w:val="20"/>
+              </w:rPr>
+              <w:t>“Accetti la Sfida?”</w:t>
+            </w:r>
+          </w:p>
+        </w:tc>
+        <w:tc>
+          <w:tcPr>
+            <w:tcW w:w="1187" w:type="pct"/>
+            <w:vAlign w:val="center"/>
+          </w:tcPr>
+          <w:p>
+            <w:pPr>
+              <w:jc w:val="center"/>
+              <w:rPr>
+                <w:sz w:val="20"/>
+              </w:rPr>
+            </w:pPr>
+            <w:r>
+              <w:rPr>
+                <w:sz w:val="20"/>
+              </w:rPr>
+              <w:t>“Accetti la Sfida?”</w:t>
+            </w:r>
+          </w:p>
+        </w:tc>
+      </w:tr>
+      <w:tr>
+        <w:trPr>
+          <w:trHeight w:val="1048"/>
+        </w:trPr>
+        <w:tc>
+          <w:tcPr>
+            <w:tcW w:w="545" w:type="pct"/>
+            <w:vAlign w:val="center"/>
+          </w:tcPr>
+          <w:p>
+            <w:pPr>
+              <w:jc w:val="center"/>
+              <w:rPr>
+                <w:sz w:val="20"/>
+              </w:rPr>
+            </w:pPr>
+            <w:r>
+              <w:rPr>
+                <w:sz w:val="20"/>
+              </w:rPr>
+              <w:t>#3</w:t>
+            </w:r>
+          </w:p>
+        </w:tc>
+        <w:tc>
+          <w:tcPr>
+            <w:tcW w:w="2076" w:type="pct"/>
+            <w:vAlign w:val="center"/>
+          </w:tcPr>
+          <w:p>
+            <w:pPr>
+              <w:jc w:val="center"/>
+              <w:rPr>
+                <w:sz w:val="20"/>
+              </w:rPr>
+            </w:pPr>
+            <w:r>
+              <w:rPr>
+                <w:sz w:val="20"/>
+              </w:rPr>
+              <w:t>Seleziona “NO” (Rifiuta sfida)</w:t>
+            </w:r>
+          </w:p>
+        </w:tc>
+        <w:tc>
+          <w:tcPr>
+            <w:tcW w:w="1192" w:type="pct"/>
+            <w:vAlign w:val="center"/>
+          </w:tcPr>
+          <w:p>
+            <w:pPr>
+              <w:jc w:val="center"/>
+              <w:rPr>
+                <w:sz w:val="20"/>
+              </w:rPr>
+            </w:pPr>
+            <w:r>
+              <w:rPr>
+                <w:sz w:val="20"/>
+              </w:rPr>
+              <w:t>Visualizza schermata per sessione d’allenamento</w:t>
+            </w:r>
+          </w:p>
+        </w:tc>
+        <w:tc>
+          <w:tcPr>
+            <w:tcW w:w="1187" w:type="pct"/>
+            <w:vAlign w:val="center"/>
+          </w:tcPr>
+          <w:p>
+            <w:pPr>
+              <w:jc w:val="center"/>
+              <w:rPr>
+                <w:sz w:val="20"/>
+              </w:rPr>
+            </w:pPr>
+            <w:r>
+              <w:rPr>
+                <w:sz w:val="20"/>
+              </w:rPr>
+              <w:t>Visualizza schermata per sessione d’allenamento</w:t>
+            </w:r>
+          </w:p>
+        </w:tc>
+      </w:tr>
+      <w:tr>
+        <w:trPr>
+          <w:trHeight w:val="1048"/>
+        </w:trPr>
+        <w:tc>
+          <w:tcPr>
+            <w:tcW w:w="545" w:type="pct"/>
+            <w:vAlign w:val="center"/>
+          </w:tcPr>
+          <w:p>
+            <w:pPr>
+              <w:jc w:val="center"/>
+              <w:rPr>
+                <w:sz w:val="20"/>
+              </w:rPr>
+            </w:pPr>
+            <w:r>
+              <w:rPr>
+                <w:sz w:val="20"/>
+              </w:rPr>
+              <w:lastRenderedPageBreak/>
+              <w:t>#4</w:t>
+            </w:r>
+          </w:p>
+        </w:tc>
+        <w:tc>
+          <w:tcPr>
+            <w:tcW w:w="2076" w:type="pct"/>
+            <w:vAlign w:val="center"/>
+          </w:tcPr>
+          <w:p>
+            <w:pPr>
+              <w:jc w:val="center"/>
+              <w:rPr>
+                <w:sz w:val="20"/>
+              </w:rPr>
+            </w:pPr>
+            <w:r>
+              <w:rPr>
+                <w:sz w:val="20"/>
+              </w:rPr>
+              <w:t>Seleziona “SI” (Accetta sfida)</w:t>
+            </w:r>
+          </w:p>
+        </w:tc>
+        <w:tc>
+          <w:tcPr>
+            <w:tcW w:w="1192" w:type="pct"/>
+            <w:vAlign w:val="center"/>
+          </w:tcPr>
+          <w:p>
+            <w:pPr>
+              <w:jc w:val="center"/>
+              <w:rPr>
+                <w:sz w:val="20"/>
+              </w:rPr>
+            </w:pPr>
+            <w:r>
+              <w:rPr>
+                <w:sz w:val="20"/>
+              </w:rPr>
+              <w:t xml:space="preserve">“Sfida accettata, </w:t>
+            </w:r>
+            <w:proofErr w:type="spellStart"/>
+            <w:r>
+              <w:rPr>
+                <w:sz w:val="20"/>
+              </w:rPr>
+              <w:t>activity</w:t>
+            </w:r>
+            <w:proofErr w:type="spellEnd"/>
+            <w:r>
+              <w:rPr>
+                <w:sz w:val="20"/>
+              </w:rPr>
+              <w:t xml:space="preserve"> da implementare”</w:t>
+            </w:r>
+          </w:p>
+        </w:tc>
+        <w:tc>
+          <w:tcPr>
+            <w:tcW w:w="1187" w:type="pct"/>
+            <w:vAlign w:val="center"/>
+          </w:tcPr>
+          <w:p>
+            <w:pPr>
+              <w:jc w:val="center"/>
+              <w:rPr>
+                <w:sz w:val="20"/>
+              </w:rPr>
+            </w:pPr>
+            <w:r>
+              <w:rPr>
+                <w:sz w:val="20"/>
+              </w:rPr>
+              <w:t xml:space="preserve">“Sfida accettata, </w:t>
+            </w:r>
+            <w:proofErr w:type="spellStart"/>
+            <w:r>
+              <w:rPr>
+                <w:sz w:val="20"/>
+              </w:rPr>
+              <w:t>activity</w:t>
+            </w:r>
+            <w:proofErr w:type="spellEnd"/>
+            <w:r>
+              <w:rPr>
+                <w:sz w:val="20"/>
+              </w:rPr>
+              <w:t xml:space="preserve"> da implementare”</w:t>
+            </w:r>
+          </w:p>
+        </w:tc>
+      </w:tr>
+    </w:tbl>
+    <w:p/>
     <w:p>
       <w:pPr>
         <w:pStyle w:val="Marianna2"/>
@@ -14225,7 +14138,7 @@
           <w:numId w:val="39"/>
         </w:numPr>
       </w:pPr>
-      <w:bookmarkStart w:id="46" w:name="_Toc498437703"/>
+      <w:bookmarkStart w:id="37" w:name="_Toc498440577"/>
       <w:proofErr w:type="spellStart"/>
       <w:r>
         <w:t>Coverage</w:t>
@@ -14234,7 +14147,7 @@
       <w:r>
         <w:t xml:space="preserve"> test</w:t>
       </w:r>
-      <w:bookmarkEnd w:id="46"/>
+      <w:bookmarkEnd w:id="37"/>
     </w:p>
     <w:p>
       <w:r>
@@ -19927,7 +19840,7 @@
 </file>
 
 <file path=customXml/itemProps1.xml><?xml version="1.0" encoding="utf-8"?>
-<ds:datastoreItem xmlns:ds="http://schemas.openxmlformats.org/officeDocument/2006/customXml" ds:itemID="{D61D1394-AE31-4AB9-8464-6D11687FF16E}">
+<ds:datastoreItem xmlns:ds="http://schemas.openxmlformats.org/officeDocument/2006/customXml" ds:itemID="{7A45409D-2C1E-41C2-B7DA-E6535F72430D}">
   <ds:schemaRefs>
     <ds:schemaRef ds:uri="http://schemas.openxmlformats.org/officeDocument/2006/bibliography"/>
   </ds:schemaRefs>

</xml_diff>

<commit_message>
Aggiunti Deployment e Class Diagram
</commit_message>
<xml_diff>
--- a/SocialBikeKeeper.docx
+++ b/SocialBikeKeeper.docx
@@ -141,12 +141,7 @@
             <w:pStyle w:val="Titolosommario"/>
           </w:pPr>
           <w:r>
-            <w:t>Somm</w:t>
-          </w:r>
-          <w:bookmarkStart w:id="0" w:name="_GoBack"/>
-          <w:bookmarkEnd w:id="0"/>
-          <w:r>
-            <w:t>ario</w:t>
+            <w:t>Sommario</w:t>
           </w:r>
         </w:p>
         <w:p>
@@ -2869,24 +2864,24 @@
       <w:pPr>
         <w:pStyle w:val="Marianna1"/>
       </w:pPr>
-      <w:bookmarkStart w:id="1" w:name="_Toc498440541"/>
+      <w:bookmarkStart w:id="0" w:name="_Toc498440541"/>
       <w:r>
         <w:t>1 Introduzione</w:t>
       </w:r>
-      <w:bookmarkEnd w:id="1"/>
+      <w:bookmarkEnd w:id="0"/>
     </w:p>
     <w:p>
       <w:pPr>
         <w:pStyle w:val="Marianna2"/>
       </w:pPr>
-      <w:bookmarkStart w:id="2" w:name="_Toc498440542"/>
+      <w:bookmarkStart w:id="1" w:name="_Toc498440542"/>
       <w:r>
         <w:t xml:space="preserve">1.1 </w:t>
       </w:r>
       <w:r>
         <w:t>Obiettivo</w:t>
       </w:r>
-      <w:bookmarkEnd w:id="2"/>
+      <w:bookmarkEnd w:id="1"/>
     </w:p>
     <w:p>
       <w:r>
@@ -3015,14 +3010,14 @@
       <w:pPr>
         <w:pStyle w:val="Marianna2"/>
       </w:pPr>
-      <w:bookmarkStart w:id="3" w:name="_Toc498440543"/>
+      <w:bookmarkStart w:id="2" w:name="_Toc498440543"/>
       <w:r>
         <w:t xml:space="preserve">1.2 </w:t>
       </w:r>
       <w:r>
         <w:t>Scopo</w:t>
       </w:r>
-      <w:bookmarkEnd w:id="3"/>
+      <w:bookmarkEnd w:id="2"/>
     </w:p>
     <w:p>
       <w:r>
@@ -3066,14 +3061,14 @@
       <w:pPr>
         <w:pStyle w:val="Marianna3"/>
       </w:pPr>
-      <w:bookmarkStart w:id="4" w:name="_Toc498440544"/>
+      <w:bookmarkStart w:id="3" w:name="_Toc498440544"/>
       <w:r>
         <w:t xml:space="preserve">1.2.1 </w:t>
       </w:r>
       <w:r>
         <w:t>Definizioni, acronimi e abbreviazioni</w:t>
       </w:r>
-      <w:bookmarkEnd w:id="4"/>
+      <w:bookmarkEnd w:id="3"/>
     </w:p>
     <w:p>
       <w:pPr>
@@ -3349,14 +3344,14 @@
       <w:pPr>
         <w:pStyle w:val="Marianna1"/>
       </w:pPr>
-      <w:bookmarkStart w:id="5" w:name="_Toc498440545"/>
+      <w:bookmarkStart w:id="4" w:name="_Toc498440545"/>
       <w:r>
         <w:t xml:space="preserve">2 </w:t>
       </w:r>
       <w:r>
         <w:t>Descrizione generale</w:t>
       </w:r>
-      <w:bookmarkEnd w:id="5"/>
+      <w:bookmarkEnd w:id="4"/>
     </w:p>
     <w:p>
       <w:r>
@@ -3457,14 +3452,14 @@
       <w:pPr>
         <w:pStyle w:val="Marianna2"/>
       </w:pPr>
-      <w:bookmarkStart w:id="6" w:name="_Toc498440546"/>
+      <w:bookmarkStart w:id="5" w:name="_Toc498440546"/>
       <w:r>
         <w:t xml:space="preserve">2.1 </w:t>
       </w:r>
       <w:r>
         <w:t>Prospettive del prodotto</w:t>
       </w:r>
-      <w:bookmarkEnd w:id="6"/>
+      <w:bookmarkEnd w:id="5"/>
     </w:p>
     <w:p>
       <w:r>
@@ -3531,22 +3526,22 @@
       <w:pPr>
         <w:pStyle w:val="Marianna1"/>
       </w:pPr>
-      <w:bookmarkStart w:id="7" w:name="_Toc498440547"/>
+      <w:bookmarkStart w:id="6" w:name="_Toc498440547"/>
       <w:r>
         <w:lastRenderedPageBreak/>
         <w:t>3 Requisiti speciali e supplementari</w:t>
       </w:r>
-      <w:bookmarkEnd w:id="7"/>
+      <w:bookmarkEnd w:id="6"/>
     </w:p>
     <w:p>
       <w:pPr>
         <w:pStyle w:val="Marianna2"/>
       </w:pPr>
-      <w:bookmarkStart w:id="8" w:name="_Toc498440548"/>
+      <w:bookmarkStart w:id="7" w:name="_Toc498440548"/>
       <w:r>
         <w:t>3.1 Interfaccia utente</w:t>
       </w:r>
-      <w:bookmarkEnd w:id="8"/>
+      <w:bookmarkEnd w:id="7"/>
     </w:p>
     <w:p>
       <w:r>
@@ -3619,14 +3614,14 @@
           </wp:anchor>
         </w:drawing>
       </w:r>
-      <w:bookmarkStart w:id="9" w:name="_Toc498440549"/>
+      <w:bookmarkStart w:id="8" w:name="_Toc498440549"/>
       <w:r>
         <w:rPr>
           <w:rStyle w:val="Marianna4Carattere"/>
         </w:rPr>
         <w:t>Registrazione</w:t>
       </w:r>
-      <w:bookmarkEnd w:id="9"/>
+      <w:bookmarkEnd w:id="8"/>
       <w:r>
         <w:t>: l’interfaccia consente l’inserimento di informazione personali: nome, cognome, email e password. Dopo aver confermato i dati, comparirà un messaggio di avvenuta registrazione.</w:t>
       </w:r>
@@ -3825,14 +3820,14 @@
         <w:pStyle w:val="Paragrafoelenco"/>
         <w:ind w:left="0"/>
       </w:pPr>
-      <w:bookmarkStart w:id="10" w:name="_Toc498440550"/>
+      <w:bookmarkStart w:id="9" w:name="_Toc498440550"/>
       <w:r>
         <w:rPr>
           <w:rStyle w:val="Marianna4Carattere"/>
         </w:rPr>
         <w:t>Login</w:t>
       </w:r>
-      <w:bookmarkEnd w:id="10"/>
+      <w:bookmarkEnd w:id="9"/>
       <w:r>
         <w:t>: l’interfaccia consente l’inserimento di email e password. Se le credenziali sono errate comparirà il messaggio “Login Errato”, altrimenti l’utente potrà accedere alle funzionalità previste dall’applicazione.</w:t>
       </w:r>
@@ -3885,7 +3880,7 @@
       <w:pPr>
         <w:pStyle w:val="Marianna4"/>
       </w:pPr>
-      <w:bookmarkStart w:id="11" w:name="_Toc498440551"/>
+      <w:bookmarkStart w:id="10" w:name="_Toc498440551"/>
       <w:r>
         <w:rPr>
           <w:noProof/>
@@ -3950,7 +3945,7 @@
       <w:r>
         <w:t>Sessione d’allenamento</w:t>
       </w:r>
-      <w:bookmarkEnd w:id="11"/>
+      <w:bookmarkEnd w:id="10"/>
     </w:p>
     <w:p>
       <w:r>
@@ -4114,11 +4109,11 @@
       <w:pPr>
         <w:pStyle w:val="Marianna4"/>
       </w:pPr>
-      <w:bookmarkStart w:id="12" w:name="_Toc498440552"/>
+      <w:bookmarkStart w:id="11" w:name="_Toc498440552"/>
       <w:r>
         <w:t>Registrazione risultati allenamento</w:t>
       </w:r>
-      <w:bookmarkEnd w:id="12"/>
+      <w:bookmarkEnd w:id="11"/>
     </w:p>
     <w:p>
       <w:r>
@@ -4138,7 +4133,7 @@
       <w:pPr>
         <w:pStyle w:val="Marianna4"/>
       </w:pPr>
-      <w:bookmarkStart w:id="13" w:name="_Toc498440553"/>
+      <w:bookmarkStart w:id="12" w:name="_Toc498440553"/>
       <w:r>
         <w:rPr>
           <w:noProof/>
@@ -4203,7 +4198,7 @@
       <w:r>
         <w:t>Visualizzazione storico allenamenti</w:t>
       </w:r>
-      <w:bookmarkEnd w:id="13"/>
+      <w:bookmarkEnd w:id="12"/>
     </w:p>
     <w:p>
       <w:r>
@@ -4310,11 +4305,11 @@
       <w:pPr>
         <w:pStyle w:val="Marianna4"/>
       </w:pPr>
-      <w:bookmarkStart w:id="14" w:name="_Toc498440554"/>
+      <w:bookmarkStart w:id="13" w:name="_Toc498440554"/>
       <w:r>
         <w:t>Ricerca ciclisti da sfidare</w:t>
       </w:r>
-      <w:bookmarkEnd w:id="14"/>
+      <w:bookmarkEnd w:id="13"/>
     </w:p>
     <w:p>
       <w:r>
@@ -4330,11 +4325,11 @@
       <w:pPr>
         <w:pStyle w:val="Marianna4"/>
       </w:pPr>
-      <w:bookmarkStart w:id="15" w:name="_Toc498440555"/>
+      <w:bookmarkStart w:id="14" w:name="_Toc498440555"/>
       <w:r>
         <w:t>La sfida</w:t>
       </w:r>
-      <w:bookmarkEnd w:id="15"/>
+      <w:bookmarkEnd w:id="14"/>
     </w:p>
     <w:p>
       <w:r>
@@ -4345,14 +4340,14 @@
       <w:pPr>
         <w:pStyle w:val="Marianna3"/>
       </w:pPr>
-      <w:bookmarkStart w:id="16" w:name="_Toc498440556"/>
+      <w:bookmarkStart w:id="15" w:name="_Toc498440556"/>
       <w:r>
         <w:t>3.1.1</w:t>
       </w:r>
       <w:r>
         <w:t xml:space="preserve"> Caratteristiche degli utenti</w:t>
       </w:r>
-      <w:bookmarkEnd w:id="16"/>
+      <w:bookmarkEnd w:id="15"/>
     </w:p>
     <w:p>
       <w:r>
@@ -4378,7 +4373,7 @@
       <w:pPr>
         <w:pStyle w:val="Marianna2"/>
       </w:pPr>
-      <w:bookmarkStart w:id="17" w:name="_Toc498440557"/>
+      <w:bookmarkStart w:id="16" w:name="_Toc498440557"/>
       <w:r>
         <w:lastRenderedPageBreak/>
         <w:t xml:space="preserve">3.2 </w:t>
@@ -4389,7 +4384,7 @@
       <w:r>
         <w:t>ccia con le altre applicazioni</w:t>
       </w:r>
-      <w:bookmarkEnd w:id="17"/>
+      <w:bookmarkEnd w:id="16"/>
     </w:p>
     <w:p>
       <w:r>
@@ -4412,7 +4407,7 @@
       <w:pPr>
         <w:pStyle w:val="Marianna2"/>
       </w:pPr>
-      <w:bookmarkStart w:id="18" w:name="_Toc498440558"/>
+      <w:bookmarkStart w:id="17" w:name="_Toc498440558"/>
       <w:r>
         <w:t xml:space="preserve">3.3 Business </w:t>
       </w:r>
@@ -4420,7 +4415,7 @@
       <w:r>
         <w:t>Rules</w:t>
       </w:r>
-      <w:bookmarkEnd w:id="18"/>
+      <w:bookmarkEnd w:id="17"/>
       <w:proofErr w:type="spellEnd"/>
     </w:p>
     <w:p>
@@ -4525,22 +4520,22 @@
       <w:pPr>
         <w:pStyle w:val="Marianna1"/>
       </w:pPr>
-      <w:bookmarkStart w:id="19" w:name="_Toc498440559"/>
+      <w:bookmarkStart w:id="18" w:name="_Toc498440559"/>
       <w:r>
         <w:lastRenderedPageBreak/>
         <w:t>4 Requisiti specifici</w:t>
       </w:r>
-      <w:bookmarkEnd w:id="19"/>
+      <w:bookmarkEnd w:id="18"/>
     </w:p>
     <w:p>
       <w:pPr>
         <w:pStyle w:val="Marianna2"/>
       </w:pPr>
-      <w:bookmarkStart w:id="20" w:name="_Toc498440560"/>
+      <w:bookmarkStart w:id="19" w:name="_Toc498440560"/>
       <w:r>
         <w:t>4.1 Specifiche dei casi d’uso</w:t>
       </w:r>
-      <w:bookmarkEnd w:id="20"/>
+      <w:bookmarkEnd w:id="19"/>
     </w:p>
     <w:tbl>
       <w:tblPr>
@@ -9847,18 +9842,18 @@
       <w:pPr>
         <w:pStyle w:val="Marianna2"/>
       </w:pPr>
-      <w:bookmarkStart w:id="21" w:name="_Toc498440561"/>
+      <w:bookmarkStart w:id="20" w:name="_Toc498440561"/>
       <w:r>
         <w:lastRenderedPageBreak/>
         <w:t>4.2 Diagrammi UML</w:t>
       </w:r>
-      <w:bookmarkEnd w:id="21"/>
+      <w:bookmarkEnd w:id="20"/>
     </w:p>
     <w:p>
       <w:pPr>
         <w:pStyle w:val="Marianna3"/>
       </w:pPr>
-      <w:bookmarkStart w:id="22" w:name="_Toc498440562"/>
+      <w:bookmarkStart w:id="21" w:name="_Toc498440562"/>
       <w:r>
         <w:t>4.2.</w:t>
       </w:r>
@@ -9880,18 +9875,18 @@
       <w:r>
         <w:t>Diagram</w:t>
       </w:r>
-      <w:bookmarkEnd w:id="22"/>
+      <w:bookmarkEnd w:id="21"/>
       <w:proofErr w:type="spellEnd"/>
     </w:p>
     <w:p>
       <w:pPr>
         <w:pStyle w:val="Marianna4"/>
       </w:pPr>
-      <w:bookmarkStart w:id="23" w:name="_Toc498440563"/>
+      <w:bookmarkStart w:id="22" w:name="_Toc498440563"/>
       <w:r>
         <w:t>Accesso al sistema</w:t>
       </w:r>
-      <w:bookmarkEnd w:id="23"/>
+      <w:bookmarkEnd w:id="22"/>
     </w:p>
     <w:p>
       <w:pPr>
@@ -9952,11 +9947,11 @@
       <w:pPr>
         <w:pStyle w:val="Marianna4"/>
       </w:pPr>
-      <w:bookmarkStart w:id="24" w:name="_Toc498440564"/>
+      <w:bookmarkStart w:id="23" w:name="_Toc498440564"/>
       <w:r>
         <w:t>Registrazione</w:t>
       </w:r>
-      <w:bookmarkEnd w:id="24"/>
+      <w:bookmarkEnd w:id="23"/>
     </w:p>
     <w:p>
       <w:pPr>
@@ -10017,12 +10012,12 @@
       <w:pPr>
         <w:pStyle w:val="Marianna4"/>
       </w:pPr>
-      <w:bookmarkStart w:id="25" w:name="_Toc498440565"/>
+      <w:bookmarkStart w:id="24" w:name="_Toc498440565"/>
       <w:r>
         <w:lastRenderedPageBreak/>
         <w:t>Acquisizione geoposizione</w:t>
       </w:r>
-      <w:bookmarkEnd w:id="25"/>
+      <w:bookmarkEnd w:id="24"/>
     </w:p>
     <w:p>
       <w:pPr>
@@ -10083,11 +10078,11 @@
       <w:pPr>
         <w:pStyle w:val="Marianna4"/>
       </w:pPr>
-      <w:bookmarkStart w:id="26" w:name="_Toc498440566"/>
+      <w:bookmarkStart w:id="25" w:name="_Toc498440566"/>
       <w:r>
         <w:t>Sessione d’allenamento</w:t>
       </w:r>
-      <w:bookmarkEnd w:id="26"/>
+      <w:bookmarkEnd w:id="25"/>
     </w:p>
     <w:p>
       <w:pPr>
@@ -10148,11 +10143,11 @@
       <w:pPr>
         <w:pStyle w:val="Marianna4"/>
       </w:pPr>
-      <w:bookmarkStart w:id="27" w:name="_Toc498440567"/>
+      <w:bookmarkStart w:id="26" w:name="_Toc498440567"/>
       <w:r>
         <w:t>La sfida – lato sfidante</w:t>
       </w:r>
-      <w:bookmarkEnd w:id="27"/>
+      <w:bookmarkEnd w:id="26"/>
     </w:p>
     <w:p>
       <w:r>
@@ -10214,11 +10209,11 @@
       <w:pPr>
         <w:pStyle w:val="Marianna4"/>
       </w:pPr>
-      <w:bookmarkStart w:id="28" w:name="_Toc498440568"/>
+      <w:bookmarkStart w:id="27" w:name="_Toc498440568"/>
       <w:r>
         <w:t>La sfida – lato sfidato</w:t>
       </w:r>
-      <w:bookmarkEnd w:id="28"/>
+      <w:bookmarkEnd w:id="27"/>
     </w:p>
     <w:p>
       <w:pPr>
@@ -10287,7 +10282,7 @@
       <w:pPr>
         <w:pStyle w:val="Marianna3"/>
       </w:pPr>
-      <w:bookmarkStart w:id="29" w:name="_Toc498440569"/>
+      <w:bookmarkStart w:id="28" w:name="_Toc498440569"/>
       <w:r>
         <w:lastRenderedPageBreak/>
         <w:t xml:space="preserve">4.2.2 </w:t>
@@ -10304,7 +10299,7 @@
       <w:r>
         <w:t>Diagram</w:t>
       </w:r>
-      <w:bookmarkEnd w:id="29"/>
+      <w:bookmarkEnd w:id="28"/>
       <w:proofErr w:type="spellEnd"/>
     </w:p>
     <w:p>
@@ -10358,9 +10353,172 @@
     </w:p>
     <w:p>
       <w:pPr>
+        <w:spacing w:before="0" w:after="160"/>
+      </w:pPr>
+      <w:r>
+        <w:br w:type="page"/>
+      </w:r>
+    </w:p>
+    <w:p>
+      <w:pPr>
+        <w:pStyle w:val="Marianna3"/>
+        <w:rPr>
+          <w:noProof/>
+        </w:rPr>
+      </w:pPr>
+      <w:r>
+        <w:lastRenderedPageBreak/>
+        <w:t xml:space="preserve">4.2.3 Class </w:t>
+      </w:r>
+      <w:proofErr w:type="spellStart"/>
+      <w:r>
+        <w:t>Diagram</w:t>
+      </w:r>
+      <w:proofErr w:type="spellEnd"/>
+    </w:p>
+    <w:p>
+      <w:r>
+        <w:rPr>
+          <w:noProof/>
+        </w:rPr>
+        <w:drawing>
+          <wp:inline distT="0" distB="0" distL="0" distR="0">
+            <wp:extent cx="6108192" cy="6740709"/>
+            <wp:effectExtent l="0" t="0" r="6985" b="3175"/>
+            <wp:docPr id="3" name="Immagine 3"/>
+            <wp:cNvGraphicFramePr>
+              <a:graphicFrameLocks xmlns:a="http://schemas.openxmlformats.org/drawingml/2006/main" noChangeAspect="1"/>
+            </wp:cNvGraphicFramePr>
+            <a:graphic xmlns:a="http://schemas.openxmlformats.org/drawingml/2006/main">
+              <a:graphicData uri="http://schemas.openxmlformats.org/drawingml/2006/picture">
+                <pic:pic xmlns:pic="http://schemas.openxmlformats.org/drawingml/2006/picture">
+                  <pic:nvPicPr>
+                    <pic:cNvPr id="3" name="23698438_10214473700696933_1653221762_o.png"/>
+                    <pic:cNvPicPr/>
+                  </pic:nvPicPr>
+                  <pic:blipFill rotWithShape="1">
+                    <a:blip r:embed="rId21">
+                      <a:extLst>
+                        <a:ext uri="{28A0092B-C50C-407E-A947-70E740481C1C}">
+                          <a14:useLocalDpi xmlns:a14="http://schemas.microsoft.com/office/drawing/2010/main" val="0"/>
+                        </a:ext>
+                      </a:extLst>
+                    </a:blip>
+                    <a:srcRect l="24743" t="11874" r="5929" b="7273"/>
+                    <a:stretch/>
+                  </pic:blipFill>
+                  <pic:spPr bwMode="auto">
+                    <a:xfrm>
+                      <a:off x="0" y="0"/>
+                      <a:ext cx="6114133" cy="6747265"/>
+                    </a:xfrm>
+                    <a:prstGeom prst="rect">
+                      <a:avLst/>
+                    </a:prstGeom>
+                    <a:ln>
+                      <a:noFill/>
+                    </a:ln>
+                    <a:extLst>
+                      <a:ext uri="{53640926-AAD7-44D8-BBD7-CCE9431645EC}">
+                        <a14:shadowObscured xmlns:a14="http://schemas.microsoft.com/office/drawing/2010/main"/>
+                      </a:ext>
+                    </a:extLst>
+                  </pic:spPr>
+                </pic:pic>
+              </a:graphicData>
+            </a:graphic>
+          </wp:inline>
+        </w:drawing>
+      </w:r>
+    </w:p>
+    <w:p>
+      <w:pPr>
+        <w:spacing w:before="0" w:after="160"/>
+      </w:pPr>
+      <w:r>
+        <w:br w:type="page"/>
+      </w:r>
+    </w:p>
+    <w:p>
+      <w:pPr>
+        <w:pStyle w:val="Marianna3"/>
+        <w:rPr>
+          <w:noProof/>
+        </w:rPr>
+      </w:pPr>
+      <w:bookmarkStart w:id="29" w:name="_Toc498440570"/>
+      <w:r>
+        <w:lastRenderedPageBreak/>
+        <w:t xml:space="preserve">4.2.4 Deployment </w:t>
+      </w:r>
+      <w:proofErr w:type="spellStart"/>
+      <w:r>
+        <w:t>Diagram</w:t>
+      </w:r>
+      <w:bookmarkStart w:id="30" w:name="_GoBack"/>
+      <w:bookmarkEnd w:id="30"/>
+      <w:proofErr w:type="spellEnd"/>
+    </w:p>
+    <w:p>
+      <w:r>
+        <w:rPr>
+          <w:noProof/>
+        </w:rPr>
+        <w:drawing>
+          <wp:inline distT="0" distB="0" distL="0" distR="0">
+            <wp:extent cx="6152083" cy="3467148"/>
+            <wp:effectExtent l="0" t="0" r="1270" b="0"/>
+            <wp:docPr id="4" name="Immagine 4"/>
+            <wp:cNvGraphicFramePr>
+              <a:graphicFrameLocks xmlns:a="http://schemas.openxmlformats.org/drawingml/2006/main" noChangeAspect="1"/>
+            </wp:cNvGraphicFramePr>
+            <a:graphic xmlns:a="http://schemas.openxmlformats.org/drawingml/2006/main">
+              <a:graphicData uri="http://schemas.openxmlformats.org/drawingml/2006/picture">
+                <pic:pic xmlns:pic="http://schemas.openxmlformats.org/drawingml/2006/picture">
+                  <pic:nvPicPr>
+                    <pic:cNvPr id="4" name="23732301_10214473662655982_1400573550_o.png"/>
+                    <pic:cNvPicPr/>
+                  </pic:nvPicPr>
+                  <pic:blipFill rotWithShape="1">
+                    <a:blip r:embed="rId22">
+                      <a:extLst>
+                        <a:ext uri="{28A0092B-C50C-407E-A947-70E740481C1C}">
+                          <a14:useLocalDpi xmlns:a14="http://schemas.microsoft.com/office/drawing/2010/main" val="0"/>
+                        </a:ext>
+                      </a:extLst>
+                    </a:blip>
+                    <a:srcRect l="16615" t="13996" r="12966" b="14509"/>
+                    <a:stretch/>
+                  </pic:blipFill>
+                  <pic:spPr bwMode="auto">
+                    <a:xfrm>
+                      <a:off x="0" y="0"/>
+                      <a:ext cx="6176290" cy="3480790"/>
+                    </a:xfrm>
+                    <a:prstGeom prst="rect">
+                      <a:avLst/>
+                    </a:prstGeom>
+                    <a:ln>
+                      <a:noFill/>
+                    </a:ln>
+                    <a:extLst>
+                      <a:ext uri="{53640926-AAD7-44D8-BBD7-CCE9431645EC}">
+                        <a14:shadowObscured xmlns:a14="http://schemas.microsoft.com/office/drawing/2010/main"/>
+                      </a:ext>
+                    </a:extLst>
+                  </pic:spPr>
+                </pic:pic>
+              </a:graphicData>
+            </a:graphic>
+          </wp:inline>
+        </w:drawing>
+      </w:r>
+    </w:p>
+    <w:p/>
+    <w:p>
+      <w:pPr>
         <w:pStyle w:val="Marianna1"/>
       </w:pPr>
-      <w:bookmarkStart w:id="30" w:name="_Toc498440570"/>
       <w:r>
         <w:t xml:space="preserve">5 </w:t>
       </w:r>
@@ -10368,7 +10526,7 @@
       <w:r>
         <w:t>Testing</w:t>
       </w:r>
-      <w:bookmarkEnd w:id="30"/>
+      <w:bookmarkEnd w:id="29"/>
       <w:proofErr w:type="spellEnd"/>
     </w:p>
     <w:p>
@@ -10782,7 +10940,7 @@
               </w:rPr>
               <w:t>“</w:t>
             </w:r>
-            <w:hyperlink r:id="rId21" w:history="1">
+            <w:hyperlink r:id="rId23" w:history="1">
               <w:r>
                 <w:rPr>
                   <w:rStyle w:val="Collegamentoipertestuale"/>
@@ -10978,7 +11136,6 @@
               <w:rPr>
                 <w:sz w:val="20"/>
               </w:rPr>
-              <w:lastRenderedPageBreak/>
               <w:t>#2</w:t>
             </w:r>
           </w:p>
@@ -11001,7 +11158,7 @@
               </w:rPr>
               <w:t>“</w:t>
             </w:r>
-            <w:hyperlink r:id="rId22" w:history="1">
+            <w:hyperlink r:id="rId24" w:history="1">
               <w:r>
                 <w:rPr>
                   <w:rStyle w:val="Collegamentoipertestuale"/>
@@ -11205,6 +11362,7 @@
               <w:rPr>
                 <w:sz w:val="20"/>
               </w:rPr>
+              <w:lastRenderedPageBreak/>
               <w:t>#3</w:t>
             </w:r>
           </w:p>
@@ -11890,7 +12048,7 @@
               </w:rPr>
               <w:t>“</w:t>
             </w:r>
-            <w:hyperlink r:id="rId23" w:history="1">
+            <w:hyperlink r:id="rId25" w:history="1">
               <w:r>
                 <w:rPr>
                   <w:rStyle w:val="Collegamentoipertestuale"/>
@@ -12164,7 +12322,7 @@
               </w:rPr>
               <w:t>“</w:t>
             </w:r>
-            <w:hyperlink r:id="rId24" w:history="1">
+            <w:hyperlink r:id="rId26" w:history="1">
               <w:r>
                 <w:rPr>
                   <w:rStyle w:val="Collegamentoipertestuale"/>
@@ -12316,7 +12474,7 @@
               </w:rPr>
               <w:t>“</w:t>
             </w:r>
-            <w:hyperlink r:id="rId25" w:history="1">
+            <w:hyperlink r:id="rId27" w:history="1">
               <w:r>
                 <w:rPr>
                   <w:rStyle w:val="Collegamentoipertestuale"/>
@@ -14178,7 +14336,7 @@
     </w:p>
     <w:p/>
     <w:sectPr>
-      <w:footerReference w:type="default" r:id="rId26"/>
+      <w:footerReference w:type="default" r:id="rId28"/>
       <w:pgSz w:w="11906" w:h="16838"/>
       <w:pgMar w:top="1417" w:right="1134" w:bottom="1134" w:left="1134" w:header="708" w:footer="708" w:gutter="0"/>
       <w:cols w:space="708"/>
@@ -14223,7 +14381,6 @@
         <w:docPartUnique/>
       </w:docPartObj>
     </w:sdtPr>
-    <w:sdtEndPr/>
     <w:sdtContent>
       <w:p>
         <w:pPr>
@@ -14243,7 +14400,7 @@
           <w:rPr>
             <w:noProof/>
           </w:rPr>
-          <w:t>3</w:t>
+          <w:t>22</w:t>
         </w:r>
         <w:r>
           <w:fldChar w:fldCharType="end"/>
@@ -19840,7 +19997,7 @@
 </file>
 
 <file path=customXml/itemProps1.xml><?xml version="1.0" encoding="utf-8"?>
-<ds:datastoreItem xmlns:ds="http://schemas.openxmlformats.org/officeDocument/2006/customXml" ds:itemID="{7A45409D-2C1E-41C2-B7DA-E6535F72430D}">
+<ds:datastoreItem xmlns:ds="http://schemas.openxmlformats.org/officeDocument/2006/customXml" ds:itemID="{6DFF231C-794A-49BE-AA7A-D5B305F90D8B}">
   <ds:schemaRefs>
     <ds:schemaRef ds:uri="http://schemas.openxmlformats.org/officeDocument/2006/bibliography"/>
   </ds:schemaRefs>

</xml_diff>

<commit_message>
Aggiunto class diagram lato server
</commit_message>
<xml_diff>
--- a/SocialBikeKeeper.docx
+++ b/SocialBikeKeeper.docx
@@ -306,7 +306,16 @@
               <w:rFonts w:ascii="Times New Roman" w:hAnsi="Times New Roman" w:cs="Times New Roman"/>
               <w:color w:val="auto"/>
             </w:rPr>
-            <w:t>Sommario</w:t>
+            <w:t>Somm</w:t>
+          </w:r>
+          <w:bookmarkStart w:id="0" w:name="_GoBack"/>
+          <w:bookmarkEnd w:id="0"/>
+          <w:r>
+            <w:rPr>
+              <w:rFonts w:ascii="Times New Roman" w:hAnsi="Times New Roman" w:cs="Times New Roman"/>
+              <w:color w:val="auto"/>
+            </w:rPr>
+            <w:t>ario</w:t>
           </w:r>
         </w:p>
         <w:p>
@@ -331,7 +340,7 @@
           <w:r>
             <w:fldChar w:fldCharType="separate"/>
           </w:r>
-          <w:hyperlink w:anchor="_Toc499028320" w:history="1">
+          <w:hyperlink w:anchor="_Toc499032755" w:history="1">
             <w:r>
               <w:rPr>
                 <w:rStyle w:val="Collegamentoipertestuale"/>
@@ -358,7 +367,7 @@
                 <w:noProof/>
                 <w:webHidden/>
               </w:rPr>
-              <w:instrText xml:space="preserve"> PAGEREF _Toc499028320 \h </w:instrText>
+              <w:instrText xml:space="preserve"> PAGEREF _Toc499032755 \h </w:instrText>
             </w:r>
             <w:r>
               <w:rPr>
@@ -402,7 +411,7 @@
               <w:lang w:eastAsia="it-IT"/>
             </w:rPr>
           </w:pPr>
-          <w:hyperlink w:anchor="_Toc499028321" w:history="1">
+          <w:hyperlink w:anchor="_Toc499032756" w:history="1">
             <w:r>
               <w:rPr>
                 <w:rStyle w:val="Collegamentoipertestuale"/>
@@ -410,8 +419,6 @@
               </w:rPr>
               <w:t>1.1 Problem Statement</w:t>
             </w:r>
-            <w:bookmarkStart w:id="0" w:name="_GoBack"/>
-            <w:bookmarkEnd w:id="0"/>
             <w:r>
               <w:rPr>
                 <w:noProof/>
@@ -431,7 +438,7 @@
                 <w:noProof/>
                 <w:webHidden/>
               </w:rPr>
-              <w:instrText xml:space="preserve"> PAGEREF _Toc499028321 \h </w:instrText>
+              <w:instrText xml:space="preserve"> PAGEREF _Toc499032756 \h </w:instrText>
             </w:r>
             <w:r>
               <w:rPr>
@@ -475,7 +482,7 @@
               <w:lang w:eastAsia="it-IT"/>
             </w:rPr>
           </w:pPr>
-          <w:hyperlink w:anchor="_Toc499028322" w:history="1">
+          <w:hyperlink w:anchor="_Toc499032757" w:history="1">
             <w:r>
               <w:rPr>
                 <w:rStyle w:val="Collegamentoipertestuale"/>
@@ -502,7 +509,7 @@
                 <w:noProof/>
                 <w:webHidden/>
               </w:rPr>
-              <w:instrText xml:space="preserve"> PAGEREF _Toc499028322 \h </w:instrText>
+              <w:instrText xml:space="preserve"> PAGEREF _Toc499032757 \h </w:instrText>
             </w:r>
             <w:r>
               <w:rPr>
@@ -546,7 +553,7 @@
               <w:lang w:eastAsia="it-IT"/>
             </w:rPr>
           </w:pPr>
-          <w:hyperlink w:anchor="_Toc499028323" w:history="1">
+          <w:hyperlink w:anchor="_Toc499032758" w:history="1">
             <w:r>
               <w:rPr>
                 <w:rStyle w:val="Collegamentoipertestuale"/>
@@ -573,7 +580,7 @@
                 <w:noProof/>
                 <w:webHidden/>
               </w:rPr>
-              <w:instrText xml:space="preserve"> PAGEREF _Toc499028323 \h </w:instrText>
+              <w:instrText xml:space="preserve"> PAGEREF _Toc499032758 \h </w:instrText>
             </w:r>
             <w:r>
               <w:rPr>
@@ -617,7 +624,7 @@
               <w:lang w:eastAsia="it-IT"/>
             </w:rPr>
           </w:pPr>
-          <w:hyperlink w:anchor="_Toc499028324" w:history="1">
+          <w:hyperlink w:anchor="_Toc499032759" w:history="1">
             <w:r>
               <w:rPr>
                 <w:rStyle w:val="Collegamentoipertestuale"/>
@@ -644,7 +651,7 @@
                 <w:noProof/>
                 <w:webHidden/>
               </w:rPr>
-              <w:instrText xml:space="preserve"> PAGEREF _Toc499028324 \h </w:instrText>
+              <w:instrText xml:space="preserve"> PAGEREF _Toc499032759 \h </w:instrText>
             </w:r>
             <w:r>
               <w:rPr>
@@ -688,7 +695,7 @@
               <w:lang w:eastAsia="it-IT"/>
             </w:rPr>
           </w:pPr>
-          <w:hyperlink w:anchor="_Toc499028325" w:history="1">
+          <w:hyperlink w:anchor="_Toc499032760" w:history="1">
             <w:r>
               <w:rPr>
                 <w:rStyle w:val="Collegamentoipertestuale"/>
@@ -715,7 +722,7 @@
                 <w:noProof/>
                 <w:webHidden/>
               </w:rPr>
-              <w:instrText xml:space="preserve"> PAGEREF _Toc499028325 \h </w:instrText>
+              <w:instrText xml:space="preserve"> PAGEREF _Toc499032760 \h </w:instrText>
             </w:r>
             <w:r>
               <w:rPr>
@@ -759,7 +766,7 @@
               <w:lang w:eastAsia="it-IT"/>
             </w:rPr>
           </w:pPr>
-          <w:hyperlink w:anchor="_Toc499028326" w:history="1">
+          <w:hyperlink w:anchor="_Toc499032761" w:history="1">
             <w:r>
               <w:rPr>
                 <w:rStyle w:val="Collegamentoipertestuale"/>
@@ -786,7 +793,7 @@
                 <w:noProof/>
                 <w:webHidden/>
               </w:rPr>
-              <w:instrText xml:space="preserve"> PAGEREF _Toc499028326 \h </w:instrText>
+              <w:instrText xml:space="preserve"> PAGEREF _Toc499032761 \h </w:instrText>
             </w:r>
             <w:r>
               <w:rPr>
@@ -830,7 +837,7 @@
               <w:lang w:eastAsia="it-IT"/>
             </w:rPr>
           </w:pPr>
-          <w:hyperlink w:anchor="_Toc499028327" w:history="1">
+          <w:hyperlink w:anchor="_Toc499032762" w:history="1">
             <w:r>
               <w:rPr>
                 <w:rStyle w:val="Collegamentoipertestuale"/>
@@ -857,7 +864,7 @@
                 <w:noProof/>
                 <w:webHidden/>
               </w:rPr>
-              <w:instrText xml:space="preserve"> PAGEREF _Toc499028327 \h </w:instrText>
+              <w:instrText xml:space="preserve"> PAGEREF _Toc499032762 \h </w:instrText>
             </w:r>
             <w:r>
               <w:rPr>
@@ -901,7 +908,7 @@
               <w:lang w:eastAsia="it-IT"/>
             </w:rPr>
           </w:pPr>
-          <w:hyperlink w:anchor="_Toc499028328" w:history="1">
+          <w:hyperlink w:anchor="_Toc499032763" w:history="1">
             <w:r>
               <w:rPr>
                 <w:rStyle w:val="Collegamentoipertestuale"/>
@@ -929,7 +936,7 @@
                 <w:noProof/>
                 <w:webHidden/>
               </w:rPr>
-              <w:instrText xml:space="preserve"> PAGEREF _Toc499028328 \h </w:instrText>
+              <w:instrText xml:space="preserve"> PAGEREF _Toc499032763 \h </w:instrText>
             </w:r>
             <w:r>
               <w:rPr>
@@ -973,7 +980,7 @@
               <w:lang w:eastAsia="it-IT"/>
             </w:rPr>
           </w:pPr>
-          <w:hyperlink w:anchor="_Toc499028329" w:history="1">
+          <w:hyperlink w:anchor="_Toc499032764" w:history="1">
             <w:r>
               <w:rPr>
                 <w:rStyle w:val="Collegamentoipertestuale"/>
@@ -1001,7 +1008,7 @@
                 <w:noProof/>
                 <w:webHidden/>
               </w:rPr>
-              <w:instrText xml:space="preserve"> PAGEREF _Toc499028329 \h </w:instrText>
+              <w:instrText xml:space="preserve"> PAGEREF _Toc499032764 \h </w:instrText>
             </w:r>
             <w:r>
               <w:rPr>
@@ -1045,7 +1052,7 @@
               <w:lang w:eastAsia="it-IT"/>
             </w:rPr>
           </w:pPr>
-          <w:hyperlink w:anchor="_Toc499028330" w:history="1">
+          <w:hyperlink w:anchor="_Toc499032765" w:history="1">
             <w:r>
               <w:rPr>
                 <w:rStyle w:val="Collegamentoipertestuale"/>
@@ -1072,7 +1079,7 @@
                 <w:noProof/>
                 <w:webHidden/>
               </w:rPr>
-              <w:instrText xml:space="preserve"> PAGEREF _Toc499028330 \h </w:instrText>
+              <w:instrText xml:space="preserve"> PAGEREF _Toc499032765 \h </w:instrText>
             </w:r>
             <w:r>
               <w:rPr>
@@ -1116,7 +1123,7 @@
               <w:lang w:eastAsia="it-IT"/>
             </w:rPr>
           </w:pPr>
-          <w:hyperlink w:anchor="_Toc499028331" w:history="1">
+          <w:hyperlink w:anchor="_Toc499032766" w:history="1">
             <w:r>
               <w:rPr>
                 <w:rStyle w:val="Collegamentoipertestuale"/>
@@ -1143,7 +1150,7 @@
                 <w:noProof/>
                 <w:webHidden/>
               </w:rPr>
-              <w:instrText xml:space="preserve"> PAGEREF _Toc499028331 \h </w:instrText>
+              <w:instrText xml:space="preserve"> PAGEREF _Toc499032766 \h </w:instrText>
             </w:r>
             <w:r>
               <w:rPr>
@@ -1187,7 +1194,7 @@
               <w:lang w:eastAsia="it-IT"/>
             </w:rPr>
           </w:pPr>
-          <w:hyperlink w:anchor="_Toc499028332" w:history="1">
+          <w:hyperlink w:anchor="_Toc499032767" w:history="1">
             <w:r>
               <w:rPr>
                 <w:rStyle w:val="Collegamentoipertestuale"/>
@@ -1214,7 +1221,7 @@
                 <w:noProof/>
                 <w:webHidden/>
               </w:rPr>
-              <w:instrText xml:space="preserve"> PAGEREF _Toc499028332 \h </w:instrText>
+              <w:instrText xml:space="preserve"> PAGEREF _Toc499032767 \h </w:instrText>
             </w:r>
             <w:r>
               <w:rPr>
@@ -1258,7 +1265,7 @@
               <w:lang w:eastAsia="it-IT"/>
             </w:rPr>
           </w:pPr>
-          <w:hyperlink w:anchor="_Toc499028333" w:history="1">
+          <w:hyperlink w:anchor="_Toc499032768" w:history="1">
             <w:r>
               <w:rPr>
                 <w:rStyle w:val="Collegamentoipertestuale"/>
@@ -1285,7 +1292,7 @@
                 <w:noProof/>
                 <w:webHidden/>
               </w:rPr>
-              <w:instrText xml:space="preserve"> PAGEREF _Toc499028333 \h </w:instrText>
+              <w:instrText xml:space="preserve"> PAGEREF _Toc499032768 \h </w:instrText>
             </w:r>
             <w:r>
               <w:rPr>
@@ -1329,7 +1336,7 @@
               <w:lang w:eastAsia="it-IT"/>
             </w:rPr>
           </w:pPr>
-          <w:hyperlink w:anchor="_Toc499028334" w:history="1">
+          <w:hyperlink w:anchor="_Toc499032769" w:history="1">
             <w:r>
               <w:rPr>
                 <w:rStyle w:val="Collegamentoipertestuale"/>
@@ -1356,7 +1363,7 @@
                 <w:noProof/>
                 <w:webHidden/>
               </w:rPr>
-              <w:instrText xml:space="preserve"> PAGEREF _Toc499028334 \h </w:instrText>
+              <w:instrText xml:space="preserve"> PAGEREF _Toc499032769 \h </w:instrText>
             </w:r>
             <w:r>
               <w:rPr>
@@ -1400,7 +1407,7 @@
               <w:lang w:eastAsia="it-IT"/>
             </w:rPr>
           </w:pPr>
-          <w:hyperlink w:anchor="_Toc499028335" w:history="1">
+          <w:hyperlink w:anchor="_Toc499032770" w:history="1">
             <w:r>
               <w:rPr>
                 <w:rStyle w:val="Collegamentoipertestuale"/>
@@ -1427,7 +1434,7 @@
                 <w:noProof/>
                 <w:webHidden/>
               </w:rPr>
-              <w:instrText xml:space="preserve"> PAGEREF _Toc499028335 \h </w:instrText>
+              <w:instrText xml:space="preserve"> PAGEREF _Toc499032770 \h </w:instrText>
             </w:r>
             <w:r>
               <w:rPr>
@@ -1471,7 +1478,7 @@
               <w:lang w:eastAsia="it-IT"/>
             </w:rPr>
           </w:pPr>
-          <w:hyperlink w:anchor="_Toc499028336" w:history="1">
+          <w:hyperlink w:anchor="_Toc499032771" w:history="1">
             <w:r>
               <w:rPr>
                 <w:rStyle w:val="Collegamentoipertestuale"/>
@@ -1498,7 +1505,7 @@
                 <w:noProof/>
                 <w:webHidden/>
               </w:rPr>
-              <w:instrText xml:space="preserve"> PAGEREF _Toc499028336 \h </w:instrText>
+              <w:instrText xml:space="preserve"> PAGEREF _Toc499032771 \h </w:instrText>
             </w:r>
             <w:r>
               <w:rPr>
@@ -1542,7 +1549,7 @@
               <w:lang w:eastAsia="it-IT"/>
             </w:rPr>
           </w:pPr>
-          <w:hyperlink w:anchor="_Toc499028337" w:history="1">
+          <w:hyperlink w:anchor="_Toc499032772" w:history="1">
             <w:r>
               <w:rPr>
                 <w:rStyle w:val="Collegamentoipertestuale"/>
@@ -1569,7 +1576,7 @@
                 <w:noProof/>
                 <w:webHidden/>
               </w:rPr>
-              <w:instrText xml:space="preserve"> PAGEREF _Toc499028337 \h </w:instrText>
+              <w:instrText xml:space="preserve"> PAGEREF _Toc499032772 \h </w:instrText>
             </w:r>
             <w:r>
               <w:rPr>
@@ -1613,7 +1620,7 @@
               <w:lang w:eastAsia="it-IT"/>
             </w:rPr>
           </w:pPr>
-          <w:hyperlink w:anchor="_Toc499028338" w:history="1">
+          <w:hyperlink w:anchor="_Toc499032773" w:history="1">
             <w:r>
               <w:rPr>
                 <w:rStyle w:val="Collegamentoipertestuale"/>
@@ -1640,7 +1647,7 @@
                 <w:noProof/>
                 <w:webHidden/>
               </w:rPr>
-              <w:instrText xml:space="preserve"> PAGEREF _Toc499028338 \h </w:instrText>
+              <w:instrText xml:space="preserve"> PAGEREF _Toc499032773 \h </w:instrText>
             </w:r>
             <w:r>
               <w:rPr>
@@ -1684,7 +1691,7 @@
               <w:lang w:eastAsia="it-IT"/>
             </w:rPr>
           </w:pPr>
-          <w:hyperlink w:anchor="_Toc499028339" w:history="1">
+          <w:hyperlink w:anchor="_Toc499032774" w:history="1">
             <w:r>
               <w:rPr>
                 <w:rStyle w:val="Collegamentoipertestuale"/>
@@ -1711,7 +1718,7 @@
                 <w:noProof/>
                 <w:webHidden/>
               </w:rPr>
-              <w:instrText xml:space="preserve"> PAGEREF _Toc499028339 \h </w:instrText>
+              <w:instrText xml:space="preserve"> PAGEREF _Toc499032774 \h </w:instrText>
             </w:r>
             <w:r>
               <w:rPr>
@@ -1755,7 +1762,7 @@
               <w:lang w:eastAsia="it-IT"/>
             </w:rPr>
           </w:pPr>
-          <w:hyperlink w:anchor="_Toc499028340" w:history="1">
+          <w:hyperlink w:anchor="_Toc499032775" w:history="1">
             <w:r>
               <w:rPr>
                 <w:rStyle w:val="Collegamentoipertestuale"/>
@@ -1782,7 +1789,7 @@
                 <w:noProof/>
                 <w:webHidden/>
               </w:rPr>
-              <w:instrText xml:space="preserve"> PAGEREF _Toc499028340 \h </w:instrText>
+              <w:instrText xml:space="preserve"> PAGEREF _Toc499032775 \h </w:instrText>
             </w:r>
             <w:r>
               <w:rPr>
@@ -1826,7 +1833,7 @@
               <w:lang w:eastAsia="it-IT"/>
             </w:rPr>
           </w:pPr>
-          <w:hyperlink w:anchor="_Toc499028341" w:history="1">
+          <w:hyperlink w:anchor="_Toc499032776" w:history="1">
             <w:r>
               <w:rPr>
                 <w:rStyle w:val="Collegamentoipertestuale"/>
@@ -1853,7 +1860,7 @@
                 <w:noProof/>
                 <w:webHidden/>
               </w:rPr>
-              <w:instrText xml:space="preserve"> PAGEREF _Toc499028341 \h </w:instrText>
+              <w:instrText xml:space="preserve"> PAGEREF _Toc499032776 \h </w:instrText>
             </w:r>
             <w:r>
               <w:rPr>
@@ -1897,13 +1904,13 @@
               <w:lang w:eastAsia="it-IT"/>
             </w:rPr>
           </w:pPr>
-          <w:hyperlink w:anchor="_Toc499028342" w:history="1">
+          <w:hyperlink w:anchor="_Toc499032777" w:history="1">
             <w:r>
               <w:rPr>
                 <w:rStyle w:val="Collegamentoipertestuale"/>
                 <w:noProof/>
               </w:rPr>
-              <w:t>5.2 Class Diagram</w:t>
+              <w:t>5.2 Class Diagram (Client)</w:t>
             </w:r>
             <w:r>
               <w:rPr>
@@ -1924,7 +1931,7 @@
                 <w:noProof/>
                 <w:webHidden/>
               </w:rPr>
-              <w:instrText xml:space="preserve"> PAGEREF _Toc499028342 \h </w:instrText>
+              <w:instrText xml:space="preserve"> PAGEREF _Toc499032777 \h </w:instrText>
             </w:r>
             <w:r>
               <w:rPr>
@@ -1968,13 +1975,13 @@
               <w:lang w:eastAsia="it-IT"/>
             </w:rPr>
           </w:pPr>
-          <w:hyperlink w:anchor="_Toc499028343" w:history="1">
+          <w:hyperlink w:anchor="_Toc499032778" w:history="1">
             <w:r>
               <w:rPr>
                 <w:rStyle w:val="Collegamentoipertestuale"/>
                 <w:noProof/>
               </w:rPr>
-              <w:t>5.3 Sequence Diagram</w:t>
+              <w:t>5.3 Class Diagram (Server)</w:t>
             </w:r>
             <w:r>
               <w:rPr>
@@ -1995,7 +2002,7 @@
                 <w:noProof/>
                 <w:webHidden/>
               </w:rPr>
-              <w:instrText xml:space="preserve"> PAGEREF _Toc499028343 \h </w:instrText>
+              <w:instrText xml:space="preserve"> PAGEREF _Toc499032778 \h </w:instrText>
             </w:r>
             <w:r>
               <w:rPr>
@@ -2016,6 +2023,77 @@
                 <w:webHidden/>
               </w:rPr>
               <w:t>18</w:t>
+            </w:r>
+            <w:r>
+              <w:rPr>
+                <w:noProof/>
+                <w:webHidden/>
+              </w:rPr>
+              <w:fldChar w:fldCharType="end"/>
+            </w:r>
+          </w:hyperlink>
+        </w:p>
+        <w:p>
+          <w:pPr>
+            <w:pStyle w:val="Sommario2"/>
+            <w:tabs>
+              <w:tab w:val="right" w:leader="dot" w:pos="9628"/>
+            </w:tabs>
+            <w:rPr>
+              <w:rFonts w:asciiTheme="minorHAnsi" w:eastAsiaTheme="minorEastAsia" w:hAnsiTheme="minorHAnsi"/>
+              <w:noProof/>
+              <w:sz w:val="22"/>
+              <w:lang w:eastAsia="it-IT"/>
+            </w:rPr>
+          </w:pPr>
+          <w:hyperlink w:anchor="_Toc499032779" w:history="1">
+            <w:r>
+              <w:rPr>
+                <w:rStyle w:val="Collegamentoipertestuale"/>
+                <w:noProof/>
+              </w:rPr>
+              <w:t>5.4 Sequence Diagram</w:t>
+            </w:r>
+            <w:r>
+              <w:rPr>
+                <w:noProof/>
+                <w:webHidden/>
+              </w:rPr>
+              <w:tab/>
+            </w:r>
+            <w:r>
+              <w:rPr>
+                <w:noProof/>
+                <w:webHidden/>
+              </w:rPr>
+              <w:fldChar w:fldCharType="begin"/>
+            </w:r>
+            <w:r>
+              <w:rPr>
+                <w:noProof/>
+                <w:webHidden/>
+              </w:rPr>
+              <w:instrText xml:space="preserve"> PAGEREF _Toc499032779 \h </w:instrText>
+            </w:r>
+            <w:r>
+              <w:rPr>
+                <w:noProof/>
+                <w:webHidden/>
+              </w:rPr>
+            </w:r>
+            <w:r>
+              <w:rPr>
+                <w:noProof/>
+                <w:webHidden/>
+              </w:rPr>
+              <w:fldChar w:fldCharType="separate"/>
+            </w:r>
+            <w:r>
+              <w:rPr>
+                <w:noProof/>
+                <w:webHidden/>
+              </w:rPr>
+              <w:t>19</w:t>
             </w:r>
             <w:r>
               <w:rPr>
@@ -2039,7 +2117,7 @@
               <w:lang w:eastAsia="it-IT"/>
             </w:rPr>
           </w:pPr>
-          <w:hyperlink w:anchor="_Toc499028344" w:history="1">
+          <w:hyperlink w:anchor="_Toc499032780" w:history="1">
             <w:r>
               <w:rPr>
                 <w:rStyle w:val="Collegamentoipertestuale"/>
@@ -2066,7 +2144,7 @@
                 <w:noProof/>
                 <w:webHidden/>
               </w:rPr>
-              <w:instrText xml:space="preserve"> PAGEREF _Toc499028344 \h </w:instrText>
+              <w:instrText xml:space="preserve"> PAGEREF _Toc499032780 \h </w:instrText>
             </w:r>
             <w:r>
               <w:rPr>
@@ -2086,7 +2164,7 @@
                 <w:noProof/>
                 <w:webHidden/>
               </w:rPr>
-              <w:t>18</w:t>
+              <w:t>19</w:t>
             </w:r>
             <w:r>
               <w:rPr>
@@ -2110,7 +2188,7 @@
               <w:lang w:eastAsia="it-IT"/>
             </w:rPr>
           </w:pPr>
-          <w:hyperlink w:anchor="_Toc499028345" w:history="1">
+          <w:hyperlink w:anchor="_Toc499032781" w:history="1">
             <w:r>
               <w:rPr>
                 <w:rStyle w:val="Collegamentoipertestuale"/>
@@ -2137,7 +2215,7 @@
                 <w:noProof/>
                 <w:webHidden/>
               </w:rPr>
-              <w:instrText xml:space="preserve"> PAGEREF _Toc499028345 \h </w:instrText>
+              <w:instrText xml:space="preserve"> PAGEREF _Toc499032781 \h </w:instrText>
             </w:r>
             <w:r>
               <w:rPr>
@@ -2157,7 +2235,7 @@
                 <w:noProof/>
                 <w:webHidden/>
               </w:rPr>
-              <w:t>18</w:t>
+              <w:t>19</w:t>
             </w:r>
             <w:r>
               <w:rPr>
@@ -2181,7 +2259,7 @@
               <w:lang w:eastAsia="it-IT"/>
             </w:rPr>
           </w:pPr>
-          <w:hyperlink w:anchor="_Toc499028346" w:history="1">
+          <w:hyperlink w:anchor="_Toc499032782" w:history="1">
             <w:r>
               <w:rPr>
                 <w:rStyle w:val="Collegamentoipertestuale"/>
@@ -2208,7 +2286,7 @@
                 <w:noProof/>
                 <w:webHidden/>
               </w:rPr>
-              <w:instrText xml:space="preserve"> PAGEREF _Toc499028346 \h </w:instrText>
+              <w:instrText xml:space="preserve"> PAGEREF _Toc499032782 \h </w:instrText>
             </w:r>
             <w:r>
               <w:rPr>
@@ -2228,7 +2306,7 @@
                 <w:noProof/>
                 <w:webHidden/>
               </w:rPr>
-              <w:t>19</w:t>
+              <w:t>20</w:t>
             </w:r>
             <w:r>
               <w:rPr>
@@ -2252,7 +2330,7 @@
               <w:lang w:eastAsia="it-IT"/>
             </w:rPr>
           </w:pPr>
-          <w:hyperlink w:anchor="_Toc499028347" w:history="1">
+          <w:hyperlink w:anchor="_Toc499032783" w:history="1">
             <w:r>
               <w:rPr>
                 <w:rStyle w:val="Collegamentoipertestuale"/>
@@ -2279,7 +2357,7 @@
                 <w:noProof/>
                 <w:webHidden/>
               </w:rPr>
-              <w:instrText xml:space="preserve"> PAGEREF _Toc499028347 \h </w:instrText>
+              <w:instrText xml:space="preserve"> PAGEREF _Toc499032783 \h </w:instrText>
             </w:r>
             <w:r>
               <w:rPr>
@@ -2299,7 +2377,7 @@
                 <w:noProof/>
                 <w:webHidden/>
               </w:rPr>
-              <w:t>19</w:t>
+              <w:t>20</w:t>
             </w:r>
             <w:r>
               <w:rPr>
@@ -2323,7 +2401,7 @@
               <w:lang w:eastAsia="it-IT"/>
             </w:rPr>
           </w:pPr>
-          <w:hyperlink w:anchor="_Toc499028348" w:history="1">
+          <w:hyperlink w:anchor="_Toc499032784" w:history="1">
             <w:r>
               <w:rPr>
                 <w:rStyle w:val="Collegamentoipertestuale"/>
@@ -2350,7 +2428,7 @@
                 <w:noProof/>
                 <w:webHidden/>
               </w:rPr>
-              <w:instrText xml:space="preserve"> PAGEREF _Toc499028348 \h </w:instrText>
+              <w:instrText xml:space="preserve"> PAGEREF _Toc499032784 \h </w:instrText>
             </w:r>
             <w:r>
               <w:rPr>
@@ -2370,7 +2448,7 @@
                 <w:noProof/>
                 <w:webHidden/>
               </w:rPr>
-              <w:t>20</w:t>
+              <w:t>21</w:t>
             </w:r>
             <w:r>
               <w:rPr>
@@ -2394,7 +2472,7 @@
               <w:lang w:eastAsia="it-IT"/>
             </w:rPr>
           </w:pPr>
-          <w:hyperlink w:anchor="_Toc499028349" w:history="1">
+          <w:hyperlink w:anchor="_Toc499032785" w:history="1">
             <w:r>
               <w:rPr>
                 <w:rStyle w:val="Collegamentoipertestuale"/>
@@ -2421,7 +2499,7 @@
                 <w:noProof/>
                 <w:webHidden/>
               </w:rPr>
-              <w:instrText xml:space="preserve"> PAGEREF _Toc499028349 \h </w:instrText>
+              <w:instrText xml:space="preserve"> PAGEREF _Toc499032785 \h </w:instrText>
             </w:r>
             <w:r>
               <w:rPr>
@@ -2441,7 +2519,7 @@
                 <w:noProof/>
                 <w:webHidden/>
               </w:rPr>
-              <w:t>21</w:t>
+              <w:t>22</w:t>
             </w:r>
             <w:r>
               <w:rPr>
@@ -2465,13 +2543,13 @@
               <w:lang w:eastAsia="it-IT"/>
             </w:rPr>
           </w:pPr>
-          <w:hyperlink w:anchor="_Toc499028350" w:history="1">
+          <w:hyperlink w:anchor="_Toc499032786" w:history="1">
             <w:r>
               <w:rPr>
                 <w:rStyle w:val="Collegamentoipertestuale"/>
                 <w:noProof/>
               </w:rPr>
-              <w:t>5.4 StateMachine Diagram</w:t>
+              <w:t>5.5 StateMachine Diagram</w:t>
             </w:r>
             <w:r>
               <w:rPr>
@@ -2492,7 +2570,7 @@
                 <w:noProof/>
                 <w:webHidden/>
               </w:rPr>
-              <w:instrText xml:space="preserve"> PAGEREF _Toc499028350 \h </w:instrText>
+              <w:instrText xml:space="preserve"> PAGEREF _Toc499032786 \h </w:instrText>
             </w:r>
             <w:r>
               <w:rPr>
@@ -2512,7 +2590,7 @@
                 <w:noProof/>
                 <w:webHidden/>
               </w:rPr>
-              <w:t>22</w:t>
+              <w:t>23</w:t>
             </w:r>
             <w:r>
               <w:rPr>
@@ -2536,7 +2614,7 @@
               <w:lang w:eastAsia="it-IT"/>
             </w:rPr>
           </w:pPr>
-          <w:hyperlink w:anchor="_Toc499028351" w:history="1">
+          <w:hyperlink w:anchor="_Toc499032787" w:history="1">
             <w:r>
               <w:rPr>
                 <w:rStyle w:val="Collegamentoipertestuale"/>
@@ -2563,7 +2641,7 @@
                 <w:noProof/>
                 <w:webHidden/>
               </w:rPr>
-              <w:instrText xml:space="preserve"> PAGEREF _Toc499028351 \h </w:instrText>
+              <w:instrText xml:space="preserve"> PAGEREF _Toc499032787 \h </w:instrText>
             </w:r>
             <w:r>
               <w:rPr>
@@ -2583,7 +2661,7 @@
                 <w:noProof/>
                 <w:webHidden/>
               </w:rPr>
-              <w:t>23</w:t>
+              <w:t>24</w:t>
             </w:r>
             <w:r>
               <w:rPr>
@@ -2607,7 +2685,7 @@
               <w:lang w:eastAsia="it-IT"/>
             </w:rPr>
           </w:pPr>
-          <w:hyperlink w:anchor="_Toc499028352" w:history="1">
+          <w:hyperlink w:anchor="_Toc499032788" w:history="1">
             <w:r>
               <w:rPr>
                 <w:rStyle w:val="Collegamentoipertestuale"/>
@@ -2634,7 +2712,7 @@
                 <w:noProof/>
                 <w:webHidden/>
               </w:rPr>
-              <w:instrText xml:space="preserve"> PAGEREF _Toc499028352 \h </w:instrText>
+              <w:instrText xml:space="preserve"> PAGEREF _Toc499032788 \h </w:instrText>
             </w:r>
             <w:r>
               <w:rPr>
@@ -2654,7 +2732,7 @@
                 <w:noProof/>
                 <w:webHidden/>
               </w:rPr>
-              <w:t>23</w:t>
+              <w:t>24</w:t>
             </w:r>
             <w:r>
               <w:rPr>
@@ -2678,7 +2756,7 @@
               <w:lang w:eastAsia="it-IT"/>
             </w:rPr>
           </w:pPr>
-          <w:hyperlink w:anchor="_Toc499028353" w:history="1">
+          <w:hyperlink w:anchor="_Toc499032789" w:history="1">
             <w:r>
               <w:rPr>
                 <w:rStyle w:val="Collegamentoipertestuale"/>
@@ -2705,7 +2783,7 @@
                 <w:noProof/>
                 <w:webHidden/>
               </w:rPr>
-              <w:instrText xml:space="preserve"> PAGEREF _Toc499028353 \h </w:instrText>
+              <w:instrText xml:space="preserve"> PAGEREF _Toc499032789 \h </w:instrText>
             </w:r>
             <w:r>
               <w:rPr>
@@ -2725,7 +2803,7 @@
                 <w:noProof/>
                 <w:webHidden/>
               </w:rPr>
-              <w:t>23</w:t>
+              <w:t>24</w:t>
             </w:r>
             <w:r>
               <w:rPr>
@@ -2749,7 +2827,7 @@
               <w:lang w:eastAsia="it-IT"/>
             </w:rPr>
           </w:pPr>
-          <w:hyperlink w:anchor="_Toc499028354" w:history="1">
+          <w:hyperlink w:anchor="_Toc499032790" w:history="1">
             <w:r>
               <w:rPr>
                 <w:rStyle w:val="Collegamentoipertestuale"/>
@@ -2776,7 +2854,7 @@
                 <w:noProof/>
                 <w:webHidden/>
               </w:rPr>
-              <w:instrText xml:space="preserve"> PAGEREF _Toc499028354 \h </w:instrText>
+              <w:instrText xml:space="preserve"> PAGEREF _Toc499032790 \h </w:instrText>
             </w:r>
             <w:r>
               <w:rPr>
@@ -2796,7 +2874,7 @@
                 <w:noProof/>
                 <w:webHidden/>
               </w:rPr>
-              <w:t>23</w:t>
+              <w:t>24</w:t>
             </w:r>
             <w:r>
               <w:rPr>
@@ -2820,7 +2898,7 @@
               <w:lang w:eastAsia="it-IT"/>
             </w:rPr>
           </w:pPr>
-          <w:hyperlink w:anchor="_Toc499028355" w:history="1">
+          <w:hyperlink w:anchor="_Toc499032791" w:history="1">
             <w:r>
               <w:rPr>
                 <w:rStyle w:val="Collegamentoipertestuale"/>
@@ -2847,7 +2925,7 @@
                 <w:noProof/>
                 <w:webHidden/>
               </w:rPr>
-              <w:instrText xml:space="preserve"> PAGEREF _Toc499028355 \h </w:instrText>
+              <w:instrText xml:space="preserve"> PAGEREF _Toc499032791 \h </w:instrText>
             </w:r>
             <w:r>
               <w:rPr>
@@ -2867,7 +2945,7 @@
                 <w:noProof/>
                 <w:webHidden/>
               </w:rPr>
-              <w:t>24</w:t>
+              <w:t>25</w:t>
             </w:r>
             <w:r>
               <w:rPr>
@@ -2891,7 +2969,7 @@
               <w:lang w:eastAsia="it-IT"/>
             </w:rPr>
           </w:pPr>
-          <w:hyperlink w:anchor="_Toc499028356" w:history="1">
+          <w:hyperlink w:anchor="_Toc499032792" w:history="1">
             <w:r>
               <w:rPr>
                 <w:rStyle w:val="Collegamentoipertestuale"/>
@@ -2918,7 +2996,7 @@
                 <w:noProof/>
                 <w:webHidden/>
               </w:rPr>
-              <w:instrText xml:space="preserve"> PAGEREF _Toc499028356 \h </w:instrText>
+              <w:instrText xml:space="preserve"> PAGEREF _Toc499032792 \h </w:instrText>
             </w:r>
             <w:r>
               <w:rPr>
@@ -2938,7 +3016,7 @@
                 <w:noProof/>
                 <w:webHidden/>
               </w:rPr>
-              <w:t>24</w:t>
+              <w:t>25</w:t>
             </w:r>
             <w:r>
               <w:rPr>
@@ -2962,7 +3040,7 @@
               <w:lang w:eastAsia="it-IT"/>
             </w:rPr>
           </w:pPr>
-          <w:hyperlink w:anchor="_Toc499028357" w:history="1">
+          <w:hyperlink w:anchor="_Toc499032793" w:history="1">
             <w:r>
               <w:rPr>
                 <w:rStyle w:val="Collegamentoipertestuale"/>
@@ -2989,7 +3067,7 @@
                 <w:noProof/>
                 <w:webHidden/>
               </w:rPr>
-              <w:instrText xml:space="preserve"> PAGEREF _Toc499028357 \h </w:instrText>
+              <w:instrText xml:space="preserve"> PAGEREF _Toc499032793 \h </w:instrText>
             </w:r>
             <w:r>
               <w:rPr>
@@ -3009,7 +3087,7 @@
                 <w:noProof/>
                 <w:webHidden/>
               </w:rPr>
-              <w:t>25</w:t>
+              <w:t>26</w:t>
             </w:r>
             <w:r>
               <w:rPr>
@@ -3033,7 +3111,7 @@
               <w:lang w:eastAsia="it-IT"/>
             </w:rPr>
           </w:pPr>
-          <w:hyperlink w:anchor="_Toc499028358" w:history="1">
+          <w:hyperlink w:anchor="_Toc499032794" w:history="1">
             <w:r>
               <w:rPr>
                 <w:rStyle w:val="Collegamentoipertestuale"/>
@@ -3060,7 +3138,7 @@
                 <w:noProof/>
                 <w:webHidden/>
               </w:rPr>
-              <w:instrText xml:space="preserve"> PAGEREF _Toc499028358 \h </w:instrText>
+              <w:instrText xml:space="preserve"> PAGEREF _Toc499032794 \h </w:instrText>
             </w:r>
             <w:r>
               <w:rPr>
@@ -3080,7 +3158,7 @@
                 <w:noProof/>
                 <w:webHidden/>
               </w:rPr>
-              <w:t>25</w:t>
+              <w:t>26</w:t>
             </w:r>
             <w:r>
               <w:rPr>
@@ -3139,7 +3217,7 @@
       <w:pPr>
         <w:pStyle w:val="Marianna1"/>
       </w:pPr>
-      <w:bookmarkStart w:id="1" w:name="_Toc499028320"/>
+      <w:bookmarkStart w:id="1" w:name="_Toc499032755"/>
       <w:r>
         <w:t>1 Introduzione</w:t>
       </w:r>
@@ -3149,7 +3227,7 @@
       <w:pPr>
         <w:pStyle w:val="Marianna2"/>
       </w:pPr>
-      <w:bookmarkStart w:id="2" w:name="_Toc499028321"/>
+      <w:bookmarkStart w:id="2" w:name="_Toc499032756"/>
       <w:r>
         <w:t xml:space="preserve">1.1 </w:t>
       </w:r>
@@ -3299,7 +3377,7 @@
       <w:pPr>
         <w:pStyle w:val="Marianna2"/>
       </w:pPr>
-      <w:bookmarkStart w:id="3" w:name="_Toc499028322"/>
+      <w:bookmarkStart w:id="3" w:name="_Toc499032757"/>
       <w:r>
         <w:t xml:space="preserve">1.2 </w:t>
       </w:r>
@@ -3350,7 +3428,7 @@
       <w:pPr>
         <w:pStyle w:val="Marianna3"/>
       </w:pPr>
-      <w:bookmarkStart w:id="4" w:name="_Toc499028323"/>
+      <w:bookmarkStart w:id="4" w:name="_Toc499032758"/>
       <w:r>
         <w:t xml:space="preserve">1.2.1 </w:t>
       </w:r>
@@ -3633,7 +3711,7 @@
       <w:pPr>
         <w:pStyle w:val="Marianna1"/>
       </w:pPr>
-      <w:bookmarkStart w:id="5" w:name="_Toc499028324"/>
+      <w:bookmarkStart w:id="5" w:name="_Toc499032759"/>
       <w:r>
         <w:t xml:space="preserve">2 </w:t>
       </w:r>
@@ -3741,7 +3819,7 @@
       <w:pPr>
         <w:pStyle w:val="Marianna2"/>
       </w:pPr>
-      <w:bookmarkStart w:id="6" w:name="_Toc499028325"/>
+      <w:bookmarkStart w:id="6" w:name="_Toc499032760"/>
       <w:r>
         <w:t xml:space="preserve">2.1 </w:t>
       </w:r>
@@ -3815,7 +3893,7 @@
       <w:pPr>
         <w:pStyle w:val="Marianna1"/>
       </w:pPr>
-      <w:bookmarkStart w:id="7" w:name="_Toc499028326"/>
+      <w:bookmarkStart w:id="7" w:name="_Toc499032761"/>
       <w:r>
         <w:lastRenderedPageBreak/>
         <w:t>3 Requisiti speciali e supplementari</w:t>
@@ -3826,7 +3904,7 @@
       <w:pPr>
         <w:pStyle w:val="Marianna2"/>
       </w:pPr>
-      <w:bookmarkStart w:id="8" w:name="_Toc499028327"/>
+      <w:bookmarkStart w:id="8" w:name="_Toc499032762"/>
       <w:r>
         <w:t>3.1 Interfaccia utente</w:t>
       </w:r>
@@ -3903,7 +3981,7 @@
           </wp:anchor>
         </w:drawing>
       </w:r>
-      <w:bookmarkStart w:id="9" w:name="_Toc499028328"/>
+      <w:bookmarkStart w:id="9" w:name="_Toc499032763"/>
       <w:r>
         <w:rPr>
           <w:rStyle w:val="Marianna4Carattere"/>
@@ -4113,7 +4191,7 @@
         <w:pStyle w:val="Paragrafoelenco"/>
         <w:ind w:left="0"/>
       </w:pPr>
-      <w:bookmarkStart w:id="10" w:name="_Toc499028329"/>
+      <w:bookmarkStart w:id="10" w:name="_Toc499032764"/>
       <w:r>
         <w:rPr>
           <w:rStyle w:val="Marianna4Carattere"/>
@@ -4173,7 +4251,7 @@
       <w:pPr>
         <w:pStyle w:val="Marianna4"/>
       </w:pPr>
-      <w:bookmarkStart w:id="11" w:name="_Toc499028330"/>
+      <w:bookmarkStart w:id="11" w:name="_Toc499032765"/>
       <w:r>
         <w:rPr>
           <w:noProof/>
@@ -4402,7 +4480,7 @@
       <w:pPr>
         <w:pStyle w:val="Marianna4"/>
       </w:pPr>
-      <w:bookmarkStart w:id="12" w:name="_Toc499028331"/>
+      <w:bookmarkStart w:id="12" w:name="_Toc499032766"/>
       <w:r>
         <w:t>Registrazione risultati allenamento</w:t>
       </w:r>
@@ -4426,7 +4504,7 @@
       <w:pPr>
         <w:pStyle w:val="Marianna4"/>
       </w:pPr>
-      <w:bookmarkStart w:id="13" w:name="_Toc499028332"/>
+      <w:bookmarkStart w:id="13" w:name="_Toc499032767"/>
       <w:r>
         <w:rPr>
           <w:noProof/>
@@ -4544,7 +4622,7 @@
       <w:pPr>
         <w:pStyle w:val="Marianna4"/>
       </w:pPr>
-      <w:bookmarkStart w:id="14" w:name="_Toc499028333"/>
+      <w:bookmarkStart w:id="14" w:name="_Toc499032768"/>
       <w:r>
         <w:rPr>
           <w:noProof/>
@@ -4628,7 +4706,7 @@
       <w:pPr>
         <w:pStyle w:val="Marianna4"/>
       </w:pPr>
-      <w:bookmarkStart w:id="15" w:name="_Toc499028334"/>
+      <w:bookmarkStart w:id="15" w:name="_Toc499032769"/>
       <w:r>
         <w:rPr>
           <w:noProof/>
@@ -4705,7 +4783,7 @@
       <w:pPr>
         <w:pStyle w:val="Marianna3"/>
       </w:pPr>
-      <w:bookmarkStart w:id="16" w:name="_Toc499028335"/>
+      <w:bookmarkStart w:id="16" w:name="_Toc499032770"/>
       <w:r>
         <w:lastRenderedPageBreak/>
         <w:t>3.1.1</w:t>
@@ -4739,7 +4817,7 @@
       <w:pPr>
         <w:pStyle w:val="Marianna2"/>
       </w:pPr>
-      <w:bookmarkStart w:id="17" w:name="_Toc499028336"/>
+      <w:bookmarkStart w:id="17" w:name="_Toc499032771"/>
       <w:r>
         <w:t xml:space="preserve">3.2 </w:t>
       </w:r>
@@ -4772,7 +4850,7 @@
       <w:pPr>
         <w:pStyle w:val="Marianna2"/>
       </w:pPr>
-      <w:bookmarkStart w:id="18" w:name="_Toc499028337"/>
+      <w:bookmarkStart w:id="18" w:name="_Toc499032772"/>
       <w:r>
         <w:t xml:space="preserve">3.3 Business </w:t>
       </w:r>
@@ -4885,7 +4963,7 @@
       <w:pPr>
         <w:pStyle w:val="Marianna1"/>
       </w:pPr>
-      <w:bookmarkStart w:id="19" w:name="_Toc499028338"/>
+      <w:bookmarkStart w:id="19" w:name="_Toc499032773"/>
       <w:r>
         <w:lastRenderedPageBreak/>
         <w:t>4 Requisiti specifici</w:t>
@@ -4896,7 +4974,7 @@
       <w:pPr>
         <w:pStyle w:val="Marianna2"/>
       </w:pPr>
-      <w:bookmarkStart w:id="20" w:name="_Toc499028339"/>
+      <w:bookmarkStart w:id="20" w:name="_Toc499032774"/>
       <w:r>
         <w:t>4.1 Specifiche dei casi d’uso</w:t>
       </w:r>
@@ -10219,7 +10297,7 @@
       <w:pPr>
         <w:pStyle w:val="Marianna1"/>
       </w:pPr>
-      <w:bookmarkStart w:id="21" w:name="_Toc499028340"/>
+      <w:bookmarkStart w:id="21" w:name="_Toc499032775"/>
       <w:r>
         <w:lastRenderedPageBreak/>
         <w:t>5</w:t>
@@ -10239,12 +10317,9 @@
           <w:noProof/>
         </w:rPr>
       </w:pPr>
-      <w:bookmarkStart w:id="22" w:name="_Toc499028341"/>
-      <w:r>
-        <w:t>5.1</w:t>
-      </w:r>
-      <w:r>
-        <w:t xml:space="preserve"> Deployment Diagram</w:t>
+      <w:bookmarkStart w:id="22" w:name="_Toc499032776"/>
+      <w:r>
+        <w:t>5.1 Deployment Diagram</w:t>
       </w:r>
       <w:bookmarkEnd w:id="22"/>
     </w:p>
@@ -10310,13 +10385,18 @@
           <w:noProof/>
         </w:rPr>
       </w:pPr>
-      <w:bookmarkStart w:id="23" w:name="_Toc499028342"/>
+      <w:bookmarkStart w:id="23" w:name="_Toc499032777"/>
       <w:r>
         <w:lastRenderedPageBreak/>
-        <w:t>5.2</w:t>
-      </w:r>
-      <w:r>
-        <w:t xml:space="preserve"> Class Diagram</w:t>
+        <w:t xml:space="preserve">5.2 Class </w:t>
+      </w:r>
+      <w:proofErr w:type="spellStart"/>
+      <w:r>
+        <w:t>Diagram</w:t>
+      </w:r>
+      <w:proofErr w:type="spellEnd"/>
+      <w:r>
+        <w:t xml:space="preserve"> (Client)</w:t>
       </w:r>
       <w:bookmarkEnd w:id="23"/>
     </w:p>
@@ -10387,33 +10467,109 @@
       <w:pPr>
         <w:pStyle w:val="Marianna2"/>
       </w:pPr>
-      <w:bookmarkStart w:id="24" w:name="_Toc499028343"/>
+      <w:bookmarkStart w:id="24" w:name="_Toc499032778"/>
       <w:r>
         <w:lastRenderedPageBreak/>
-        <w:t>5.3</w:t>
-      </w:r>
-      <w:r>
-        <w:t xml:space="preserve"> </w:t>
+        <w:t xml:space="preserve">5.3 Class </w:t>
       </w:r>
       <w:proofErr w:type="spellStart"/>
       <w:r>
-        <w:t>Sequence</w:t>
+        <w:t>Diagram</w:t>
       </w:r>
       <w:proofErr w:type="spellEnd"/>
       <w:r>
-        <w:t xml:space="preserve"> Diagram</w:t>
+        <w:t xml:space="preserve"> (Server)</w:t>
       </w:r>
       <w:bookmarkEnd w:id="24"/>
     </w:p>
     <w:p>
+      <w:r>
+        <w:drawing>
+          <wp:inline distT="0" distB="0" distL="0" distR="0" wp14:anchorId="01AAC25B" wp14:editId="229A111F">
+            <wp:extent cx="6162675" cy="6557877"/>
+            <wp:effectExtent l="0" t="0" r="0" b="0"/>
+            <wp:docPr id="10" name="Immagine 10"/>
+            <wp:cNvGraphicFramePr>
+              <a:graphicFrameLocks xmlns:a="http://schemas.openxmlformats.org/drawingml/2006/main" noChangeAspect="1"/>
+            </wp:cNvGraphicFramePr>
+            <a:graphic xmlns:a="http://schemas.openxmlformats.org/drawingml/2006/main">
+              <a:graphicData uri="http://schemas.openxmlformats.org/drawingml/2006/picture">
+                <pic:pic xmlns:pic="http://schemas.openxmlformats.org/drawingml/2006/picture">
+                  <pic:nvPicPr>
+                    <pic:cNvPr id="1" name=""/>
+                    <pic:cNvPicPr/>
+                  </pic:nvPicPr>
+                  <pic:blipFill rotWithShape="1">
+                    <a:blip r:embed="rId19"/>
+                    <a:srcRect l="4513" t="4330" r="17825" b="3695"/>
+                    <a:stretch/>
+                  </pic:blipFill>
+                  <pic:spPr bwMode="auto">
+                    <a:xfrm>
+                      <a:off x="0" y="0"/>
+                      <a:ext cx="6166674" cy="6562132"/>
+                    </a:xfrm>
+                    <a:prstGeom prst="rect">
+                      <a:avLst/>
+                    </a:prstGeom>
+                    <a:ln>
+                      <a:noFill/>
+                    </a:ln>
+                    <a:extLst>
+                      <a:ext uri="{53640926-AAD7-44D8-BBD7-CCE9431645EC}">
+                        <a14:shadowObscured xmlns:a14="http://schemas.microsoft.com/office/drawing/2010/main"/>
+                      </a:ext>
+                    </a:extLst>
+                  </pic:spPr>
+                </pic:pic>
+              </a:graphicData>
+            </a:graphic>
+          </wp:inline>
+        </w:drawing>
+      </w:r>
+      <w:r>
+        <w:br w:type="page"/>
+      </w:r>
+    </w:p>
+    <w:p>
+      <w:pPr>
+        <w:pStyle w:val="Marianna2"/>
+      </w:pPr>
+      <w:bookmarkStart w:id="25" w:name="_Toc499032779"/>
+      <w:r>
+        <w:lastRenderedPageBreak/>
+        <w:t>5.</w:t>
+      </w:r>
+      <w:r>
+        <w:t>4</w:t>
+      </w:r>
+      <w:r>
+        <w:t xml:space="preserve"> </w:t>
+      </w:r>
+      <w:proofErr w:type="spellStart"/>
+      <w:r>
+        <w:t>Sequence</w:t>
+      </w:r>
+      <w:proofErr w:type="spellEnd"/>
+      <w:r>
+        <w:t xml:space="preserve"> </w:t>
+      </w:r>
+      <w:proofErr w:type="spellStart"/>
+      <w:r>
+        <w:t>Diagram</w:t>
+      </w:r>
+      <w:bookmarkEnd w:id="25"/>
+      <w:proofErr w:type="spellEnd"/>
+    </w:p>
+    <w:p>
       <w:pPr>
         <w:pStyle w:val="Marianna3"/>
       </w:pPr>
-      <w:bookmarkStart w:id="25" w:name="_Toc499028344"/>
+      <w:bookmarkStart w:id="26" w:name="_Toc499032780"/>
       <w:r>
         <w:t>Accesso al sistema</w:t>
       </w:r>
-      <w:bookmarkEnd w:id="25"/>
+      <w:bookmarkEnd w:id="26"/>
     </w:p>
     <w:p>
       <w:pPr>
@@ -10442,7 +10598,7 @@
                     <pic:cNvPicPr/>
                   </pic:nvPicPr>
                   <pic:blipFill rotWithShape="1">
-                    <a:blip r:embed="rId19"/>
+                    <a:blip r:embed="rId20"/>
                     <a:srcRect l="20919" t="6572" r="6753" b="11896"/>
                     <a:stretch/>
                   </pic:blipFill>
@@ -10474,11 +10630,11 @@
       <w:pPr>
         <w:pStyle w:val="Marianna3"/>
       </w:pPr>
-      <w:bookmarkStart w:id="26" w:name="_Toc499028345"/>
+      <w:bookmarkStart w:id="27" w:name="_Toc499032781"/>
       <w:r>
         <w:t>Registrazione</w:t>
       </w:r>
-      <w:bookmarkEnd w:id="26"/>
+      <w:bookmarkEnd w:id="27"/>
     </w:p>
     <w:p>
       <w:pPr>
@@ -10507,7 +10663,7 @@
                     <pic:cNvPicPr/>
                   </pic:nvPicPr>
                   <pic:blipFill rotWithShape="1">
-                    <a:blip r:embed="rId20"/>
+                    <a:blip r:embed="rId21"/>
                     <a:srcRect l="22949" t="6369" r="4493" b="7842"/>
                     <a:stretch/>
                   </pic:blipFill>
@@ -10539,12 +10695,12 @@
       <w:pPr>
         <w:pStyle w:val="Marianna3"/>
       </w:pPr>
-      <w:bookmarkStart w:id="27" w:name="_Toc499028346"/>
+      <w:bookmarkStart w:id="28" w:name="_Toc499032782"/>
       <w:r>
         <w:lastRenderedPageBreak/>
         <w:t>Acquisizione geoposizione</w:t>
       </w:r>
-      <w:bookmarkEnd w:id="27"/>
+      <w:bookmarkEnd w:id="28"/>
     </w:p>
     <w:p>
       <w:pPr>
@@ -10573,7 +10729,7 @@
                     <pic:cNvPicPr/>
                   </pic:nvPicPr>
                   <pic:blipFill rotWithShape="1">
-                    <a:blip r:embed="rId21"/>
+                    <a:blip r:embed="rId22"/>
                     <a:srcRect l="18765" t="8112" r="7001" b="17793"/>
                     <a:stretch/>
                   </pic:blipFill>
@@ -10605,11 +10761,11 @@
       <w:pPr>
         <w:pStyle w:val="Marianna3"/>
       </w:pPr>
-      <w:bookmarkStart w:id="28" w:name="_Toc499028347"/>
+      <w:bookmarkStart w:id="29" w:name="_Toc499032783"/>
       <w:r>
         <w:t>Sessione d’allenamento</w:t>
       </w:r>
-      <w:bookmarkEnd w:id="28"/>
+      <w:bookmarkEnd w:id="29"/>
     </w:p>
     <w:p>
       <w:pPr>
@@ -10638,7 +10794,7 @@
                     <pic:cNvPicPr/>
                   </pic:nvPicPr>
                   <pic:blipFill rotWithShape="1">
-                    <a:blip r:embed="rId22"/>
+                    <a:blip r:embed="rId23"/>
                     <a:srcRect l="25220" t="6305" r="10105" b="19021"/>
                     <a:stretch/>
                   </pic:blipFill>
@@ -10670,12 +10826,12 @@
       <w:pPr>
         <w:pStyle w:val="Marianna3"/>
       </w:pPr>
-      <w:bookmarkStart w:id="29" w:name="_Toc499028348"/>
+      <w:bookmarkStart w:id="30" w:name="_Toc499032784"/>
       <w:r>
         <w:lastRenderedPageBreak/>
         <w:t>La sfida – lato sfidante</w:t>
       </w:r>
-      <w:bookmarkEnd w:id="29"/>
+      <w:bookmarkEnd w:id="30"/>
     </w:p>
     <w:p>
       <w:r>
@@ -10698,7 +10854,7 @@
                     <pic:cNvPicPr/>
                   </pic:nvPicPr>
                   <pic:blipFill rotWithShape="1">
-                    <a:blip r:embed="rId23">
+                    <a:blip r:embed="rId24">
                       <a:extLst>
                         <a:ext uri="{28A0092B-C50C-407E-A947-70E740481C1C}">
                           <a14:useLocalDpi xmlns:a14="http://schemas.microsoft.com/office/drawing/2010/main" val="0"/>
@@ -10747,12 +10903,12 @@
           <w:noProof/>
         </w:rPr>
       </w:pPr>
-      <w:bookmarkStart w:id="30" w:name="_Toc499028349"/>
+      <w:bookmarkStart w:id="31" w:name="_Toc499032785"/>
       <w:r>
         <w:lastRenderedPageBreak/>
         <w:t>La sfida – lato sfidato</w:t>
       </w:r>
-      <w:bookmarkEnd w:id="30"/>
+      <w:bookmarkEnd w:id="31"/>
     </w:p>
     <w:p>
       <w:r>
@@ -10775,7 +10931,7 @@
                     <pic:cNvPicPr/>
                   </pic:nvPicPr>
                   <pic:blipFill rotWithShape="1">
-                    <a:blip r:embed="rId24">
+                    <a:blip r:embed="rId25">
                       <a:extLst>
                         <a:ext uri="{28A0092B-C50C-407E-A947-70E740481C1C}">
                           <a14:useLocalDpi xmlns:a14="http://schemas.microsoft.com/office/drawing/2010/main" val="0"/>
@@ -10813,10 +10969,13 @@
       <w:pPr>
         <w:pStyle w:val="Marianna2"/>
       </w:pPr>
-      <w:bookmarkStart w:id="31" w:name="_Toc499028350"/>
+      <w:bookmarkStart w:id="32" w:name="_Toc499032786"/>
       <w:r>
         <w:lastRenderedPageBreak/>
-        <w:t>5.4</w:t>
+        <w:t>5.</w:t>
+      </w:r>
+      <w:r>
+        <w:t>5</w:t>
       </w:r>
       <w:r>
         <w:t xml:space="preserve"> </w:t>
@@ -10827,9 +10986,14 @@
       </w:r>
       <w:proofErr w:type="spellEnd"/>
       <w:r>
-        <w:t xml:space="preserve"> Diagram</w:t>
-      </w:r>
-      <w:bookmarkEnd w:id="31"/>
+        <w:t xml:space="preserve"> </w:t>
+      </w:r>
+      <w:proofErr w:type="spellStart"/>
+      <w:r>
+        <w:t>Diagram</w:t>
+      </w:r>
+      <w:bookmarkEnd w:id="32"/>
+      <w:proofErr w:type="spellEnd"/>
     </w:p>
     <w:p>
       <w:r>
@@ -10852,7 +11016,7 @@
                     <pic:cNvPicPr/>
                   </pic:nvPicPr>
                   <pic:blipFill rotWithShape="1">
-                    <a:blip r:embed="rId25"/>
+                    <a:blip r:embed="rId26"/>
                     <a:srcRect l="2179" t="3106" r="17825" b="28023"/>
                     <a:stretch/>
                   </pic:blipFill>
@@ -10892,7 +11056,7 @@
       <w:pPr>
         <w:pStyle w:val="Marianna1"/>
       </w:pPr>
-      <w:bookmarkStart w:id="32" w:name="_Toc499028351"/>
+      <w:bookmarkStart w:id="33" w:name="_Toc499032787"/>
       <w:r>
         <w:lastRenderedPageBreak/>
         <w:t xml:space="preserve">6 </w:t>
@@ -10901,14 +11065,14 @@
       <w:r>
         <w:t>Testing</w:t>
       </w:r>
-      <w:bookmarkEnd w:id="32"/>
+      <w:bookmarkEnd w:id="33"/>
       <w:proofErr w:type="spellEnd"/>
     </w:p>
     <w:p>
       <w:pPr>
         <w:pStyle w:val="Marianna2"/>
       </w:pPr>
-      <w:bookmarkStart w:id="33" w:name="_Toc499028352"/>
+      <w:bookmarkStart w:id="34" w:name="_Toc499032788"/>
       <w:r>
         <w:t xml:space="preserve">6.1 </w:t>
       </w:r>
@@ -10919,7 +11083,7 @@
       <w:r>
         <w:t>testing</w:t>
       </w:r>
-      <w:bookmarkEnd w:id="33"/>
+      <w:bookmarkEnd w:id="34"/>
       <w:proofErr w:type="spellEnd"/>
     </w:p>
     <w:p>
@@ -10982,14 +11146,14 @@
                 <w:sz w:val="20"/>
               </w:rPr>
             </w:pPr>
-            <w:bookmarkStart w:id="34" w:name="_Toc499028353"/>
+            <w:bookmarkStart w:id="35" w:name="_Toc499032789"/>
             <w:r>
               <w:rPr>
                 <w:sz w:val="20"/>
               </w:rPr>
               <w:t>Registrazione</w:t>
             </w:r>
-            <w:bookmarkEnd w:id="34"/>
+            <w:bookmarkEnd w:id="35"/>
           </w:p>
         </w:tc>
       </w:tr>
@@ -11314,7 +11478,7 @@
               </w:rPr>
               <w:t>“</w:t>
             </w:r>
-            <w:hyperlink r:id="rId26" w:history="1">
+            <w:hyperlink r:id="rId27" w:history="1">
               <w:r>
                 <w:rPr>
                   <w:rStyle w:val="Collegamentoipertestuale"/>
@@ -11532,7 +11696,7 @@
               </w:rPr>
               <w:t>“</w:t>
             </w:r>
-            <w:hyperlink r:id="rId27" w:history="1">
+            <w:hyperlink r:id="rId28" w:history="1">
               <w:r>
                 <w:rPr>
                   <w:rStyle w:val="Collegamentoipertestuale"/>
@@ -12150,14 +12314,14 @@
                 <w:sz w:val="20"/>
               </w:rPr>
             </w:pPr>
-            <w:bookmarkStart w:id="35" w:name="_Toc499028354"/>
+            <w:bookmarkStart w:id="36" w:name="_Toc499032790"/>
             <w:r>
               <w:rPr>
                 <w:sz w:val="20"/>
               </w:rPr>
               <w:t>Accesso al sistema</w:t>
             </w:r>
-            <w:bookmarkEnd w:id="35"/>
+            <w:bookmarkEnd w:id="36"/>
           </w:p>
         </w:tc>
       </w:tr>
@@ -12400,280 +12564,6 @@
                 <w:sz w:val="20"/>
               </w:rPr>
               <w:t>#1</w:t>
-            </w:r>
-          </w:p>
-        </w:tc>
-        <w:tc>
-          <w:tcPr>
-            <w:tcW w:w="1201" w:type="pct"/>
-            <w:vAlign w:val="center"/>
-          </w:tcPr>
-          <w:p>
-            <w:pPr>
-              <w:jc w:val="center"/>
-              <w:rPr>
-                <w:sz w:val="20"/>
-              </w:rPr>
-            </w:pPr>
-            <w:r>
-              <w:rPr>
-                <w:sz w:val="20"/>
-              </w:rPr>
-              <w:t>“</w:t>
-            </w:r>
-            <w:hyperlink r:id="rId28" w:history="1">
-              <w:r>
-                <w:rPr>
-                  <w:rStyle w:val="Collegamentoipertestuale"/>
-                  <w:sz w:val="20"/>
-                </w:rPr>
-                <w:t>sara@gmail.com</w:t>
-              </w:r>
-            </w:hyperlink>
-            <w:r>
-              <w:rPr>
-                <w:rStyle w:val="Collegamentoipertestuale"/>
-                <w:sz w:val="20"/>
-              </w:rPr>
-              <w:t>”</w:t>
-            </w:r>
-          </w:p>
-        </w:tc>
-        <w:tc>
-          <w:tcPr>
-            <w:tcW w:w="567" w:type="pct"/>
-            <w:vAlign w:val="center"/>
-          </w:tcPr>
-          <w:p>
-            <w:pPr>
-              <w:jc w:val="center"/>
-              <w:rPr>
-                <w:sz w:val="20"/>
-              </w:rPr>
-            </w:pPr>
-            <w:r>
-              <w:rPr>
-                <w:sz w:val="20"/>
-              </w:rPr>
-              <w:t>“</w:t>
-            </w:r>
-            <w:proofErr w:type="spellStart"/>
-            <w:r>
-              <w:rPr>
-                <w:sz w:val="20"/>
-              </w:rPr>
-              <w:t>sara</w:t>
-            </w:r>
-            <w:proofErr w:type="spellEnd"/>
-            <w:r>
-              <w:rPr>
-                <w:sz w:val="20"/>
-              </w:rPr>
-              <w:t>”</w:t>
-            </w:r>
-          </w:p>
-        </w:tc>
-        <w:tc>
-          <w:tcPr>
-            <w:tcW w:w="788" w:type="pct"/>
-            <w:vAlign w:val="center"/>
-          </w:tcPr>
-          <w:p>
-            <w:pPr>
-              <w:jc w:val="center"/>
-              <w:rPr>
-                <w:sz w:val="20"/>
-              </w:rPr>
-            </w:pPr>
-            <w:r>
-              <w:rPr>
-                <w:sz w:val="20"/>
-              </w:rPr>
-              <w:t>Attivo/Attivo</w:t>
-            </w:r>
-          </w:p>
-        </w:tc>
-        <w:tc>
-          <w:tcPr>
-            <w:tcW w:w="909" w:type="pct"/>
-            <w:vAlign w:val="center"/>
-          </w:tcPr>
-          <w:p>
-            <w:pPr>
-              <w:jc w:val="center"/>
-              <w:rPr>
-                <w:sz w:val="20"/>
-              </w:rPr>
-            </w:pPr>
-            <w:r>
-              <w:rPr>
-                <w:sz w:val="20"/>
-              </w:rPr>
-              <w:t>“Benvenuto”</w:t>
-            </w:r>
-          </w:p>
-        </w:tc>
-        <w:tc>
-          <w:tcPr>
-            <w:tcW w:w="1041" w:type="pct"/>
-            <w:vAlign w:val="center"/>
-          </w:tcPr>
-          <w:p>
-            <w:pPr>
-              <w:jc w:val="center"/>
-              <w:rPr>
-                <w:sz w:val="20"/>
-              </w:rPr>
-            </w:pPr>
-            <w:r>
-              <w:rPr>
-                <w:sz w:val="20"/>
-              </w:rPr>
-              <w:t>“Benvenuto”</w:t>
-            </w:r>
-          </w:p>
-        </w:tc>
-      </w:tr>
-      <w:tr>
-        <w:tc>
-          <w:tcPr>
-            <w:tcW w:w="494" w:type="pct"/>
-            <w:vAlign w:val="center"/>
-          </w:tcPr>
-          <w:p>
-            <w:pPr>
-              <w:jc w:val="center"/>
-              <w:rPr>
-                <w:sz w:val="20"/>
-              </w:rPr>
-            </w:pPr>
-            <w:r>
-              <w:rPr>
-                <w:sz w:val="20"/>
-              </w:rPr>
-              <w:t>#2</w:t>
-            </w:r>
-          </w:p>
-        </w:tc>
-        <w:tc>
-          <w:tcPr>
-            <w:tcW w:w="1201" w:type="pct"/>
-            <w:vAlign w:val="center"/>
-          </w:tcPr>
-          <w:p>
-            <w:pPr>
-              <w:jc w:val="center"/>
-              <w:rPr>
-                <w:sz w:val="20"/>
-              </w:rPr>
-            </w:pPr>
-            <w:r>
-              <w:rPr>
-                <w:sz w:val="20"/>
-              </w:rPr>
-              <w:t>“”</w:t>
-            </w:r>
-          </w:p>
-        </w:tc>
-        <w:tc>
-          <w:tcPr>
-            <w:tcW w:w="567" w:type="pct"/>
-            <w:vAlign w:val="center"/>
-          </w:tcPr>
-          <w:p>
-            <w:pPr>
-              <w:jc w:val="center"/>
-              <w:rPr>
-                <w:sz w:val="20"/>
-              </w:rPr>
-            </w:pPr>
-            <w:r>
-              <w:rPr>
-                <w:sz w:val="20"/>
-              </w:rPr>
-              <w:t>“”</w:t>
-            </w:r>
-          </w:p>
-        </w:tc>
-        <w:tc>
-          <w:tcPr>
-            <w:tcW w:w="788" w:type="pct"/>
-            <w:vAlign w:val="center"/>
-          </w:tcPr>
-          <w:p>
-            <w:pPr>
-              <w:jc w:val="center"/>
-              <w:rPr>
-                <w:sz w:val="20"/>
-              </w:rPr>
-            </w:pPr>
-            <w:r>
-              <w:rPr>
-                <w:sz w:val="20"/>
-              </w:rPr>
-              <w:t>Attivo/Attivo</w:t>
-            </w:r>
-          </w:p>
-        </w:tc>
-        <w:tc>
-          <w:tcPr>
-            <w:tcW w:w="909" w:type="pct"/>
-            <w:vAlign w:val="center"/>
-          </w:tcPr>
-          <w:p>
-            <w:pPr>
-              <w:jc w:val="center"/>
-              <w:rPr>
-                <w:sz w:val="20"/>
-              </w:rPr>
-            </w:pPr>
-            <w:r>
-              <w:rPr>
-                <w:sz w:val="20"/>
-              </w:rPr>
-              <w:t>“ATTENZIONE login errato”</w:t>
-            </w:r>
-          </w:p>
-        </w:tc>
-        <w:tc>
-          <w:tcPr>
-            <w:tcW w:w="1041" w:type="pct"/>
-            <w:vAlign w:val="center"/>
-          </w:tcPr>
-          <w:p>
-            <w:pPr>
-              <w:jc w:val="center"/>
-              <w:rPr>
-                <w:sz w:val="20"/>
-              </w:rPr>
-            </w:pPr>
-            <w:r>
-              <w:rPr>
-                <w:sz w:val="20"/>
-              </w:rPr>
-              <w:t>“ATTENZIONE login errato”</w:t>
-            </w:r>
-          </w:p>
-        </w:tc>
-      </w:tr>
-      <w:tr>
-        <w:tc>
-          <w:tcPr>
-            <w:tcW w:w="494" w:type="pct"/>
-            <w:vAlign w:val="center"/>
-          </w:tcPr>
-          <w:p>
-            <w:pPr>
-              <w:jc w:val="center"/>
-              <w:rPr>
-                <w:sz w:val="20"/>
-              </w:rPr>
-            </w:pPr>
-            <w:r>
-              <w:rPr>
-                <w:sz w:val="20"/>
-              </w:rPr>
-              <w:t>#3</w:t>
             </w:r>
           </w:p>
         </w:tc>
@@ -12736,7 +12626,7 @@
               <w:rPr>
                 <w:sz w:val="20"/>
               </w:rPr>
-              <w:t>aras</w:t>
+              <w:t>sara</w:t>
             </w:r>
             <w:proofErr w:type="spellEnd"/>
             <w:r>
@@ -12783,7 +12673,7 @@
               <w:rPr>
                 <w:sz w:val="20"/>
               </w:rPr>
-              <w:t>“ATTENZIONE login errato”</w:t>
+              <w:t>“Benvenuto”</w:t>
             </w:r>
           </w:p>
         </w:tc>
@@ -12803,7 +12693,7 @@
               <w:rPr>
                 <w:sz w:val="20"/>
               </w:rPr>
-              <w:t>“ATTENZIONE login errato”</w:t>
+              <w:t>“Benvenuto”</w:t>
             </w:r>
           </w:p>
         </w:tc>
@@ -12825,6 +12715,280 @@
               <w:rPr>
                 <w:sz w:val="20"/>
               </w:rPr>
+              <w:t>#2</w:t>
+            </w:r>
+          </w:p>
+        </w:tc>
+        <w:tc>
+          <w:tcPr>
+            <w:tcW w:w="1201" w:type="pct"/>
+            <w:vAlign w:val="center"/>
+          </w:tcPr>
+          <w:p>
+            <w:pPr>
+              <w:jc w:val="center"/>
+              <w:rPr>
+                <w:sz w:val="20"/>
+              </w:rPr>
+            </w:pPr>
+            <w:r>
+              <w:rPr>
+                <w:sz w:val="20"/>
+              </w:rPr>
+              <w:t>“”</w:t>
+            </w:r>
+          </w:p>
+        </w:tc>
+        <w:tc>
+          <w:tcPr>
+            <w:tcW w:w="567" w:type="pct"/>
+            <w:vAlign w:val="center"/>
+          </w:tcPr>
+          <w:p>
+            <w:pPr>
+              <w:jc w:val="center"/>
+              <w:rPr>
+                <w:sz w:val="20"/>
+              </w:rPr>
+            </w:pPr>
+            <w:r>
+              <w:rPr>
+                <w:sz w:val="20"/>
+              </w:rPr>
+              <w:t>“”</w:t>
+            </w:r>
+          </w:p>
+        </w:tc>
+        <w:tc>
+          <w:tcPr>
+            <w:tcW w:w="788" w:type="pct"/>
+            <w:vAlign w:val="center"/>
+          </w:tcPr>
+          <w:p>
+            <w:pPr>
+              <w:jc w:val="center"/>
+              <w:rPr>
+                <w:sz w:val="20"/>
+              </w:rPr>
+            </w:pPr>
+            <w:r>
+              <w:rPr>
+                <w:sz w:val="20"/>
+              </w:rPr>
+              <w:t>Attivo/Attivo</w:t>
+            </w:r>
+          </w:p>
+        </w:tc>
+        <w:tc>
+          <w:tcPr>
+            <w:tcW w:w="909" w:type="pct"/>
+            <w:vAlign w:val="center"/>
+          </w:tcPr>
+          <w:p>
+            <w:pPr>
+              <w:jc w:val="center"/>
+              <w:rPr>
+                <w:sz w:val="20"/>
+              </w:rPr>
+            </w:pPr>
+            <w:r>
+              <w:rPr>
+                <w:sz w:val="20"/>
+              </w:rPr>
+              <w:t>“ATTENZIONE login errato”</w:t>
+            </w:r>
+          </w:p>
+        </w:tc>
+        <w:tc>
+          <w:tcPr>
+            <w:tcW w:w="1041" w:type="pct"/>
+            <w:vAlign w:val="center"/>
+          </w:tcPr>
+          <w:p>
+            <w:pPr>
+              <w:jc w:val="center"/>
+              <w:rPr>
+                <w:sz w:val="20"/>
+              </w:rPr>
+            </w:pPr>
+            <w:r>
+              <w:rPr>
+                <w:sz w:val="20"/>
+              </w:rPr>
+              <w:t>“ATTENZIONE login errato”</w:t>
+            </w:r>
+          </w:p>
+        </w:tc>
+      </w:tr>
+      <w:tr>
+        <w:tc>
+          <w:tcPr>
+            <w:tcW w:w="494" w:type="pct"/>
+            <w:vAlign w:val="center"/>
+          </w:tcPr>
+          <w:p>
+            <w:pPr>
+              <w:jc w:val="center"/>
+              <w:rPr>
+                <w:sz w:val="20"/>
+              </w:rPr>
+            </w:pPr>
+            <w:r>
+              <w:rPr>
+                <w:sz w:val="20"/>
+              </w:rPr>
+              <w:t>#3</w:t>
+            </w:r>
+          </w:p>
+        </w:tc>
+        <w:tc>
+          <w:tcPr>
+            <w:tcW w:w="1201" w:type="pct"/>
+            <w:vAlign w:val="center"/>
+          </w:tcPr>
+          <w:p>
+            <w:pPr>
+              <w:jc w:val="center"/>
+              <w:rPr>
+                <w:sz w:val="20"/>
+              </w:rPr>
+            </w:pPr>
+            <w:r>
+              <w:rPr>
+                <w:sz w:val="20"/>
+              </w:rPr>
+              <w:t>“</w:t>
+            </w:r>
+            <w:hyperlink r:id="rId30" w:history="1">
+              <w:r>
+                <w:rPr>
+                  <w:rStyle w:val="Collegamentoipertestuale"/>
+                  <w:sz w:val="20"/>
+                </w:rPr>
+                <w:t>sara@gmail.com</w:t>
+              </w:r>
+            </w:hyperlink>
+            <w:r>
+              <w:rPr>
+                <w:rStyle w:val="Collegamentoipertestuale"/>
+                <w:sz w:val="20"/>
+              </w:rPr>
+              <w:t>”</w:t>
+            </w:r>
+          </w:p>
+        </w:tc>
+        <w:tc>
+          <w:tcPr>
+            <w:tcW w:w="567" w:type="pct"/>
+            <w:vAlign w:val="center"/>
+          </w:tcPr>
+          <w:p>
+            <w:pPr>
+              <w:jc w:val="center"/>
+              <w:rPr>
+                <w:sz w:val="20"/>
+              </w:rPr>
+            </w:pPr>
+            <w:r>
+              <w:rPr>
+                <w:sz w:val="20"/>
+              </w:rPr>
+              <w:t>“</w:t>
+            </w:r>
+            <w:proofErr w:type="spellStart"/>
+            <w:r>
+              <w:rPr>
+                <w:sz w:val="20"/>
+              </w:rPr>
+              <w:t>aras</w:t>
+            </w:r>
+            <w:proofErr w:type="spellEnd"/>
+            <w:r>
+              <w:rPr>
+                <w:sz w:val="20"/>
+              </w:rPr>
+              <w:t>”</w:t>
+            </w:r>
+          </w:p>
+        </w:tc>
+        <w:tc>
+          <w:tcPr>
+            <w:tcW w:w="788" w:type="pct"/>
+            <w:vAlign w:val="center"/>
+          </w:tcPr>
+          <w:p>
+            <w:pPr>
+              <w:jc w:val="center"/>
+              <w:rPr>
+                <w:sz w:val="20"/>
+              </w:rPr>
+            </w:pPr>
+            <w:r>
+              <w:rPr>
+                <w:sz w:val="20"/>
+              </w:rPr>
+              <w:t>Attivo/Attivo</w:t>
+            </w:r>
+          </w:p>
+        </w:tc>
+        <w:tc>
+          <w:tcPr>
+            <w:tcW w:w="909" w:type="pct"/>
+            <w:vAlign w:val="center"/>
+          </w:tcPr>
+          <w:p>
+            <w:pPr>
+              <w:jc w:val="center"/>
+              <w:rPr>
+                <w:sz w:val="20"/>
+              </w:rPr>
+            </w:pPr>
+            <w:r>
+              <w:rPr>
+                <w:sz w:val="20"/>
+              </w:rPr>
+              <w:t>“ATTENZIONE login errato”</w:t>
+            </w:r>
+          </w:p>
+        </w:tc>
+        <w:tc>
+          <w:tcPr>
+            <w:tcW w:w="1041" w:type="pct"/>
+            <w:vAlign w:val="center"/>
+          </w:tcPr>
+          <w:p>
+            <w:pPr>
+              <w:jc w:val="center"/>
+              <w:rPr>
+                <w:sz w:val="20"/>
+              </w:rPr>
+            </w:pPr>
+            <w:r>
+              <w:rPr>
+                <w:sz w:val="20"/>
+              </w:rPr>
+              <w:t>“ATTENZIONE login errato”</w:t>
+            </w:r>
+          </w:p>
+        </w:tc>
+      </w:tr>
+      <w:tr>
+        <w:tc>
+          <w:tcPr>
+            <w:tcW w:w="494" w:type="pct"/>
+            <w:vAlign w:val="center"/>
+          </w:tcPr>
+          <w:p>
+            <w:pPr>
+              <w:jc w:val="center"/>
+              <w:rPr>
+                <w:sz w:val="20"/>
+              </w:rPr>
+            </w:pPr>
+            <w:r>
+              <w:rPr>
+                <w:sz w:val="20"/>
+              </w:rPr>
               <w:lastRenderedPageBreak/>
               <w:t>#4</w:t>
             </w:r>
@@ -12848,7 +13012,7 @@
               </w:rPr>
               <w:t>“</w:t>
             </w:r>
-            <w:hyperlink r:id="rId30" w:history="1">
+            <w:hyperlink r:id="rId31" w:history="1">
               <w:r>
                 <w:rPr>
                   <w:rStyle w:val="Collegamentoipertestuale"/>
@@ -12998,14 +13162,14 @@
                 <w:sz w:val="20"/>
               </w:rPr>
             </w:pPr>
-            <w:bookmarkStart w:id="36" w:name="_Toc499028355"/>
+            <w:bookmarkStart w:id="37" w:name="_Toc499032791"/>
             <w:r>
               <w:rPr>
                 <w:sz w:val="20"/>
               </w:rPr>
               <w:t>Sessione d’allenamento</w:t>
             </w:r>
-            <w:bookmarkEnd w:id="36"/>
+            <w:bookmarkEnd w:id="37"/>
           </w:p>
         </w:tc>
       </w:tr>
@@ -13665,14 +13829,14 @@
                 <w:sz w:val="20"/>
               </w:rPr>
             </w:pPr>
-            <w:bookmarkStart w:id="37" w:name="_Toc499028356"/>
+            <w:bookmarkStart w:id="38" w:name="_Toc499032792"/>
             <w:r>
               <w:rPr>
                 <w:sz w:val="20"/>
               </w:rPr>
               <w:t>Lancio di una sfida</w:t>
             </w:r>
-            <w:bookmarkEnd w:id="37"/>
+            <w:bookmarkEnd w:id="38"/>
           </w:p>
         </w:tc>
       </w:tr>
@@ -14127,7 +14291,7 @@
                 <w:sz w:val="20"/>
               </w:rPr>
             </w:pPr>
-            <w:bookmarkStart w:id="38" w:name="_Toc499028357"/>
+            <w:bookmarkStart w:id="39" w:name="_Toc499032793"/>
             <w:r>
               <w:rPr>
                 <w:sz w:val="20"/>
@@ -14135,7 +14299,7 @@
               <w:lastRenderedPageBreak/>
               <w:t>Challenge</w:t>
             </w:r>
-            <w:bookmarkEnd w:id="38"/>
+            <w:bookmarkEnd w:id="39"/>
           </w:p>
         </w:tc>
       </w:tr>
@@ -14664,7 +14828,7 @@
       <w:pPr>
         <w:pStyle w:val="Marianna2"/>
       </w:pPr>
-      <w:bookmarkStart w:id="39" w:name="_Toc499028358"/>
+      <w:bookmarkStart w:id="40" w:name="_Toc499032794"/>
       <w:r>
         <w:t xml:space="preserve">6.2 </w:t>
       </w:r>
@@ -14676,7 +14840,7 @@
       <w:r>
         <w:t xml:space="preserve"> test</w:t>
       </w:r>
-      <w:bookmarkEnd w:id="39"/>
+      <w:bookmarkEnd w:id="40"/>
     </w:p>
     <w:p>
       <w:r>
@@ -14774,7 +14938,7 @@
                     <pic:cNvPicPr/>
                   </pic:nvPicPr>
                   <pic:blipFill>
-                    <a:blip r:embed="rId31">
+                    <a:blip r:embed="rId32">
                       <a:extLst>
                         <a:ext uri="{28A0092B-C50C-407E-A947-70E740481C1C}">
                           <a14:useLocalDpi xmlns:a14="http://schemas.microsoft.com/office/drawing/2010/main" val="0"/>
@@ -14874,7 +15038,7 @@
                     <pic:cNvPicPr/>
                   </pic:nvPicPr>
                   <pic:blipFill>
-                    <a:blip r:embed="rId32">
+                    <a:blip r:embed="rId33">
                       <a:extLst>
                         <a:ext uri="{28A0092B-C50C-407E-A947-70E740481C1C}">
                           <a14:useLocalDpi xmlns:a14="http://schemas.microsoft.com/office/drawing/2010/main" val="0"/>
@@ -14961,7 +15125,7 @@
       <w:proofErr w:type="spellEnd"/>
     </w:p>
     <w:sectPr>
-      <w:footerReference w:type="default" r:id="rId33"/>
+      <w:footerReference w:type="default" r:id="rId34"/>
       <w:pgSz w:w="11906" w:h="16838"/>
       <w:pgMar w:top="1417" w:right="1134" w:bottom="1134" w:left="1134" w:header="708" w:footer="708" w:gutter="0"/>
       <w:cols w:space="708"/>
@@ -15006,6 +15170,7 @@
         <w:docPartUnique/>
       </w:docPartObj>
     </w:sdtPr>
+    <w:sdtEndPr/>
     <w:sdtContent>
       <w:p>
         <w:pPr>
@@ -15025,7 +15190,7 @@
           <w:rPr>
             <w:noProof/>
           </w:rPr>
-          <w:t>3</w:t>
+          <w:t>10</w:t>
         </w:r>
         <w:r>
           <w:fldChar w:fldCharType="end"/>
@@ -21089,7 +21254,7 @@
 </file>
 
 <file path=customXml/itemProps1.xml><?xml version="1.0" encoding="utf-8"?>
-<ds:datastoreItem xmlns:ds="http://schemas.openxmlformats.org/officeDocument/2006/customXml" ds:itemID="{0454F17A-A9A1-42F9-A74C-3021639D157F}">
+<ds:datastoreItem xmlns:ds="http://schemas.openxmlformats.org/officeDocument/2006/customXml" ds:itemID="{1C22CEDC-9F06-41D1-92AC-95A21948E992}">
   <ds:schemaRefs>
     <ds:schemaRef ds:uri="http://schemas.openxmlformats.org/officeDocument/2006/bibliography"/>
   </ds:schemaRefs>

</xml_diff>